<commit_message>
GUI updates. Sorting USD as a String works. JavaDoc & JUnit for sorting and GUI update.
</commit_message>
<xml_diff>
--- a/10503639 Final Project Report.docx
+++ b/10503639 Final Project Report.docx
@@ -303,13 +303,25 @@
     <w:p>
       <w:pPr>
         <w:pStyle w:val="ListParagraph"/>
-        <w:numPr>
-          <w:ilvl w:val="0"/>
-          <w:numId w:val="30"/>
-        </w:numPr>
-      </w:pPr>
-      <w:r>
-        <w:t>Introduction</w:t>
+      </w:pPr>
+      <w:r>
+        <w:t>Acknowledgements</w:t>
+      </w:r>
+    </w:p>
+    <w:p>
+      <w:pPr>
+        <w:pStyle w:val="ListParagraph"/>
+      </w:pPr>
+      <w:r>
+        <w:t>Abstract</w:t>
+      </w:r>
+    </w:p>
+    <w:p>
+      <w:pPr>
+        <w:pStyle w:val="ListParagraph"/>
+      </w:pPr>
+      <w:r>
+        <w:t>Table of Contents</w:t>
       </w:r>
     </w:p>
     <w:p>
@@ -321,6 +333,18 @@
         </w:numPr>
       </w:pPr>
       <w:r>
+        <w:t>Introduction</w:t>
+      </w:r>
+    </w:p>
+    <w:p>
+      <w:pPr>
+        <w:pStyle w:val="ListParagraph"/>
+        <w:numPr>
+          <w:ilvl w:val="0"/>
+          <w:numId w:val="30"/>
+        </w:numPr>
+      </w:pPr>
+      <w:r>
         <w:t>Background, Objectives &amp; Deliverables</w:t>
       </w:r>
     </w:p>
@@ -333,7 +357,7 @@
         </w:numPr>
       </w:pPr>
       <w:r>
-        <w:t>Overview of Solution</w:t>
+        <w:t>Concerning Cryptocurrencies</w:t>
       </w:r>
     </w:p>
     <w:p>
@@ -345,7 +369,7 @@
         </w:numPr>
       </w:pPr>
       <w:r>
-        <w:t>Project Objectives</w:t>
+        <w:t>Concerning Blockchain</w:t>
       </w:r>
     </w:p>
     <w:p>
@@ -357,6 +381,42 @@
         </w:numPr>
       </w:pPr>
       <w:r>
+        <w:t>Overview of Solution</w:t>
+      </w:r>
+    </w:p>
+    <w:p>
+      <w:pPr>
+        <w:pStyle w:val="ListParagraph"/>
+        <w:numPr>
+          <w:ilvl w:val="1"/>
+          <w:numId w:val="30"/>
+        </w:numPr>
+      </w:pPr>
+      <w:r>
+        <w:t>Project Objectives</w:t>
+      </w:r>
+    </w:p>
+    <w:p>
+      <w:pPr>
+        <w:pStyle w:val="ListParagraph"/>
+        <w:numPr>
+          <w:ilvl w:val="1"/>
+          <w:numId w:val="30"/>
+        </w:numPr>
+      </w:pPr>
+      <w:r>
+        <w:t>Initial Scope</w:t>
+      </w:r>
+    </w:p>
+    <w:p>
+      <w:pPr>
+        <w:pStyle w:val="ListParagraph"/>
+        <w:numPr>
+          <w:ilvl w:val="1"/>
+          <w:numId w:val="30"/>
+        </w:numPr>
+      </w:pPr>
+      <w:r>
         <w:t>Deliverable Parts</w:t>
       </w:r>
     </w:p>
@@ -369,7 +429,10 @@
         </w:numPr>
       </w:pPr>
       <w:r>
-        <w:t>Java Application</w:t>
+        <w:t>Desktop</w:t>
+      </w:r>
+      <w:r>
+        <w:t xml:space="preserve"> Application</w:t>
       </w:r>
     </w:p>
     <w:p>
@@ -400,12 +463,60 @@
       <w:pPr>
         <w:pStyle w:val="ListParagraph"/>
         <w:numPr>
-          <w:ilvl w:val="0"/>
+          <w:ilvl w:val="1"/>
           <w:numId w:val="30"/>
         </w:numPr>
       </w:pPr>
       <w:r>
-        <w:t>Legal, Social, Ethical &amp; Professional Issues</w:t>
+        <w:t>Project Management</w:t>
+      </w:r>
+    </w:p>
+    <w:p>
+      <w:pPr>
+        <w:pStyle w:val="ListParagraph"/>
+        <w:numPr>
+          <w:ilvl w:val="1"/>
+          <w:numId w:val="30"/>
+        </w:numPr>
+      </w:pPr>
+      <w:r>
+        <w:t>Tools</w:t>
+      </w:r>
+    </w:p>
+    <w:p>
+      <w:pPr>
+        <w:pStyle w:val="ListParagraph"/>
+        <w:numPr>
+          <w:ilvl w:val="2"/>
+          <w:numId w:val="30"/>
+        </w:numPr>
+      </w:pPr>
+      <w:r>
+        <w:t>Desktop Application</w:t>
+      </w:r>
+    </w:p>
+    <w:p>
+      <w:pPr>
+        <w:pStyle w:val="ListParagraph"/>
+        <w:numPr>
+          <w:ilvl w:val="2"/>
+          <w:numId w:val="30"/>
+        </w:numPr>
+      </w:pPr>
+      <w:r>
+        <w:t>Storage &amp; API</w:t>
+      </w:r>
+    </w:p>
+    <w:p>
+      <w:pPr>
+        <w:pStyle w:val="ListParagraph"/>
+        <w:numPr>
+          <w:ilvl w:val="1"/>
+          <w:numId w:val="30"/>
+        </w:numPr>
+      </w:pPr>
+      <w:r>
+        <w:t>Version Control</w:t>
       </w:r>
     </w:p>
     <w:p>
@@ -417,7 +528,7 @@
         </w:numPr>
       </w:pPr>
       <w:r>
-        <w:t>Project Management</w:t>
+        <w:t>Legal, Social, Ethical &amp; Professional Issues</w:t>
       </w:r>
     </w:p>
     <w:p>
@@ -429,7 +540,7 @@
         </w:numPr>
       </w:pPr>
       <w:r>
-        <w:t>Design</w:t>
+        <w:t>Ethics</w:t>
       </w:r>
     </w:p>
     <w:p>
@@ -441,7 +552,19 @@
         </w:numPr>
       </w:pPr>
       <w:r>
-        <w:t>Increment 1</w:t>
+        <w:t>Security</w:t>
+      </w:r>
+    </w:p>
+    <w:p>
+      <w:pPr>
+        <w:pStyle w:val="ListParagraph"/>
+        <w:numPr>
+          <w:ilvl w:val="0"/>
+          <w:numId w:val="30"/>
+        </w:numPr>
+      </w:pPr>
+      <w:r>
+        <w:t>Development Stages</w:t>
       </w:r>
     </w:p>
     <w:p>
@@ -453,7 +576,10 @@
         </w:numPr>
       </w:pPr>
       <w:r>
-        <w:t>Increment 2</w:t>
+        <w:t xml:space="preserve">Stage 0 – Initial </w:t>
+      </w:r>
+      <w:r>
+        <w:t>Design</w:t>
       </w:r>
     </w:p>
     <w:p>
@@ -465,7 +591,13 @@
         </w:numPr>
       </w:pPr>
       <w:r>
-        <w:t>Increment 3</w:t>
+        <w:t>Stage</w:t>
+      </w:r>
+      <w:r>
+        <w:t xml:space="preserve"> 1</w:t>
+      </w:r>
+      <w:r>
+        <w:t xml:space="preserve"> – Data Harvester</w:t>
       </w:r>
     </w:p>
     <w:p>
@@ -477,7 +609,16 @@
         </w:numPr>
       </w:pPr>
       <w:r>
-        <w:t>Increment 4</w:t>
+        <w:t xml:space="preserve">Stage 2 </w:t>
+      </w:r>
+      <w:r>
+        <w:t>–</w:t>
+      </w:r>
+      <w:r>
+        <w:t xml:space="preserve"> </w:t>
+      </w:r>
+      <w:r>
+        <w:t>Data Storage</w:t>
       </w:r>
     </w:p>
     <w:p>
@@ -489,7 +630,7 @@
         </w:numPr>
       </w:pPr>
       <w:r>
-        <w:t>Increment 5</w:t>
+        <w:t>Stage 3 – API &amp; Integration</w:t>
       </w:r>
     </w:p>
     <w:p>
@@ -501,7 +642,7 @@
         </w:numPr>
       </w:pPr>
       <w:r>
-        <w:t>Increment 6</w:t>
+        <w:t>Stage 4 – GOFAI Algorithms</w:t>
       </w:r>
     </w:p>
     <w:p>
@@ -513,7 +654,43 @@
         </w:numPr>
       </w:pPr>
       <w:r>
-        <w:t>Increment 7</w:t>
+        <w:t>Stage 5 – GUI</w:t>
+      </w:r>
+    </w:p>
+    <w:p>
+      <w:pPr>
+        <w:pStyle w:val="ListParagraph"/>
+        <w:numPr>
+          <w:ilvl w:val="1"/>
+          <w:numId w:val="30"/>
+        </w:numPr>
+      </w:pPr>
+      <w:r>
+        <w:t xml:space="preserve">Stage 6 – Benchmarking </w:t>
+      </w:r>
+    </w:p>
+    <w:p>
+      <w:pPr>
+        <w:pStyle w:val="ListParagraph"/>
+        <w:numPr>
+          <w:ilvl w:val="1"/>
+          <w:numId w:val="30"/>
+        </w:numPr>
+      </w:pPr>
+      <w:r>
+        <w:t>Stage 7 – User Trading</w:t>
+      </w:r>
+    </w:p>
+    <w:p>
+      <w:pPr>
+        <w:pStyle w:val="ListParagraph"/>
+        <w:numPr>
+          <w:ilvl w:val="1"/>
+          <w:numId w:val="30"/>
+        </w:numPr>
+      </w:pPr>
+      <w:r>
+        <w:t>Stage 8 – Evaluation &amp; Testing</w:t>
       </w:r>
     </w:p>
     <w:p>
@@ -561,7 +738,7 @@
         </w:numPr>
       </w:pPr>
       <w:r>
-        <w:t>Bibliography</w:t>
+        <w:t>References</w:t>
       </w:r>
     </w:p>
     <w:p>
@@ -579,6 +756,9 @@
     <w:p>
       <w:r>
         <w:t>Word count:</w:t>
+      </w:r>
+      <w:r>
+        <w:t xml:space="preserve"> </w:t>
       </w:r>
       <w:bookmarkStart w:id="0" w:name="_GoBack"/>
       <w:bookmarkEnd w:id="0"/>
@@ -705,9 +885,9 @@
       <w:lvlJc w:val="left"/>
       <w:pPr>
         <w:tabs>
-          <w:tab w:val="num" w:pos="1800"/>
+          <w:tab w:val="num" w:pos="1724"/>
         </w:tabs>
-        <w:ind w:left="1800" w:hanging="360"/>
+        <w:ind w:left="1724" w:hanging="360"/>
       </w:pPr>
     </w:lvl>
   </w:abstractNum>
@@ -1416,7 +1596,7 @@
       <w:lvlText w:val="%2."/>
       <w:lvlJc w:val="left"/>
       <w:pPr>
-        <w:ind w:left="1440" w:hanging="360"/>
+        <w:ind w:left="1069" w:hanging="360"/>
       </w:pPr>
     </w:lvl>
     <w:lvl w:ilvl="2" w:tplc="0809001B">
@@ -1425,7 +1605,7 @@
       <w:lvlText w:val="%3."/>
       <w:lvlJc w:val="right"/>
       <w:pPr>
-        <w:ind w:left="2160" w:hanging="180"/>
+        <w:ind w:left="1314" w:hanging="180"/>
       </w:pPr>
     </w:lvl>
     <w:lvl w:ilvl="3" w:tplc="0809000F">
@@ -3409,15 +3589,6 @@
 </file>
 
 <file path=customXml/item1.xml><?xml version="1.0" encoding="utf-8"?>
-<?mso-contentType ?>
-<FormTemplates xmlns="http://schemas.microsoft.com/sharepoint/v3/contenttype/forms">
-  <Display>DocumentLibraryForm</Display>
-  <Edit>AssetEditForm</Edit>
-  <New>DocumentLibraryForm</New>
-</FormTemplates>
-</file>
-
-<file path=customXml/item2.xml><?xml version="1.0" encoding="utf-8"?>
 <ct:contentTypeSchema xmlns:ct="http://schemas.microsoft.com/office/2006/metadata/contentType" xmlns:ma="http://schemas.microsoft.com/office/2006/metadata/properties/metaAttributes" ct:_="" ma:_="" ma:contentTypeName="TemplateFile" ma:contentTypeID="0x0101006EDDDB5EE6D98C44930B742096920B300400F5B6D36B3EF94B4E9A635CDF2A18F5B8" ma:contentTypeVersion="72" ma:contentTypeDescription="Create a new document." ma:contentTypeScope="" ma:versionID="a23e56308344d904b51738559c3d67c9">
   <xsd:schema xmlns:xsd="http://www.w3.org/2001/XMLSchema" xmlns:xs="http://www.w3.org/2001/XMLSchema" xmlns:p="http://schemas.microsoft.com/office/2006/metadata/properties" xmlns:ns2="4873beb7-5857-4685-be1f-d57550cc96cc" targetNamespace="http://schemas.microsoft.com/office/2006/metadata/properties" ma:root="true" ma:fieldsID="cd0908cc4600e77bf5da051303e00c8d" ns2:_="">
     <xsd:import namespace="4873beb7-5857-4685-be1f-d57550cc96cc"/>
@@ -4457,6 +4628,15 @@
 </ct:contentTypeSchema>
 </file>
 
+<file path=customXml/item2.xml><?xml version="1.0" encoding="utf-8"?>
+<?mso-contentType ?>
+<FormTemplates xmlns="http://schemas.microsoft.com/sharepoint/v3/contenttype/forms">
+  <Display>DocumentLibraryForm</Display>
+  <Edit>AssetEditForm</Edit>
+  <New>DocumentLibraryForm</New>
+</FormTemplates>
+</file>
+
 <file path=customXml/item3.xml><?xml version="1.0" encoding="utf-8"?>
 <p:properties xmlns:p="http://schemas.microsoft.com/office/2006/metadata/properties" xmlns:xsi="http://www.w3.org/2001/XMLSchema-instance" xmlns:pc="http://schemas.microsoft.com/office/infopath/2007/PartnerControls">
   <documentManagement>
@@ -4584,14 +4764,6 @@
 </file>
 
 <file path=customXml/itemProps1.xml><?xml version="1.0" encoding="utf-8"?>
-<ds:datastoreItem xmlns:ds="http://schemas.openxmlformats.org/officeDocument/2006/customXml" ds:itemID="{499EA1EC-B023-4266-9865-E1EDA122A8C9}">
-  <ds:schemaRefs>
-    <ds:schemaRef ds:uri="http://schemas.microsoft.com/sharepoint/v3/contenttype/forms"/>
-  </ds:schemaRefs>
-</ds:datastoreItem>
-</file>
-
-<file path=customXml/itemProps2.xml><?xml version="1.0" encoding="utf-8"?>
 <ds:datastoreItem xmlns:ds="http://schemas.openxmlformats.org/officeDocument/2006/customXml" ds:itemID="{9332E30D-EFB4-40E8-AB8F-C2E02C2E75EB}">
   <ds:schemaRefs>
     <ds:schemaRef ds:uri="http://schemas.microsoft.com/office/2006/metadata/contentType"/>
@@ -4609,6 +4781,14 @@
 </ds:datastoreItem>
 </file>
 
+<file path=customXml/itemProps2.xml><?xml version="1.0" encoding="utf-8"?>
+<ds:datastoreItem xmlns:ds="http://schemas.openxmlformats.org/officeDocument/2006/customXml" ds:itemID="{499EA1EC-B023-4266-9865-E1EDA122A8C9}">
+  <ds:schemaRefs>
+    <ds:schemaRef ds:uri="http://schemas.microsoft.com/sharepoint/v3/contenttype/forms"/>
+  </ds:schemaRefs>
+</ds:datastoreItem>
+</file>
+
 <file path=customXml/itemProps3.xml><?xml version="1.0" encoding="utf-8"?>
 <ds:datastoreItem xmlns:ds="http://schemas.openxmlformats.org/officeDocument/2006/customXml" ds:itemID="{63671810-3EF7-4C8E-BCBA-248ABE2BAB39}">
   <ds:schemaRefs>

</xml_diff>

<commit_message>
UI tweaking. Report work.
</commit_message>
<xml_diff>
--- a/10503639 Final Project Report.docx
+++ b/10503639 Final Project Report.docx
@@ -327,7 +327,15 @@
     </w:p>
     <w:p>
       <w:r>
-        <w:t>This report describes a software development project aimed at developing an application that can predict the value cryptocurrencies in the near future in order to exchange to the currency that will grow the most in order to make a profit.</w:t>
+        <w:t xml:space="preserve">This report describes a software development project aimed at developing an application that can predict the value cryptocurrencies </w:t>
+      </w:r>
+      <w:proofErr w:type="gramStart"/>
+      <w:r>
+        <w:t>in the near future</w:t>
+      </w:r>
+      <w:proofErr w:type="gramEnd"/>
+      <w:r>
+        <w:t xml:space="preserve"> in order to exchange to the currency that will grow the most in order to make a profit.</w:t>
       </w:r>
     </w:p>
     <w:p>
@@ -378,28 +386,26 @@
       <w:r>
         <w:t>The development process is outlined</w:t>
       </w:r>
-      <w:bookmarkStart w:id="2" w:name="_GoBack"/>
+    </w:p>
+    <w:p>
+      <w:r>
+        <w:t>A post-mortem of the project is presented</w:t>
+      </w:r>
+    </w:p>
+    <w:p>
+      <w:r>
+        <w:t>Appendices include</w:t>
+      </w:r>
+    </w:p>
+    <w:p>
+      <w:pPr>
+        <w:pStyle w:val="Heading1"/>
+      </w:pPr>
+      <w:bookmarkStart w:id="2" w:name="_Toc512601424"/>
+      <w:r>
+        <w:t>Table of Contents</w:t>
+      </w:r>
       <w:bookmarkEnd w:id="2"/>
-    </w:p>
-    <w:p>
-      <w:r>
-        <w:t>A post-mortem of the project is presented</w:t>
-      </w:r>
-    </w:p>
-    <w:p>
-      <w:r>
-        <w:t>Appendices include</w:t>
-      </w:r>
-    </w:p>
-    <w:p>
-      <w:pPr>
-        <w:pStyle w:val="Heading1"/>
-      </w:pPr>
-      <w:bookmarkStart w:id="3" w:name="_Toc512601424"/>
-      <w:r>
-        <w:t>Table of Contents</w:t>
-      </w:r>
-      <w:bookmarkEnd w:id="3"/>
     </w:p>
     <w:sdt>
       <w:sdtPr>
@@ -5575,7 +5581,7 @@
       <w:pPr>
         <w:pStyle w:val="Heading1"/>
       </w:pPr>
-      <w:bookmarkStart w:id="4" w:name="_Toc512601425"/>
+      <w:bookmarkStart w:id="3" w:name="_Toc512601425"/>
       <w:r>
         <w:t xml:space="preserve">1 </w:t>
       </w:r>
@@ -5588,20 +5594,20 @@
       <w:r>
         <w:t xml:space="preserve"> &amp; Deliverables</w:t>
       </w:r>
+      <w:bookmarkEnd w:id="3"/>
+    </w:p>
+    <w:p>
+      <w:pPr>
+        <w:pStyle w:val="Heading2"/>
+      </w:pPr>
+      <w:bookmarkStart w:id="4" w:name="_Toc512601426"/>
+      <w:r>
+        <w:t xml:space="preserve">1.1 </w:t>
+      </w:r>
+      <w:r>
+        <w:t>Concerning Cryptocurrencies</w:t>
+      </w:r>
       <w:bookmarkEnd w:id="4"/>
-    </w:p>
-    <w:p>
-      <w:pPr>
-        <w:pStyle w:val="Heading2"/>
-      </w:pPr>
-      <w:bookmarkStart w:id="5" w:name="_Toc512601426"/>
-      <w:r>
-        <w:t xml:space="preserve">1.1 </w:t>
-      </w:r>
-      <w:r>
-        <w:t>Concerning Cryptocurrencies</w:t>
-      </w:r>
-      <w:bookmarkEnd w:id="5"/>
     </w:p>
     <w:p>
       <w:r>
@@ -5690,14 +5696,14 @@
       <w:pPr>
         <w:pStyle w:val="Heading2"/>
       </w:pPr>
-      <w:bookmarkStart w:id="6" w:name="_Toc512601427"/>
+      <w:bookmarkStart w:id="5" w:name="_Toc512601427"/>
       <w:r>
         <w:t xml:space="preserve">1.2 </w:t>
       </w:r>
       <w:r>
         <w:t>Concerning Blockchain</w:t>
       </w:r>
-      <w:bookmarkEnd w:id="6"/>
+      <w:bookmarkEnd w:id="5"/>
     </w:p>
     <w:p>
       <w:r>
@@ -5749,7 +5755,7 @@
       <w:pPr>
         <w:pStyle w:val="Heading2"/>
       </w:pPr>
-      <w:bookmarkStart w:id="7" w:name="_Toc512601428"/>
+      <w:bookmarkStart w:id="6" w:name="_Toc512601428"/>
       <w:r>
         <w:lastRenderedPageBreak/>
         <w:t xml:space="preserve">1.3 </w:t>
@@ -5757,20 +5763,20 @@
       <w:r>
         <w:t>Introduction</w:t>
       </w:r>
+      <w:bookmarkEnd w:id="6"/>
+    </w:p>
+    <w:p>
+      <w:pPr>
+        <w:pStyle w:val="Heading3"/>
+      </w:pPr>
+      <w:bookmarkStart w:id="7" w:name="_Toc512601429"/>
+      <w:r>
+        <w:t xml:space="preserve">1.3.1 </w:t>
+      </w:r>
+      <w:r>
+        <w:t>Statement</w:t>
+      </w:r>
       <w:bookmarkEnd w:id="7"/>
-    </w:p>
-    <w:p>
-      <w:pPr>
-        <w:pStyle w:val="Heading3"/>
-      </w:pPr>
-      <w:bookmarkStart w:id="8" w:name="_Toc512601429"/>
-      <w:r>
-        <w:t xml:space="preserve">1.3.1 </w:t>
-      </w:r>
-      <w:r>
-        <w:t>Statement</w:t>
-      </w:r>
-      <w:bookmarkEnd w:id="8"/>
     </w:p>
     <w:p>
       <w:r>
@@ -5858,14 +5864,14 @@
       <w:pPr>
         <w:pStyle w:val="Heading3"/>
       </w:pPr>
-      <w:bookmarkStart w:id="9" w:name="_Toc512601430"/>
+      <w:bookmarkStart w:id="8" w:name="_Toc512601430"/>
       <w:r>
         <w:t xml:space="preserve">1.3.2 </w:t>
       </w:r>
       <w:r>
         <w:t>Motivation</w:t>
       </w:r>
-      <w:bookmarkEnd w:id="9"/>
+      <w:bookmarkEnd w:id="8"/>
     </w:p>
     <w:p>
       <w:r>
@@ -5932,14 +5938,14 @@
       <w:pPr>
         <w:pStyle w:val="Heading3"/>
       </w:pPr>
-      <w:bookmarkStart w:id="10" w:name="_Toc512601431"/>
+      <w:bookmarkStart w:id="9" w:name="_Toc512601431"/>
       <w:r>
         <w:t xml:space="preserve">1.3.3 </w:t>
       </w:r>
       <w:r>
         <w:t>Goals</w:t>
       </w:r>
-      <w:bookmarkEnd w:id="10"/>
+      <w:bookmarkEnd w:id="9"/>
     </w:p>
     <w:p>
       <w:r>
@@ -5961,14 +5967,14 @@
       <w:pPr>
         <w:pStyle w:val="Heading2"/>
       </w:pPr>
-      <w:bookmarkStart w:id="11" w:name="_Toc512601432"/>
+      <w:bookmarkStart w:id="10" w:name="_Toc512601432"/>
       <w:r>
         <w:t xml:space="preserve">1.4 </w:t>
       </w:r>
       <w:r>
         <w:t>Overview of Solution</w:t>
       </w:r>
-      <w:bookmarkEnd w:id="11"/>
+      <w:bookmarkEnd w:id="10"/>
     </w:p>
     <w:p>
       <w:r>
@@ -6008,7 +6014,15 @@
         </w:numPr>
       </w:pPr>
       <w:r>
-        <w:t>The system will use stored price information to determine the most profitable currency to obtain and take action if it is currently holding an alternative currency.</w:t>
+        <w:t xml:space="preserve">The system will use stored price information to determine the most profitable currency to obtain and </w:t>
+      </w:r>
+      <w:proofErr w:type="gramStart"/>
+      <w:r>
+        <w:t>take action</w:t>
+      </w:r>
+      <w:proofErr w:type="gramEnd"/>
+      <w:r>
+        <w:t xml:space="preserve"> if it is currently holding an alternative currency.</w:t>
       </w:r>
     </w:p>
     <w:p>
@@ -6082,14 +6096,14 @@
       <w:pPr>
         <w:pStyle w:val="Heading2"/>
       </w:pPr>
-      <w:bookmarkStart w:id="12" w:name="_Toc512601433"/>
+      <w:bookmarkStart w:id="11" w:name="_Toc512601433"/>
       <w:r>
         <w:t xml:space="preserve">1.5 </w:t>
       </w:r>
       <w:r>
         <w:t>Objectives</w:t>
       </w:r>
-      <w:bookmarkEnd w:id="12"/>
+      <w:bookmarkEnd w:id="11"/>
     </w:p>
     <w:p>
       <w:r>
@@ -6184,16 +6198,16 @@
       <w:pPr>
         <w:pStyle w:val="Heading2"/>
       </w:pPr>
-      <w:bookmarkStart w:id="13" w:name="_1.6_Requirements"/>
-      <w:bookmarkStart w:id="14" w:name="_Toc512601434"/>
+      <w:bookmarkStart w:id="12" w:name="_1.6_Requirements"/>
+      <w:bookmarkStart w:id="13" w:name="_Toc512601434"/>
+      <w:bookmarkEnd w:id="12"/>
+      <w:r>
+        <w:t xml:space="preserve">1.6 </w:t>
+      </w:r>
+      <w:r>
+        <w:t>Requirements</w:t>
+      </w:r>
       <w:bookmarkEnd w:id="13"/>
-      <w:r>
-        <w:t xml:space="preserve">1.6 </w:t>
-      </w:r>
-      <w:r>
-        <w:t>Requirements</w:t>
-      </w:r>
-      <w:bookmarkEnd w:id="14"/>
     </w:p>
     <w:p>
       <w:r>
@@ -6206,7 +6220,15 @@
         <w:t>into the following MoSCoW prioritisation</w:t>
       </w:r>
       <w:r>
-        <w:t>. The reasoning behind this requirements breakdown is that the system then has the opportunity to have its success measured without having to consider prediction accuracy, which is liable to rise and fall routinely.</w:t>
+        <w:t xml:space="preserve">. The reasoning behind this requirements breakdown is that the system then </w:t>
+      </w:r>
+      <w:proofErr w:type="gramStart"/>
+      <w:r>
+        <w:t>has the opportunity to</w:t>
+      </w:r>
+      <w:proofErr w:type="gramEnd"/>
+      <w:r>
+        <w:t xml:space="preserve"> have its success measured without having to consider prediction accuracy, which is liable to rise and fall routinely.</w:t>
       </w:r>
     </w:p>
     <w:p>
@@ -6480,7 +6502,15 @@
         </w:numPr>
       </w:pPr>
       <w:r>
-        <w:t>Ability to halt trading if certain conditions are met (i.e. a loss threshold is reached within a certain time period);</w:t>
+        <w:t xml:space="preserve">Ability to halt trading if certain conditions are met (i.e. a loss threshold is reached within a certain </w:t>
+      </w:r>
+      <w:proofErr w:type="gramStart"/>
+      <w:r>
+        <w:t>time period</w:t>
+      </w:r>
+      <w:proofErr w:type="gramEnd"/>
+      <w:r>
+        <w:t>);</w:t>
       </w:r>
     </w:p>
     <w:p>
@@ -6560,53 +6590,53 @@
       <w:pPr>
         <w:pStyle w:val="Heading2"/>
       </w:pPr>
-      <w:bookmarkStart w:id="15" w:name="_Toc512601435"/>
+      <w:bookmarkStart w:id="14" w:name="_Toc512601435"/>
       <w:r>
         <w:t xml:space="preserve">1.7 </w:t>
       </w:r>
       <w:r>
         <w:t>Initial Scope</w:t>
       </w:r>
+      <w:bookmarkEnd w:id="14"/>
+    </w:p>
+    <w:p>
+      <w:r>
+        <w:t xml:space="preserve">The initial scope for the project </w:t>
+      </w:r>
+      <w:r>
+        <w:t xml:space="preserve">is for all parts in the MoSCoW “must” to be complete and with no complications all of the “should” category to be completed also. Implementing the neural network and trading live on the GDAX platform are the parts that have been deemed less critical to the project should any issues arise that delay development progression. </w:t>
+      </w:r>
+    </w:p>
+    <w:p>
+      <w:pPr>
+        <w:pStyle w:val="Heading2"/>
+      </w:pPr>
+      <w:bookmarkStart w:id="15" w:name="_Toc512601436"/>
+      <w:r>
+        <w:t xml:space="preserve">1.8 </w:t>
+      </w:r>
+      <w:r>
+        <w:t>Deliverable Parts</w:t>
+      </w:r>
       <w:bookmarkEnd w:id="15"/>
     </w:p>
     <w:p>
       <w:r>
-        <w:t xml:space="preserve">The initial scope for the project </w:t>
-      </w:r>
-      <w:r>
-        <w:t xml:space="preserve">is for all parts in the MoSCoW “must” to be complete and with no complications all of the “should” category to be completed also. Implementing the neural network and trading live on the GDAX platform are the parts that have been deemed less critical to the project should any issues arise that delay development progression. </w:t>
-      </w:r>
-    </w:p>
-    <w:p>
-      <w:pPr>
-        <w:pStyle w:val="Heading2"/>
-      </w:pPr>
-      <w:bookmarkStart w:id="16" w:name="_Toc512601436"/>
-      <w:r>
-        <w:t xml:space="preserve">1.8 </w:t>
-      </w:r>
-      <w:r>
-        <w:t>Deliverable Parts</w:t>
+        <w:t>The project can be split into two main deliverable parts:</w:t>
+      </w:r>
+    </w:p>
+    <w:p>
+      <w:pPr>
+        <w:pStyle w:val="Heading3"/>
+      </w:pPr>
+      <w:bookmarkStart w:id="16" w:name="_Toc512601437"/>
+      <w:r>
+        <w:t xml:space="preserve">1.8.1 </w:t>
+      </w:r>
+      <w:r>
+        <w:t>Desktop Application</w:t>
       </w:r>
       <w:bookmarkEnd w:id="16"/>
-    </w:p>
-    <w:p>
-      <w:r>
-        <w:t>The project can be split into two main deliverable parts:</w:t>
-      </w:r>
-    </w:p>
-    <w:p>
-      <w:pPr>
-        <w:pStyle w:val="Heading3"/>
-      </w:pPr>
-      <w:bookmarkStart w:id="17" w:name="_Toc512601437"/>
-      <w:r>
-        <w:t xml:space="preserve">1.8.1 </w:t>
-      </w:r>
-      <w:r>
-        <w:t>Desktop Application</w:t>
-      </w:r>
-      <w:bookmarkEnd w:id="17"/>
     </w:p>
     <w:p>
       <w:r>
@@ -6671,71 +6701,76 @@
       <w:pPr>
         <w:pStyle w:val="Heading3"/>
       </w:pPr>
-      <w:bookmarkStart w:id="18" w:name="_1.8.2_Storage_&amp;"/>
-      <w:bookmarkStart w:id="19" w:name="_Toc512601438"/>
+      <w:bookmarkStart w:id="17" w:name="_1.8.2_Storage_&amp;"/>
+      <w:bookmarkStart w:id="18" w:name="_Toc512601438"/>
+      <w:bookmarkEnd w:id="17"/>
+      <w:r>
+        <w:t xml:space="preserve">1.8.2 </w:t>
+      </w:r>
+      <w:r>
+        <w:t>Storage &amp; API</w:t>
+      </w:r>
       <w:bookmarkEnd w:id="18"/>
-      <w:r>
-        <w:t xml:space="preserve">1.8.2 </w:t>
-      </w:r>
-      <w:r>
-        <w:t>Storage &amp; API</w:t>
-      </w:r>
+    </w:p>
+    <w:p>
+      <w:r>
+        <w:t xml:space="preserve">Since there is a clear </w:t>
+      </w:r>
+      <w:r>
+        <w:t xml:space="preserve">one-to-many relationship between currencies and their prices storage in a relational database management system </w:t>
+      </w:r>
+      <w:r>
+        <w:t>wa</w:t>
+      </w:r>
+      <w:r>
+        <w:t>s</w:t>
+      </w:r>
+      <w:r>
+        <w:t xml:space="preserve"> a</w:t>
+      </w:r>
+      <w:r>
+        <w:t xml:space="preserve"> logical</w:t>
+      </w:r>
+      <w:r>
+        <w:t xml:space="preserve"> decision</w:t>
+      </w:r>
+      <w:r>
+        <w:t>. The university has an Oracle server available to students, and so making use of that w</w:t>
+      </w:r>
+      <w:r>
+        <w:t>as</w:t>
+      </w:r>
+      <w:r>
+        <w:t xml:space="preserve"> also logical.</w:t>
+      </w:r>
+    </w:p>
+    <w:p>
+      <w:r>
+        <w:t xml:space="preserve">Creating an API for Oracle in C#/.NET using Entity Framework is a logical </w:t>
+      </w:r>
+      <w:r>
+        <w:t xml:space="preserve">route to take due to the author’s previous experience doing so. It would also minimise time required on a non-core, yet essential part of the project. </w:t>
+      </w:r>
+    </w:p>
+    <w:p>
+      <w:pPr>
+        <w:pStyle w:val="Heading1"/>
+      </w:pPr>
+      <w:bookmarkStart w:id="19" w:name="_2_Method_of"/>
+      <w:bookmarkStart w:id="20" w:name="_Toc512601439"/>
       <w:bookmarkEnd w:id="19"/>
-    </w:p>
-    <w:p>
-      <w:r>
-        <w:t xml:space="preserve">Since there is a clear </w:t>
-      </w:r>
-      <w:r>
-        <w:t xml:space="preserve">one-to-many relationship between currencies and their prices storage in a relational database management system </w:t>
-      </w:r>
-      <w:r>
-        <w:t>wa</w:t>
-      </w:r>
-      <w:r>
-        <w:t>s</w:t>
-      </w:r>
-      <w:r>
-        <w:t xml:space="preserve"> a</w:t>
-      </w:r>
-      <w:r>
-        <w:t xml:space="preserve"> logical</w:t>
-      </w:r>
-      <w:r>
-        <w:t xml:space="preserve"> decision</w:t>
-      </w:r>
-      <w:r>
-        <w:t>. The university has an Oracle server available to students, and so making use of that w</w:t>
-      </w:r>
-      <w:r>
-        <w:t>as</w:t>
-      </w:r>
-      <w:r>
-        <w:t xml:space="preserve"> also logical.</w:t>
-      </w:r>
-    </w:p>
-    <w:p>
-      <w:r>
-        <w:t xml:space="preserve">Creating an API for Oracle in C#/.NET using Entity Framework is a logical </w:t>
-      </w:r>
-      <w:r>
-        <w:t xml:space="preserve">route to take due to the author’s previous experience doing so. It would also minimise time required on a non-core, yet essential part of the project. </w:t>
-      </w:r>
-    </w:p>
-    <w:p>
-      <w:pPr>
-        <w:pStyle w:val="Heading1"/>
-      </w:pPr>
-      <w:bookmarkStart w:id="20" w:name="_2_Method_of"/>
-      <w:bookmarkStart w:id="21" w:name="_Toc512601439"/>
+      <w:r>
+        <w:t xml:space="preserve">2 </w:t>
+      </w:r>
+      <w:proofErr w:type="gramStart"/>
+      <w:r>
+        <w:t>Method</w:t>
+      </w:r>
+      <w:proofErr w:type="gramEnd"/>
+      <w:r>
+        <w:t xml:space="preserve"> of Approach</w:t>
+      </w:r>
       <w:bookmarkEnd w:id="20"/>
-      <w:r>
-        <w:t xml:space="preserve">2 </w:t>
-      </w:r>
-      <w:r>
-        <w:t>Method of Approach</w:t>
-      </w:r>
-      <w:bookmarkEnd w:id="21"/>
     </w:p>
     <w:p>
       <w:r>
@@ -6833,14 +6868,14 @@
       <w:pPr>
         <w:pStyle w:val="Heading2"/>
       </w:pPr>
-      <w:bookmarkStart w:id="22" w:name="_Toc512601440"/>
+      <w:bookmarkStart w:id="21" w:name="_Toc512601440"/>
       <w:r>
         <w:t xml:space="preserve">2.1 </w:t>
       </w:r>
       <w:r>
         <w:t>Project Management</w:t>
       </w:r>
-      <w:bookmarkEnd w:id="22"/>
+      <w:bookmarkEnd w:id="21"/>
     </w:p>
     <w:p>
       <w:r>
@@ -6987,7 +7022,7 @@
       <w:pPr>
         <w:pStyle w:val="Heading2"/>
       </w:pPr>
-      <w:bookmarkStart w:id="23" w:name="_Toc512601441"/>
+      <w:bookmarkStart w:id="22" w:name="_Toc512601441"/>
       <w:r>
         <w:lastRenderedPageBreak/>
         <w:t xml:space="preserve">2.2 </w:t>
@@ -6995,248 +7030,269 @@
       <w:r>
         <w:t>Tools</w:t>
       </w:r>
+      <w:bookmarkEnd w:id="22"/>
+    </w:p>
+    <w:p>
+      <w:r>
+        <w:t>The following</w:t>
+      </w:r>
+      <w:r>
+        <w:t xml:space="preserve"> section</w:t>
+      </w:r>
+      <w:r>
+        <w:t xml:space="preserve"> is a </w:t>
+      </w:r>
+      <w:r>
+        <w:t>breakdown</w:t>
+      </w:r>
+      <w:r>
+        <w:t xml:space="preserve"> of how the project was developed </w:t>
+      </w:r>
+      <w:r>
+        <w:t xml:space="preserve">and what tools were used </w:t>
+      </w:r>
+      <w:r>
+        <w:t>to implement each part.</w:t>
+      </w:r>
+    </w:p>
+    <w:p>
+      <w:pPr>
+        <w:pStyle w:val="Heading3"/>
+      </w:pPr>
+      <w:bookmarkStart w:id="23" w:name="_Toc512601442"/>
+      <w:r>
+        <w:t xml:space="preserve">2.2.1 </w:t>
+      </w:r>
+      <w:r>
+        <w:t>Desktop Application</w:t>
+      </w:r>
       <w:bookmarkEnd w:id="23"/>
     </w:p>
     <w:p>
-      <w:r>
-        <w:t>The following</w:t>
-      </w:r>
-      <w:r>
-        <w:t xml:space="preserve"> section</w:t>
-      </w:r>
-      <w:r>
-        <w:t xml:space="preserve"> is a </w:t>
-      </w:r>
-      <w:r>
-        <w:t>breakdown</w:t>
-      </w:r>
-      <w:r>
-        <w:t xml:space="preserve"> of how the project was developed </w:t>
-      </w:r>
-      <w:r>
-        <w:t xml:space="preserve">and what tools were used </w:t>
-      </w:r>
-      <w:r>
-        <w:t>to implement each part.</w:t>
+      <w:proofErr w:type="gramStart"/>
+      <w:r>
+        <w:t>The</w:t>
+      </w:r>
+      <w:r>
+        <w:t xml:space="preserve"> majority of</w:t>
+      </w:r>
+      <w:proofErr w:type="gramEnd"/>
+      <w:r>
+        <w:t xml:space="preserve"> the functionality of the project comes from</w:t>
+      </w:r>
+      <w:r>
+        <w:t xml:space="preserve"> the</w:t>
+      </w:r>
+      <w:r>
+        <w:t xml:space="preserve"> Java</w:t>
+      </w:r>
+      <w:r>
+        <w:t xml:space="preserve"> application</w:t>
+      </w:r>
+      <w:r>
+        <w:t xml:space="preserve">, which was written using </w:t>
+      </w:r>
+      <w:r>
+        <w:t>NetBeans</w:t>
+      </w:r>
+      <w:r>
+        <w:t xml:space="preserve"> IDE version 8.2</w:t>
+      </w:r>
+      <w:r>
+        <w:t xml:space="preserve"> and a constantly up-to-date version of Java</w:t>
+      </w:r>
+      <w:r>
+        <w:t>.</w:t>
+      </w:r>
+    </w:p>
+    <w:p>
+      <w:r>
+        <w:t>Maven</w:t>
+      </w:r>
+      <w:r>
+        <w:t xml:space="preserve"> version 3.5.2</w:t>
+      </w:r>
+      <w:r>
+        <w:t xml:space="preserve"> was used to support development of the project by managing dependencies, this included the GUI’s dependency on the library and the library’s dependency on both </w:t>
+      </w:r>
+      <w:r>
+        <w:t>JU</w:t>
+      </w:r>
+      <w:r>
+        <w:t xml:space="preserve">nit and Google’s Gson. </w:t>
+      </w:r>
+    </w:p>
+    <w:p>
+      <w:r>
+        <w:t>Gson</w:t>
+      </w:r>
+      <w:r>
+        <w:t xml:space="preserve"> version 2.8.2 was used for JSON parsing (both to and from JSON when collecting/transmitting data), </w:t>
+      </w:r>
+      <w:proofErr w:type="gramStart"/>
+      <w:r>
+        <w:t>with the exception of</w:t>
+      </w:r>
+      <w:proofErr w:type="gramEnd"/>
+      <w:r>
+        <w:t xml:space="preserve"> parsing data pulled from the GDAX API endpoint.</w:t>
       </w:r>
     </w:p>
     <w:p>
       <w:pPr>
         <w:pStyle w:val="Heading3"/>
       </w:pPr>
-      <w:bookmarkStart w:id="24" w:name="_Toc512601442"/>
-      <w:r>
-        <w:t xml:space="preserve">2.2.1 </w:t>
-      </w:r>
-      <w:r>
-        <w:t>Desktop Application</w:t>
+      <w:bookmarkStart w:id="24" w:name="_Toc512601443"/>
+      <w:r>
+        <w:t xml:space="preserve">2.2.2 </w:t>
+      </w:r>
+      <w:r>
+        <w:t>Storage &amp; API</w:t>
       </w:r>
       <w:bookmarkEnd w:id="24"/>
     </w:p>
     <w:p>
       <w:r>
-        <w:t>The</w:t>
-      </w:r>
-      <w:r>
-        <w:t xml:space="preserve"> majority of the functionality of the project comes from</w:t>
-      </w:r>
-      <w:r>
-        <w:t xml:space="preserve"> the</w:t>
-      </w:r>
-      <w:r>
-        <w:t xml:space="preserve"> Java</w:t>
-      </w:r>
-      <w:r>
-        <w:t xml:space="preserve"> application</w:t>
-      </w:r>
-      <w:r>
-        <w:t xml:space="preserve">, which was written using </w:t>
-      </w:r>
-      <w:r>
-        <w:t>NetBeans</w:t>
-      </w:r>
-      <w:r>
-        <w:t xml:space="preserve"> IDE version 8.2</w:t>
-      </w:r>
-      <w:r>
-        <w:t xml:space="preserve"> and a constantly up-to-date version of Java</w:t>
-      </w:r>
-      <w:r>
-        <w:t>.</w:t>
-      </w:r>
-    </w:p>
-    <w:p>
-      <w:r>
-        <w:t>Maven</w:t>
-      </w:r>
-      <w:r>
-        <w:t xml:space="preserve"> version 3.5.2</w:t>
-      </w:r>
-      <w:r>
-        <w:t xml:space="preserve"> was used to support development of the project by managing dependencies, this included the GUI’s dependency on the library and the library’s dependency on both </w:t>
-      </w:r>
-      <w:r>
-        <w:t>JU</w:t>
-      </w:r>
-      <w:r>
-        <w:t xml:space="preserve">nit and Google’s Gson. </w:t>
-      </w:r>
-    </w:p>
-    <w:p>
-      <w:r>
-        <w:t>Gson</w:t>
-      </w:r>
-      <w:r>
-        <w:t xml:space="preserve"> version 2.8.2 was used for JSON parsing (both to and from JSON when collecting/transmitting data), with the exception of parsing data pulled from the GDAX API endpoint.</w:t>
-      </w:r>
-    </w:p>
-    <w:p>
-      <w:pPr>
-        <w:pStyle w:val="Heading3"/>
-      </w:pPr>
-      <w:bookmarkStart w:id="25" w:name="_Toc512601443"/>
-      <w:r>
-        <w:t xml:space="preserve">2.2.2 </w:t>
-      </w:r>
-      <w:r>
-        <w:t>Storage &amp; API</w:t>
+        <w:t>SQL Developer</w:t>
+      </w:r>
+      <w:r>
+        <w:t xml:space="preserve"> version 4.1.5.21</w:t>
+      </w:r>
+      <w:r>
+        <w:t xml:space="preserve"> was used to create and modify the</w:t>
+      </w:r>
+      <w:r>
+        <w:t xml:space="preserve"> Oracle</w:t>
+      </w:r>
+      <w:r>
+        <w:t xml:space="preserve"> database</w:t>
+      </w:r>
+      <w:r>
+        <w:t>,</w:t>
+      </w:r>
+      <w:r>
+        <w:t xml:space="preserve"> </w:t>
+      </w:r>
+      <w:r>
+        <w:t>see Appendix 3.7 for table create statements.</w:t>
+      </w:r>
+    </w:p>
+    <w:p>
+      <w:r>
+        <w:t>Visual Studio 2015</w:t>
+      </w:r>
+      <w:r>
+        <w:t xml:space="preserve"> version 14.0.25431.01 Update 3</w:t>
+      </w:r>
+      <w:r>
+        <w:t xml:space="preserve"> was used in combination with </w:t>
+      </w:r>
+      <w:r>
+        <w:t>Entity Framework</w:t>
+      </w:r>
+      <w:r>
+        <w:t xml:space="preserve"> version 6.1.3 to implement the API endpoints that expose the Oracle database to the Java application.</w:t>
+      </w:r>
+    </w:p>
+    <w:p>
+      <w:pPr>
+        <w:pStyle w:val="Heading2"/>
+      </w:pPr>
+      <w:bookmarkStart w:id="25" w:name="_Toc512601444"/>
+      <w:r>
+        <w:t xml:space="preserve">2.3 </w:t>
+      </w:r>
+      <w:r>
+        <w:t>Version Control</w:t>
       </w:r>
       <w:bookmarkEnd w:id="25"/>
     </w:p>
     <w:p>
       <w:r>
-        <w:t>SQL Developer</w:t>
-      </w:r>
-      <w:r>
-        <w:t xml:space="preserve"> version 4.1.5.21</w:t>
-      </w:r>
-      <w:r>
-        <w:t xml:space="preserve"> was used to create and modify the</w:t>
-      </w:r>
-      <w:r>
-        <w:t xml:space="preserve"> Oracle</w:t>
-      </w:r>
-      <w:r>
-        <w:t xml:space="preserve"> database</w:t>
-      </w:r>
-      <w:r>
-        <w:t>,</w:t>
-      </w:r>
-      <w:r>
-        <w:t xml:space="preserve"> </w:t>
-      </w:r>
-      <w:r>
-        <w:t>see Appendix 3.7 for table create statements.</w:t>
-      </w:r>
-    </w:p>
-    <w:p>
-      <w:r>
-        <w:t>Visual Studio 2015</w:t>
-      </w:r>
-      <w:r>
-        <w:t xml:space="preserve"> version 14.0.25431.01 Update 3</w:t>
-      </w:r>
-      <w:r>
-        <w:t xml:space="preserve"> was used in combination with </w:t>
-      </w:r>
-      <w:r>
-        <w:t>Entity Framework</w:t>
-      </w:r>
-      <w:r>
-        <w:t xml:space="preserve"> version 6.1.3 to implement the API endpoints that expose the Oracle database to the Java application.</w:t>
+        <w:t>GitHub</w:t>
+      </w:r>
+      <w:r>
+        <w:t xml:space="preserve"> was used as version control for the project to ensure that development could be reverted to previous </w:t>
+      </w:r>
+      <w:r>
+        <w:t xml:space="preserve">implementations if the need should arise. Since it was an individual </w:t>
+      </w:r>
+      <w:r>
+        <w:t>project,</w:t>
+      </w:r>
+      <w:r>
+        <w:t xml:space="preserve"> the need to </w:t>
+      </w:r>
+      <w:r>
+        <w:t>branch and merge wasn’t as prevalent as it could have been in a group project and the main benefit of using version control was to maintain familiarity with the terminal commands and having an additional backup for the project.</w:t>
       </w:r>
     </w:p>
     <w:p>
       <w:pPr>
         <w:pStyle w:val="Heading2"/>
       </w:pPr>
-      <w:bookmarkStart w:id="26" w:name="_Toc512601444"/>
-      <w:r>
-        <w:t xml:space="preserve">2.3 </w:t>
-      </w:r>
-      <w:r>
-        <w:t>Version Control</w:t>
+      <w:bookmarkStart w:id="26" w:name="_Toc512601445"/>
+      <w:r>
+        <w:t>2.4 Paperwork</w:t>
       </w:r>
       <w:bookmarkEnd w:id="26"/>
     </w:p>
     <w:p>
       <w:r>
-        <w:t>GitHub</w:t>
-      </w:r>
-      <w:r>
-        <w:t xml:space="preserve"> was used as version control for the project to ensure that development could be reverted to previous </w:t>
-      </w:r>
-      <w:r>
-        <w:t xml:space="preserve">implementations if the need should arise. Since it was an individual </w:t>
-      </w:r>
-      <w:r>
-        <w:t>project,</w:t>
-      </w:r>
-      <w:r>
-        <w:t xml:space="preserve"> the need to </w:t>
-      </w:r>
-      <w:r>
-        <w:t>branch and merge wasn’t as prevalent as it could have been in a group project and the main benefit of using version control was to maintain familiarity with the terminal commands and having an additional backup for the project.</w:t>
+        <w:t xml:space="preserve">The report was written using </w:t>
+      </w:r>
+      <w:r>
+        <w:t>Microsoft Office</w:t>
+      </w:r>
+      <w:r>
+        <w:t xml:space="preserve"> 365</w:t>
+      </w:r>
+      <w:r>
+        <w:t>’s Word</w:t>
+      </w:r>
+      <w:r>
+        <w:t xml:space="preserve">, with </w:t>
+      </w:r>
+      <w:r>
+        <w:t>diagrams</w:t>
+      </w:r>
+      <w:r>
+        <w:t xml:space="preserve"> drawn using </w:t>
+      </w:r>
+      <w:proofErr w:type="spellStart"/>
+      <w:r>
+        <w:t>Lucidchart</w:t>
+      </w:r>
+      <w:proofErr w:type="spellEnd"/>
+      <w:r>
+        <w:t xml:space="preserve"> and sketches completed using pen and paper. Pen and paper was also used for planning logic prior to each development stage and for problem solving when issues arose.</w:t>
+      </w:r>
+    </w:p>
+    <w:p>
+      <w:pPr>
+        <w:pStyle w:val="Heading1"/>
+      </w:pPr>
+      <w:bookmarkStart w:id="27" w:name="_Toc512601446"/>
+      <w:r>
+        <w:t xml:space="preserve">3 </w:t>
+      </w:r>
+      <w:r>
+        <w:t>Development Stages</w:t>
+      </w:r>
+      <w:bookmarkEnd w:id="27"/>
+    </w:p>
+    <w:p>
+      <w:r>
+        <w:t>Development of the project can be segmented into the following stages. This chapter is largely organised in chronological order of development, however, it was logical to separate tasks out modularly and as such some integration took place between stages as necessary.</w:t>
       </w:r>
     </w:p>
     <w:p>
       <w:pPr>
         <w:pStyle w:val="Heading2"/>
       </w:pPr>
-      <w:bookmarkStart w:id="27" w:name="_Toc512601445"/>
-      <w:r>
-        <w:t>2.4 Paperwork</w:t>
-      </w:r>
-      <w:bookmarkEnd w:id="27"/>
-    </w:p>
-    <w:p>
-      <w:r>
-        <w:t xml:space="preserve">The report was written using </w:t>
-      </w:r>
-      <w:r>
-        <w:t>Microsoft Office</w:t>
-      </w:r>
-      <w:r>
-        <w:t xml:space="preserve"> 365</w:t>
-      </w:r>
-      <w:r>
-        <w:t>’s Word</w:t>
-      </w:r>
-      <w:r>
-        <w:t xml:space="preserve">, with </w:t>
-      </w:r>
-      <w:r>
-        <w:t>diagrams</w:t>
-      </w:r>
-      <w:r>
-        <w:t xml:space="preserve"> drawn using Lucidchart and sketches completed using pen and paper. Pen and paper was also used for planning logic prior to each development stage and for problem solving when issues arose.</w:t>
-      </w:r>
-    </w:p>
-    <w:p>
-      <w:pPr>
-        <w:pStyle w:val="Heading1"/>
-      </w:pPr>
-      <w:bookmarkStart w:id="28" w:name="_Toc512601446"/>
-      <w:r>
-        <w:t xml:space="preserve">3 </w:t>
-      </w:r>
-      <w:r>
-        <w:t>Development Stages</w:t>
-      </w:r>
+      <w:bookmarkStart w:id="28" w:name="_3.1_Stage_0"/>
+      <w:bookmarkStart w:id="29" w:name="_Toc512601447"/>
       <w:bookmarkEnd w:id="28"/>
-    </w:p>
-    <w:p>
-      <w:r>
-        <w:t>Development of the project can be segmented into the following stages. This chapter is largely organised in chronological order of development, however, it was logical to separate tasks out modularly and as such some integration took place between stages as necessary.</w:t>
-      </w:r>
-    </w:p>
-    <w:p>
-      <w:pPr>
-        <w:pStyle w:val="Heading2"/>
-      </w:pPr>
-      <w:bookmarkStart w:id="29" w:name="_3.1_Stage_0"/>
-      <w:bookmarkStart w:id="30" w:name="_Toc512601447"/>
-      <w:bookmarkEnd w:id="29"/>
       <w:r>
         <w:lastRenderedPageBreak/>
         <w:t xml:space="preserve">3.1 </w:t>
@@ -7244,7 +7300,7 @@
       <w:r>
         <w:t>Stage 0 – Initial Design</w:t>
       </w:r>
-      <w:bookmarkEnd w:id="30"/>
+      <w:bookmarkEnd w:id="29"/>
     </w:p>
     <w:p>
       <w:r>
@@ -7254,7 +7310,15 @@
         <w:t xml:space="preserve">first prerequisite to starting implementation was understanding how the system was going to work through an entire data cycle. The user would run a Java application that they would interact with in the form of a graphical user interface, this would utilise a library </w:t>
       </w:r>
       <w:r>
-        <w:t>to handle the majority of processing required. The library would collect data from a cryptocurrency exchange’s API endpoint, calculate an average price for the minute, as well as growth from the previous minute and post it to storage that was exposed through an API implementation. When enough recent data is collected, the library would then be responsible for estimating the next value based on recent price changes</w:t>
+        <w:t xml:space="preserve">to handle </w:t>
+      </w:r>
+      <w:proofErr w:type="gramStart"/>
+      <w:r>
+        <w:t>the majority of</w:t>
+      </w:r>
+      <w:proofErr w:type="gramEnd"/>
+      <w:r>
+        <w:t xml:space="preserve"> processing required. The library would collect data from a cryptocurrency exchange’s API endpoint, calculate an average price for the minute, as well as growth from the previous minute and post it to storage that was exposed through an API implementation. When enough recent data is collected, the library would then be responsible for estimating the next value based on recent price changes</w:t>
       </w:r>
       <w:r>
         <w:t>.</w:t>
@@ -7315,14 +7379,24 @@
     </w:p>
     <w:p>
       <w:r>
-        <w:t xml:space="preserve">The next requirement would be to determine what data would be stored within the database. This meant briefly sketching the GUI. Due to the fact that the application is intended to be used with minimal monitoring displaying the predictions through the GUI would be illogical. Instead the user would be able to see </w:t>
+        <w:t xml:space="preserve">The next requirement would be to determine what data would be stored within the database. This meant briefly sketching the GUI. </w:t>
+      </w:r>
+      <w:proofErr w:type="gramStart"/>
+      <w:r>
+        <w:t>Due to the fact that</w:t>
+      </w:r>
+      <w:proofErr w:type="gramEnd"/>
+      <w:r>
+        <w:t xml:space="preserve"> the application is intended to be used with minimal monitoring displaying the predictions through the GUI would be illogical. Instead the user would be able to see </w:t>
       </w:r>
       <w:r>
         <w:pgNum/>
       </w:r>
+      <w:proofErr w:type="spellStart"/>
       <w:r>
         <w:t>ummarized</w:t>
       </w:r>
+      <w:proofErr w:type="spellEnd"/>
       <w:r>
         <w:t xml:space="preserve"> current statistics for each currency and their trading data for when they are monitoring the program whilst it is trading. There would also need to be a display that allowed them to compare how the trading algorithms are currently performing</w:t>
       </w:r>
@@ -7431,7 +7505,15 @@
     </w:p>
     <w:p>
       <w:r>
-        <w:t>After viewing all of this information on a single screen, the user will be able to change tabs to a different page that allows them to input the specifics of the automated trading that they would like to start. By having a single screen for all benchmarking details and having a single screen for trading details it will only require the user to remember which algorithm they wish to use to trade when switching from one screen to the other.</w:t>
+        <w:t xml:space="preserve">After viewing </w:t>
+      </w:r>
+      <w:proofErr w:type="gramStart"/>
+      <w:r>
+        <w:t>all of</w:t>
+      </w:r>
+      <w:proofErr w:type="gramEnd"/>
+      <w:r>
+        <w:t xml:space="preserve"> this information on a single screen, the user will be able to change tabs to a different page that allows them to input the specifics of the automated trading that they would like to start. By having a single screen for all benchmarking details and having a single screen for trading details it will only require the user to remember which algorithm they wish to use to trade when switching from one screen to the other.</w:t>
       </w:r>
     </w:p>
     <w:p>
@@ -7443,7 +7525,7 @@
       <w:pPr>
         <w:pStyle w:val="Heading2"/>
       </w:pPr>
-      <w:bookmarkStart w:id="31" w:name="_Toc512601448"/>
+      <w:bookmarkStart w:id="30" w:name="_Toc512601448"/>
       <w:r>
         <w:lastRenderedPageBreak/>
         <w:t xml:space="preserve">3.2 </w:t>
@@ -7451,20 +7533,36 @@
       <w:r>
         <w:t>Stage 1 – Data Harvester</w:t>
       </w:r>
-      <w:bookmarkEnd w:id="31"/>
+      <w:bookmarkEnd w:id="30"/>
     </w:p>
     <w:p>
       <w:r>
         <w:t xml:space="preserve">The initial </w:t>
       </w:r>
       <w:r>
-        <w:t>plan for the data harvester was to have a main PriceCollector class that when initialised would collect Currency information from the database (although, it had to be hard coded at this stage since the database did not yet exist) and then start two collection threads that</w:t>
+        <w:t xml:space="preserve">plan for the data harvester was to have a main </w:t>
+      </w:r>
+      <w:proofErr w:type="spellStart"/>
+      <w:r>
+        <w:t>PriceCollector</w:t>
+      </w:r>
+      <w:proofErr w:type="spellEnd"/>
+      <w:r>
+        <w:t xml:space="preserve"> class that when initialised would collect Currency information from the database (although, it had to be hard coded at this stage since the database did not yet exist) and then start two collection threads that</w:t>
       </w:r>
       <w:r>
         <w:t xml:space="preserve"> used the ScheduledExecutorService to</w:t>
       </w:r>
       <w:r>
-        <w:t xml:space="preserve"> periodically submit get requests to GDAX’s API endpoint. The first collection thread would run at the start of each minute to collect a single up-to-date price from the GDAXTrades available</w:t>
+        <w:t xml:space="preserve"> periodically submit get requests to GDAX’s API endpoint. The first collection thread would run at the start of each minute to collect a single up-to-date price from the </w:t>
+      </w:r>
+      <w:proofErr w:type="spellStart"/>
+      <w:r>
+        <w:t>GDAXTrades</w:t>
+      </w:r>
+      <w:proofErr w:type="spellEnd"/>
+      <w:r>
+        <w:t xml:space="preserve"> available</w:t>
       </w:r>
       <w:r>
         <w:t>.</w:t>
@@ -7540,10 +7638,47 @@
     </w:p>
     <w:p>
       <w:r>
-        <w:t xml:space="preserve">An APIController would be created to handle communication with GDAX’s API and a JSONParser would parse the JSON strings into GDAXTrade objects. From here the PriceCollector itself would assess which </w:t>
-      </w:r>
-      <w:r>
-        <w:t xml:space="preserve">GDAXTrades </w:t>
+        <w:t xml:space="preserve">An </w:t>
+      </w:r>
+      <w:proofErr w:type="spellStart"/>
+      <w:r>
+        <w:t>APIController</w:t>
+      </w:r>
+      <w:proofErr w:type="spellEnd"/>
+      <w:r>
+        <w:t xml:space="preserve"> would be created to handle communication with GDAX’s API and a </w:t>
+      </w:r>
+      <w:proofErr w:type="spellStart"/>
+      <w:r>
+        <w:t>JSONParser</w:t>
+      </w:r>
+      <w:proofErr w:type="spellEnd"/>
+      <w:r>
+        <w:t xml:space="preserve"> would parse the JSON strings into </w:t>
+      </w:r>
+      <w:proofErr w:type="spellStart"/>
+      <w:r>
+        <w:t>GDAXTrade</w:t>
+      </w:r>
+      <w:proofErr w:type="spellEnd"/>
+      <w:r>
+        <w:t xml:space="preserve"> objects. From here the </w:t>
+      </w:r>
+      <w:proofErr w:type="spellStart"/>
+      <w:r>
+        <w:t>PriceCollector</w:t>
+      </w:r>
+      <w:proofErr w:type="spellEnd"/>
+      <w:r>
+        <w:t xml:space="preserve"> itself would assess which </w:t>
+      </w:r>
+      <w:proofErr w:type="spellStart"/>
+      <w:r>
+        <w:t>GDAXTrades</w:t>
+      </w:r>
+      <w:proofErr w:type="spellEnd"/>
+      <w:r>
+        <w:t xml:space="preserve"> </w:t>
       </w:r>
       <w:r>
         <w:t>related to the minute an ExchangeRate was required for, calculate the average price and growth, and add the new rate to the relevant Currency.</w:t>
@@ -7560,16 +7695,88 @@
         <w:t>,</w:t>
       </w:r>
       <w:r>
-        <w:t xml:space="preserve"> and improvement of previously implemented systems occurred to ensure that integration didn’t create issues with prior development. This resulted in the PriceCollector’s modification to using only a single ScheduledExecutorService (due to a concurrency issue that occasionally occurred), the APIController being changed to a GDAXAPIController that inherited shared functionality from a new APIController class, the JSONParser was allocated directly to this class and the Helpers </w:t>
+        <w:t xml:space="preserve"> and improvement of previously implemented systems occurred to ensure that integration didn’t create issues with prior development. This resulted in the </w:t>
+      </w:r>
+      <w:proofErr w:type="spellStart"/>
+      <w:r>
+        <w:t>PriceCollector’s</w:t>
+      </w:r>
+      <w:proofErr w:type="spellEnd"/>
+      <w:r>
+        <w:t xml:space="preserve"> modification to using only a single ScheduledExecutorService (due to a concurrency issue that occasionally occurred), the </w:t>
+      </w:r>
+      <w:proofErr w:type="spellStart"/>
+      <w:r>
+        <w:t>APIController</w:t>
+      </w:r>
+      <w:proofErr w:type="spellEnd"/>
+      <w:r>
+        <w:t xml:space="preserve"> being changed to a </w:t>
+      </w:r>
+      <w:proofErr w:type="spellStart"/>
+      <w:r>
+        <w:t>GDAXAPIController</w:t>
+      </w:r>
+      <w:proofErr w:type="spellEnd"/>
+      <w:r>
+        <w:t xml:space="preserve"> that inherited shared functionality from a new </w:t>
+      </w:r>
+      <w:proofErr w:type="spellStart"/>
+      <w:r>
+        <w:t>APIController</w:t>
+      </w:r>
+      <w:proofErr w:type="spellEnd"/>
+      <w:r>
+        <w:t xml:space="preserve"> class, the </w:t>
+      </w:r>
+      <w:proofErr w:type="spellStart"/>
+      <w:r>
+        <w:t>JSONParser</w:t>
+      </w:r>
+      <w:proofErr w:type="spellEnd"/>
+      <w:r>
+        <w:t xml:space="preserve"> was allocated directly to this class and the Helpers </w:t>
       </w:r>
       <w:r>
         <w:lastRenderedPageBreak/>
-        <w:t>class was separated out into a number of helper classes that had a specific functionality (i.e. performing mathematical calculations or modifying a LocalDateTime).</w:t>
-      </w:r>
-    </w:p>
-    <w:p>
-      <w:r>
-        <w:t>For historic collection batches of prices are collected with each get request (consisting of 100 GDAXTrades) and the PriceCollector averages minute data into ExchangeRates to add to a list of historic prices which is merged when collection is completed. GDAX issues an id number to each trade which is used to traverse pages of trade get requests. The oldest trade id relevant to the ExchangeRate is stored with it to enable the system to have a marker of where it last collected data in the event of the program being turned off,</w:t>
+        <w:t xml:space="preserve">class was separated out into a number of helper classes that had a specific functionality (i.e. performing mathematical calculations or modifying a </w:t>
+      </w:r>
+      <w:proofErr w:type="spellStart"/>
+      <w:r>
+        <w:t>LocalDateTime</w:t>
+      </w:r>
+      <w:proofErr w:type="spellEnd"/>
+      <w:r>
+        <w:t>).</w:t>
+      </w:r>
+    </w:p>
+    <w:p>
+      <w:r>
+        <w:t xml:space="preserve">For historic collection batches of prices are collected with each get request (consisting of 100 </w:t>
+      </w:r>
+      <w:proofErr w:type="spellStart"/>
+      <w:r>
+        <w:t>GDAXTrades</w:t>
+      </w:r>
+      <w:proofErr w:type="spellEnd"/>
+      <w:r>
+        <w:t xml:space="preserve">) and the </w:t>
+      </w:r>
+      <w:proofErr w:type="spellStart"/>
+      <w:r>
+        <w:t>PriceCollector</w:t>
+      </w:r>
+      <w:proofErr w:type="spellEnd"/>
+      <w:r>
+        <w:t xml:space="preserve"> averages minute data into </w:t>
+      </w:r>
+      <w:proofErr w:type="spellStart"/>
+      <w:r>
+        <w:t>ExchangeRates</w:t>
+      </w:r>
+      <w:proofErr w:type="spellEnd"/>
+      <w:r>
+        <w:t xml:space="preserve"> to add to a list of historic prices which is merged when collection is completed. GDAX issues an id number to each trade which is used to traverse pages of trade get requests. The oldest trade id relevant to the ExchangeRate is stored with it to enable the system to have a marker of where it last collected data in the event of the program being turned off,</w:t>
       </w:r>
       <w:r>
         <w:t xml:space="preserve"> there being a</w:t>
@@ -7582,14 +7789,14 @@
       <w:pPr>
         <w:pStyle w:val="Heading2"/>
       </w:pPr>
-      <w:bookmarkStart w:id="32" w:name="_Toc512601449"/>
+      <w:bookmarkStart w:id="31" w:name="_Toc512601449"/>
       <w:r>
         <w:t xml:space="preserve">3.3 </w:t>
       </w:r>
       <w:r>
         <w:t>Stage 2 – Data Storage</w:t>
       </w:r>
-      <w:bookmarkEnd w:id="32"/>
+      <w:bookmarkEnd w:id="31"/>
     </w:p>
     <w:p>
       <w:r>
@@ -7669,6 +7876,7 @@
       <w:r>
         <w:t xml:space="preserve">It is shown that each currency may have numerous exchange rates, but only one at a given time. The exchange rate’s compound key consists of the currency’s id as a foreign key and a timestamp and will return the value in United States dollars, growth as a percentage and the last </w:t>
       </w:r>
+      <w:proofErr w:type="spellStart"/>
       <w:r>
         <w:t>GDAXT</w:t>
       </w:r>
@@ -7676,7 +7884,11 @@
         <w:t>rade</w:t>
       </w:r>
       <w:r>
-        <w:t>’s id</w:t>
+        <w:t>’s</w:t>
+      </w:r>
+      <w:proofErr w:type="spellEnd"/>
+      <w:r>
+        <w:t xml:space="preserve"> id</w:t>
       </w:r>
       <w:r>
         <w:t>.</w:t>
@@ -7717,14 +7929,14 @@
       <w:pPr>
         <w:pStyle w:val="Heading2"/>
       </w:pPr>
-      <w:bookmarkStart w:id="33" w:name="_Toc512601450"/>
+      <w:bookmarkStart w:id="32" w:name="_Toc512601450"/>
       <w:r>
         <w:t xml:space="preserve">3.4 </w:t>
       </w:r>
       <w:r>
         <w:t>Stage 3 – API &amp; Integration</w:t>
       </w:r>
-      <w:bookmarkEnd w:id="33"/>
+      <w:bookmarkEnd w:id="32"/>
     </w:p>
     <w:p>
       <w:r>
@@ -7797,7 +8009,31 @@
         <w:t>methods exposing</w:t>
       </w:r>
       <w:r>
-        <w:t xml:space="preserve"> the ExchangeRate table in database needed to be adapted because the method above does not accommodate compound keys. The result was creating new endpoints that were fed additional information in the pathway. A pathway that was fed the currency_id was created to reduce sorting required by the Java application’s get method and then a pathway was created that took both the currency_id and a timestamp to select a single ExchangeRate from the database. This second method was particularly useful because the Route was replicated for both put and delete methods, allowing the option to edit and remove data from the database, should the application require it at a later date.</w:t>
+        <w:t xml:space="preserve"> the ExchangeRate table in database needed to be adapted because the method above does not accommodate compound keys. The result was creating new endpoints that were fed additional information in the pathway. A pathway that was fed the </w:t>
+      </w:r>
+      <w:proofErr w:type="spellStart"/>
+      <w:r>
+        <w:t>currency_id</w:t>
+      </w:r>
+      <w:proofErr w:type="spellEnd"/>
+      <w:r>
+        <w:t xml:space="preserve"> was created to reduce sorting required by the Java application’s get method and then a pathway was created that took both the </w:t>
+      </w:r>
+      <w:proofErr w:type="spellStart"/>
+      <w:r>
+        <w:t>currency_id</w:t>
+      </w:r>
+      <w:proofErr w:type="spellEnd"/>
+      <w:r>
+        <w:t xml:space="preserve"> and a timestamp to select a single ExchangeRate from the database. This second method was particularly useful because the Route was replicated for both put and delete methods, allowing the option to edit and remove data from the database, should the application require it </w:t>
+      </w:r>
+      <w:proofErr w:type="gramStart"/>
+      <w:r>
+        <w:t>at a later date</w:t>
+      </w:r>
+      <w:proofErr w:type="gramEnd"/>
+      <w:r>
+        <w:t>.</w:t>
       </w:r>
     </w:p>
     <w:p>
@@ -7860,15 +8096,60 @@
       <w:r>
         <w:t xml:space="preserve"> </w:t>
       </w:r>
-      <w:r>
-        <w:t>APIController was extended into two separate classes; CurrencyAPIController and ExchangeRateAPIController, which handled converting to and from JSON using Gson, with APIController already equipped to send all of the REST requests required if given the url and, if relevant, JSON data to send to the database.</w:t>
+      <w:proofErr w:type="spellStart"/>
+      <w:r>
+        <w:t>APIController</w:t>
+      </w:r>
+      <w:proofErr w:type="spellEnd"/>
+      <w:r>
+        <w:t xml:space="preserve"> was extended into two separate classes; </w:t>
+      </w:r>
+      <w:proofErr w:type="spellStart"/>
+      <w:r>
+        <w:t>CurrencyAPIController</w:t>
+      </w:r>
+      <w:proofErr w:type="spellEnd"/>
+      <w:r>
+        <w:t xml:space="preserve"> and </w:t>
+      </w:r>
+      <w:proofErr w:type="spellStart"/>
+      <w:r>
+        <w:t>ExchangeRateAPIController</w:t>
+      </w:r>
+      <w:proofErr w:type="spellEnd"/>
+      <w:r>
+        <w:t xml:space="preserve">, which handled converting to and from JSON using Gson, with </w:t>
+      </w:r>
+      <w:proofErr w:type="spellStart"/>
+      <w:r>
+        <w:t>APIController</w:t>
+      </w:r>
+      <w:proofErr w:type="spellEnd"/>
+      <w:r>
+        <w:t xml:space="preserve"> already equipped to send </w:t>
+      </w:r>
+      <w:proofErr w:type="gramStart"/>
+      <w:r>
+        <w:t>all of</w:t>
+      </w:r>
+      <w:proofErr w:type="gramEnd"/>
+      <w:r>
+        <w:t xml:space="preserve"> the REST requests required if given the </w:t>
+      </w:r>
+      <w:proofErr w:type="spellStart"/>
+      <w:r>
+        <w:t>url</w:t>
+      </w:r>
+      <w:proofErr w:type="spellEnd"/>
+      <w:r>
+        <w:t xml:space="preserve"> and, if relevant, JSON data to send to the database.</w:t>
       </w:r>
     </w:p>
     <w:p>
       <w:pPr>
         <w:pStyle w:val="Heading2"/>
       </w:pPr>
-      <w:bookmarkStart w:id="34" w:name="_Toc512601451"/>
+      <w:bookmarkStart w:id="33" w:name="_Toc512601451"/>
       <w:r>
         <w:lastRenderedPageBreak/>
         <w:t xml:space="preserve">3.5 </w:t>
@@ -7876,17 +8157,30 @@
       <w:r>
         <w:t>Stage 4 – GOFAI Algorithms</w:t>
       </w:r>
-      <w:bookmarkEnd w:id="34"/>
-    </w:p>
-    <w:p>
-      <w:r>
-        <w:t xml:space="preserve">After data was being harvested and stored it would become possible to analyse GOFAI algorithms more efficiently and so the </w:t>
-      </w:r>
+      <w:bookmarkEnd w:id="33"/>
+    </w:p>
+    <w:p>
+      <w:r>
+        <w:t xml:space="preserve">After data was being harvested and stored it would become possible to </w:t>
+      </w:r>
+      <w:proofErr w:type="spellStart"/>
+      <w:r>
+        <w:t>analyse</w:t>
+      </w:r>
+      <w:proofErr w:type="spellEnd"/>
+      <w:r>
+        <w:t xml:space="preserve"> GOFAI algorithms more efficiently and so the </w:t>
+      </w:r>
+      <w:proofErr w:type="spellStart"/>
       <w:r>
         <w:t>GOFAI</w:t>
       </w:r>
       <w:r>
-        <w:t>Predictor class was made. Since the initial focus would be to find a successful algorithm</w:t>
+        <w:t>Predictor</w:t>
+      </w:r>
+      <w:proofErr w:type="spellEnd"/>
+      <w:r>
+        <w:t xml:space="preserve"> class was made. Since the initial focus would be to find a successful algorithm</w:t>
       </w:r>
       <w:r>
         <w:t>, the class initially had one purpose – to take the collected price data for each Currency and then iterate through each price in chronological order and attempt to predict the next price based on the GOFAI algorithm it was given.</w:t>
@@ -7923,7 +8217,11 @@
         <w:t>n+1</w:t>
       </w:r>
       <w:r>
-        <w:t xml:space="preserve"> = growth</w:t>
+        <w:t xml:space="preserve"> = </w:t>
+      </w:r>
+      <w:proofErr w:type="spellStart"/>
+      <w:r>
+        <w:t>growth</w:t>
       </w:r>
       <w:r>
         <w:rPr>
@@ -7931,6 +8229,7 @@
         </w:rPr>
         <w:t>n</w:t>
       </w:r>
+      <w:proofErr w:type="spellEnd"/>
       <w:r>
         <w:t>), the second would be the average of the current and previous growths (i.e. growth</w:t>
       </w:r>
@@ -7941,7 +8240,11 @@
         <w:t>n+1</w:t>
       </w:r>
       <w:r>
-        <w:t xml:space="preserve"> = (growth</w:t>
+        <w:t xml:space="preserve"> = (</w:t>
+      </w:r>
+      <w:proofErr w:type="spellStart"/>
+      <w:r>
+        <w:t>growth</w:t>
       </w:r>
       <w:r>
         <w:rPr>
@@ -7949,6 +8252,7 @@
         </w:rPr>
         <w:t>n</w:t>
       </w:r>
+      <w:proofErr w:type="spellEnd"/>
       <w:r>
         <w:t xml:space="preserve"> + growth</w:t>
       </w:r>
@@ -8043,24 +8347,48 @@
     </w:p>
     <w:p>
       <w:r>
-        <w:t>Realising that the application had grown too large to run from the PriceCollector any longer, the CryptocurrencyValuePredictor wrapper class was implemented to tie the different functionality together in a more logical format.</w:t>
-      </w:r>
-      <w:r>
-        <w:t xml:space="preserve"> Implementing the wrapper class at this stage created benefit the project in a number of positive ways, including both not implementing it so early that it felt like an empty “shell” class that didn’t really do anything for a long period of time, and also not implementing it so late that there was a lot of functionality to move around between classes and create unnecessary integration work.</w:t>
+        <w:t xml:space="preserve">Realising that the application had grown too large to run from the </w:t>
+      </w:r>
+      <w:proofErr w:type="spellStart"/>
+      <w:r>
+        <w:t>PriceCollector</w:t>
+      </w:r>
+      <w:proofErr w:type="spellEnd"/>
+      <w:r>
+        <w:t xml:space="preserve"> any longer, the </w:t>
+      </w:r>
+      <w:proofErr w:type="spellStart"/>
+      <w:r>
+        <w:t>CryptocurrencyValuePredictor</w:t>
+      </w:r>
+      <w:proofErr w:type="spellEnd"/>
+      <w:r>
+        <w:t xml:space="preserve"> wrapper class was implemented to tie the different functionality together in a more logical format.</w:t>
+      </w:r>
+      <w:r>
+        <w:t xml:space="preserve"> Implementing the wrapper class at this stage created benefit the project in </w:t>
+      </w:r>
+      <w:proofErr w:type="gramStart"/>
+      <w:r>
+        <w:t>a number of</w:t>
+      </w:r>
+      <w:proofErr w:type="gramEnd"/>
+      <w:r>
+        <w:t xml:space="preserve"> positive ways, including both not implementing it so early that it felt like an empty “shell” class that didn’t really do anything for a long period of time, and also not implementing it so late that there was a lot of functionality to move around between classes and create unnecessary integration work.</w:t>
       </w:r>
     </w:p>
     <w:p>
       <w:pPr>
         <w:pStyle w:val="Heading2"/>
       </w:pPr>
-      <w:bookmarkStart w:id="35" w:name="_Toc512601452"/>
+      <w:bookmarkStart w:id="34" w:name="_Toc512601452"/>
       <w:r>
         <w:t xml:space="preserve">3.6 </w:t>
       </w:r>
       <w:r>
         <w:t>Stage 5 – GUI</w:t>
       </w:r>
-      <w:bookmarkEnd w:id="35"/>
+      <w:bookmarkEnd w:id="34"/>
     </w:p>
     <w:p>
       <w:r>
@@ -8095,11 +8423,48 @@
         </w:r>
       </w:hyperlink>
       <w:r>
-        <w:t xml:space="preserve"> but with a few minor exceptions. It consists of a single JFrame split into a JScrollPane with a JTable of current cryptocurrency price data being displayed and a JTabbedPane which</w:t>
-      </w:r>
-      <w:r>
-        <w:t xml:space="preserve"> has 3 JPanels</w:t>
-      </w:r>
+        <w:t xml:space="preserve"> but with a few minor exceptions. It consists of a single </w:t>
+      </w:r>
+      <w:proofErr w:type="spellStart"/>
+      <w:r>
+        <w:t>JFrame</w:t>
+      </w:r>
+      <w:proofErr w:type="spellEnd"/>
+      <w:r>
+        <w:t xml:space="preserve"> split into a </w:t>
+      </w:r>
+      <w:proofErr w:type="spellStart"/>
+      <w:r>
+        <w:t>JScrollPane</w:t>
+      </w:r>
+      <w:proofErr w:type="spellEnd"/>
+      <w:r>
+        <w:t xml:space="preserve"> with a </w:t>
+      </w:r>
+      <w:proofErr w:type="spellStart"/>
+      <w:r>
+        <w:t>JTable</w:t>
+      </w:r>
+      <w:proofErr w:type="spellEnd"/>
+      <w:r>
+        <w:t xml:space="preserve"> of current cryptocurrency price data being displayed and a </w:t>
+      </w:r>
+      <w:proofErr w:type="spellStart"/>
+      <w:r>
+        <w:t>JTabbedPane</w:t>
+      </w:r>
+      <w:proofErr w:type="spellEnd"/>
+      <w:r>
+        <w:t xml:space="preserve"> which</w:t>
+      </w:r>
+      <w:r>
+        <w:t xml:space="preserve"> has 3 </w:t>
+      </w:r>
+      <w:proofErr w:type="spellStart"/>
+      <w:r>
+        <w:t>JPanels</w:t>
+      </w:r>
+      <w:proofErr w:type="spellEnd"/>
       <w:r>
         <w:t xml:space="preserve"> offer</w:t>
       </w:r>
@@ -8114,85 +8479,6 @@
       </w:r>
       <w:r>
         <w:t xml:space="preserve"> views “Trading”, “Benchmarking” and “About”.</w:t>
-      </w:r>
-    </w:p>
-    <w:p>
-      <w:pPr>
-        <w:jc w:val="center"/>
-      </w:pPr>
-      <w:r>
-        <w:t>**Trading</w:t>
-      </w:r>
-    </w:p>
-    <w:p>
-      <w:r>
-        <w:t>The “Trading” tab is the default view that the user will see when the application is run. Whilst in most circumstances the user will wish to change to the “Benchmarking” tab to inspect the market before initialising trading</w:t>
-      </w:r>
-      <w:r>
-        <w:t>,</w:t>
-      </w:r>
-      <w:r>
-        <w:t xml:space="preserve"> </w:t>
-      </w:r>
-      <w:hyperlink w:anchor="_4.3_User_Testing" w:history="1">
-        <w:r>
-          <w:rPr>
-            <w:rStyle w:val="Hyperlink"/>
-          </w:rPr>
-          <w:t>user testing</w:t>
-        </w:r>
-      </w:hyperlink>
-      <w:r>
-        <w:t xml:space="preserve"> suggested </w:t>
-      </w:r>
-      <w:r>
-        <w:t>it</w:t>
-      </w:r>
-      <w:r>
-        <w:t xml:space="preserve"> would be</w:t>
-      </w:r>
-      <w:r>
-        <w:t xml:space="preserve"> more appropriate to display the primary function of the application as the </w:t>
-      </w:r>
-      <w:r>
-        <w:t>first view that the user gets. It also allows the user to very quickly set up trading in the event of a power failure (assuming they know how they wish to configure the Trader).</w:t>
-      </w:r>
-    </w:p>
-    <w:p>
-      <w:r>
-        <w:t xml:space="preserve">The </w:t>
-      </w:r>
-      <w:r>
-        <w:t>“</w:t>
-      </w:r>
-      <w:r>
-        <w:t>Trading</w:t>
-      </w:r>
-      <w:r>
-        <w:t>”</w:t>
-      </w:r>
-      <w:r>
-        <w:t xml:space="preserve"> tab is split into two sections – configuration and current statistics. On the configuration side JRadioButtons were used to allow configuration with a small number of options available, a JComboBox was used for the strategy number as 20 was deemed too many and the starting trade value is entered via a JTextBox as </w:t>
-      </w:r>
-      <w:hyperlink w:anchor="_4.3_User_Testing" w:history="1">
-        <w:r>
-          <w:rPr>
-            <w:rStyle w:val="Hyperlink"/>
-          </w:rPr>
-          <w:t>user testing</w:t>
-        </w:r>
-      </w:hyperlink>
-      <w:r>
-        <w:t xml:space="preserve"> didn’t approve of the JSpinner method that was originally in place</w:t>
-      </w:r>
-      <w:r>
-        <w:t>. The interface is robust in a way that prevents it from starting to trade with an unacceptable configuration of inputs and it is impossible to start trading before enough data has been collected to benchmark.</w:t>
-      </w:r>
-    </w:p>
-    <w:p>
-      <w:r>
-        <w:lastRenderedPageBreak/>
-        <w:t>The other half of the “Trading” tab shows the statistics of the current trading session – the start time, the number of trades performed, the current value (and current value in USD if it is holding a cryptocurrency) and the profit.</w:t>
       </w:r>
     </w:p>
     <w:p>
@@ -8203,11 +8489,12 @@
         <w:rPr>
           <w:noProof/>
         </w:rPr>
+        <w:lastRenderedPageBreak/>
         <w:drawing>
-          <wp:inline distT="0" distB="0" distL="0" distR="0" wp14:anchorId="700A58A3" wp14:editId="20D6B54D">
-            <wp:extent cx="5943600" cy="4457700"/>
+          <wp:inline distT="0" distB="0" distL="0" distR="0" wp14:anchorId="35473E7E" wp14:editId="041B9357">
+            <wp:extent cx="5943600" cy="4461510"/>
             <wp:effectExtent l="0" t="0" r="0" b="0"/>
-            <wp:docPr id="9" name="Picture 9"/>
+            <wp:docPr id="13" name="Picture 13"/>
             <wp:cNvGraphicFramePr>
               <a:graphicFrameLocks xmlns:a="http://schemas.openxmlformats.org/drawingml/2006/main" noChangeAspect="1"/>
             </wp:cNvGraphicFramePr>
@@ -8227,6 +8514,216 @@
                   <pic:spPr>
                     <a:xfrm>
                       <a:off x="0" y="0"/>
+                      <a:ext cx="5943600" cy="4461510"/>
+                    </a:xfrm>
+                    <a:prstGeom prst="rect">
+                      <a:avLst/>
+                    </a:prstGeom>
+                  </pic:spPr>
+                </pic:pic>
+              </a:graphicData>
+            </a:graphic>
+          </wp:inline>
+        </w:drawing>
+      </w:r>
+    </w:p>
+    <w:p>
+      <w:pPr>
+        <w:jc w:val="center"/>
+      </w:pPr>
+      <w:r>
+        <w:t>**</w:t>
+      </w:r>
+    </w:p>
+    <w:p>
+      <w:r>
+        <w:t xml:space="preserve">The “Trading” tab is the default view that the user will see when the application is run. Whilst in most circumstances the user will wish to change to the “Benchmarking” tab to inspect the market before </w:t>
+      </w:r>
+      <w:proofErr w:type="spellStart"/>
+      <w:r>
+        <w:t>initialising</w:t>
+      </w:r>
+      <w:proofErr w:type="spellEnd"/>
+      <w:r>
+        <w:t xml:space="preserve"> trading</w:t>
+      </w:r>
+      <w:r>
+        <w:t>,</w:t>
+      </w:r>
+      <w:r>
+        <w:t xml:space="preserve"> </w:t>
+      </w:r>
+      <w:hyperlink w:anchor="_4.3_User_Testing" w:history="1">
+        <w:r>
+          <w:rPr>
+            <w:rStyle w:val="Hyperlink"/>
+          </w:rPr>
+          <w:t>user testing</w:t>
+        </w:r>
+      </w:hyperlink>
+      <w:r>
+        <w:t xml:space="preserve"> suggested </w:t>
+      </w:r>
+      <w:r>
+        <w:t>it</w:t>
+      </w:r>
+      <w:r>
+        <w:t xml:space="preserve"> would be</w:t>
+      </w:r>
+      <w:r>
+        <w:t xml:space="preserve"> more appropriate to display the primary function of the application as the </w:t>
+      </w:r>
+      <w:r>
+        <w:t>first view that the user gets. It also allows the user to very quickly set up trading in the event of a power failure (assuming they know how they wish to configure the Trader).</w:t>
+      </w:r>
+    </w:p>
+    <w:p>
+      <w:pPr>
+        <w:jc w:val="center"/>
+      </w:pPr>
+      <w:r>
+        <w:rPr>
+          <w:noProof/>
+        </w:rPr>
+        <w:lastRenderedPageBreak/>
+        <w:drawing>
+          <wp:inline distT="0" distB="0" distL="0" distR="0" wp14:anchorId="56D425A0" wp14:editId="6EE4FDE6">
+            <wp:extent cx="5943600" cy="4497070"/>
+            <wp:effectExtent l="0" t="0" r="0" b="0"/>
+            <wp:docPr id="12" name="Picture 12"/>
+            <wp:cNvGraphicFramePr>
+              <a:graphicFrameLocks xmlns:a="http://schemas.openxmlformats.org/drawingml/2006/main" noChangeAspect="1"/>
+            </wp:cNvGraphicFramePr>
+            <a:graphic xmlns:a="http://schemas.openxmlformats.org/drawingml/2006/main">
+              <a:graphicData uri="http://schemas.openxmlformats.org/drawingml/2006/picture">
+                <pic:pic xmlns:pic="http://schemas.openxmlformats.org/drawingml/2006/picture">
+                  <pic:nvPicPr>
+                    <pic:cNvPr id="1" name=""/>
+                    <pic:cNvPicPr/>
+                  </pic:nvPicPr>
+                  <pic:blipFill>
+                    <a:blip r:embed="rId17"/>
+                    <a:stretch>
+                      <a:fillRect/>
+                    </a:stretch>
+                  </pic:blipFill>
+                  <pic:spPr>
+                    <a:xfrm>
+                      <a:off x="0" y="0"/>
+                      <a:ext cx="5943600" cy="4497070"/>
+                    </a:xfrm>
+                    <a:prstGeom prst="rect">
+                      <a:avLst/>
+                    </a:prstGeom>
+                  </pic:spPr>
+                </pic:pic>
+              </a:graphicData>
+            </a:graphic>
+          </wp:inline>
+        </w:drawing>
+      </w:r>
+    </w:p>
+    <w:p>
+      <w:pPr>
+        <w:jc w:val="center"/>
+      </w:pPr>
+      <w:r>
+        <w:t>**</w:t>
+      </w:r>
+    </w:p>
+    <w:p>
+      <w:r>
+        <w:t xml:space="preserve">The </w:t>
+      </w:r>
+      <w:r>
+        <w:t>“</w:t>
+      </w:r>
+      <w:r>
+        <w:t>Trading</w:t>
+      </w:r>
+      <w:r>
+        <w:t>”</w:t>
+      </w:r>
+      <w:r>
+        <w:t xml:space="preserve"> tab is split into two sections – configuration and current statistics. On the configuration side </w:t>
+      </w:r>
+      <w:proofErr w:type="spellStart"/>
+      <w:r>
+        <w:t>JRadioButtons</w:t>
+      </w:r>
+      <w:proofErr w:type="spellEnd"/>
+      <w:r>
+        <w:t xml:space="preserve"> were used to allow configuration with a small number of options available, a </w:t>
+      </w:r>
+      <w:proofErr w:type="spellStart"/>
+      <w:r>
+        <w:t>JComboBox</w:t>
+      </w:r>
+      <w:proofErr w:type="spellEnd"/>
+      <w:r>
+        <w:t xml:space="preserve"> was used for the strategy number as 20 was deemed too many and the starting trade value is entered via a </w:t>
+      </w:r>
+      <w:proofErr w:type="spellStart"/>
+      <w:r>
+        <w:t>JTextBox</w:t>
+      </w:r>
+      <w:proofErr w:type="spellEnd"/>
+      <w:r>
+        <w:t xml:space="preserve"> as </w:t>
+      </w:r>
+      <w:hyperlink w:anchor="_4.3_User_Testing" w:history="1">
+        <w:r>
+          <w:rPr>
+            <w:rStyle w:val="Hyperlink"/>
+          </w:rPr>
+          <w:t>user testing</w:t>
+        </w:r>
+      </w:hyperlink>
+      <w:r>
+        <w:t xml:space="preserve"> didn’t approve of the JSpinner method that was originally in place</w:t>
+      </w:r>
+      <w:r>
+        <w:t>. The interface is robust in a way that prevents it from starting to trade with an unacceptable configuration of inputs and it is impossible to start trading before enough data has been collected to benchmark.</w:t>
+      </w:r>
+    </w:p>
+    <w:p>
+      <w:r>
+        <w:t>The other half of the “Trading” tab shows the statistics of the current trading session – the start time, the number of trades performed, the current value (and current value in USD if it is holding a cryptocurrency) and the profit.</w:t>
+      </w:r>
+    </w:p>
+    <w:p>
+      <w:pPr>
+        <w:jc w:val="center"/>
+      </w:pPr>
+      <w:r>
+        <w:rPr>
+          <w:noProof/>
+        </w:rPr>
+        <w:lastRenderedPageBreak/>
+        <w:drawing>
+          <wp:inline distT="0" distB="0" distL="0" distR="0" wp14:anchorId="700A58A3" wp14:editId="20D6B54D">
+            <wp:extent cx="5943600" cy="4457700"/>
+            <wp:effectExtent l="0" t="0" r="0" b="0"/>
+            <wp:docPr id="9" name="Picture 9"/>
+            <wp:cNvGraphicFramePr>
+              <a:graphicFrameLocks xmlns:a="http://schemas.openxmlformats.org/drawingml/2006/main" noChangeAspect="1"/>
+            </wp:cNvGraphicFramePr>
+            <a:graphic xmlns:a="http://schemas.openxmlformats.org/drawingml/2006/main">
+              <a:graphicData uri="http://schemas.openxmlformats.org/drawingml/2006/picture">
+                <pic:pic xmlns:pic="http://schemas.openxmlformats.org/drawingml/2006/picture">
+                  <pic:nvPicPr>
+                    <pic:cNvPr id="1" name=""/>
+                    <pic:cNvPicPr/>
+                  </pic:nvPicPr>
+                  <pic:blipFill>
+                    <a:blip r:embed="rId18"/>
+                    <a:stretch>
+                      <a:fillRect/>
+                    </a:stretch>
+                  </pic:blipFill>
+                  <pic:spPr>
+                    <a:xfrm>
+                      <a:off x="0" y="0"/>
                       <a:ext cx="5943600" cy="4457700"/>
                     </a:xfrm>
                     <a:prstGeom prst="rect">
@@ -8256,7 +8753,15 @@
         <w:t>shows very little until</w:t>
       </w:r>
       <w:r>
-        <w:t xml:space="preserve"> data collection is complete, then it shows the number of trades between the defined time and the current time, the best and worst performances possible if knowledge of future values were obtainable and a breakdown of how each trading strategy is performing in the current market in a JTable.</w:t>
+        <w:t xml:space="preserve"> data collection is complete, then it shows the number of trades between the defined time and the current time, the best and worst performances possible if knowledge of future values were obtainable and a breakdown of how each trading strategy is performing in the current market in a </w:t>
+      </w:r>
+      <w:proofErr w:type="spellStart"/>
+      <w:r>
+        <w:t>JTable</w:t>
+      </w:r>
+      <w:proofErr w:type="spellEnd"/>
+      <w:r>
+        <w:t>.</w:t>
       </w:r>
     </w:p>
     <w:p>
@@ -8284,7 +8789,7 @@
                     <pic:cNvPicPr/>
                   </pic:nvPicPr>
                   <pic:blipFill>
-                    <a:blip r:embed="rId17"/>
+                    <a:blip r:embed="rId19"/>
                     <a:stretch>
                       <a:fillRect/>
                     </a:stretch>
@@ -8342,7 +8847,7 @@
                     <pic:cNvPicPr/>
                   </pic:nvPicPr>
                   <pic:blipFill rotWithShape="1">
-                    <a:blip r:embed="rId18"/>
+                    <a:blip r:embed="rId20"/>
                     <a:srcRect l="1" t="2367" r="6451"/>
                     <a:stretch/>
                   </pic:blipFill>
@@ -8380,7 +8885,15 @@
     </w:p>
     <w:p>
       <w:r>
-        <w:t xml:space="preserve">Each of the JTables used has been configured so that clicking on the content selects a whole single row only. This is to allow the user to clearly see the details of a single item. Clicking a header of a column sorts the column in descending order. Descending order was chosen due to </w:t>
+        <w:t xml:space="preserve">Each of the </w:t>
+      </w:r>
+      <w:proofErr w:type="spellStart"/>
+      <w:r>
+        <w:t>JTables</w:t>
+      </w:r>
+      <w:proofErr w:type="spellEnd"/>
+      <w:r>
+        <w:t xml:space="preserve"> used has been configured so that clicking on the content selects a whole single row only. This is to allow the user to clearly see the details of a single item. Clicking a header of a column sorts the column in descending order. Descending order was chosen due to </w:t>
       </w:r>
       <w:r>
         <w:lastRenderedPageBreak/>
@@ -8438,7 +8951,7 @@
                     <pic:cNvPicPr/>
                   </pic:nvPicPr>
                   <pic:blipFill>
-                    <a:blip r:embed="rId19"/>
+                    <a:blip r:embed="rId21"/>
                     <a:stretch>
                       <a:fillRect/>
                     </a:stretch>
@@ -8471,21 +8984,29 @@
       <w:pPr>
         <w:pStyle w:val="Heading2"/>
       </w:pPr>
-      <w:bookmarkStart w:id="36" w:name="_Toc512601453"/>
+      <w:bookmarkStart w:id="35" w:name="_Toc512601453"/>
       <w:r>
         <w:t xml:space="preserve">3.7 </w:t>
       </w:r>
       <w:r>
         <w:t>Stage 6 – Benchmarking</w:t>
       </w:r>
-      <w:bookmarkEnd w:id="36"/>
+      <w:bookmarkEnd w:id="35"/>
     </w:p>
     <w:p>
       <w:r>
         <w:t xml:space="preserve">The prediction algorithm that is the most accurate would not necessarily be the most profitable since </w:t>
       </w:r>
       <w:r>
-        <w:t>matching positive predictions with positive growth and negative ones with negative growth makes profit and saves losses; predicting accurately but with the opposite sign would result in an incorrect purchase or sale decision.</w:t>
+        <w:t xml:space="preserve">matching positive predictions with </w:t>
+      </w:r>
+      <w:proofErr w:type="gramStart"/>
+      <w:r>
+        <w:t>positive growth</w:t>
+      </w:r>
+      <w:proofErr w:type="gramEnd"/>
+      <w:r>
+        <w:t xml:space="preserve"> and negative ones with negative growth makes profit and saves losses; predicting accurately but with the opposite sign would result in an incorrect purchase or sale decision.</w:t>
       </w:r>
     </w:p>
     <w:p>
@@ -8520,15 +9041,39 @@
         <w:t>The main benchmarking algorithm</w:t>
       </w:r>
       <w:r>
-        <w:t>’s purpose is to loop over every minute of trading collected that is within the relevant time period and perform trades from the beginning until the end as if it were live data and does not have any more information than it would have under normal circumstances.</w:t>
-      </w:r>
-      <w:r>
-        <w:t xml:space="preserve"> It compares the selected algorithm’s growth predictions for each Currency and converts its Wallet’s Currency to the one with the highest value. If all of the predictions suggest loss rather than growth, the Trader will either convert to USD or hold the current cryptocurrency, depending on how it is configured.</w:t>
-      </w:r>
-    </w:p>
-    <w:p>
-      <w:r>
-        <w:t>The best and worst performance traders are given the knowledge of future trades so that they may indicate whether currency values have fluctuated much in this time period – a worst value much lower than the starting value indicates lots of periods of negative growth and a best value that is much higher than the starting value indicates lots of periods of positive growth.</w:t>
+        <w:t xml:space="preserve">’s purpose is to loop over every minute of trading collected that is within the relevant </w:t>
+      </w:r>
+      <w:proofErr w:type="gramStart"/>
+      <w:r>
+        <w:t>time period</w:t>
+      </w:r>
+      <w:proofErr w:type="gramEnd"/>
+      <w:r>
+        <w:t xml:space="preserve"> and perform trades from the beginning until the end as if it were live data and does not have any more information than it would have under normal circumstances.</w:t>
+      </w:r>
+      <w:r>
+        <w:t xml:space="preserve"> It compares the selected algorithm’s growth predictions for each Currency and converts its Wallet’s Currency to the one with the highest value. If </w:t>
+      </w:r>
+      <w:proofErr w:type="gramStart"/>
+      <w:r>
+        <w:t>all of</w:t>
+      </w:r>
+      <w:proofErr w:type="gramEnd"/>
+      <w:r>
+        <w:t xml:space="preserve"> the predictions suggest loss rather than growth, the Trader will either convert to USD or hold the current cryptocurrency, depending on how it is configured.</w:t>
+      </w:r>
+    </w:p>
+    <w:p>
+      <w:r>
+        <w:t xml:space="preserve">The best and worst performance traders are given the knowledge of future trades so that they may indicate whether currency values have fluctuated much in this </w:t>
+      </w:r>
+      <w:proofErr w:type="gramStart"/>
+      <w:r>
+        <w:t>time period</w:t>
+      </w:r>
+      <w:proofErr w:type="gramEnd"/>
+      <w:r>
+        <w:t xml:space="preserve"> – a worst value much lower than the starting value indicates lots of periods of negative growth and a best value that is much higher than the starting value indicates lots of periods of positive growth.</w:t>
       </w:r>
     </w:p>
     <w:p>
@@ -8541,7 +9086,15 @@
     </w:p>
     <w:p>
       <w:r>
-        <w:t xml:space="preserve">As the **screenshot indicates, investigation into the performance of algorithms proved it is impossible to single out a single algorithm as the one with the best performance all of the time. Some work very well over short periods of time and others better over longer periods of time. The cryptocurrency market experiences uptrends and downtrends much like the stock market ** which also </w:t>
+        <w:t xml:space="preserve">As the **screenshot indicates, investigation into the performance of algorithms proved it is impossible to single out a single algorithm as the one with the best performance </w:t>
+      </w:r>
+      <w:proofErr w:type="gramStart"/>
+      <w:r>
+        <w:t>all of</w:t>
+      </w:r>
+      <w:proofErr w:type="gramEnd"/>
+      <w:r>
+        <w:t xml:space="preserve"> the time. Some work very well over short periods of time and others better over longer periods of time. The cryptocurrency market experiences uptrends and downtrends much like the stock market ** which also </w:t>
       </w:r>
       <w:r>
         <w:t>influences which is</w:t>
@@ -8568,14 +9121,14 @@
       <w:pPr>
         <w:pStyle w:val="Heading2"/>
       </w:pPr>
-      <w:bookmarkStart w:id="37" w:name="_Toc512601454"/>
+      <w:bookmarkStart w:id="36" w:name="_Toc512601454"/>
       <w:r>
         <w:t xml:space="preserve">3.8 </w:t>
       </w:r>
       <w:r>
         <w:t>Stage 7 – User Trading</w:t>
       </w:r>
-      <w:bookmarkEnd w:id="37"/>
+      <w:bookmarkEnd w:id="36"/>
     </w:p>
     <w:p>
       <w:r>
@@ -8592,7 +9145,7 @@
       <w:pPr>
         <w:pStyle w:val="Heading1"/>
       </w:pPr>
-      <w:bookmarkStart w:id="38" w:name="_Toc512601455"/>
+      <w:bookmarkStart w:id="37" w:name="_Toc512601455"/>
       <w:r>
         <w:lastRenderedPageBreak/>
         <w:t xml:space="preserve">4 </w:t>
@@ -8600,28 +9153,28 @@
       <w:r>
         <w:t>Evaluation &amp; Testing</w:t>
       </w:r>
+      <w:bookmarkEnd w:id="37"/>
+    </w:p>
+    <w:p>
+      <w:r>
+        <w:t xml:space="preserve">Early in the project it was decided that </w:t>
+      </w:r>
+      <w:r>
+        <w:t>since profitability would be ever-changing, MoSCoW would be a much better way to evaluate the project.</w:t>
+      </w:r>
+    </w:p>
+    <w:p>
+      <w:pPr>
+        <w:pStyle w:val="Heading2"/>
+      </w:pPr>
+      <w:bookmarkStart w:id="38" w:name="_Toc512601456"/>
+      <w:r>
+        <w:t xml:space="preserve">4.1 </w:t>
+      </w:r>
+      <w:r>
+        <w:t>MoSCoW</w:t>
+      </w:r>
       <w:bookmarkEnd w:id="38"/>
-    </w:p>
-    <w:p>
-      <w:r>
-        <w:t xml:space="preserve">Early in the project it was decided that </w:t>
-      </w:r>
-      <w:r>
-        <w:t>since profitability would be ever-changing, MoSCoW would be a much better way to evaluate the project.</w:t>
-      </w:r>
-    </w:p>
-    <w:p>
-      <w:pPr>
-        <w:pStyle w:val="Heading2"/>
-      </w:pPr>
-      <w:bookmarkStart w:id="39" w:name="_Toc512601456"/>
-      <w:r>
-        <w:t xml:space="preserve">4.1 </w:t>
-      </w:r>
-      <w:r>
-        <w:t>MoSCoW</w:t>
-      </w:r>
-      <w:bookmarkEnd w:id="39"/>
     </w:p>
     <w:p>
       <w:r>
@@ -8884,7 +9437,15 @@
         </w:r>
       </w:hyperlink>
       <w:r>
-        <w:t xml:space="preserve"> requirements has been partially met:</w:t>
+        <w:t xml:space="preserve"> requirements </w:t>
+      </w:r>
+      <w:proofErr w:type="gramStart"/>
+      <w:r>
+        <w:t>has</w:t>
+      </w:r>
+      <w:proofErr w:type="gramEnd"/>
+      <w:r>
+        <w:t xml:space="preserve"> been partially met:</w:t>
       </w:r>
     </w:p>
     <w:p>
@@ -8901,7 +9462,15 @@
     </w:p>
     <w:p>
       <w:r>
-        <w:t>The project at present handles automatic trading, but in a sandbox environment so that no money can be lost whilst showcasing the project, this would obviously make it an exaggeration to suggest that automated trading occurs</w:t>
+        <w:t xml:space="preserve">The project at present handles automatic trading, but in a sandbox environment so that no money can be lost whilst </w:t>
+      </w:r>
+      <w:proofErr w:type="gramStart"/>
+      <w:r>
+        <w:t>showcasing</w:t>
+      </w:r>
+      <w:proofErr w:type="gramEnd"/>
+      <w:r>
+        <w:t xml:space="preserve"> the project, this would obviously make it an exaggeration to suggest that automated trading occurs</w:t>
       </w:r>
       <w:r>
         <w:t xml:space="preserve"> since no trades are posted to the GDAX API.</w:t>
@@ -8911,14 +9480,14 @@
       <w:pPr>
         <w:pStyle w:val="Heading2"/>
       </w:pPr>
-      <w:bookmarkStart w:id="40" w:name="_Toc512601457"/>
+      <w:bookmarkStart w:id="39" w:name="_Toc512601457"/>
       <w:r>
         <w:t xml:space="preserve">4.2 </w:t>
       </w:r>
       <w:r>
         <w:t>JUnit Testing</w:t>
       </w:r>
-      <w:bookmarkEnd w:id="40"/>
+      <w:bookmarkEnd w:id="39"/>
     </w:p>
     <w:p>
       <w:r>
@@ -8934,7 +9503,15 @@
         <w:t>.</w:t>
       </w:r>
       <w:r>
-        <w:t xml:space="preserve"> Private methods cannot directly be tested with JUnit testing, but by testing the public methods that call them it was possible to ensure that they are behaving correctly. Furthermore, since the majority of the logic is within a self-contained library that could be used by another developer or application in the future, it has been </w:t>
+        <w:t xml:space="preserve"> Private methods cannot directly be tested with JUnit testing, but by testing the public methods that call them it was possible to ensure that they are behaving correctly. Furthermore, since </w:t>
+      </w:r>
+      <w:proofErr w:type="gramStart"/>
+      <w:r>
+        <w:t>the majority of</w:t>
+      </w:r>
+      <w:proofErr w:type="gramEnd"/>
+      <w:r>
+        <w:t xml:space="preserve"> the logic is within a self-contained library that could be used by another developer or application in the future, it has been </w:t>
       </w:r>
       <w:r>
         <w:t>rigorously tested in an attempt to ensure that each function can handle any value, including null, in an elegant way.</w:t>
@@ -8946,23 +9523,31 @@
         <w:t xml:space="preserve">After </w:t>
       </w:r>
       <w:r>
-        <w:t>the unit testing had been completed Javadoc was written for every class in the library. This was reserved until later in the project due to the fact that there was a need to integrate parts of the project with new functionality. This would have caused the need to change the Javadoc that had previously been considered finished, and therefore could potentially have been erroneously missed.</w:t>
+        <w:t xml:space="preserve">the unit testing had been completed Javadoc was written for every class in the library. This was reserved until later in the project </w:t>
+      </w:r>
+      <w:proofErr w:type="gramStart"/>
+      <w:r>
+        <w:t>due to the fact that</w:t>
+      </w:r>
+      <w:proofErr w:type="gramEnd"/>
+      <w:r>
+        <w:t xml:space="preserve"> there was a need to integrate parts of the project with new functionality. This would have caused the need to change the Javadoc that had previously been considered finished, and therefore could potentially have been erroneously missed.</w:t>
       </w:r>
     </w:p>
     <w:p>
       <w:pPr>
         <w:pStyle w:val="Heading2"/>
       </w:pPr>
-      <w:bookmarkStart w:id="41" w:name="_4.3_User_Testing"/>
-      <w:bookmarkStart w:id="42" w:name="_Toc512601458"/>
+      <w:bookmarkStart w:id="40" w:name="_4.3_User_Testing"/>
+      <w:bookmarkStart w:id="41" w:name="_Toc512601458"/>
+      <w:bookmarkEnd w:id="40"/>
+      <w:r>
+        <w:t xml:space="preserve">4.3 </w:t>
+      </w:r>
+      <w:r>
+        <w:t>User Testing</w:t>
+      </w:r>
       <w:bookmarkEnd w:id="41"/>
-      <w:r>
-        <w:t xml:space="preserve">4.3 </w:t>
-      </w:r>
-      <w:r>
-        <w:t>User Testing</w:t>
-      </w:r>
-      <w:bookmarkEnd w:id="42"/>
     </w:p>
     <w:p>
       <w:r>
@@ -9036,30 +9621,30 @@
       <w:pPr>
         <w:pStyle w:val="Heading1"/>
       </w:pPr>
-      <w:bookmarkStart w:id="43" w:name="_Toc512601459"/>
+      <w:bookmarkStart w:id="42" w:name="_Toc512601459"/>
       <w:r>
         <w:t xml:space="preserve">5 </w:t>
       </w:r>
       <w:r>
         <w:t>Legal, Social, Ethical, &amp; Professional Issues</w:t>
       </w:r>
+      <w:bookmarkEnd w:id="42"/>
+    </w:p>
+    <w:p>
+      <w:pPr>
+        <w:pStyle w:val="Heading2"/>
+      </w:pPr>
+      <w:bookmarkStart w:id="43" w:name="_Toc512601460"/>
+      <w:r>
+        <w:t xml:space="preserve">5.1 </w:t>
+      </w:r>
+      <w:r>
+        <w:t>Ethic</w:t>
+      </w:r>
+      <w:r>
+        <w:t>al</w:t>
+      </w:r>
       <w:bookmarkEnd w:id="43"/>
-    </w:p>
-    <w:p>
-      <w:pPr>
-        <w:pStyle w:val="Heading2"/>
-      </w:pPr>
-      <w:bookmarkStart w:id="44" w:name="_Toc512601460"/>
-      <w:r>
-        <w:t xml:space="preserve">5.1 </w:t>
-      </w:r>
-      <w:r>
-        <w:t>Ethic</w:t>
-      </w:r>
-      <w:r>
-        <w:t>al</w:t>
-      </w:r>
-      <w:bookmarkEnd w:id="44"/>
     </w:p>
     <w:p>
       <w:r>
@@ -9115,7 +9700,16 @@
         <w:t>User testing</w:t>
       </w:r>
       <w:r>
-        <w:t xml:space="preserve"> was carried out under the conditions specified in the pre-approved ethics application to ensure that no ethical issues were created as a result of user testing.</w:t>
+        <w:t xml:space="preserve"> was carried out under the conditions specified in the pre-approved ethics application to ensure that no ethical issues were </w:t>
+      </w:r>
+      <w:r>
+        <w:t>caused by</w:t>
+      </w:r>
+      <w:r>
+        <w:t xml:space="preserve"> user testing.</w:t>
+      </w:r>
+      <w:r>
+        <w:t xml:space="preserve"> This means that there were less than 20 testers, they all completed testing on Plymouth University property, and they were all students or staff that were over 18.</w:t>
       </w:r>
       <w:r>
         <w:t xml:space="preserve"> To further ensure that user testing was carried out ethically, results were collected anonymously, which would also negate the need for consent forms.</w:t>
@@ -9125,13 +9719,15 @@
       <w:pPr>
         <w:pStyle w:val="Heading2"/>
       </w:pPr>
-      <w:bookmarkStart w:id="45" w:name="_Toc512601461"/>
+      <w:bookmarkStart w:id="44" w:name="_Toc512601461"/>
       <w:r>
         <w:t xml:space="preserve">5.2 </w:t>
       </w:r>
       <w:r>
         <w:t>Security</w:t>
       </w:r>
+      <w:bookmarkStart w:id="45" w:name="_GoBack"/>
+      <w:bookmarkEnd w:id="44"/>
       <w:bookmarkEnd w:id="45"/>
     </w:p>
     <w:p>
@@ -9144,11 +9740,24 @@
     </w:p>
     <w:p>
       <w:r>
-        <w:t>Do not store any data that isn’t necessary – whilst it may be an inconvenience to the user to be forced to copy and paste a GDAX API key into the end program each time they run the program, it isn’t actually essential for the implemented system to hold user accounts. GDAX already holds that data and to send a buy or sell request only requires the API key.</w:t>
-      </w:r>
-      <w:r>
-        <w:t xml:space="preserve"> This meant that when live trading is implemented, the system would have a JPasswordField</w:t>
-      </w:r>
+        <w:t xml:space="preserve">Do not store any data that isn’t necessary – whilst it may be an inconvenience to the user to be forced to copy and paste a GDAX API key into the end program each time they run the program, it isn’t </w:t>
+      </w:r>
+      <w:proofErr w:type="gramStart"/>
+      <w:r>
+        <w:t>actually essential</w:t>
+      </w:r>
+      <w:proofErr w:type="gramEnd"/>
+      <w:r>
+        <w:t xml:space="preserve"> for the implemented system to hold user accounts. GDAX already holds that data and to send a buy or sell request only requires the API key.</w:t>
+      </w:r>
+      <w:r>
+        <w:t xml:space="preserve"> This meant that when live trading is implemented, the system would have a </w:t>
+      </w:r>
+      <w:proofErr w:type="spellStart"/>
+      <w:r>
+        <w:t>JPasswordField</w:t>
+      </w:r>
+      <w:proofErr w:type="spellEnd"/>
       <w:r>
         <w:t xml:space="preserve"> added</w:t>
       </w:r>
@@ -9156,15 +9765,100 @@
         <w:t xml:space="preserve"> to the GUI and then when the user presses “Start Trading” </w:t>
       </w:r>
       <w:r>
-        <w:t>it would be encrypted and stored in a variable, cleared from the GUI and decrypted and re-encrypted each time it is used. This would remove the possibility of a hacker accessing a database that would grant them access to a collection of GDAX accounts.</w:t>
-      </w:r>
-    </w:p>
-    <w:p>
-      <w:r>
-        <w:t>Security of the calculated trade data is important, but less so than personal data. Obviously the database is protected by the university’s standard username format and a complex password, but it is further protected by prefixing the tables with “PRCO304_” to minimise the possibility of a hacker guessing table names.</w:t>
-      </w:r>
-      <w:r>
-        <w:t xml:space="preserve"> This data has not been encrypted since it would increase the time required to collect the necessary data to begin trading, but encrypting the data would be logical if the application were to be developed further and eventually brought to the point where it is a service that can be sold to users.</w:t>
+        <w:t xml:space="preserve">it would be encrypted and stored in a variable, cleared from the </w:t>
+      </w:r>
+      <w:proofErr w:type="gramStart"/>
+      <w:r>
+        <w:t>GUI</w:t>
+      </w:r>
+      <w:proofErr w:type="gramEnd"/>
+      <w:r>
+        <w:t xml:space="preserve"> and decrypted and re-encrypted each time it is used. This would remove the possibility of a hacker accessing a database that would grant them access to a collection of GDAX accounts.</w:t>
+      </w:r>
+    </w:p>
+    <w:p>
+      <w:r>
+        <w:rPr>
+          <w:noProof/>
+        </w:rPr>
+        <w:lastRenderedPageBreak/>
+        <w:drawing>
+          <wp:inline distT="0" distB="0" distL="0" distR="0" wp14:anchorId="295DB92A" wp14:editId="1FD9D2F1">
+            <wp:extent cx="5362575" cy="3409950"/>
+            <wp:effectExtent l="0" t="0" r="9525" b="0"/>
+            <wp:docPr id="11" name="Picture 11"/>
+            <wp:cNvGraphicFramePr>
+              <a:graphicFrameLocks xmlns:a="http://schemas.openxmlformats.org/drawingml/2006/main" noChangeAspect="1"/>
+            </wp:cNvGraphicFramePr>
+            <a:graphic xmlns:a="http://schemas.openxmlformats.org/drawingml/2006/main">
+              <a:graphicData uri="http://schemas.openxmlformats.org/drawingml/2006/picture">
+                <pic:pic xmlns:pic="http://schemas.openxmlformats.org/drawingml/2006/picture">
+                  <pic:nvPicPr>
+                    <pic:cNvPr id="0" name="Picture 1"/>
+                    <pic:cNvPicPr>
+                      <a:picLocks noChangeAspect="1" noChangeArrowheads="1"/>
+                    </pic:cNvPicPr>
+                  </pic:nvPicPr>
+                  <pic:blipFill>
+                    <a:blip r:embed="rId22">
+                      <a:extLst>
+                        <a:ext uri="{28A0092B-C50C-407E-A947-70E740481C1C}">
+                          <a14:useLocalDpi xmlns:a14="http://schemas.microsoft.com/office/drawing/2010/main" val="0"/>
+                        </a:ext>
+                      </a:extLst>
+                    </a:blip>
+                    <a:srcRect/>
+                    <a:stretch>
+                      <a:fillRect/>
+                    </a:stretch>
+                  </pic:blipFill>
+                  <pic:spPr bwMode="auto">
+                    <a:xfrm>
+                      <a:off x="0" y="0"/>
+                      <a:ext cx="5362575" cy="3409950"/>
+                    </a:xfrm>
+                    <a:prstGeom prst="rect">
+                      <a:avLst/>
+                    </a:prstGeom>
+                    <a:noFill/>
+                    <a:ln>
+                      <a:noFill/>
+                    </a:ln>
+                  </pic:spPr>
+                </pic:pic>
+              </a:graphicData>
+            </a:graphic>
+          </wp:inline>
+        </w:drawing>
+      </w:r>
+    </w:p>
+    <w:p>
+      <w:r>
+        <w:t>**reference 2018 Data Protection Bill</w:t>
+      </w:r>
+    </w:p>
+    <w:p>
+      <w:r>
+        <w:t xml:space="preserve">Security of the calculated trade data is important, but less so than personal data. </w:t>
+      </w:r>
+      <w:proofErr w:type="gramStart"/>
+      <w:r>
+        <w:t>Obviously</w:t>
+      </w:r>
+      <w:proofErr w:type="gramEnd"/>
+      <w:r>
+        <w:t xml:space="preserve"> the database is protected by the university’s standard username format and a complex password, but it is further protected by prefixing the tables with “PRCO304_” to minimise the possibility of a hacker guessing table names.</w:t>
+      </w:r>
+      <w:r>
+        <w:t xml:space="preserve"> This data has not been encrypted since it would increase the time required to collect the necessary data to begin </w:t>
+      </w:r>
+      <w:proofErr w:type="gramStart"/>
+      <w:r>
+        <w:t>trading, but</w:t>
+      </w:r>
+      <w:proofErr w:type="gramEnd"/>
+      <w:r>
+        <w:t xml:space="preserve"> encrypting the data would be logical if the application were to be developed further and eventually brought to the point where it is a service that can be sold to users.</w:t>
       </w:r>
     </w:p>
     <w:p>
@@ -9176,9 +9870,14 @@
         <w:t xml:space="preserve">6 </w:t>
       </w:r>
       <w:r>
-        <w:t>End-Project Report</w:t>
+        <w:t xml:space="preserve">End-Project </w:t>
+      </w:r>
+      <w:proofErr w:type="gramStart"/>
+      <w:r>
+        <w:t>Report</w:t>
       </w:r>
       <w:bookmarkEnd w:id="46"/>
+      <w:proofErr w:type="gramEnd"/>
     </w:p>
     <w:p>
       <w:r>
@@ -9206,7 +9905,6 @@
       </w:pPr>
       <w:bookmarkStart w:id="47" w:name="_Toc512601463"/>
       <w:r>
-        <w:lastRenderedPageBreak/>
         <w:t>6.</w:t>
       </w:r>
       <w:r>
@@ -9258,6 +9956,7 @@
         </w:numPr>
       </w:pPr>
       <w:r>
+        <w:lastRenderedPageBreak/>
         <w:t>Removes the need for user interaction once the system has been initialised.</w:t>
       </w:r>
     </w:p>
@@ -9337,8 +10036,13 @@
           <w:numId w:val="19"/>
         </w:numPr>
       </w:pPr>
-      <w:r>
-        <w:t>With the exception of halting trading, the user does not need to interact with the application once trading has been initialised.</w:t>
+      <w:proofErr w:type="gramStart"/>
+      <w:r>
+        <w:t>With the exception of</w:t>
+      </w:r>
+      <w:proofErr w:type="gramEnd"/>
+      <w:r>
+        <w:t xml:space="preserve"> halting trading, the user does not need to interact with the application once trading has been initialised.</w:t>
       </w:r>
     </w:p>
     <w:p>
@@ -9434,7 +10138,15 @@
         <w:t xml:space="preserve"> need</w:t>
       </w:r>
       <w:r>
-        <w:t>s. The proposal was a speculative look at what could be done with a variety of technologies that could give an indication of how the value of a particular cryptocurrency could change in the imminent future. There were a</w:t>
+        <w:t xml:space="preserve">s. The proposal was a speculative look at what could be done with a variety of technologies that could give an indication of how the value of a </w:t>
+      </w:r>
+      <w:proofErr w:type="gramStart"/>
+      <w:r>
+        <w:t>particular cryptocurrency</w:t>
+      </w:r>
+      <w:proofErr w:type="gramEnd"/>
+      <w:r>
+        <w:t xml:space="preserve"> could change in the imminent future. There were a</w:t>
       </w:r>
       <w:r>
         <w:t xml:space="preserve"> large</w:t>
@@ -9452,22 +10164,33 @@
       </w:pPr>
       <w:bookmarkStart w:id="51" w:name="_Toc512601467"/>
       <w:r>
+        <w:t>6.3.2 Changes from the PID</w:t>
+      </w:r>
+      <w:bookmarkEnd w:id="51"/>
+    </w:p>
+    <w:p>
+      <w:r>
+        <w:t xml:space="preserve">There have been a variety of changes to the project since the project initiation document. These changes have mainly occurred </w:t>
+      </w:r>
+      <w:proofErr w:type="gramStart"/>
+      <w:r>
+        <w:t>as a result of</w:t>
+      </w:r>
+      <w:proofErr w:type="gramEnd"/>
+      <w:r>
+        <w:t xml:space="preserve"> time constraints imp</w:t>
+      </w:r>
+      <w:r>
+        <w:t>osed on the project:</w:t>
+      </w:r>
+    </w:p>
+    <w:p>
+      <w:r>
+        <w:t xml:space="preserve">The first notable change from the PID (although the PID doesn’t explicitly mention the intention of it) is the lack of live trading in the current application. Sandbox trading occurs to both </w:t>
+      </w:r>
+      <w:r>
         <w:lastRenderedPageBreak/>
-        <w:t>6.3.2 Changes from the PID</w:t>
-      </w:r>
-      <w:bookmarkEnd w:id="51"/>
-    </w:p>
-    <w:p>
-      <w:r>
-        <w:t>There have been a variety of changes to the project since the project initiation document. These changes have mainly occurred as a result of time constraints imp</w:t>
-      </w:r>
-      <w:r>
-        <w:t>osed on the project:</w:t>
-      </w:r>
-    </w:p>
-    <w:p>
-      <w:r>
-        <w:t xml:space="preserve">The first notable change from the PID (although the PID doesn’t explicitly mention the intention of it) is the lack of live trading in the current application. Sandbox trading occurs to both benchmark the trading algorithms and give the user the impression of how live trading would occur within a more </w:t>
+        <w:t xml:space="preserve">benchmark the trading algorithms and give the user the impression of how live trading would occur within a more </w:t>
       </w:r>
       <w:r>
         <w:t>finished product.</w:t>
@@ -9492,7 +10215,15 @@
         </w:r>
       </w:hyperlink>
       <w:r>
-        <w:t xml:space="preserve"> of the project, it was a indisputably important part of a finished product</w:t>
+        <w:t xml:space="preserve"> of the project, it was </w:t>
+      </w:r>
+      <w:proofErr w:type="gramStart"/>
+      <w:r>
+        <w:t>a</w:t>
+      </w:r>
+      <w:proofErr w:type="gramEnd"/>
+      <w:r>
+        <w:t xml:space="preserve"> indisputably important part of a finished product</w:t>
       </w:r>
       <w:r>
         <w:t xml:space="preserve"> due to the expectation that profits and losses would be made</w:t>
@@ -9539,9 +10270,14 @@
         <w:t xml:space="preserve">7 </w:t>
       </w:r>
       <w:r>
-        <w:t>Project Post-Mortem</w:t>
+        <w:t xml:space="preserve">Project </w:t>
+      </w:r>
+      <w:proofErr w:type="gramStart"/>
+      <w:r>
+        <w:t>Post-Mortem</w:t>
       </w:r>
       <w:bookmarkEnd w:id="52"/>
+      <w:proofErr w:type="gramEnd"/>
     </w:p>
     <w:p>
       <w:r>
@@ -9562,7 +10298,15 @@
         <w:t>,</w:t>
       </w:r>
       <w:r>
-        <w:t xml:space="preserve"> starting earlier would have further improved the synergy between developing and documenting. Development was fresh when </w:t>
+        <w:t xml:space="preserve"> starting earlier would have further improved the </w:t>
+      </w:r>
+      <w:proofErr w:type="gramStart"/>
+      <w:r>
+        <w:t>synergy</w:t>
+      </w:r>
+      <w:proofErr w:type="gramEnd"/>
+      <w:r>
+        <w:t xml:space="preserve"> between developing and documenting. Development was fresh when </w:t>
       </w:r>
       <w:r>
         <w:t>documentation</w:t>
@@ -9620,31 +10364,28 @@
         <w:t>Ideally if the project were to be repeated then the GOFAI prediction algorithms would be improved upon by creating a mirroring set of algorithms</w:t>
       </w:r>
       <w:r>
-        <w:t xml:space="preserve"> that are trained using machine </w:t>
-      </w:r>
+        <w:t xml:space="preserve"> that are trained using machine learning</w:t>
+      </w:r>
+      <w:r>
+        <w:t>. These algorithms wouldn’t simply create a mean of the prices to be considered as their prediction, but</w:t>
+      </w:r>
+      <w:r>
+        <w:t xml:space="preserve"> to</w:t>
+      </w:r>
+      <w:r>
+        <w:t xml:space="preserve"> apply weights to each of the prices so that </w:t>
+      </w:r>
+      <w:r>
+        <w:t>minutes calculated to be less relevant to the prediction can be scaled down and those more so scaled up.</w:t>
+      </w:r>
+    </w:p>
+    <w:p>
+      <w:pPr>
+        <w:pStyle w:val="Heading1"/>
+      </w:pPr>
+      <w:bookmarkStart w:id="53" w:name="_Toc512601469"/>
       <w:r>
         <w:lastRenderedPageBreak/>
-        <w:t>learning</w:t>
-      </w:r>
-      <w:r>
-        <w:t>. These algorithms wouldn’t simply create a mean of the prices to be considered as their prediction, but</w:t>
-      </w:r>
-      <w:r>
-        <w:t xml:space="preserve"> to</w:t>
-      </w:r>
-      <w:r>
-        <w:t xml:space="preserve"> apply weights to each of the prices so that </w:t>
-      </w:r>
-      <w:r>
-        <w:t>minutes calculated to be less relevant to the prediction can be scaled down and those more so scaled up.</w:t>
-      </w:r>
-    </w:p>
-    <w:p>
-      <w:pPr>
-        <w:pStyle w:val="Heading1"/>
-      </w:pPr>
-      <w:bookmarkStart w:id="53" w:name="_Toc512601469"/>
-      <w:r>
         <w:t xml:space="preserve">8 </w:t>
       </w:r>
       <w:r>
@@ -9657,8 +10398,13 @@
         <w:t xml:space="preserve">The project </w:t>
       </w:r>
       <w:r>
-        <w:t>was founded on creating an application that would be able to profit from the cryptocurrency market. In reality, it</w:t>
-      </w:r>
+        <w:t xml:space="preserve">was founded on creating an application that would be able to profit from the cryptocurrency market. </w:t>
+      </w:r>
+      <w:proofErr w:type="gramStart"/>
+      <w:r>
+        <w:t>In reality, it</w:t>
+      </w:r>
+      <w:proofErr w:type="gramEnd"/>
       <w:r>
         <w:t xml:space="preserve"> has proven</w:t>
       </w:r>
@@ -9701,7 +10447,15 @@
         <w:t xml:space="preserve">, </w:t>
       </w:r>
       <w:r>
-        <w:t>it would also be fair to say that a lot has been achieved during the time frame. And it would certainly be fair to state that the project in its current state could be the basis for a more thorough implementation of the cryptocurrency trader</w:t>
+        <w:t xml:space="preserve">it would also be fair to say that a lot has been achieved during the </w:t>
+      </w:r>
+      <w:proofErr w:type="gramStart"/>
+      <w:r>
+        <w:t>time frame</w:t>
+      </w:r>
+      <w:proofErr w:type="gramEnd"/>
+      <w:r>
+        <w:t>. And it would certainly be fair to state that the project in its current state could be the basis for a more thorough implementation of the cryptocurrency trader</w:t>
       </w:r>
       <w:r>
         <w:t xml:space="preserve"> that was planned</w:t>
@@ -9710,7 +10464,15 @@
         <w:t>.</w:t>
       </w:r>
       <w:r>
-        <w:t xml:space="preserve"> It would also be fair to say that even with an optimal neural network implementation of the prediction algorithm by todays standards, it would be likely that future studies will discover an even more efficient form of artificial intelligence that w</w:t>
+        <w:t xml:space="preserve"> It would also be fair to say that even with an optimal neural network implementation of the prediction algorithm by </w:t>
+      </w:r>
+      <w:proofErr w:type="spellStart"/>
+      <w:r>
+        <w:t>todays</w:t>
+      </w:r>
+      <w:proofErr w:type="spellEnd"/>
+      <w:r>
+        <w:t xml:space="preserve"> standards, it would be likely that future studies will discover an even more efficient form of artificial intelligence that w</w:t>
       </w:r>
       <w:r>
         <w:t>ould surpass it.</w:t>
@@ -9741,7 +10503,15 @@
         <w:t>Furthermore,</w:t>
       </w:r>
       <w:r>
-        <w:t xml:space="preserve"> the project as a whole has been an enjoyable learning experience.</w:t>
+        <w:t xml:space="preserve"> the project </w:t>
+      </w:r>
+      <w:proofErr w:type="gramStart"/>
+      <w:r>
+        <w:t>as a whole has</w:t>
+      </w:r>
+      <w:proofErr w:type="gramEnd"/>
+      <w:r>
+        <w:t xml:space="preserve"> been an enjoyable learning experience.</w:t>
       </w:r>
     </w:p>
     <w:p>
@@ -9767,7 +10537,35 @@
         <w:rPr>
           <w:rStyle w:val="selectable"/>
         </w:rPr>
-        <w:t xml:space="preserve">Azaria, A., Ekblaw, A., Vieira, T. and Lippman, A. (2016). MedRec: Using Blockchain for Medical Data Access and Permission Management. </w:t>
+        <w:t xml:space="preserve">Azaria, A., </w:t>
+      </w:r>
+      <w:proofErr w:type="spellStart"/>
+      <w:r>
+        <w:rPr>
+          <w:rStyle w:val="selectable"/>
+        </w:rPr>
+        <w:t>Ekblaw</w:t>
+      </w:r>
+      <w:proofErr w:type="spellEnd"/>
+      <w:r>
+        <w:rPr>
+          <w:rStyle w:val="selectable"/>
+        </w:rPr>
+        <w:t xml:space="preserve">, A., Vieira, T. and Lippman, A. (2016). </w:t>
+      </w:r>
+      <w:proofErr w:type="spellStart"/>
+      <w:r>
+        <w:rPr>
+          <w:rStyle w:val="selectable"/>
+        </w:rPr>
+        <w:t>MedRec</w:t>
+      </w:r>
+      <w:proofErr w:type="spellEnd"/>
+      <w:r>
+        <w:rPr>
+          <w:rStyle w:val="selectable"/>
+        </w:rPr>
+        <w:t xml:space="preserve">: Using Blockchain for Medical Data Access and Permission Management. </w:t>
       </w:r>
       <w:r>
         <w:rPr>
@@ -9810,7 +10608,7 @@
         </w:rPr>
         <w:t xml:space="preserve">. [online] Available at: </w:t>
       </w:r>
-      <w:hyperlink r:id="rId20" w:history="1">
+      <w:hyperlink r:id="rId23" w:history="1">
         <w:r>
           <w:rPr>
             <w:rStyle w:val="Hyperlink"/>
@@ -9841,7 +10639,6 @@
         <w:rPr>
           <w:rStyle w:val="selectable"/>
         </w:rPr>
-        <w:lastRenderedPageBreak/>
         <w:t xml:space="preserve">Dorsey, J. (2018). </w:t>
       </w:r>
       <w:r>
@@ -9858,7 +10655,7 @@
         </w:rPr>
         <w:t xml:space="preserve">. [online] CNET. Available at: </w:t>
       </w:r>
-      <w:hyperlink r:id="rId21" w:history="1">
+      <w:hyperlink r:id="rId24" w:history="1">
         <w:r>
           <w:rPr>
             <w:rStyle w:val="Hyperlink"/>
@@ -9889,6 +10686,7 @@
         <w:rPr>
           <w:rStyle w:val="selectable"/>
         </w:rPr>
+        <w:lastRenderedPageBreak/>
         <w:t xml:space="preserve">Investopedia. (2018). </w:t>
       </w:r>
       <w:r>
@@ -9905,7 +10703,7 @@
         </w:rPr>
         <w:t xml:space="preserve">. [online] Available at: </w:t>
       </w:r>
-      <w:hyperlink r:id="rId22" w:history="1">
+      <w:hyperlink r:id="rId25" w:history="1">
         <w:r>
           <w:rPr>
             <w:rStyle w:val="Hyperlink"/>
@@ -9952,7 +10750,7 @@
         </w:rPr>
         <w:t xml:space="preserve">. [online] Bitcoin.org. Available at: </w:t>
       </w:r>
-      <w:hyperlink r:id="rId23" w:history="1">
+      <w:hyperlink r:id="rId26" w:history="1">
         <w:r>
           <w:rPr>
             <w:rStyle w:val="Hyperlink"/>
@@ -9999,7 +10797,7 @@
         </w:rPr>
         <w:t xml:space="preserve">. [online] Available at: </w:t>
       </w:r>
-      <w:hyperlink r:id="rId24" w:history="1">
+      <w:hyperlink r:id="rId27" w:history="1">
         <w:r>
           <w:rPr>
             <w:rStyle w:val="Hyperlink"/>
@@ -10032,15 +10830,39 @@
           <w:i/>
           <w:iCs/>
         </w:rPr>
-        <w:t>5 High Profile Cryptocurrency Hacks - Blockgeeks</w:t>
-      </w:r>
+        <w:t xml:space="preserve">5 High Profile Cryptocurrency Hacks - </w:t>
+      </w:r>
+      <w:proofErr w:type="spellStart"/>
+      <w:r>
+        <w:rPr>
+          <w:rStyle w:val="selectable"/>
+          <w:i/>
+          <w:iCs/>
+        </w:rPr>
+        <w:t>Blockgeeks</w:t>
+      </w:r>
+      <w:proofErr w:type="spellEnd"/>
       <w:r>
         <w:rPr>
           <w:rStyle w:val="selectable"/>
         </w:rPr>
-        <w:t xml:space="preserve">. [online] Blockgeeks. Available at: </w:t>
-      </w:r>
-      <w:hyperlink r:id="rId25" w:history="1">
+        <w:t xml:space="preserve">. [online] </w:t>
+      </w:r>
+      <w:proofErr w:type="spellStart"/>
+      <w:r>
+        <w:rPr>
+          <w:rStyle w:val="selectable"/>
+        </w:rPr>
+        <w:t>Blockgeeks</w:t>
+      </w:r>
+      <w:proofErr w:type="spellEnd"/>
+      <w:r>
+        <w:rPr>
+          <w:rStyle w:val="selectable"/>
+        </w:rPr>
+        <w:t xml:space="preserve">. Available at: </w:t>
+      </w:r>
+      <w:hyperlink r:id="rId28" w:history="1">
         <w:r>
           <w:rPr>
             <w:rStyle w:val="Hyperlink"/>
@@ -10130,7 +10952,7 @@
         </w:rPr>
         <w:t xml:space="preserve">. [online] The GDAX Blog. Available at: </w:t>
       </w:r>
-      <w:hyperlink r:id="rId26" w:history="1">
+      <w:hyperlink r:id="rId29" w:history="1">
         <w:r>
           <w:rPr>
             <w:rStyle w:val="Hyperlink"/>
@@ -10279,107 +11101,162 @@
           </w:p>
           <w:p>
             <w:r>
+              <w:t>Cryptocurrency stock holders (Bitcoin, potentially Ethereum).</w:t>
+            </w:r>
+          </w:p>
+          <w:p/>
+          <w:p>
+            <w:r>
+              <w:t xml:space="preserve">Why do they want </w:t>
+            </w:r>
+            <w:proofErr w:type="gramStart"/>
+            <w:r>
+              <w:t>it:</w:t>
+            </w:r>
+            <w:proofErr w:type="gramEnd"/>
+          </w:p>
+          <w:p>
+            <w:r>
               <w:lastRenderedPageBreak/>
-              <w:t>Cryptocurrency stock holders (Bitcoin, potentially Ethereum).</w:t>
+              <w:t>Efficiency - program able to perform analysis faster than humans.</w:t>
+            </w:r>
+          </w:p>
+          <w:p>
+            <w:r>
+              <w:t>Accuracy - program able to ensure zero mistakes in calculations (not necessarily that the recommendation is correct, just that the mathematics is).</w:t>
+            </w:r>
+          </w:p>
+          <w:p>
+            <w:r>
+              <w:t>Impartiality - program able to ensure no emotional decision factored into recommendation.</w:t>
             </w:r>
           </w:p>
           <w:p/>
           <w:p>
             <w:r>
-              <w:t>Why do they want it:</w:t>
-            </w:r>
-          </w:p>
-          <w:p>
-            <w:r>
-              <w:t>Efficiency - program able to perform analysis faster than humans.</w:t>
-            </w:r>
-          </w:p>
-          <w:p>
-            <w:r>
-              <w:t>Accuracy - program able to ensure zero mistakes in calculations (not necessarily that the recommendation is correct, just that the mathematics is).</w:t>
-            </w:r>
-          </w:p>
-          <w:p>
-            <w:r>
-              <w:t>Impartiality - program able to ensure no emotional decision factored into recommendation.</w:t>
+              <w:t>To produce:</w:t>
+            </w:r>
+          </w:p>
+          <w:p>
+            <w:r>
+              <w:t xml:space="preserve">A desktop system that pulls data from GDAX API to create an average price for </w:t>
+            </w:r>
+            <w:proofErr w:type="gramStart"/>
+            <w:r>
+              <w:t>a time period</w:t>
+            </w:r>
+            <w:proofErr w:type="gramEnd"/>
+            <w:r>
+              <w:t>, stores it in a database and makes predictions for future changes based on prior price movements. Provides the client the ability to see likely change in currency value and act accordingly (potentially with an automated feature built into the system).</w:t>
             </w:r>
           </w:p>
           <w:p/>
           <w:p>
             <w:r>
-              <w:t>To produce:</w:t>
-            </w:r>
-          </w:p>
-          <w:p>
-            <w:r>
-              <w:t>A desktop system that pulls data from GDAX API to create an average price for a time period, stores it in a database and makes predictions for future changes based on prior price movements. Provides the client the ability to see likely change in currency value and act accordingly (potentially with an automated feature built into the system).</w:t>
+              <w:t>Method:</w:t>
+            </w:r>
+          </w:p>
+          <w:p>
+            <w:r>
+              <w:t>AGILE planning.</w:t>
+            </w:r>
+          </w:p>
+          <w:p>
+            <w:r>
+              <w:t>GDAX API – Python/PHP to pull from and populate my database.</w:t>
+            </w:r>
+          </w:p>
+          <w:p>
+            <w:r>
+              <w:t xml:space="preserve">Oracle DB - C# for my own API endpoints if </w:t>
+            </w:r>
+            <w:proofErr w:type="spellStart"/>
+            <w:r>
+              <w:t>Matlab</w:t>
+            </w:r>
+            <w:proofErr w:type="spellEnd"/>
+            <w:r>
+              <w:t xml:space="preserve"> can't access the database directly.</w:t>
+            </w:r>
+          </w:p>
+          <w:p>
+            <w:proofErr w:type="spellStart"/>
+            <w:r>
+              <w:t>Matlab</w:t>
+            </w:r>
+            <w:proofErr w:type="spellEnd"/>
+            <w:r>
+              <w:t xml:space="preserve"> to </w:t>
+            </w:r>
+            <w:proofErr w:type="spellStart"/>
+            <w:r>
+              <w:t>analyse</w:t>
+            </w:r>
+            <w:proofErr w:type="spellEnd"/>
+            <w:r>
+              <w:t xml:space="preserve"> the data/create an interface for the user.</w:t>
+            </w:r>
+          </w:p>
+          <w:p>
+            <w:r>
+              <w:t xml:space="preserve">No hardware/software requirements other than those already supplied by university (i.e. space on university oracle server, use of university </w:t>
+            </w:r>
+            <w:proofErr w:type="spellStart"/>
+            <w:r>
+              <w:t>matlab</w:t>
+            </w:r>
+            <w:proofErr w:type="spellEnd"/>
+            <w:r>
+              <w:t xml:space="preserve"> license, etc.).</w:t>
             </w:r>
           </w:p>
           <w:p/>
           <w:p>
             <w:r>
-              <w:t>Method:</w:t>
-            </w:r>
-          </w:p>
-          <w:p>
-            <w:r>
-              <w:t>AGILE planning.</w:t>
-            </w:r>
-          </w:p>
-          <w:p>
-            <w:r>
-              <w:t>GDAX API – Python/PHP to pull from and populate my database.</w:t>
-            </w:r>
-          </w:p>
-          <w:p>
-            <w:r>
-              <w:t>Oracle DB - C# for my own API endpoints if Matlab can't access the database directly.</w:t>
-            </w:r>
-          </w:p>
-          <w:p>
-            <w:r>
-              <w:t>Matlab to analyse the data/create an interface for the user.</w:t>
-            </w:r>
-          </w:p>
-          <w:p>
-            <w:r>
-              <w:t>No hardware/software requirements other than those already supplied by university (i.e. space on university oracle server, use of university matlab license, etc.).</w:t>
+              <w:t>Learning requirements:</w:t>
+            </w:r>
+          </w:p>
+          <w:p>
+            <w:r>
+              <w:t>How to access data through GDAX API, they supply basic help on how to do so in (several languages including Python and PHP).</w:t>
+            </w:r>
+          </w:p>
+          <w:p>
+            <w:r>
+              <w:t>Storing above data in Oracle DB in Python/PHP.</w:t>
+            </w:r>
+          </w:p>
+          <w:p>
+            <w:r>
+              <w:t xml:space="preserve">Access Oracle DB through </w:t>
+            </w:r>
+            <w:proofErr w:type="spellStart"/>
+            <w:r>
+              <w:t>Matlab</w:t>
+            </w:r>
+            <w:proofErr w:type="spellEnd"/>
+            <w:r>
+              <w:t xml:space="preserve"> (or C# API endpoints if necessary).</w:t>
+            </w:r>
+          </w:p>
+          <w:p>
+            <w:r>
+              <w:t>Research into stock market prediction algorithms.</w:t>
+            </w:r>
+          </w:p>
+          <w:p>
+            <w:proofErr w:type="spellStart"/>
+            <w:r>
+              <w:t>Matlab</w:t>
+            </w:r>
+            <w:proofErr w:type="spellEnd"/>
+            <w:r>
+              <w:t xml:space="preserve"> - anything that I require that isn't taught in AINT351.</w:t>
             </w:r>
           </w:p>
           <w:p/>
           <w:p>
             <w:r>
-              <w:t>Learning requirements:</w:t>
-            </w:r>
-          </w:p>
-          <w:p>
-            <w:r>
-              <w:t>How to access data through GDAX API, they supply basic help on how to do so in (several languages including Python and PHP).</w:t>
-            </w:r>
-          </w:p>
-          <w:p>
-            <w:r>
-              <w:t>Storing above data in Oracle DB in Python/PHP.</w:t>
-            </w:r>
-          </w:p>
-          <w:p>
-            <w:r>
-              <w:t>Access Oracle DB through Matlab (or C# API endpoints if necessary).</w:t>
-            </w:r>
-          </w:p>
-          <w:p>
-            <w:r>
-              <w:t>Research into stock market prediction algorithms.</w:t>
-            </w:r>
-          </w:p>
-          <w:p>
-            <w:r>
-              <w:t>Matlab - anything that I require that isn't taught in AINT351.</w:t>
-            </w:r>
-          </w:p>
-          <w:p/>
-          <w:p>
-            <w:r>
               <w:t>Risks &amp; course of action:</w:t>
             </w:r>
           </w:p>
@@ -10390,7 +11267,15 @@
           </w:p>
           <w:p>
             <w:r>
-              <w:t>Oracle server goes offline - wait for Oracle/university to resolve, research and consult with supervisor about alternative data storage methods such as a NoSQL database that could be stored locally.</w:t>
+              <w:t xml:space="preserve">Oracle server goes offline - wait for Oracle/university to resolve, </w:t>
+            </w:r>
+            <w:proofErr w:type="gramStart"/>
+            <w:r>
+              <w:t>research</w:t>
+            </w:r>
+            <w:proofErr w:type="gramEnd"/>
+            <w:r>
+              <w:t xml:space="preserve"> and consult with supervisor about alternative data storage methods such as a NoSQL database that could be stored locally.</w:t>
             </w:r>
           </w:p>
           <w:p>
@@ -10410,12 +11295,12 @@
           </w:p>
           <w:p>
             <w:r>
+              <w:t>Difficulty with learning requirements mentioned above - apply more time to learning the specific skills required to complete the task.</w:t>
+            </w:r>
+          </w:p>
+          <w:p>
+            <w:r>
               <w:lastRenderedPageBreak/>
-              <w:t>Difficulty with learning requirements mentioned above - apply more time to learning the specific skills required to complete the task.</w:t>
-            </w:r>
-          </w:p>
-          <w:p>
-            <w:r>
               <w:t>I lack specific knowledge to complete a segment of the project - accept that all new projects have a learning process attached to them, allow extra time for parts that haven’t been attempted previously.</w:t>
             </w:r>
           </w:p>
@@ -10739,7 +11624,23 @@
     </w:p>
     <w:p>
       <w:r>
-        <w:t>Cryptocurrencies such as Bitcoin are a store of monetary value with a volatile price. Purchasing them can result in huge profits or losses of fiat value depending on whether you act at the right time or not. Due to the basic needs of a human being – the need for rest, nourishment, etc. – it is impossible for a single investor to monitor the market all of the time, but with cryptocurrency exchanges never closing, there is a need to do so. It is also possible for a human to apply bias to the decision itself when the need to act arises – favouring currencies that they like the name of, have earned them profitable positions in previous experiences etc. A good night’s sleep coupled with a poor decision can very quickly turn a profitable portfolio into an unsuccessful one.</w:t>
+        <w:t xml:space="preserve">Cryptocurrencies such as Bitcoin are a store of monetary value with a volatile price. Purchasing them can result in huge profits or losses of fiat value depending on whether you act at the right time or not. Due to the basic needs of a human being – the need for rest, nourishment, etc. – it is impossible for a single investor to monitor the market </w:t>
+      </w:r>
+      <w:proofErr w:type="gramStart"/>
+      <w:r>
+        <w:t>all of</w:t>
+      </w:r>
+      <w:proofErr w:type="gramEnd"/>
+      <w:r>
+        <w:t xml:space="preserve"> the time, but with cryptocurrency exchanges never closing, there is a need to do so. It is also possible for a human to apply bias to the decision itself when the need to act arises – </w:t>
+      </w:r>
+      <w:proofErr w:type="spellStart"/>
+      <w:r>
+        <w:t>favouring</w:t>
+      </w:r>
+      <w:proofErr w:type="spellEnd"/>
+      <w:r>
+        <w:t xml:space="preserve"> currencies that they like the name of, have earned them profitable positions in previous experiences etc. A good night’s sleep coupled with a poor decision can very quickly turn a profitable portfolio into an unsuccessful one.</w:t>
       </w:r>
     </w:p>
     <w:p>
@@ -10770,11 +11671,27 @@
     </w:p>
     <w:p>
       <w:r>
-        <w:t xml:space="preserve">Currently investors are required to spend a considerable amount of time researching technology behind a particular currency to decide whether to invest or not, potentially missing the optimal opportunity to purchase and therefore missing out on potential profits. Coin prices often spike up and down following news articles, endorsements and criticisms from celebrities, </w:t>
+        <w:t xml:space="preserve">Currently investors are required to spend a considerable amount of time researching technology behind a </w:t>
+      </w:r>
+      <w:proofErr w:type="gramStart"/>
+      <w:r>
+        <w:t>particular currency</w:t>
+      </w:r>
+      <w:proofErr w:type="gramEnd"/>
+      <w:r>
+        <w:t xml:space="preserve"> to decide whether to invest or not, potentially missing the optimal opportunity to purchase and therefore missing out on potential profits. Coin prices often spike up and down following news articles, endorsements and criticisms from celebrities, and various other factors including investors simply following the market because they are worried about the value of their portfolio as one currency reduces in value, so they switch to a </w:t>
       </w:r>
       <w:r>
         <w:lastRenderedPageBreak/>
-        <w:t>and various other factors including investors simply following the market because they are worried about the value of their portfolio as one currency reduces in value, so they switch to a currency that is holding or likely to increase in value. It is impossible for an individual to follow all potential reasons for price changes simultaneously and calculate their combined influence on the price at any given time, let alone to operate 24/7. It is also possible to ignore such signs due to an affiliation with a particular currency based on past performance.</w:t>
+        <w:t xml:space="preserve">currency that is holding or likely to increase in value. It is impossible for an individual to follow all potential reasons for price changes simultaneously and calculate their combined influence on the price at any given time, let alone to operate 24/7. It is also possible to ignore such signs due to an affiliation with a </w:t>
+      </w:r>
+      <w:proofErr w:type="gramStart"/>
+      <w:r>
+        <w:t>particular currency</w:t>
+      </w:r>
+      <w:proofErr w:type="gramEnd"/>
+      <w:r>
+        <w:t xml:space="preserve"> based on past performance.</w:t>
       </w:r>
     </w:p>
     <w:p>
@@ -10962,7 +11879,15 @@
         </w:numPr>
       </w:pPr>
       <w:r>
-        <w:t>The application is able to make an interpretation of market movements.</w:t>
+        <w:t xml:space="preserve">The application </w:t>
+      </w:r>
+      <w:proofErr w:type="gramStart"/>
+      <w:r>
+        <w:t>is able to</w:t>
+      </w:r>
+      <w:proofErr w:type="gramEnd"/>
+      <w:r>
+        <w:t xml:space="preserve"> make an interpretation of market movements.</w:t>
       </w:r>
     </w:p>
     <w:p>
@@ -10974,7 +11899,15 @@
         </w:numPr>
       </w:pPr>
       <w:r>
-        <w:t>The application is able to make a recommendation based upon its interpretation of market movements.</w:t>
+        <w:t xml:space="preserve">The application </w:t>
+      </w:r>
+      <w:proofErr w:type="gramStart"/>
+      <w:r>
+        <w:t>is able to</w:t>
+      </w:r>
+      <w:proofErr w:type="gramEnd"/>
+      <w:r>
+        <w:t xml:space="preserve"> make a recommendation based upon its interpretation of market movements.</w:t>
       </w:r>
     </w:p>
     <w:p>
@@ -10986,7 +11919,15 @@
         </w:numPr>
       </w:pPr>
       <w:r>
-        <w:t>The application is able to act based upon its interpretation of the market movements.</w:t>
+        <w:t xml:space="preserve">The application </w:t>
+      </w:r>
+      <w:proofErr w:type="gramStart"/>
+      <w:r>
+        <w:t>is able to</w:t>
+      </w:r>
+      <w:proofErr w:type="gramEnd"/>
+      <w:r>
+        <w:t xml:space="preserve"> act based upon its interpretation of the market movements.</w:t>
       </w:r>
     </w:p>
     <w:p>
@@ -10998,7 +11939,15 @@
         </w:numPr>
       </w:pPr>
       <w:r>
-        <w:t>The user is able to protect investment:</w:t>
+        <w:t xml:space="preserve">The user </w:t>
+      </w:r>
+      <w:proofErr w:type="gramStart"/>
+      <w:r>
+        <w:t>is able to</w:t>
+      </w:r>
+      <w:proofErr w:type="gramEnd"/>
+      <w:r>
+        <w:t xml:space="preserve"> protect investment:</w:t>
       </w:r>
     </w:p>
     <w:p>
@@ -11058,7 +12007,6 @@
         </w:numPr>
       </w:pPr>
       <w:r>
-        <w:lastRenderedPageBreak/>
         <w:t>Automated retraining after set amount of time.</w:t>
       </w:r>
     </w:p>
@@ -11077,7 +12025,16 @@
     </w:p>
     <w:p>
       <w:r>
-        <w:t>Space on the Plymouth University Oracle server (Larry) has been requested. Two contingency plans are in place in the event that it isn’t available:</w:t>
+        <w:lastRenderedPageBreak/>
+        <w:t xml:space="preserve">Space on the Plymouth University Oracle server (Larry) has been requested. Two contingency plans are in place </w:t>
+      </w:r>
+      <w:proofErr w:type="gramStart"/>
+      <w:r>
+        <w:t>in the event that</w:t>
+      </w:r>
+      <w:proofErr w:type="gramEnd"/>
+      <w:r>
+        <w:t xml:space="preserve"> it isn’t available:</w:t>
       </w:r>
     </w:p>
     <w:p>
@@ -11101,7 +12058,15 @@
         </w:numPr>
       </w:pPr>
       <w:r>
-        <w:t>I am able to gain access to an old laptop that can be wiped and used, though a free technology will be used (Neo4j is among the candidates).</w:t>
+        <w:t xml:space="preserve">I </w:t>
+      </w:r>
+      <w:proofErr w:type="gramStart"/>
+      <w:r>
+        <w:t>am able to</w:t>
+      </w:r>
+      <w:proofErr w:type="gramEnd"/>
+      <w:r>
+        <w:t xml:space="preserve"> gain access to an old laptop that can be wiped and used, though a free technology will be used (Neo4j is among the candidates).</w:t>
       </w:r>
     </w:p>
     <w:p>
@@ -11118,8 +12083,13 @@
       </w:r>
     </w:p>
     <w:p>
-      <w:r>
-        <w:t>Due to the fact that there are several easily distinguishable tasks within the project, software development will employ an incremental approach with 7 increments:</w:t>
+      <w:proofErr w:type="gramStart"/>
+      <w:r>
+        <w:t>Due to the fact that</w:t>
+      </w:r>
+      <w:proofErr w:type="gramEnd"/>
+      <w:r>
+        <w:t xml:space="preserve"> there are several easily distinguishable tasks within the project, software development will employ an incremental approach with 7 increments:</w:t>
       </w:r>
     </w:p>
     <w:p>
@@ -11526,7 +12496,6 @@
           </w:tcPr>
           <w:p>
             <w:r>
-              <w:lastRenderedPageBreak/>
               <w:t>Increment 2</w:t>
             </w:r>
           </w:p>
@@ -11611,6 +12580,7 @@
           </w:tcPr>
           <w:p>
             <w:r>
+              <w:lastRenderedPageBreak/>
               <w:t>Increment 4</w:t>
             </w:r>
           </w:p>
@@ -11850,8 +12820,13 @@
             <w:tcW w:w="4532" w:type="dxa"/>
           </w:tcPr>
           <w:p>
-            <w:r>
-              <w:t>Final testing, ensure final system works, test system with potential end user.</w:t>
+            <w:proofErr w:type="gramStart"/>
+            <w:r>
+              <w:t>Final testing,</w:t>
+            </w:r>
+            <w:proofErr w:type="gramEnd"/>
+            <w:r>
+              <w:t xml:space="preserve"> ensure final system works, test system with potential end user.</w:t>
             </w:r>
           </w:p>
         </w:tc>
@@ -12345,7 +13320,6 @@
               <w:rPr>
                 <w:rFonts w:ascii="Calibri" w:hAnsi="Calibri" w:cs="Times New Roman"/>
               </w:rPr>
-              <w:lastRenderedPageBreak/>
               <w:t>Equipment loss/damage</w:t>
             </w:r>
           </w:p>
@@ -12423,6 +13397,7 @@
               <w:rPr>
                 <w:rFonts w:ascii="Calibri" w:hAnsi="Calibri" w:cs="Times New Roman"/>
               </w:rPr>
+              <w:lastRenderedPageBreak/>
               <w:t>Difficulty with learning requirements mentioned above</w:t>
             </w:r>
           </w:p>
@@ -13017,7 +13992,6 @@
                 <w:szCs w:val="22"/>
                 <w:u w:val="none"/>
               </w:rPr>
-              <w:lastRenderedPageBreak/>
               <w:t>Rough designs for user interface, normalisation, entity relationship diagram and a system architecture diagram have been created.</w:t>
             </w:r>
           </w:p>
@@ -13068,6 +14042,7 @@
                 <w:szCs w:val="22"/>
                 <w:u w:val="none"/>
               </w:rPr>
+              <w:lastRenderedPageBreak/>
               <w:t>Data collection from the GDAX API</w:t>
             </w:r>
             <w:r>
@@ -13095,7 +14070,27 @@
                 <w:szCs w:val="22"/>
                 <w:u w:val="none"/>
               </w:rPr>
-              <w:t>Started work to replace with a WebsocketListener.</w:t>
+              <w:t xml:space="preserve">Started work to replace with a </w:t>
+            </w:r>
+            <w:proofErr w:type="spellStart"/>
+            <w:r>
+              <w:rPr>
+                <w:rFonts w:asciiTheme="minorHAnsi" w:hAnsiTheme="minorHAnsi"/>
+                <w:sz w:val="22"/>
+                <w:szCs w:val="22"/>
+                <w:u w:val="none"/>
+              </w:rPr>
+              <w:t>WebsocketListener</w:t>
+            </w:r>
+            <w:proofErr w:type="spellEnd"/>
+            <w:r>
+              <w:rPr>
+                <w:rFonts w:asciiTheme="minorHAnsi" w:hAnsiTheme="minorHAnsi"/>
+                <w:sz w:val="22"/>
+                <w:szCs w:val="22"/>
+                <w:u w:val="none"/>
+              </w:rPr>
+              <w:t>.</w:t>
             </w:r>
           </w:p>
           <w:p>
@@ -13734,7 +14729,27 @@
                 <w:szCs w:val="22"/>
                 <w:u w:val="none"/>
               </w:rPr>
-              <w:t xml:space="preserve">Draw up UML, ERD &amp; architecture diagram using Lucidchart. </w:t>
+              <w:t xml:space="preserve">Draw up UML, ERD &amp; architecture diagram using </w:t>
+            </w:r>
+            <w:proofErr w:type="spellStart"/>
+            <w:r>
+              <w:rPr>
+                <w:rFonts w:asciiTheme="minorHAnsi" w:hAnsiTheme="minorHAnsi" w:cstheme="minorHAnsi"/>
+                <w:sz w:val="22"/>
+                <w:szCs w:val="22"/>
+                <w:u w:val="none"/>
+              </w:rPr>
+              <w:t>Lucidchart</w:t>
+            </w:r>
+            <w:proofErr w:type="spellEnd"/>
+            <w:r>
+              <w:rPr>
+                <w:rFonts w:asciiTheme="minorHAnsi" w:hAnsiTheme="minorHAnsi" w:cstheme="minorHAnsi"/>
+                <w:sz w:val="22"/>
+                <w:szCs w:val="22"/>
+                <w:u w:val="none"/>
+              </w:rPr>
+              <w:t xml:space="preserve">. </w:t>
             </w:r>
           </w:p>
           <w:p>
@@ -14033,7 +15048,6 @@
                 <w:iCs/>
                 <w:u w:val="none"/>
               </w:rPr>
-              <w:lastRenderedPageBreak/>
               <w:t>Date(s) of supervisory meeting(s) since last Highlight</w:t>
             </w:r>
           </w:p>
@@ -14057,6 +15071,7 @@
                 <w:iCs/>
                 <w:u w:val="none"/>
               </w:rPr>
+              <w:lastRenderedPageBreak/>
               <w:t>No meetings – exchanged emails throughout week</w:t>
             </w:r>
           </w:p>
@@ -14090,6 +15105,7 @@
                 <w:iCs/>
                 <w:u w:val="none"/>
               </w:rPr>
+              <w:lastRenderedPageBreak/>
               <w:t>Brief notes from supervisory meeting(s) since last Highlight</w:t>
             </w:r>
           </w:p>
@@ -14923,7 +15939,6 @@
                 <w:szCs w:val="22"/>
                 <w:u w:val="none"/>
               </w:rPr>
-              <w:lastRenderedPageBreak/>
               <w:t>Modify API GET and PUT calls so that they could be achieved with the current compound key set up.</w:t>
             </w:r>
           </w:p>
@@ -14949,7 +15964,17 @@
                 <w:szCs w:val="22"/>
                 <w:u w:val="none"/>
               </w:rPr>
-              <w:t>Expand Java application to attempt to connect to database and act accordingly – if the database connection fails it operates without the use of storage, if the database is empty is begins from scratch and if there is data missing after down time the system begins to fill gap(s) starting with the most recent data.</w:t>
+              <w:t xml:space="preserve">Expand Java application to attempt to connect to database and act accordingly – if the database connection fails it operates without the use of storage, if the database is empty is </w:t>
+            </w:r>
+            <w:r>
+              <w:rPr>
+                <w:rFonts w:asciiTheme="minorHAnsi" w:hAnsiTheme="minorHAnsi" w:cstheme="minorHAnsi"/>
+                <w:sz w:val="22"/>
+                <w:szCs w:val="22"/>
+                <w:u w:val="none"/>
+              </w:rPr>
+              <w:lastRenderedPageBreak/>
+              <w:t>begins from scratch and if there is data missing after down time the system begins to fill gap(s) starting with the most recent data.</w:t>
             </w:r>
           </w:p>
           <w:p>
@@ -15691,7 +16716,29 @@
                 <w:szCs w:val="22"/>
                 <w:u w:val="none"/>
               </w:rPr>
-              <w:t>Compare GOFAI algorithms and select best performing algorithm over extended period of time.</w:t>
+              <w:t xml:space="preserve">Compare GOFAI algorithms and select best performing algorithm over extended </w:t>
+            </w:r>
+            <w:proofErr w:type="gramStart"/>
+            <w:r>
+              <w:rPr>
+                <w:rFonts w:asciiTheme="minorHAnsi" w:hAnsiTheme="minorHAnsi" w:cstheme="minorHAnsi"/>
+                <w:iCs/>
+                <w:sz w:val="22"/>
+                <w:szCs w:val="22"/>
+                <w:u w:val="none"/>
+              </w:rPr>
+              <w:t>period of time</w:t>
+            </w:r>
+            <w:proofErr w:type="gramEnd"/>
+            <w:r>
+              <w:rPr>
+                <w:rFonts w:asciiTheme="minorHAnsi" w:hAnsiTheme="minorHAnsi" w:cstheme="minorHAnsi"/>
+                <w:iCs/>
+                <w:sz w:val="22"/>
+                <w:szCs w:val="22"/>
+                <w:u w:val="none"/>
+              </w:rPr>
+              <w:t>.</w:t>
             </w:r>
           </w:p>
           <w:p>
@@ -15892,7 +16939,6 @@
                 <w:szCs w:val="22"/>
                 <w:u w:val="none"/>
               </w:rPr>
-              <w:lastRenderedPageBreak/>
               <w:t>Consider using Google Trends or Google Finance Client with the project to monitor the market</w:t>
             </w:r>
           </w:p>
@@ -15913,6 +16959,7 @@
       </w:pPr>
       <w:bookmarkStart w:id="68" w:name="_Toc512601481"/>
       <w:r>
+        <w:lastRenderedPageBreak/>
         <w:t>10.2.</w:t>
       </w:r>
       <w:r>
@@ -16958,7 +18005,6 @@
                 <w:szCs w:val="22"/>
                 <w:u w:val="none"/>
               </w:rPr>
-              <w:lastRenderedPageBreak/>
               <w:t>OR (pending demo with Marco)</w:t>
             </w:r>
           </w:p>
@@ -17029,7 +18075,6 @@
                 <w:iCs/>
                 <w:u w:val="none"/>
               </w:rPr>
-              <w:lastRenderedPageBreak/>
               <w:t>Date(s) of supervisory meeting(s) since last Highlight</w:t>
             </w:r>
           </w:p>
@@ -17055,6 +18100,7 @@
                 <w:szCs w:val="22"/>
                 <w:u w:val="none"/>
               </w:rPr>
+              <w:lastRenderedPageBreak/>
               <w:t>16/03/2018 – 15:30</w:t>
             </w:r>
           </w:p>
@@ -17088,6 +18134,7 @@
                 <w:iCs/>
                 <w:u w:val="none"/>
               </w:rPr>
+              <w:lastRenderedPageBreak/>
               <w:t>Brief notes from supervisory meeting(s) since last Highlight</w:t>
             </w:r>
           </w:p>
@@ -17288,9 +18335,59 @@
       </w:r>
     </w:p>
     <w:p>
+      <w:proofErr w:type="gramStart"/>
+      <w:r>
+        <w:t>STORAGE(</w:t>
+      </w:r>
+      <w:proofErr w:type="gramEnd"/>
+      <w:r>
+        <w:t>INITIAL 65536 NEXT 1048576 MINEXTENTS 1 MAXEXTENTS 2147483645</w:t>
+      </w:r>
+    </w:p>
+    <w:p>
+      <w:r>
+        <w:t>PCTINCREASE 0 FREELISTS 1 FREELIST GROUPS 1</w:t>
+      </w:r>
+    </w:p>
+    <w:p>
+      <w:r>
+        <w:t>BUFFER_POOL DEFAULT FLASH_CACHE DEFAULT CELL_FLASH_CACHE DEFAULT)</w:t>
+      </w:r>
+    </w:p>
+    <w:p>
       <w:r>
         <w:lastRenderedPageBreak/>
-        <w:t>STORAGE(INITIAL 65536 NEXT 1048576 MINEXTENTS 1 MAXEXTENTS 2147483645</w:t>
+        <w:t>TABLESPACE "USERS</w:t>
+      </w:r>
+      <w:proofErr w:type="gramStart"/>
+      <w:r>
+        <w:t>"  ENABLE</w:t>
+      </w:r>
+      <w:proofErr w:type="gramEnd"/>
+    </w:p>
+    <w:p>
+      <w:r>
+        <w:t xml:space="preserve">) SEGMENT CREATION IMMEDIATE </w:t>
+      </w:r>
+    </w:p>
+    <w:p>
+      <w:r>
+        <w:t xml:space="preserve">PCTFREE 10 PCTUSED 40 INITRANS 1 MAXTRANS 255 </w:t>
+      </w:r>
+    </w:p>
+    <w:p>
+      <w:r>
+        <w:t>NOCOMPRESS LOGGING</w:t>
+      </w:r>
+    </w:p>
+    <w:p>
+      <w:proofErr w:type="gramStart"/>
+      <w:r>
+        <w:t>STORAGE(</w:t>
+      </w:r>
+      <w:proofErr w:type="gramEnd"/>
+      <w:r>
+        <w:t>INITIAL 65536 NEXT 1048576 MINEXTENTS 1 MAXEXTENTS 2147483645</w:t>
       </w:r>
     </w:p>
     <w:p>
@@ -17305,7 +18402,122 @@
     </w:p>
     <w:p>
       <w:r>
-        <w:t>TABLESPACE "USERS"  ENABLE</w:t>
+        <w:t>TABLESPACE "USERS";</w:t>
+      </w:r>
+    </w:p>
+    <w:p>
+      <w:pPr>
+        <w:pStyle w:val="Heading4"/>
+      </w:pPr>
+      <w:r>
+        <w:t>PRCO304_EXCHANGERATE</w:t>
+      </w:r>
+    </w:p>
+    <w:p>
+      <w:r>
+        <w:t xml:space="preserve">CREATE TABLE "JOSEPHKELLAWAY"."PRCO304_EXCHANGERATE" </w:t>
+      </w:r>
+    </w:p>
+    <w:p>
+      <w:r>
+        <w:t xml:space="preserve">("CURRENCY_ID" VARCHAR2(5 BYTE) NOT NULL ENABLE, </w:t>
+      </w:r>
+    </w:p>
+    <w:p>
+      <w:r>
+        <w:t xml:space="preserve">"DATETIME" TIMESTAMP (0) NOT NULL ENABLE, </w:t>
+      </w:r>
+    </w:p>
+    <w:p>
+      <w:r>
+        <w:t xml:space="preserve">"DOLLAR_VALUE" </w:t>
+      </w:r>
+      <w:proofErr w:type="gramStart"/>
+      <w:r>
+        <w:t>NUMBER(</w:t>
+      </w:r>
+      <w:proofErr w:type="gramEnd"/>
+      <w:r>
+        <w:t xml:space="preserve">8,2) NOT NULL ENABLE, </w:t>
+      </w:r>
+    </w:p>
+    <w:p>
+      <w:r>
+        <w:t xml:space="preserve">"GROWTH" </w:t>
+      </w:r>
+      <w:proofErr w:type="gramStart"/>
+      <w:r>
+        <w:t>NUMBER(</w:t>
+      </w:r>
+      <w:proofErr w:type="gramEnd"/>
+      <w:r>
+        <w:t xml:space="preserve">7,4), </w:t>
+      </w:r>
+    </w:p>
+    <w:p>
+      <w:r>
+        <w:t xml:space="preserve">"LAST_GDAXTRADE" </w:t>
+      </w:r>
+      <w:proofErr w:type="gramStart"/>
+      <w:r>
+        <w:t>NUMBER(</w:t>
+      </w:r>
+      <w:proofErr w:type="gramEnd"/>
+      <w:r>
+        <w:t xml:space="preserve">10,0) NOT NULL ENABLE, </w:t>
+      </w:r>
+    </w:p>
+    <w:p>
+      <w:r>
+        <w:t>CONSTRAINT "PRCO304_EXCHANGERATE_PK" PRIMARY KEY ("CURRENCY_ID", "DATETIME")</w:t>
+      </w:r>
+    </w:p>
+    <w:p>
+      <w:r>
+        <w:t xml:space="preserve">USING INDEX PCTFREE 10 INITRANS 2 MAXTRANS 255 COMPUTE STATISTICS </w:t>
+      </w:r>
+    </w:p>
+    <w:p>
+      <w:proofErr w:type="gramStart"/>
+      <w:r>
+        <w:t>STORAGE(</w:t>
+      </w:r>
+      <w:proofErr w:type="gramEnd"/>
+      <w:r>
+        <w:t>INITIAL 65536 NEXT 1048576 MINEXTENTS 1 MAXEXTENTS 2147483645</w:t>
+      </w:r>
+    </w:p>
+    <w:p>
+      <w:r>
+        <w:t>PCTINCREASE 0 FREELISTS 1 FREELIST GROUPS 1</w:t>
+      </w:r>
+    </w:p>
+    <w:p>
+      <w:r>
+        <w:t>BUFFER_POOL DEFAULT FLASH_CACHE DEFAULT CELL_FLASH_CACHE DEFAULT)</w:t>
+      </w:r>
+    </w:p>
+    <w:p>
+      <w:r>
+        <w:t>TABLESPACE "USERS</w:t>
+      </w:r>
+      <w:proofErr w:type="gramStart"/>
+      <w:r>
+        <w:t>"  ENABLE</w:t>
+      </w:r>
+      <w:proofErr w:type="gramEnd"/>
+      <w:r>
+        <w:t xml:space="preserve">, </w:t>
+      </w:r>
+    </w:p>
+    <w:p>
+      <w:r>
+        <w:t>CONSTRAINT "PRCO304_EXCHANGERATE_FK1" FOREIGN KEY ("CURRENCY_ID")</w:t>
+      </w:r>
+    </w:p>
+    <w:p>
+      <w:r>
+        <w:t xml:space="preserve">  REFERENCES "JOSEPHKELLAWAY"."PRCO304_CURRENCY" ("CURRENCY_ID") ENABLE</w:t>
       </w:r>
     </w:p>
     <w:p>
@@ -17324,126 +18536,18 @@
       </w:r>
     </w:p>
     <w:p>
-      <w:r>
-        <w:t>STORAGE(INITIAL 65536 NEXT 1048576 MINEXTENTS 1 MAXEXTENTS 2147483645</w:t>
-      </w:r>
-    </w:p>
-    <w:p>
-      <w:r>
-        <w:t>PCTINCREASE 0 FREELISTS 1 FREELIST GROUPS 1</w:t>
-      </w:r>
-    </w:p>
-    <w:p>
-      <w:r>
-        <w:t>BUFFER_POOL DEFAULT FLASH_CACHE DEFAULT CELL_FLASH_CACHE DEFAULT)</w:t>
-      </w:r>
-    </w:p>
-    <w:p>
-      <w:r>
-        <w:t>TABLESPACE "USERS";</w:t>
-      </w:r>
-    </w:p>
-    <w:p>
-      <w:pPr>
-        <w:pStyle w:val="Heading4"/>
-      </w:pPr>
-      <w:r>
-        <w:t>PRCO304_EXCHANGERATE</w:t>
-      </w:r>
-    </w:p>
-    <w:p>
-      <w:r>
-        <w:t xml:space="preserve">CREATE TABLE "JOSEPHKELLAWAY"."PRCO304_EXCHANGERATE" </w:t>
-      </w:r>
-    </w:p>
-    <w:p>
-      <w:r>
-        <w:t xml:space="preserve">("CURRENCY_ID" VARCHAR2(5 BYTE) NOT NULL ENABLE, </w:t>
-      </w:r>
-    </w:p>
-    <w:p>
-      <w:r>
-        <w:t xml:space="preserve">"DATETIME" TIMESTAMP (0) NOT NULL ENABLE, </w:t>
-      </w:r>
-    </w:p>
-    <w:p>
-      <w:r>
-        <w:t xml:space="preserve">"DOLLAR_VALUE" NUMBER(8,2) NOT NULL ENABLE, </w:t>
-      </w:r>
-    </w:p>
-    <w:p>
-      <w:r>
-        <w:t xml:space="preserve">"GROWTH" NUMBER(7,4), </w:t>
-      </w:r>
-    </w:p>
-    <w:p>
-      <w:r>
-        <w:t xml:space="preserve">"LAST_GDAXTRADE" NUMBER(10,0) NOT NULL ENABLE, </w:t>
-      </w:r>
-    </w:p>
-    <w:p>
-      <w:r>
-        <w:t>CONSTRAINT "PRCO304_EXCHANGERATE_PK" PRIMARY KEY ("CURRENCY_ID", "DATETIME")</w:t>
-      </w:r>
-    </w:p>
-    <w:p>
-      <w:r>
-        <w:t xml:space="preserve">USING INDEX PCTFREE 10 INITRANS 2 MAXTRANS 255 COMPUTE STATISTICS </w:t>
-      </w:r>
-    </w:p>
-    <w:p>
-      <w:r>
-        <w:t>STORAGE(INITIAL 65536 NEXT 1048576 MINEXTENTS 1 MAXEXTENTS 2147483645</w:t>
-      </w:r>
-    </w:p>
-    <w:p>
-      <w:r>
-        <w:t>PCTINCREASE 0 FREELISTS 1 FREELIST GROUPS 1</w:t>
-      </w:r>
-    </w:p>
-    <w:p>
-      <w:r>
-        <w:t>BUFFER_POOL DEFAULT FLASH_CACHE DEFAULT CELL_FLASH_CACHE DEFAULT)</w:t>
-      </w:r>
-    </w:p>
-    <w:p>
-      <w:r>
-        <w:t xml:space="preserve">TABLESPACE "USERS"  ENABLE, </w:t>
-      </w:r>
-    </w:p>
-    <w:p>
-      <w:r>
-        <w:t>CONSTRAINT "PRCO304_EXCHANGERATE_FK1" FOREIGN KEY ("CURRENCY_ID")</w:t>
-      </w:r>
-    </w:p>
-    <w:p>
-      <w:r>
-        <w:t xml:space="preserve">  REFERENCES "JOSEPHKELLAWAY"."PRCO304_CURRENCY" ("CURRENCY_ID") ENABLE</w:t>
-      </w:r>
-    </w:p>
-    <w:p>
-      <w:r>
-        <w:t xml:space="preserve">) SEGMENT CREATION IMMEDIATE </w:t>
+      <w:proofErr w:type="gramStart"/>
+      <w:r>
+        <w:t>STORAGE(</w:t>
+      </w:r>
+      <w:proofErr w:type="gramEnd"/>
+      <w:r>
+        <w:t>INITIAL 65536 NEXT 1048576 MINEXTENTS 1 MAXEXTENTS 2147483645</w:t>
       </w:r>
     </w:p>
     <w:p>
       <w:r>
         <w:lastRenderedPageBreak/>
-        <w:t xml:space="preserve">PCTFREE 10 PCTUSED 40 INITRANS 1 MAXTRANS 255 </w:t>
-      </w:r>
-    </w:p>
-    <w:p>
-      <w:r>
-        <w:t>NOCOMPRESS LOGGING</w:t>
-      </w:r>
-    </w:p>
-    <w:p>
-      <w:r>
-        <w:t>STORAGE(INITIAL 65536 NEXT 1048576 MINEXTENTS 1 MAXEXTENTS 2147483645</w:t>
-      </w:r>
-    </w:p>
-    <w:p>
-      <w:r>
         <w:t>PCTINCREASE 0 FREELISTS 1 FREELIST GROUPS 1</w:t>
       </w:r>
     </w:p>
@@ -17511,7 +18615,7 @@
     </w:p>
     <w:p/>
     <w:sectPr>
-      <w:footerReference w:type="default" r:id="rId27"/>
+      <w:footerReference w:type="default" r:id="rId30"/>
       <w:pgSz w:w="12240" w:h="15840"/>
       <w:pgMar w:top="1440" w:right="1440" w:bottom="1440" w:left="1440" w:header="720" w:footer="720" w:gutter="0"/>
       <w:cols w:space="720"/>
@@ -22548,7 +23652,7 @@
 </file>
 
 <file path=customXml/itemProps4.xml><?xml version="1.0" encoding="utf-8"?>
-<ds:datastoreItem xmlns:ds="http://schemas.openxmlformats.org/officeDocument/2006/customXml" ds:itemID="{7BFD70F1-D53D-45FC-BC9A-EEBC485FE14A}">
+<ds:datastoreItem xmlns:ds="http://schemas.openxmlformats.org/officeDocument/2006/customXml" ds:itemID="{2AA8F151-473F-4EF7-A5B3-70CD55027FE5}">
   <ds:schemaRefs>
     <ds:schemaRef ds:uri="http://schemas.openxmlformats.org/officeDocument/2006/bibliography"/>
   </ds:schemaRefs>

</xml_diff>

<commit_message>
Report work. Neural Network research. Bug fixes.
</commit_message>
<xml_diff>
--- a/10503639 Final Project Report.docx
+++ b/10503639 Final Project Report.docx
@@ -333,7 +333,15 @@
         <w:t xml:space="preserve"> of</w:t>
       </w:r>
       <w:r>
-        <w:t xml:space="preserve"> in the near future in order to exchange to the currency that will grow the most </w:t>
+        <w:t xml:space="preserve"> </w:t>
+      </w:r>
+      <w:proofErr w:type="gramStart"/>
+      <w:r>
+        <w:t>in the near future</w:t>
+      </w:r>
+      <w:proofErr w:type="gramEnd"/>
+      <w:r>
+        <w:t xml:space="preserve"> in order to exchange to the currency that will grow the most </w:t>
       </w:r>
       <w:r>
         <w:t>with the aim of</w:t>
@@ -389,62 +397,57 @@
         <w:t>. Research into competitor applications is presented</w:t>
       </w:r>
       <w:r>
-        <w:t>, a solution outlined, an</w:t>
-      </w:r>
-      <w:bookmarkStart w:id="2" w:name="_GoBack"/>
+        <w:t>, a solution outlined, and</w:t>
+      </w:r>
+      <w:r>
+        <w:t xml:space="preserve"> requirements</w:t>
+      </w:r>
+      <w:r>
+        <w:t xml:space="preserve"> are established.</w:t>
+      </w:r>
+    </w:p>
+    <w:p>
+      <w:r>
+        <w:t>The development process is outlined</w:t>
+      </w:r>
+      <w:r>
+        <w:t xml:space="preserve"> as </w:t>
+      </w:r>
+      <w:r>
+        <w:t>an incremental process focused</w:t>
+      </w:r>
+      <w:r>
+        <w:t xml:space="preserve"> on</w:t>
+      </w:r>
+      <w:r>
+        <w:t xml:space="preserve"> a single cycle of data through the application, then focused on customer facing functionality once the data collection and calculation cycle was completed.</w:t>
+      </w:r>
+    </w:p>
+    <w:p>
+      <w:r>
+        <w:t>A post-mortem of the project is presented</w:t>
+      </w:r>
+      <w:r>
+        <w:t>, discussing how the project could be improved upon, followed by a conclusion of how the project faired overall.</w:t>
+      </w:r>
+    </w:p>
+    <w:p>
+      <w:r>
+        <w:t>Appendices include</w:t>
+      </w:r>
+      <w:r>
+        <w:t xml:space="preserve"> a user guide, project management artefacts, designs deemed too cumbersome to fit into the report, test results, and user testing materials.</w:t>
+      </w:r>
+    </w:p>
+    <w:p>
+      <w:pPr>
+        <w:pStyle w:val="Heading1"/>
+      </w:pPr>
+      <w:bookmarkStart w:id="2" w:name="_Toc513223188"/>
+      <w:r>
+        <w:t>Table of Contents</w:t>
+      </w:r>
       <w:bookmarkEnd w:id="2"/>
-      <w:r>
-        <w:t>d</w:t>
-      </w:r>
-      <w:r>
-        <w:t xml:space="preserve"> requirements</w:t>
-      </w:r>
-      <w:r>
-        <w:t xml:space="preserve"> are established.</w:t>
-      </w:r>
-    </w:p>
-    <w:p>
-      <w:r>
-        <w:t>The development process is outlined</w:t>
-      </w:r>
-      <w:r>
-        <w:t xml:space="preserve"> as </w:t>
-      </w:r>
-      <w:r>
-        <w:t>an incremental process focused</w:t>
-      </w:r>
-      <w:r>
-        <w:t xml:space="preserve"> on</w:t>
-      </w:r>
-      <w:r>
-        <w:t xml:space="preserve"> a single cycle of data through the application, then focused on customer facing functionality once the data collection and calculation cycle was completed.</w:t>
-      </w:r>
-    </w:p>
-    <w:p>
-      <w:r>
-        <w:t>A post-mortem of the project is presented</w:t>
-      </w:r>
-      <w:r>
-        <w:t>, discussing how the project could be improved upon, followed by a conclusion of how the project faired overall.</w:t>
-      </w:r>
-    </w:p>
-    <w:p>
-      <w:r>
-        <w:t>Appendices include</w:t>
-      </w:r>
-      <w:r>
-        <w:t xml:space="preserve"> a user guide, project management artefacts, designs deemed too cumbersome to fit into the report, test results, and user testing materials.</w:t>
-      </w:r>
-    </w:p>
-    <w:p>
-      <w:pPr>
-        <w:pStyle w:val="Heading1"/>
-      </w:pPr>
-      <w:bookmarkStart w:id="3" w:name="_Toc513223188"/>
-      <w:r>
-        <w:t>Table of Contents</w:t>
-      </w:r>
-      <w:bookmarkEnd w:id="3"/>
     </w:p>
     <w:sdt>
       <w:sdtPr>
@@ -6390,7 +6393,7 @@
       <w:pPr>
         <w:pStyle w:val="Heading1"/>
       </w:pPr>
-      <w:bookmarkStart w:id="4" w:name="_Toc513223189"/>
+      <w:bookmarkStart w:id="3" w:name="_Toc513223189"/>
       <w:r>
         <w:t xml:space="preserve">1 </w:t>
       </w:r>
@@ -6403,20 +6406,20 @@
       <w:r>
         <w:t xml:space="preserve"> &amp; Deliverables</w:t>
       </w:r>
+      <w:bookmarkEnd w:id="3"/>
+    </w:p>
+    <w:p>
+      <w:pPr>
+        <w:pStyle w:val="Heading2"/>
+      </w:pPr>
+      <w:bookmarkStart w:id="4" w:name="_Toc513223190"/>
+      <w:r>
+        <w:t xml:space="preserve">1.1 </w:t>
+      </w:r>
+      <w:r>
+        <w:t>Concerning Cryptocurrencies</w:t>
+      </w:r>
       <w:bookmarkEnd w:id="4"/>
-    </w:p>
-    <w:p>
-      <w:pPr>
-        <w:pStyle w:val="Heading2"/>
-      </w:pPr>
-      <w:bookmarkStart w:id="5" w:name="_Toc513223190"/>
-      <w:r>
-        <w:t xml:space="preserve">1.1 </w:t>
-      </w:r>
-      <w:r>
-        <w:t>Concerning Cryptocurrencies</w:t>
-      </w:r>
-      <w:bookmarkEnd w:id="5"/>
     </w:p>
     <w:p>
       <w:r>
@@ -6536,278 +6539,278 @@
       <w:pPr>
         <w:pStyle w:val="Heading2"/>
       </w:pPr>
-      <w:bookmarkStart w:id="6" w:name="_Toc513223191"/>
+      <w:bookmarkStart w:id="5" w:name="_Toc513223191"/>
       <w:r>
         <w:t xml:space="preserve">1.2 </w:t>
       </w:r>
       <w:r>
         <w:t>Concerning Blockchain</w:t>
       </w:r>
+      <w:bookmarkEnd w:id="5"/>
+    </w:p>
+    <w:p>
+      <w:r>
+        <w:t>Blockchain was designed to be a public</w:t>
+      </w:r>
+      <w:r>
+        <w:t>ly visible</w:t>
+      </w:r>
+      <w:r>
+        <w:t xml:space="preserve"> transaction ledger that is completely decentralised </w:t>
+      </w:r>
+      <w:r>
+        <w:t>and</w:t>
+      </w:r>
+      <w:r>
+        <w:t xml:space="preserve"> would replace the banking sector for cryptocurrencies. The idea is that each block is made up of a list of transactions that are proved valid with cryptography.</w:t>
+      </w:r>
+      <w:r>
+        <w:t xml:space="preserve"> For a block to be confirmed, each machine verifying transactions must agree that it is correct. Once agreement has been made then the new block is placed and becomes immutable, making it impossible for a corrupt individual to “cheat” the system </w:t>
+      </w:r>
+      <w:r>
+        <w:rPr>
+          <w:rStyle w:val="selectable"/>
+        </w:rPr>
+        <w:t>(Swan, 2015)</w:t>
+      </w:r>
+      <w:r>
+        <w:rPr>
+          <w:rStyle w:val="selectable"/>
+        </w:rPr>
+        <w:t>.</w:t>
+      </w:r>
+    </w:p>
+    <w:p>
+      <w:r>
+        <w:t>The idea behind blockchain is that all transactions will be transparent, and anyone is able to view transactions occurring freely. Many companies are finding other uses for blockchain as a technology</w:t>
+      </w:r>
+      <w:r>
+        <w:t>;</w:t>
+      </w:r>
+      <w:r>
+        <w:t xml:space="preserve"> however, many uses require modification since</w:t>
+      </w:r>
+      <w:r>
+        <w:t xml:space="preserve"> this level of</w:t>
+      </w:r>
+      <w:r>
+        <w:t xml:space="preserve"> transparency isn’t</w:t>
+      </w:r>
+      <w:r>
+        <w:t xml:space="preserve"> useful for many fields including medical records</w:t>
+      </w:r>
+      <w:r>
+        <w:t xml:space="preserve"> </w:t>
+      </w:r>
+      <w:r>
+        <w:rPr>
+          <w:rStyle w:val="selectable"/>
+        </w:rPr>
+        <w:t>(Azaria et al., 2016)</w:t>
+      </w:r>
+      <w:r>
+        <w:t>.</w:t>
+      </w:r>
+    </w:p>
+    <w:p>
+      <w:pPr>
+        <w:pStyle w:val="Heading2"/>
+      </w:pPr>
+      <w:bookmarkStart w:id="6" w:name="_Toc513223192"/>
+      <w:r>
+        <w:t xml:space="preserve">1.3 </w:t>
+      </w:r>
+      <w:r>
+        <w:t>Introduction</w:t>
+      </w:r>
       <w:bookmarkEnd w:id="6"/>
     </w:p>
     <w:p>
-      <w:r>
-        <w:t>Blockchain was designed to be a public</w:t>
-      </w:r>
-      <w:r>
-        <w:t>ly visible</w:t>
-      </w:r>
-      <w:r>
-        <w:t xml:space="preserve"> transaction ledger that is completely decentralised </w:t>
-      </w:r>
-      <w:r>
-        <w:t>and</w:t>
-      </w:r>
-      <w:r>
-        <w:t xml:space="preserve"> would replace the banking sector for cryptocurrencies. The idea is that each block is made up of a list of transactions that are proved valid with cryptography.</w:t>
-      </w:r>
-      <w:r>
-        <w:t xml:space="preserve"> For a block to be confirmed, each machine verifying transactions must agree that it is correct. Once agreement has been made then the new block is placed and becomes immutable, making it impossible for a corrupt individual to “cheat” the system </w:t>
+      <w:pPr>
+        <w:pStyle w:val="Heading3"/>
+      </w:pPr>
+      <w:bookmarkStart w:id="7" w:name="_Toc513223193"/>
+      <w:r>
+        <w:t xml:space="preserve">1.3.1 </w:t>
+      </w:r>
+      <w:r>
+        <w:t>Statement</w:t>
+      </w:r>
+      <w:bookmarkEnd w:id="7"/>
+    </w:p>
+    <w:p>
+      <w:r>
+        <w:t xml:space="preserve">Expert opinion on the future of cryptocurrencies is divided, with many economic experts </w:t>
+      </w:r>
+      <w:r>
+        <w:t>con</w:t>
+      </w:r>
+      <w:r>
+        <w:t>v</w:t>
+      </w:r>
+      <w:r>
+        <w:t>ey</w:t>
+      </w:r>
+      <w:r>
+        <w:t>ing bleak outloo</w:t>
+      </w:r>
+      <w:r>
+        <w:t xml:space="preserve">ks, epitomised by American </w:t>
+      </w:r>
+      <w:r>
+        <w:t>i</w:t>
+      </w:r>
+      <w:r>
+        <w:t>nvestment</w:t>
+      </w:r>
+      <w:r>
+        <w:t xml:space="preserve"> firm</w:t>
+      </w:r>
+      <w:r>
+        <w:t xml:space="preserve"> </w:t>
+      </w:r>
+      <w:r>
+        <w:t>Elliott Management</w:t>
+      </w:r>
+      <w:r>
+        <w:t xml:space="preserve"> describing them as “one of the most brilliant scams in history” </w:t>
       </w:r>
       <w:r>
         <w:rPr>
           <w:rStyle w:val="selectable"/>
         </w:rPr>
-        <w:t>(Swan, 2015)</w:t>
+        <w:t>(Investopedia, 2018)</w:t>
+      </w:r>
+      <w:r>
+        <w:t>.</w:t>
+      </w:r>
+      <w:r>
+        <w:t xml:space="preserve"> This is vastly</w:t>
+      </w:r>
+      <w:r>
+        <w:t xml:space="preserve"> contrasted by many technological experts’ excitement at their potential to be the future of currency </w:t>
       </w:r>
       <w:r>
         <w:rPr>
           <w:rStyle w:val="selectable"/>
         </w:rPr>
+        <w:t>(Dorsey, 2018).</w:t>
+      </w:r>
+    </w:p>
+    <w:p>
+      <w:r>
+        <w:t xml:space="preserve">Whilst neither of the above may be entirely true, cryptocurrencies </w:t>
+      </w:r>
+      <w:r>
+        <w:t xml:space="preserve">and blockchain are an exciting technology that have been heavily invested in by people all over the globe </w:t>
+      </w:r>
+      <w:r>
+        <w:rPr>
+          <w:rStyle w:val="selectable"/>
+        </w:rPr>
+        <w:t>(Coinmarketcap.com, 2013)</w:t>
+      </w:r>
+      <w:r>
+        <w:t xml:space="preserve">. </w:t>
+      </w:r>
+      <w:r>
+        <w:t xml:space="preserve">With investment comes growth and opportunity </w:t>
+      </w:r>
+      <w:r>
+        <w:t xml:space="preserve">for profit, regardless </w:t>
+      </w:r>
+      <w:r>
+        <w:t>of the longevity of cryptocurrencies existence</w:t>
+      </w:r>
+      <w:r>
         <w:t>.</w:t>
       </w:r>
     </w:p>
     <w:p>
-      <w:r>
-        <w:t>The idea behind blockchain is that all transactions will be transparent, and anyone is able to view transactions occurring freely. Many companies are finding other uses for blockchain as a technology</w:t>
-      </w:r>
-      <w:r>
-        <w:t>;</w:t>
-      </w:r>
-      <w:r>
-        <w:t xml:space="preserve"> however, many uses require modification since</w:t>
-      </w:r>
-      <w:r>
-        <w:t xml:space="preserve"> this level of</w:t>
-      </w:r>
-      <w:r>
-        <w:t xml:space="preserve"> transparency isn’t</w:t>
-      </w:r>
-      <w:r>
-        <w:t xml:space="preserve"> useful for many fields including medical records</w:t>
+      <w:pPr>
+        <w:pStyle w:val="Heading3"/>
+      </w:pPr>
+      <w:bookmarkStart w:id="8" w:name="_Toc513223194"/>
+      <w:r>
+        <w:t xml:space="preserve">1.3.2 </w:t>
+      </w:r>
+      <w:r>
+        <w:t>Motivation</w:t>
+      </w:r>
+      <w:bookmarkEnd w:id="8"/>
+    </w:p>
+    <w:p>
+      <w:r>
+        <w:t>Selling a</w:t>
+      </w:r>
+      <w:r>
+        <w:t xml:space="preserve"> product or service</w:t>
+      </w:r>
+      <w:r>
+        <w:t xml:space="preserve"> for more than it cost you to acquire is one of the foundations of </w:t>
+      </w:r>
+      <w:r>
+        <w:t>business. Being presented with a market that has several items with hugely fluctuating values is an opportunity to regularly purchase and sell those items, ideally for a profit. This is where cryptocurrency exchanges can be utilised</w:t>
+      </w:r>
+      <w:r>
+        <w:t xml:space="preserve"> to find opportunit</w:t>
+      </w:r>
+      <w:r>
+        <w:t>ies</w:t>
+      </w:r>
+      <w:r>
+        <w:t xml:space="preserve"> to buy and sell as necessary</w:t>
+      </w:r>
+      <w:r>
+        <w:t>.</w:t>
       </w:r>
       <w:r>
         <w:t xml:space="preserve"> </w:t>
       </w:r>
+    </w:p>
+    <w:p>
+      <w:r>
+        <w:t>The problem with leaving the matter there is that h</w:t>
+      </w:r>
+      <w:r>
+        <w:t>umans</w:t>
+      </w:r>
+      <w:r>
+        <w:t>, being animals, are unable to achieve perfection. They</w:t>
+      </w:r>
+      <w:r>
+        <w:t xml:space="preserve"> get tired</w:t>
+      </w:r>
+      <w:r>
+        <w:t xml:space="preserve"> and need to stop to rest</w:t>
+      </w:r>
+      <w:r>
+        <w:t>,</w:t>
+      </w:r>
+      <w:r>
+        <w:t xml:space="preserve"> they get hungry and need to stop to eat, they get</w:t>
+      </w:r>
+      <w:r>
+        <w:t xml:space="preserve"> emotional</w:t>
+      </w:r>
+      <w:r>
+        <w:t xml:space="preserve"> </w:t>
+      </w:r>
+      <w:r>
+        <w:t xml:space="preserve">about both positive and negative events in their lives that can both have a negative effect on performance </w:t>
+      </w:r>
       <w:r>
         <w:rPr>
           <w:rStyle w:val="selectable"/>
         </w:rPr>
-        <w:t>(Azaria et al., 2016)</w:t>
-      </w:r>
-      <w:r>
-        <w:t>.</w:t>
-      </w:r>
-    </w:p>
-    <w:p>
-      <w:pPr>
-        <w:pStyle w:val="Heading2"/>
-      </w:pPr>
-      <w:bookmarkStart w:id="7" w:name="_Toc513223192"/>
-      <w:r>
-        <w:t xml:space="preserve">1.3 </w:t>
-      </w:r>
-      <w:r>
-        <w:t>Introduction</w:t>
-      </w:r>
-      <w:bookmarkEnd w:id="7"/>
+        <w:t xml:space="preserve">(Shockley et al., 2012). </w:t>
+      </w:r>
     </w:p>
     <w:p>
       <w:pPr>
         <w:pStyle w:val="Heading3"/>
       </w:pPr>
-      <w:bookmarkStart w:id="8" w:name="_Toc513223193"/>
-      <w:r>
-        <w:t xml:space="preserve">1.3.1 </w:t>
-      </w:r>
-      <w:r>
-        <w:t>Statement</w:t>
-      </w:r>
-      <w:bookmarkEnd w:id="8"/>
-    </w:p>
-    <w:p>
-      <w:r>
-        <w:t xml:space="preserve">Expert opinion on the future of cryptocurrencies is divided, with many economic experts </w:t>
-      </w:r>
-      <w:r>
-        <w:t>con</w:t>
-      </w:r>
-      <w:r>
-        <w:t>v</w:t>
-      </w:r>
-      <w:r>
-        <w:t>ey</w:t>
-      </w:r>
-      <w:r>
-        <w:t>ing bleak outloo</w:t>
-      </w:r>
-      <w:r>
-        <w:t xml:space="preserve">ks, epitomised by American </w:t>
-      </w:r>
-      <w:r>
-        <w:t>i</w:t>
-      </w:r>
-      <w:r>
-        <w:t>nvestment</w:t>
-      </w:r>
-      <w:r>
-        <w:t xml:space="preserve"> firm</w:t>
-      </w:r>
-      <w:r>
-        <w:t xml:space="preserve"> </w:t>
-      </w:r>
-      <w:r>
-        <w:t>Elliott Management</w:t>
-      </w:r>
-      <w:r>
-        <w:t xml:space="preserve"> describing them as “one of the most brilliant scams in history” </w:t>
-      </w:r>
-      <w:r>
-        <w:rPr>
-          <w:rStyle w:val="selectable"/>
-        </w:rPr>
-        <w:t>(Investopedia, 2018)</w:t>
-      </w:r>
-      <w:r>
-        <w:t>.</w:t>
-      </w:r>
-      <w:r>
-        <w:t xml:space="preserve"> This is vastly</w:t>
-      </w:r>
-      <w:r>
-        <w:t xml:space="preserve"> contrasted by many technological experts’ excitement at their potential to be the future of currency </w:t>
-      </w:r>
-      <w:r>
-        <w:rPr>
-          <w:rStyle w:val="selectable"/>
-        </w:rPr>
-        <w:t>(Dorsey, 2018).</w:t>
-      </w:r>
-    </w:p>
-    <w:p>
-      <w:r>
-        <w:t xml:space="preserve">Whilst neither of the above may be entirely true, cryptocurrencies </w:t>
-      </w:r>
-      <w:r>
-        <w:t xml:space="preserve">and blockchain are an exciting technology that have been heavily invested in by people all over the globe </w:t>
-      </w:r>
-      <w:r>
-        <w:rPr>
-          <w:rStyle w:val="selectable"/>
-        </w:rPr>
-        <w:t>(Coinmarketcap.com, 2013)</w:t>
-      </w:r>
-      <w:r>
-        <w:t xml:space="preserve">. </w:t>
-      </w:r>
-      <w:r>
-        <w:t xml:space="preserve">With investment comes growth and opportunity </w:t>
-      </w:r>
-      <w:r>
-        <w:t xml:space="preserve">for profit, regardless </w:t>
-      </w:r>
-      <w:r>
-        <w:t>of the longevity of cryptocurrencies existence</w:t>
-      </w:r>
-      <w:r>
-        <w:t>.</w:t>
-      </w:r>
-    </w:p>
-    <w:p>
-      <w:pPr>
-        <w:pStyle w:val="Heading3"/>
-      </w:pPr>
-      <w:bookmarkStart w:id="9" w:name="_Toc513223194"/>
-      <w:r>
-        <w:t xml:space="preserve">1.3.2 </w:t>
-      </w:r>
-      <w:r>
-        <w:t>Motivation</w:t>
-      </w:r>
-      <w:bookmarkEnd w:id="9"/>
-    </w:p>
-    <w:p>
-      <w:r>
-        <w:t>Selling a</w:t>
-      </w:r>
-      <w:r>
-        <w:t xml:space="preserve"> product or service</w:t>
-      </w:r>
-      <w:r>
-        <w:t xml:space="preserve"> for more than it cost you to acquire is one of the foundations of </w:t>
-      </w:r>
-      <w:r>
-        <w:t>business. Being presented with a market that has several items with hugely fluctuating values is an opportunity to regularly purchase and sell those items, ideally for a profit. This is where cryptocurrency exchanges can be utilised</w:t>
-      </w:r>
-      <w:r>
-        <w:t xml:space="preserve"> to find opportunit</w:t>
-      </w:r>
-      <w:r>
-        <w:t>ies</w:t>
-      </w:r>
-      <w:r>
-        <w:t xml:space="preserve"> to buy and sell as necessary</w:t>
-      </w:r>
-      <w:r>
-        <w:t>.</w:t>
-      </w:r>
-      <w:r>
-        <w:t xml:space="preserve"> </w:t>
-      </w:r>
-    </w:p>
-    <w:p>
-      <w:r>
-        <w:t>The problem with leaving the matter there is that h</w:t>
-      </w:r>
-      <w:r>
-        <w:t>umans</w:t>
-      </w:r>
-      <w:r>
-        <w:t>, being animals, are unable to achieve perfection. They</w:t>
-      </w:r>
-      <w:r>
-        <w:t xml:space="preserve"> get tired</w:t>
-      </w:r>
-      <w:r>
-        <w:t xml:space="preserve"> and need to stop to rest</w:t>
-      </w:r>
-      <w:r>
-        <w:t>,</w:t>
-      </w:r>
-      <w:r>
-        <w:t xml:space="preserve"> they get hungry and need to stop to eat, they get</w:t>
-      </w:r>
-      <w:r>
-        <w:t xml:space="preserve"> emotional</w:t>
-      </w:r>
-      <w:r>
-        <w:t xml:space="preserve"> </w:t>
-      </w:r>
-      <w:r>
-        <w:t xml:space="preserve">about both positive and negative events in their lives that can both have a negative effect on performance </w:t>
-      </w:r>
-      <w:r>
-        <w:rPr>
-          <w:rStyle w:val="selectable"/>
-        </w:rPr>
-        <w:t xml:space="preserve">(Shockley et al., 2012). </w:t>
-      </w:r>
-    </w:p>
-    <w:p>
-      <w:pPr>
-        <w:pStyle w:val="Heading3"/>
-      </w:pPr>
-      <w:bookmarkStart w:id="10" w:name="_Toc513223195"/>
+      <w:bookmarkStart w:id="9" w:name="_Toc513223195"/>
       <w:r>
         <w:lastRenderedPageBreak/>
         <w:t xml:space="preserve">1.3.3 </w:t>
@@ -6815,63 +6818,77 @@
       <w:r>
         <w:t>Goals</w:t>
       </w:r>
+      <w:bookmarkEnd w:id="9"/>
+    </w:p>
+    <w:p>
+      <w:r>
+        <w:t>To c</w:t>
+      </w:r>
+      <w:r>
+        <w:t>reate a piece of software that removes humans from trading decisions to maximise profits.</w:t>
+      </w:r>
+    </w:p>
+    <w:p>
+      <w:pPr>
+        <w:rPr>
+          <w:rStyle w:val="selectable"/>
+        </w:rPr>
+      </w:pPr>
+      <w:r>
+        <w:rPr>
+          <w:rStyle w:val="selectable"/>
+        </w:rPr>
+        <w:t>By using pre-programmed computing logic, a piece of software that handles trading, it is possible to remove the emotional biases that a human may create towards currencies that have previously been used to make significant profit or loss.</w:t>
+      </w:r>
+    </w:p>
+    <w:p>
+      <w:pPr>
+        <w:pStyle w:val="Heading2"/>
+      </w:pPr>
+      <w:bookmarkStart w:id="10" w:name="_1.4_Competitor_Applications"/>
+      <w:bookmarkStart w:id="11" w:name="_Toc513223196"/>
       <w:bookmarkEnd w:id="10"/>
-    </w:p>
-    <w:p>
-      <w:r>
-        <w:t>To c</w:t>
-      </w:r>
-      <w:r>
-        <w:t>reate a piece of software that removes humans from trading decisions to maximise profits.</w:t>
-      </w:r>
-    </w:p>
-    <w:p>
-      <w:pPr>
+      <w:r>
+        <w:t>1.4 Competitor Applications</w:t>
+      </w:r>
+      <w:bookmarkEnd w:id="11"/>
+    </w:p>
+    <w:p>
+      <w:pPr>
+        <w:pStyle w:val="Heading3"/>
+      </w:pPr>
+      <w:bookmarkStart w:id="12" w:name="_Toc513223197"/>
+      <w:r>
+        <w:t>1.4.1 Competitors</w:t>
+      </w:r>
+      <w:bookmarkEnd w:id="12"/>
+    </w:p>
+    <w:p>
+      <w:r>
+        <w:t>CryptoWorldEvolution</w:t>
+      </w:r>
+      <w:r>
+        <w:t xml:space="preserve"> </w:t>
+      </w:r>
+      <w:r>
         <w:rPr>
           <w:rStyle w:val="selectable"/>
         </w:rPr>
-      </w:pPr>
+        <w:t>(</w:t>
+      </w:r>
+      <w:proofErr w:type="spellStart"/>
       <w:r>
         <w:rPr>
           <w:rStyle w:val="selectable"/>
         </w:rPr>
-        <w:t>By using pre-programmed computing logic, a piece of software that handles trading, it is possible to remove the emotional biases that a human may create towards currencies that have previously been used to make significant profit or loss.</w:t>
-      </w:r>
-    </w:p>
-    <w:p>
-      <w:pPr>
-        <w:pStyle w:val="Heading2"/>
-      </w:pPr>
-      <w:bookmarkStart w:id="11" w:name="_1.4_Competitor_Applications"/>
-      <w:bookmarkStart w:id="12" w:name="_Toc513223196"/>
-      <w:bookmarkEnd w:id="11"/>
-      <w:r>
-        <w:t>1.4 Competitor Applications</w:t>
-      </w:r>
-      <w:bookmarkEnd w:id="12"/>
-    </w:p>
-    <w:p>
-      <w:pPr>
-        <w:pStyle w:val="Heading3"/>
-      </w:pPr>
-      <w:bookmarkStart w:id="13" w:name="_Toc513223197"/>
-      <w:r>
-        <w:t>1.4.1 Competitors</w:t>
-      </w:r>
-      <w:bookmarkEnd w:id="13"/>
-    </w:p>
-    <w:p>
-      <w:r>
-        <w:t>CryptoWorldEvolution</w:t>
-      </w:r>
-      <w:r>
-        <w:t xml:space="preserve"> </w:t>
-      </w:r>
+        <w:t>Cryptoworldevolution.trade</w:t>
+      </w:r>
+      <w:proofErr w:type="spellEnd"/>
       <w:r>
         <w:rPr>
           <w:rStyle w:val="selectable"/>
         </w:rPr>
-        <w:t>(Cryptoworldevolution.trade, 2018)</w:t>
+        <w:t>, 2018)</w:t>
       </w:r>
       <w:r>
         <w:t xml:space="preserve"> </w:t>
@@ -7307,11 +7324,11 @@
       <w:pPr>
         <w:pStyle w:val="Heading3"/>
       </w:pPr>
-      <w:bookmarkStart w:id="14" w:name="_Toc513223198"/>
+      <w:bookmarkStart w:id="13" w:name="_Toc513223198"/>
       <w:r>
         <w:t>1.4.2 Analysis</w:t>
       </w:r>
-      <w:bookmarkEnd w:id="14"/>
+      <w:bookmarkEnd w:id="13"/>
     </w:p>
     <w:p>
       <w:r>
@@ -7371,14 +7388,22 @@
         </w:numPr>
       </w:pPr>
       <w:r>
-        <w:t>Allowing users to create their own algorithms is beyond the scope of this project, but allowing the users to select from a multitude of algorithms after showing them recent performance data distances the developer from ethical issues regarding losses.</w:t>
+        <w:t xml:space="preserve">Allowing users to create their own algorithms is beyond the scope of this </w:t>
+      </w:r>
+      <w:proofErr w:type="gramStart"/>
+      <w:r>
+        <w:t>project, but</w:t>
+      </w:r>
+      <w:proofErr w:type="gramEnd"/>
+      <w:r>
+        <w:t xml:space="preserve"> allowing the users to select from a multitude of algorithms after showing them recent performance data distances the developer from ethical issues regarding losses.</w:t>
       </w:r>
     </w:p>
     <w:p>
       <w:pPr>
         <w:pStyle w:val="Heading2"/>
       </w:pPr>
-      <w:bookmarkStart w:id="15" w:name="_Toc513223199"/>
+      <w:bookmarkStart w:id="14" w:name="_Toc513223199"/>
       <w:r>
         <w:lastRenderedPageBreak/>
         <w:t>1.</w:t>
@@ -7392,7 +7417,7 @@
       <w:r>
         <w:t>Overview of Solution</w:t>
       </w:r>
-      <w:bookmarkEnd w:id="15"/>
+      <w:bookmarkEnd w:id="14"/>
     </w:p>
     <w:p>
       <w:r>
@@ -7444,7 +7469,15 @@
         </w:numPr>
       </w:pPr>
       <w:r>
-        <w:t>The system will use stored price information to determine the most profitable currency to obtain and take action if it is currently holding an alternative currency.</w:t>
+        <w:t xml:space="preserve">The system will use stored price information to determine the most profitable currency to obtain and </w:t>
+      </w:r>
+      <w:proofErr w:type="gramStart"/>
+      <w:r>
+        <w:t>take action</w:t>
+      </w:r>
+      <w:proofErr w:type="gramEnd"/>
+      <w:r>
+        <w:t xml:space="preserve"> if it is currently holding an alternative currency.</w:t>
       </w:r>
     </w:p>
     <w:p>
@@ -7517,7 +7550,7 @@
       <w:pPr>
         <w:pStyle w:val="Heading2"/>
       </w:pPr>
-      <w:bookmarkStart w:id="16" w:name="_Toc513223200"/>
+      <w:bookmarkStart w:id="15" w:name="_Toc513223200"/>
       <w:r>
         <w:t>1.</w:t>
       </w:r>
@@ -7527,7 +7560,7 @@
       <w:r>
         <w:t>Objectives</w:t>
       </w:r>
-      <w:bookmarkEnd w:id="16"/>
+      <w:bookmarkEnd w:id="15"/>
     </w:p>
     <w:p>
       <w:r>
@@ -7622,19 +7655,19 @@
       <w:pPr>
         <w:pStyle w:val="Heading2"/>
       </w:pPr>
-      <w:bookmarkStart w:id="17" w:name="_1.6_Requirements"/>
-      <w:bookmarkStart w:id="18" w:name="_Toc513223201"/>
+      <w:bookmarkStart w:id="16" w:name="_1.6_Requirements"/>
+      <w:bookmarkStart w:id="17" w:name="_Toc513223201"/>
+      <w:bookmarkEnd w:id="16"/>
+      <w:r>
+        <w:t>1.</w:t>
+      </w:r>
+      <w:r>
+        <w:t xml:space="preserve">7 </w:t>
+      </w:r>
+      <w:r>
+        <w:t>Requirements</w:t>
+      </w:r>
       <w:bookmarkEnd w:id="17"/>
-      <w:r>
-        <w:t>1.</w:t>
-      </w:r>
-      <w:r>
-        <w:t xml:space="preserve">7 </w:t>
-      </w:r>
-      <w:r>
-        <w:t>Requirements</w:t>
-      </w:r>
-      <w:bookmarkEnd w:id="18"/>
     </w:p>
     <w:p>
       <w:r>
@@ -7647,7 +7680,15 @@
         <w:t>into the following MoSCoW prioritisation</w:t>
       </w:r>
       <w:r>
-        <w:t>. The reasoning behind this requirements breakdown is that the system then has the opportunity to have its success measured without having to consider prediction accuracy, which is liable to rise and fall routinely.</w:t>
+        <w:t xml:space="preserve">. The reasoning behind this requirements breakdown is that the system then </w:t>
+      </w:r>
+      <w:proofErr w:type="gramStart"/>
+      <w:r>
+        <w:t>has the opportunity to</w:t>
+      </w:r>
+      <w:proofErr w:type="gramEnd"/>
+      <w:r>
+        <w:t xml:space="preserve"> have its success measured without having to consider prediction accuracy, which is liable to rise and fall routinely.</w:t>
       </w:r>
     </w:p>
     <w:p>
@@ -7921,7 +7962,15 @@
         </w:numPr>
       </w:pPr>
       <w:r>
-        <w:t>Ability to halt trading if certain conditions are met (i.e. a loss threshold is reached within a certain time period);</w:t>
+        <w:t xml:space="preserve">Ability to halt trading if certain conditions are met (i.e. a loss threshold is reached within a certain </w:t>
+      </w:r>
+      <w:proofErr w:type="gramStart"/>
+      <w:r>
+        <w:t>time period</w:t>
+      </w:r>
+      <w:proofErr w:type="gramEnd"/>
+      <w:r>
+        <w:t>);</w:t>
       </w:r>
     </w:p>
     <w:p>
@@ -8001,7 +8050,7 @@
       <w:pPr>
         <w:pStyle w:val="Heading2"/>
       </w:pPr>
-      <w:bookmarkStart w:id="19" w:name="_Toc513223202"/>
+      <w:bookmarkStart w:id="18" w:name="_Toc513223202"/>
       <w:r>
         <w:t>1.</w:t>
       </w:r>
@@ -8014,7 +8063,7 @@
       <w:r>
         <w:t>Initial Scope</w:t>
       </w:r>
-      <w:bookmarkEnd w:id="19"/>
+      <w:bookmarkEnd w:id="18"/>
     </w:p>
     <w:p>
       <w:r>
@@ -8040,7 +8089,7 @@
       <w:pPr>
         <w:pStyle w:val="Heading2"/>
       </w:pPr>
-      <w:bookmarkStart w:id="20" w:name="_Toc513223203"/>
+      <w:bookmarkStart w:id="19" w:name="_Toc513223203"/>
       <w:r>
         <w:lastRenderedPageBreak/>
         <w:t>1.</w:t>
@@ -8054,31 +8103,31 @@
       <w:r>
         <w:t>Deliverable Parts</w:t>
       </w:r>
+      <w:bookmarkEnd w:id="19"/>
+    </w:p>
+    <w:p>
+      <w:r>
+        <w:t>The project can be split into two main deliverable parts:</w:t>
+      </w:r>
+    </w:p>
+    <w:p>
+      <w:pPr>
+        <w:pStyle w:val="Heading3"/>
+      </w:pPr>
+      <w:bookmarkStart w:id="20" w:name="_Toc513223204"/>
+      <w:r>
+        <w:t>1.</w:t>
+      </w:r>
+      <w:r>
+        <w:t>9</w:t>
+      </w:r>
+      <w:r>
+        <w:t xml:space="preserve">.1 </w:t>
+      </w:r>
+      <w:r>
+        <w:t>Desktop Application</w:t>
+      </w:r>
       <w:bookmarkEnd w:id="20"/>
-    </w:p>
-    <w:p>
-      <w:r>
-        <w:t>The project can be split into two main deliverable parts:</w:t>
-      </w:r>
-    </w:p>
-    <w:p>
-      <w:pPr>
-        <w:pStyle w:val="Heading3"/>
-      </w:pPr>
-      <w:bookmarkStart w:id="21" w:name="_Toc513223204"/>
-      <w:r>
-        <w:t>1.</w:t>
-      </w:r>
-      <w:r>
-        <w:t>9</w:t>
-      </w:r>
-      <w:r>
-        <w:t xml:space="preserve">.1 </w:t>
-      </w:r>
-      <w:r>
-        <w:t>Desktop Application</w:t>
-      </w:r>
-      <w:bookmarkEnd w:id="21"/>
     </w:p>
     <w:p>
       <w:r>
@@ -8153,22 +8202,22 @@
       <w:pPr>
         <w:pStyle w:val="Heading3"/>
       </w:pPr>
-      <w:bookmarkStart w:id="22" w:name="_1.8.2_Storage_&amp;"/>
-      <w:bookmarkStart w:id="23" w:name="_Toc513223205"/>
+      <w:bookmarkStart w:id="21" w:name="_1.8.2_Storage_&amp;"/>
+      <w:bookmarkStart w:id="22" w:name="_Toc513223205"/>
+      <w:bookmarkEnd w:id="21"/>
+      <w:r>
+        <w:t>1.</w:t>
+      </w:r>
+      <w:r>
+        <w:t>9</w:t>
+      </w:r>
+      <w:r>
+        <w:t xml:space="preserve">.2 </w:t>
+      </w:r>
+      <w:r>
+        <w:t>Storage &amp; API</w:t>
+      </w:r>
       <w:bookmarkEnd w:id="22"/>
-      <w:r>
-        <w:t>1.</w:t>
-      </w:r>
-      <w:r>
-        <w:t>9</w:t>
-      </w:r>
-      <w:r>
-        <w:t xml:space="preserve">.2 </w:t>
-      </w:r>
-      <w:r>
-        <w:t>Storage &amp; API</w:t>
-      </w:r>
-      <w:bookmarkEnd w:id="23"/>
     </w:p>
     <w:p>
       <w:r>
@@ -8228,61 +8277,103 @@
       <w:pPr>
         <w:pStyle w:val="Heading2"/>
       </w:pPr>
-      <w:bookmarkStart w:id="24" w:name="_1.10_Achieving_Profitability"/>
-      <w:bookmarkStart w:id="25" w:name="_Toc513223206"/>
+      <w:bookmarkStart w:id="23" w:name="_1.10_Achieving_Profitability"/>
+      <w:bookmarkStart w:id="24" w:name="_Toc513223206"/>
+      <w:bookmarkEnd w:id="23"/>
+      <w:r>
+        <w:t>1.10 Achieving Profitability</w:t>
+      </w:r>
       <w:bookmarkEnd w:id="24"/>
-      <w:r>
-        <w:t>1.10 Achieving Profitability</w:t>
+    </w:p>
+    <w:p>
+      <w:r>
+        <w:t xml:space="preserve">Trading cryptocurrencies for a profit is currently synonymous with trading stocks </w:t>
+      </w:r>
+      <w:r>
+        <w:t>because they are not currently widely accepted as a form of currency for everyday transactions. This means that researching stock trading strategies provides a useful insight into suitable cryptocurrency trading strategies.</w:t>
+      </w:r>
+    </w:p>
+    <w:p>
+      <w:pPr>
+        <w:pStyle w:val="Heading3"/>
+      </w:pPr>
+      <w:bookmarkStart w:id="25" w:name="_Toc513223207"/>
+      <w:r>
+        <w:t>1.10.1 Buy Low</w:t>
+      </w:r>
+      <w:r>
+        <w:t>,</w:t>
+      </w:r>
+      <w:r>
+        <w:t xml:space="preserve"> Sell High</w:t>
       </w:r>
       <w:bookmarkEnd w:id="25"/>
     </w:p>
     <w:p>
       <w:r>
-        <w:t xml:space="preserve">Trading cryptocurrencies for a profit is currently synonymous with trading stocks </w:t>
-      </w:r>
-      <w:r>
-        <w:t>because they are not currently widely accepted as a form of currency for everyday transactions. This means that researching stock trading strategies provides a useful insight into suitable cryptocurrency trading strategies.</w:t>
+        <w:rPr>
+          <w:rStyle w:val="selectable"/>
+        </w:rPr>
+        <w:t>At first this strategy appears to simply be “sell at a higher price than you purchase”, but research suggests otherwise (</w:t>
+      </w:r>
+      <w:proofErr w:type="spellStart"/>
+      <w:r>
+        <w:rPr>
+          <w:rStyle w:val="selectable"/>
+        </w:rPr>
+        <w:t>Koolen</w:t>
+      </w:r>
+      <w:proofErr w:type="spellEnd"/>
+      <w:r>
+        <w:rPr>
+          <w:rStyle w:val="selectable"/>
+        </w:rPr>
+        <w:t xml:space="preserve"> and </w:t>
+      </w:r>
+      <w:proofErr w:type="spellStart"/>
+      <w:r>
+        <w:rPr>
+          <w:rStyle w:val="selectable"/>
+        </w:rPr>
+        <w:t>Vovk</w:t>
+      </w:r>
+      <w:proofErr w:type="spellEnd"/>
+      <w:r>
+        <w:rPr>
+          <w:rStyle w:val="selectable"/>
+        </w:rPr>
+        <w:t xml:space="preserve">, 2014). The strategy behind this label is </w:t>
+      </w:r>
+      <w:proofErr w:type="gramStart"/>
+      <w:r>
+        <w:rPr>
+          <w:rStyle w:val="selectable"/>
+        </w:rPr>
+        <w:t>actually to</w:t>
+      </w:r>
+      <w:proofErr w:type="gramEnd"/>
+      <w:r>
+        <w:rPr>
+          <w:rStyle w:val="selectable"/>
+        </w:rPr>
+        <w:t xml:space="preserve"> assess the volume of purchases and sales against their normal levels. This essentially means acting against the typical trader’s current strategy – if many people are selling because they fear loss (such as during the 2008 financial crisis) then purchasing in the belief that </w:t>
+      </w:r>
+      <w:r>
+        <w:rPr>
+          <w:rStyle w:val="selectable"/>
+        </w:rPr>
+        <w:t>the stock is being devalued by its availability is the correct move, and if many people are purchasing then selling to take advantage of high demand overinflating value is the correct move.</w:t>
       </w:r>
     </w:p>
     <w:p>
       <w:pPr>
         <w:pStyle w:val="Heading3"/>
       </w:pPr>
-      <w:bookmarkStart w:id="26" w:name="_Toc513223207"/>
-      <w:r>
-        <w:t>1.10.1 Buy Low</w:t>
-      </w:r>
-      <w:r>
-        <w:t>,</w:t>
-      </w:r>
-      <w:r>
-        <w:t xml:space="preserve"> Sell High</w:t>
+      <w:bookmarkStart w:id="26" w:name="_Toc513223208"/>
+      <w:r>
+        <w:t>1.10.2 Momentum Trading</w:t>
       </w:r>
       <w:bookmarkEnd w:id="26"/>
-    </w:p>
-    <w:p>
-      <w:r>
-        <w:rPr>
-          <w:rStyle w:val="selectable"/>
-        </w:rPr>
-        <w:t xml:space="preserve">At first this strategy appears to simply be “sell at a higher price than you purchase”, but research suggests otherwise (Koolen and Vovk, 2014). The strategy behind this label is actually to assess the volume of purchases and sales against their normal levels. This essentially means acting against the typical trader’s current strategy – if many people are selling because they fear loss (such as during the 2008 financial crisis) then purchasing in the belief that </w:t>
-      </w:r>
-      <w:r>
-        <w:rPr>
-          <w:rStyle w:val="selectable"/>
-        </w:rPr>
-        <w:t>the stock is being devalued by its availability is the correct move, and if many people are purchasing then selling to take advantage of high demand overinflating value is the correct move.</w:t>
-      </w:r>
-    </w:p>
-    <w:p>
-      <w:pPr>
-        <w:pStyle w:val="Heading3"/>
-      </w:pPr>
-      <w:bookmarkStart w:id="27" w:name="_Toc513223208"/>
-      <w:r>
-        <w:t>1.10.2 Momentum Trading</w:t>
-      </w:r>
-      <w:bookmarkEnd w:id="27"/>
     </w:p>
     <w:p>
       <w:r>
@@ -8330,12 +8421,12 @@
       <w:pPr>
         <w:pStyle w:val="Heading3"/>
       </w:pPr>
-      <w:bookmarkStart w:id="28" w:name="_Toc513223209"/>
+      <w:bookmarkStart w:id="27" w:name="_Toc513223209"/>
       <w:r>
         <w:lastRenderedPageBreak/>
         <w:t>1.10.3 Analysis</w:t>
       </w:r>
-      <w:bookmarkEnd w:id="28"/>
+      <w:bookmarkEnd w:id="27"/>
     </w:p>
     <w:p>
       <w:r>
@@ -8385,13 +8476,13 @@
       <w:pPr>
         <w:pStyle w:val="Heading2"/>
       </w:pPr>
-      <w:bookmarkStart w:id="29" w:name="_1.11_Quantifying_Momentum"/>
-      <w:bookmarkStart w:id="30" w:name="_Toc513223210"/>
+      <w:bookmarkStart w:id="28" w:name="_1.11_Quantifying_Momentum"/>
+      <w:bookmarkStart w:id="29" w:name="_Toc513223210"/>
+      <w:bookmarkEnd w:id="28"/>
+      <w:r>
+        <w:t>1.11 Quantifying Momentum</w:t>
+      </w:r>
       <w:bookmarkEnd w:id="29"/>
-      <w:r>
-        <w:t>1.11 Quantifying Momentum</w:t>
-      </w:r>
-      <w:bookmarkEnd w:id="30"/>
     </w:p>
     <w:p>
       <w:pPr>
@@ -8581,8 +8672,13 @@
       <w:r>
         <w:t xml:space="preserve"> from </w:t>
       </w:r>
-      <w:r>
-        <w:t xml:space="preserve">one time </w:t>
+      <w:proofErr w:type="gramStart"/>
+      <w:r>
+        <w:t>one time</w:t>
+      </w:r>
+      <w:proofErr w:type="gramEnd"/>
+      <w:r>
+        <w:t xml:space="preserve"> </w:t>
       </w:r>
       <w:r>
         <w:t>instance</w:t>
@@ -8722,8 +8818,13 @@
       </w:r>
     </w:p>
     <w:p>
-      <w:r>
-        <w:t xml:space="preserve">Assuming that the trend continues from the previous minute then profit will be </w:t>
+      <w:proofErr w:type="gramStart"/>
+      <w:r>
+        <w:t>Assuming that</w:t>
+      </w:r>
+      <w:proofErr w:type="gramEnd"/>
+      <w:r>
+        <w:t xml:space="preserve"> the trend continues from the previous minute then profit will be </w:t>
       </w:r>
       <w:r>
         <w:t>made,</w:t>
@@ -8741,17 +8842,22 @@
       <w:pPr>
         <w:pStyle w:val="Heading1"/>
       </w:pPr>
-      <w:bookmarkStart w:id="31" w:name="_2_Method_of"/>
-      <w:bookmarkStart w:id="32" w:name="_Toc513223211"/>
-      <w:bookmarkEnd w:id="31"/>
+      <w:bookmarkStart w:id="30" w:name="_2_Method_of"/>
+      <w:bookmarkStart w:id="31" w:name="_Toc513223211"/>
+      <w:bookmarkEnd w:id="30"/>
       <w:r>
         <w:lastRenderedPageBreak/>
         <w:t xml:space="preserve">2 </w:t>
       </w:r>
-      <w:r>
-        <w:t>Method of Approach</w:t>
-      </w:r>
-      <w:bookmarkEnd w:id="32"/>
+      <w:proofErr w:type="gramStart"/>
+      <w:r>
+        <w:t>Method</w:t>
+      </w:r>
+      <w:proofErr w:type="gramEnd"/>
+      <w:r>
+        <w:t xml:space="preserve"> of Approach</w:t>
+      </w:r>
+      <w:bookmarkEnd w:id="31"/>
     </w:p>
     <w:p>
       <w:r>
@@ -8861,14 +8967,14 @@
       <w:pPr>
         <w:pStyle w:val="Heading2"/>
       </w:pPr>
-      <w:bookmarkStart w:id="33" w:name="_Toc513223212"/>
+      <w:bookmarkStart w:id="32" w:name="_Toc513223212"/>
       <w:r>
         <w:t xml:space="preserve">2.1 </w:t>
       </w:r>
       <w:r>
         <w:t>Project Management</w:t>
       </w:r>
-      <w:bookmarkEnd w:id="33"/>
+      <w:bookmarkEnd w:id="32"/>
     </w:p>
     <w:p>
       <w:r>
@@ -9015,121 +9121,134 @@
       <w:pPr>
         <w:pStyle w:val="Heading2"/>
       </w:pPr>
-      <w:bookmarkStart w:id="34" w:name="_Toc513223213"/>
+      <w:bookmarkStart w:id="33" w:name="_Toc513223213"/>
       <w:r>
         <w:t xml:space="preserve">2.2 </w:t>
       </w:r>
       <w:r>
         <w:t>Tools</w:t>
       </w:r>
+      <w:bookmarkEnd w:id="33"/>
+    </w:p>
+    <w:p>
+      <w:r>
+        <w:t>The following</w:t>
+      </w:r>
+      <w:r>
+        <w:t xml:space="preserve"> section</w:t>
+      </w:r>
+      <w:r>
+        <w:t xml:space="preserve"> is a </w:t>
+      </w:r>
+      <w:r>
+        <w:t>breakdown</w:t>
+      </w:r>
+      <w:r>
+        <w:t xml:space="preserve"> of how the project was developed </w:t>
+      </w:r>
+      <w:r>
+        <w:t xml:space="preserve">and what tools were used </w:t>
+      </w:r>
+      <w:r>
+        <w:t>to implement each part.</w:t>
+      </w:r>
+    </w:p>
+    <w:p>
+      <w:pPr>
+        <w:pStyle w:val="Heading3"/>
+      </w:pPr>
+      <w:bookmarkStart w:id="34" w:name="_Toc513223214"/>
+      <w:r>
+        <w:t xml:space="preserve">2.2.1 </w:t>
+      </w:r>
+      <w:r>
+        <w:t>Desktop Application</w:t>
+      </w:r>
       <w:bookmarkEnd w:id="34"/>
     </w:p>
     <w:p>
-      <w:r>
-        <w:t>The following</w:t>
-      </w:r>
-      <w:r>
-        <w:t xml:space="preserve"> section</w:t>
-      </w:r>
-      <w:r>
-        <w:t xml:space="preserve"> is a </w:t>
-      </w:r>
-      <w:r>
-        <w:t>breakdown</w:t>
-      </w:r>
-      <w:r>
-        <w:t xml:space="preserve"> of how the project was developed </w:t>
-      </w:r>
-      <w:r>
-        <w:t xml:space="preserve">and what tools were used </w:t>
-      </w:r>
-      <w:r>
-        <w:t>to implement each part.</w:t>
+      <w:proofErr w:type="gramStart"/>
+      <w:r>
+        <w:t>The</w:t>
+      </w:r>
+      <w:r>
+        <w:t xml:space="preserve"> majority of</w:t>
+      </w:r>
+      <w:proofErr w:type="gramEnd"/>
+      <w:r>
+        <w:t xml:space="preserve"> the functionality of the project comes from</w:t>
+      </w:r>
+      <w:r>
+        <w:t xml:space="preserve"> the</w:t>
+      </w:r>
+      <w:r>
+        <w:t xml:space="preserve"> Java</w:t>
+      </w:r>
+      <w:r>
+        <w:t xml:space="preserve"> application</w:t>
+      </w:r>
+      <w:r>
+        <w:t xml:space="preserve">, which was written using </w:t>
+      </w:r>
+      <w:r>
+        <w:t>NetBeans</w:t>
+      </w:r>
+      <w:r>
+        <w:t xml:space="preserve"> IDE version 8.2</w:t>
+      </w:r>
+      <w:r>
+        <w:t xml:space="preserve"> and a constantly up-to-date version of Java</w:t>
+      </w:r>
+      <w:r>
+        <w:t>.</w:t>
+      </w:r>
+    </w:p>
+    <w:p>
+      <w:r>
+        <w:t>Maven</w:t>
+      </w:r>
+      <w:r>
+        <w:t xml:space="preserve"> version 3.5.2</w:t>
+      </w:r>
+      <w:r>
+        <w:t xml:space="preserve"> was used to support development of the project by managing dependencies, this included the GUI’s dependency on the </w:t>
+      </w:r>
+      <w:r>
+        <w:t>library,</w:t>
+      </w:r>
+      <w:r>
+        <w:t xml:space="preserve"> and the library’s dependency on both </w:t>
+      </w:r>
+      <w:r>
+        <w:t>JU</w:t>
+      </w:r>
+      <w:r>
+        <w:t xml:space="preserve">nit and Google’s Gson. </w:t>
+      </w:r>
+    </w:p>
+    <w:p>
+      <w:r>
+        <w:t>Gson</w:t>
+      </w:r>
+      <w:r>
+        <w:t xml:space="preserve"> version 2.8.2 was used for JSON parsing (both to and from JSON when collecting/transmitting data), </w:t>
+      </w:r>
+      <w:proofErr w:type="gramStart"/>
+      <w:r>
+        <w:t>with the exception of</w:t>
+      </w:r>
+      <w:proofErr w:type="gramEnd"/>
+      <w:r>
+        <w:t xml:space="preserve"> parsing data pulled from the GDAX API endpoint.</w:t>
       </w:r>
     </w:p>
     <w:p>
       <w:pPr>
         <w:pStyle w:val="Heading3"/>
       </w:pPr>
-      <w:bookmarkStart w:id="35" w:name="_Toc513223214"/>
-      <w:r>
-        <w:t xml:space="preserve">2.2.1 </w:t>
-      </w:r>
-      <w:r>
-        <w:t>Desktop Application</w:t>
-      </w:r>
+      <w:bookmarkStart w:id="35" w:name="_2.2.2_Storage_&amp;"/>
+      <w:bookmarkStart w:id="36" w:name="_Toc513223215"/>
       <w:bookmarkEnd w:id="35"/>
-    </w:p>
-    <w:p>
-      <w:r>
-        <w:t>The</w:t>
-      </w:r>
-      <w:r>
-        <w:t xml:space="preserve"> majority of the functionality of the project comes from</w:t>
-      </w:r>
-      <w:r>
-        <w:t xml:space="preserve"> the</w:t>
-      </w:r>
-      <w:r>
-        <w:t xml:space="preserve"> Java</w:t>
-      </w:r>
-      <w:r>
-        <w:t xml:space="preserve"> application</w:t>
-      </w:r>
-      <w:r>
-        <w:t xml:space="preserve">, which was written using </w:t>
-      </w:r>
-      <w:r>
-        <w:t>NetBeans</w:t>
-      </w:r>
-      <w:r>
-        <w:t xml:space="preserve"> IDE version 8.2</w:t>
-      </w:r>
-      <w:r>
-        <w:t xml:space="preserve"> and a constantly up-to-date version of Java</w:t>
-      </w:r>
-      <w:r>
-        <w:t>.</w:t>
-      </w:r>
-    </w:p>
-    <w:p>
-      <w:r>
-        <w:t>Maven</w:t>
-      </w:r>
-      <w:r>
-        <w:t xml:space="preserve"> version 3.5.2</w:t>
-      </w:r>
-      <w:r>
-        <w:t xml:space="preserve"> was used to support development of the project by managing dependencies, this included the GUI’s dependency on the </w:t>
-      </w:r>
-      <w:r>
-        <w:t>library,</w:t>
-      </w:r>
-      <w:r>
-        <w:t xml:space="preserve"> and the library’s dependency on both </w:t>
-      </w:r>
-      <w:r>
-        <w:t>JU</w:t>
-      </w:r>
-      <w:r>
-        <w:t xml:space="preserve">nit and Google’s Gson. </w:t>
-      </w:r>
-    </w:p>
-    <w:p>
-      <w:r>
-        <w:t>Gson</w:t>
-      </w:r>
-      <w:r>
-        <w:t xml:space="preserve"> version 2.8.2 was used for JSON parsing (both to and from JSON when collecting/transmitting data), with the exception of parsing data pulled from the GDAX API endpoint.</w:t>
-      </w:r>
-    </w:p>
-    <w:p>
-      <w:pPr>
-        <w:pStyle w:val="Heading3"/>
-      </w:pPr>
-      <w:bookmarkStart w:id="36" w:name="_2.2.2_Storage_&amp;"/>
-      <w:bookmarkStart w:id="37" w:name="_Toc513223215"/>
-      <w:bookmarkEnd w:id="36"/>
       <w:r>
         <w:lastRenderedPageBreak/>
         <w:t xml:space="preserve">2.2.2 </w:t>
@@ -9137,7 +9256,7 @@
       <w:r>
         <w:t>Storage &amp; API</w:t>
       </w:r>
-      <w:bookmarkEnd w:id="37"/>
+      <w:bookmarkEnd w:id="36"/>
     </w:p>
     <w:p>
       <w:r>
@@ -9203,148 +9322,158 @@
       <w:pPr>
         <w:pStyle w:val="Heading2"/>
       </w:pPr>
-      <w:bookmarkStart w:id="38" w:name="_Toc513223216"/>
+      <w:bookmarkStart w:id="37" w:name="_Toc513223216"/>
       <w:r>
         <w:t xml:space="preserve">2.3 </w:t>
       </w:r>
       <w:r>
         <w:t>Version Control</w:t>
       </w:r>
+      <w:bookmarkEnd w:id="37"/>
+    </w:p>
+    <w:p>
+      <w:r>
+        <w:t>GitHub</w:t>
+      </w:r>
+      <w:r>
+        <w:t xml:space="preserve"> was used as version control for the project to ensure that development could be reverted to previous </w:t>
+      </w:r>
+      <w:r>
+        <w:t xml:space="preserve">implementations if the need should arise. Since it was an individual </w:t>
+      </w:r>
+      <w:r>
+        <w:t>project,</w:t>
+      </w:r>
+      <w:r>
+        <w:t xml:space="preserve"> the need to </w:t>
+      </w:r>
+      <w:r>
+        <w:t>branch and merge wasn’t as prevalent as it could have been in a group project</w:t>
+      </w:r>
+      <w:r>
+        <w:t>, so t</w:t>
+      </w:r>
+      <w:r>
+        <w:t>he main benefit</w:t>
+      </w:r>
+      <w:r>
+        <w:t>s</w:t>
+      </w:r>
+      <w:r>
+        <w:t xml:space="preserve"> of using version control </w:t>
+      </w:r>
+      <w:r>
+        <w:t>were</w:t>
+      </w:r>
+      <w:r>
+        <w:t xml:space="preserve"> maintain</w:t>
+      </w:r>
+      <w:r>
+        <w:t>ing</w:t>
+      </w:r>
+      <w:r>
+        <w:t xml:space="preserve"> familiarity with the terminal commands and having an additional backup </w:t>
+      </w:r>
+      <w:r>
+        <w:t>of</w:t>
+      </w:r>
+      <w:r>
+        <w:t xml:space="preserve"> the project.</w:t>
+      </w:r>
+    </w:p>
+    <w:p>
+      <w:pPr>
+        <w:pStyle w:val="Heading2"/>
+      </w:pPr>
+      <w:bookmarkStart w:id="38" w:name="_Toc513223217"/>
+      <w:r>
+        <w:t>2.4 Paperwork</w:t>
+      </w:r>
       <w:bookmarkEnd w:id="38"/>
     </w:p>
     <w:p>
       <w:r>
-        <w:t>GitHub</w:t>
-      </w:r>
-      <w:r>
-        <w:t xml:space="preserve"> was used as version control for the project to ensure that development could be reverted to previous </w:t>
-      </w:r>
-      <w:r>
-        <w:t xml:space="preserve">implementations if the need should arise. Since it was an individual </w:t>
-      </w:r>
-      <w:r>
-        <w:t>project,</w:t>
-      </w:r>
-      <w:r>
-        <w:t xml:space="preserve"> the need to </w:t>
-      </w:r>
-      <w:r>
-        <w:t>branch and merge wasn’t as prevalent as it could have been in a group project</w:t>
-      </w:r>
-      <w:r>
-        <w:t>, so t</w:t>
-      </w:r>
-      <w:r>
-        <w:t>he main benefit</w:t>
-      </w:r>
-      <w:r>
-        <w:t>s</w:t>
-      </w:r>
-      <w:r>
-        <w:t xml:space="preserve"> of using version control </w:t>
-      </w:r>
-      <w:r>
-        <w:t>were</w:t>
-      </w:r>
-      <w:r>
-        <w:t xml:space="preserve"> maintain</w:t>
-      </w:r>
-      <w:r>
-        <w:t>ing</w:t>
-      </w:r>
-      <w:r>
-        <w:t xml:space="preserve"> familiarity with the terminal commands and having an additional backup </w:t>
-      </w:r>
-      <w:r>
-        <w:t>of</w:t>
-      </w:r>
-      <w:r>
-        <w:t xml:space="preserve"> the project.</w:t>
+        <w:t xml:space="preserve">The report was written using </w:t>
+      </w:r>
+      <w:r>
+        <w:t>Microsoft Office</w:t>
+      </w:r>
+      <w:r>
+        <w:t xml:space="preserve"> 365</w:t>
+      </w:r>
+      <w:r>
+        <w:t>’s Word</w:t>
+      </w:r>
+      <w:r>
+        <w:t xml:space="preserve">, with </w:t>
+      </w:r>
+      <w:r>
+        <w:t>diagrams</w:t>
+      </w:r>
+      <w:r>
+        <w:t xml:space="preserve"> drawn using </w:t>
+      </w:r>
+      <w:proofErr w:type="spellStart"/>
+      <w:r>
+        <w:t>Lucidchart</w:t>
+      </w:r>
+      <w:proofErr w:type="spellEnd"/>
+      <w:r>
+        <w:t xml:space="preserve"> (2018)</w:t>
+      </w:r>
+      <w:r>
+        <w:t xml:space="preserve">, </w:t>
+      </w:r>
+      <w:proofErr w:type="spellStart"/>
+      <w:r>
+        <w:t>Codecogs</w:t>
+      </w:r>
+      <w:proofErr w:type="spellEnd"/>
+      <w:r>
+        <w:t>’ (2018) Latex editor</w:t>
+      </w:r>
+      <w:r>
+        <w:t xml:space="preserve"> was used</w:t>
+      </w:r>
+      <w:r>
+        <w:t xml:space="preserve"> for equations,</w:t>
+      </w:r>
+      <w:r>
+        <w:t xml:space="preserve"> and sketches completed using pen and paper. Pen and paper was also used for planning logic prior to each development stage and for problem solving when issues arose.</w:t>
+      </w:r>
+    </w:p>
+    <w:p>
+      <w:pPr>
+        <w:pStyle w:val="Heading1"/>
+      </w:pPr>
+      <w:bookmarkStart w:id="39" w:name="_Toc513223218"/>
+      <w:r>
+        <w:t xml:space="preserve">3 </w:t>
+      </w:r>
+      <w:r>
+        <w:t>Development Stages</w:t>
+      </w:r>
+      <w:bookmarkEnd w:id="39"/>
+    </w:p>
+    <w:p>
+      <w:r>
+        <w:t>Development of the project can be segmented into the following stages. This chapter is largely organised in chronological order of development, however, it was logical to separate tasks out modularly and as such some integration took place between stages as necessary.</w:t>
       </w:r>
     </w:p>
     <w:p>
       <w:pPr>
         <w:pStyle w:val="Heading2"/>
       </w:pPr>
-      <w:bookmarkStart w:id="39" w:name="_Toc513223217"/>
-      <w:r>
-        <w:t>2.4 Paperwork</w:t>
-      </w:r>
-      <w:bookmarkEnd w:id="39"/>
-    </w:p>
-    <w:p>
-      <w:r>
-        <w:t xml:space="preserve">The report was written using </w:t>
-      </w:r>
-      <w:r>
-        <w:t>Microsoft Office</w:t>
-      </w:r>
-      <w:r>
-        <w:t xml:space="preserve"> 365</w:t>
-      </w:r>
-      <w:r>
-        <w:t>’s Word</w:t>
-      </w:r>
-      <w:r>
-        <w:t xml:space="preserve">, with </w:t>
-      </w:r>
-      <w:r>
-        <w:t>diagrams</w:t>
-      </w:r>
-      <w:r>
-        <w:t xml:space="preserve"> drawn using Lucidchart</w:t>
-      </w:r>
-      <w:r>
-        <w:t xml:space="preserve"> (2018)</w:t>
-      </w:r>
-      <w:r>
-        <w:t xml:space="preserve">, </w:t>
-      </w:r>
-      <w:r>
-        <w:t>Codecogs’ (2018) Latex editor</w:t>
-      </w:r>
-      <w:r>
-        <w:t xml:space="preserve"> was used</w:t>
-      </w:r>
-      <w:r>
-        <w:t xml:space="preserve"> for equations,</w:t>
-      </w:r>
-      <w:r>
-        <w:t xml:space="preserve"> and sketches completed using pen and paper. Pen and paper was also used for planning logic prior to each development stage and for problem solving when issues arose.</w:t>
-      </w:r>
-    </w:p>
-    <w:p>
-      <w:pPr>
-        <w:pStyle w:val="Heading1"/>
-      </w:pPr>
-      <w:bookmarkStart w:id="40" w:name="_Toc513223218"/>
-      <w:r>
-        <w:t xml:space="preserve">3 </w:t>
-      </w:r>
-      <w:r>
-        <w:t>Development Stages</w:t>
-      </w:r>
+      <w:bookmarkStart w:id="40" w:name="_3.1_Stage_0"/>
+      <w:bookmarkStart w:id="41" w:name="_Toc513223219"/>
       <w:bookmarkEnd w:id="40"/>
-    </w:p>
-    <w:p>
-      <w:r>
-        <w:t>Development of the project can be segmented into the following stages. This chapter is largely organised in chronological order of development, however, it was logical to separate tasks out modularly and as such some integration took place between stages as necessary.</w:t>
-      </w:r>
-    </w:p>
-    <w:p>
-      <w:pPr>
-        <w:pStyle w:val="Heading2"/>
-      </w:pPr>
-      <w:bookmarkStart w:id="41" w:name="_3.1_Stage_0"/>
-      <w:bookmarkStart w:id="42" w:name="_Toc513223219"/>
+      <w:r>
+        <w:t xml:space="preserve">3.1 </w:t>
+      </w:r>
+      <w:r>
+        <w:t>Stage 0 – Initial Design</w:t>
+      </w:r>
       <w:bookmarkEnd w:id="41"/>
-      <w:r>
-        <w:t xml:space="preserve">3.1 </w:t>
-      </w:r>
-      <w:r>
-        <w:t>Stage 0 – Initial Design</w:t>
-      </w:r>
-      <w:bookmarkEnd w:id="42"/>
     </w:p>
     <w:p>
       <w:r>
@@ -9354,7 +9483,15 @@
         <w:t xml:space="preserve">first prerequisite to starting implementation was understanding how the system was going to work through an entire data cycle. The user would run a Java application that they would interact with in the form of a graphical user interface, this would utilise a library </w:t>
       </w:r>
       <w:r>
-        <w:t>to handle the majority of processing required. The library would collect data from a cryptocurrency exchange’s API endpoint, calculate an average price for the minute, as well as growth from the previous minute and post it to storage that was exposed through an API implementation. When enough recent data is collected, the library would then be responsible for estimating the next value based on recent price changes</w:t>
+        <w:t xml:space="preserve">to handle </w:t>
+      </w:r>
+      <w:proofErr w:type="gramStart"/>
+      <w:r>
+        <w:t>the majority of</w:t>
+      </w:r>
+      <w:proofErr w:type="gramEnd"/>
+      <w:r>
+        <w:t xml:space="preserve"> processing required. The library would collect data from a cryptocurrency exchange’s API endpoint, calculate an average price for the minute, as well as growth from the previous minute and post it to storage that was exposed through an API implementation. When enough recent data is collected, the library would then be responsible for estimating the next value based on recent price changes</w:t>
       </w:r>
       <w:r>
         <w:t>.</w:t>
@@ -9499,7 +9636,15 @@
     <w:p/>
     <w:p>
       <w:r>
-        <w:t>The next requirement would be to determine what data would be stored within the database. This meant briefly sketching the GUI. Due to the fact that the application is intended to be used with minimal monitoring</w:t>
+        <w:t xml:space="preserve">The next requirement would be to determine what data would be stored within the database. This meant briefly sketching the GUI. </w:t>
+      </w:r>
+      <w:proofErr w:type="gramStart"/>
+      <w:r>
+        <w:t>Due to the fact that</w:t>
+      </w:r>
+      <w:proofErr w:type="gramEnd"/>
+      <w:r>
+        <w:t xml:space="preserve"> the application is intended to be used with minimal monitoring</w:t>
       </w:r>
       <w:r>
         <w:t>,</w:t>
@@ -9513,6 +9658,7 @@
       <w:r>
         <w:t xml:space="preserve"> the predictions through the GUI would be illogical. Instead the user would be able to see </w:t>
       </w:r>
+      <w:proofErr w:type="spellStart"/>
       <w:r>
         <w:t>s</w:t>
       </w:r>
@@ -9525,6 +9671,7 @@
       <w:r>
         <w:t>ed</w:t>
       </w:r>
+      <w:proofErr w:type="spellEnd"/>
       <w:r>
         <w:t xml:space="preserve"> current statistics for each currency and their trading data for when they are monitoring the program whilst it is trading. There would also need to be a display that allowed them to compare how the trading algorithms are currently performing</w:t>
       </w:r>
@@ -9681,7 +9828,15 @@
     <w:p/>
     <w:p>
       <w:r>
-        <w:t>After viewing all of this information on a single screen, the user will be able to change tabs to a different page that allows them to input the specifics of the automated trading that they would like to start. By having a single screen for all benchmarking details and having a single screen for trading details it will only require the user to remember which algorithm they wish to use to trade when switching from one screen to the other.</w:t>
+        <w:t xml:space="preserve">After viewing </w:t>
+      </w:r>
+      <w:proofErr w:type="gramStart"/>
+      <w:r>
+        <w:t>all of</w:t>
+      </w:r>
+      <w:proofErr w:type="gramEnd"/>
+      <w:r>
+        <w:t xml:space="preserve"> this information on a single screen, the user will be able to change tabs to a different page that allows them to input the specifics of the automated trading that they would like to start. By having a single screen for all benchmarking details and having a single screen for trading details it will only require the user to remember which algorithm they wish to use to trade when switching from one screen to the other.</w:t>
       </w:r>
     </w:p>
     <w:p>
@@ -9694,27 +9849,43 @@
       <w:pPr>
         <w:pStyle w:val="Heading2"/>
       </w:pPr>
-      <w:bookmarkStart w:id="43" w:name="_Toc513223220"/>
+      <w:bookmarkStart w:id="42" w:name="_Toc513223220"/>
       <w:r>
         <w:t xml:space="preserve">3.2 </w:t>
       </w:r>
       <w:r>
         <w:t>Stage 1 – Data Harvester</w:t>
       </w:r>
-      <w:bookmarkEnd w:id="43"/>
+      <w:bookmarkEnd w:id="42"/>
     </w:p>
     <w:p>
       <w:r>
         <w:t xml:space="preserve">The initial </w:t>
       </w:r>
       <w:r>
-        <w:t>plan for the data harvester was to have a main PriceCollector class that when initialised would collect Currency information from the database (although, it had to be hard coded at this stage since the database did not yet exist) and then start two collection threads that</w:t>
+        <w:t xml:space="preserve">plan for the data harvester was to have a main </w:t>
+      </w:r>
+      <w:proofErr w:type="spellStart"/>
+      <w:r>
+        <w:t>PriceCollector</w:t>
+      </w:r>
+      <w:proofErr w:type="spellEnd"/>
+      <w:r>
+        <w:t xml:space="preserve"> class that when initialised would collect Currency information from the database (although, it had to be hard coded at this stage since the database did not yet exist) and then start two collection threads that</w:t>
       </w:r>
       <w:r>
         <w:t xml:space="preserve"> used the ScheduledExecutorService to</w:t>
       </w:r>
       <w:r>
-        <w:t xml:space="preserve"> periodically submit get requests to GDAX’s API endpoint. The first collection thread would run at the start of each minute to collect a single up-to-date price from the GDAXTrades available</w:t>
+        <w:t xml:space="preserve"> periodically submit get requests to GDAX’s API endpoint. The first collection thread would run at the start of each minute to collect a single up-to-date price from the </w:t>
+      </w:r>
+      <w:proofErr w:type="spellStart"/>
+      <w:r>
+        <w:t>GDAXTrades</w:t>
+      </w:r>
+      <w:proofErr w:type="spellEnd"/>
+      <w:r>
+        <w:t xml:space="preserve"> available</w:t>
       </w:r>
       <w:r>
         <w:t>.</w:t>
@@ -9895,10 +10066,47 @@
     <w:p/>
     <w:p>
       <w:r>
-        <w:t xml:space="preserve">An APIController would be created to handle communication with GDAX’s API and a JSONParser would parse the JSON strings into GDAXTrade objects. From here the PriceCollector itself would assess which </w:t>
-      </w:r>
-      <w:r>
-        <w:t xml:space="preserve">GDAXTrades </w:t>
+        <w:t xml:space="preserve">An </w:t>
+      </w:r>
+      <w:proofErr w:type="spellStart"/>
+      <w:r>
+        <w:t>APIController</w:t>
+      </w:r>
+      <w:proofErr w:type="spellEnd"/>
+      <w:r>
+        <w:t xml:space="preserve"> would be created to handle communication with GDAX’s API and a </w:t>
+      </w:r>
+      <w:proofErr w:type="spellStart"/>
+      <w:r>
+        <w:t>JSONParser</w:t>
+      </w:r>
+      <w:proofErr w:type="spellEnd"/>
+      <w:r>
+        <w:t xml:space="preserve"> would parse the JSON strings into </w:t>
+      </w:r>
+      <w:proofErr w:type="spellStart"/>
+      <w:r>
+        <w:t>GDAXTrade</w:t>
+      </w:r>
+      <w:proofErr w:type="spellEnd"/>
+      <w:r>
+        <w:t xml:space="preserve"> objects. From here the </w:t>
+      </w:r>
+      <w:proofErr w:type="spellStart"/>
+      <w:r>
+        <w:t>PriceCollector</w:t>
+      </w:r>
+      <w:proofErr w:type="spellEnd"/>
+      <w:r>
+        <w:t xml:space="preserve"> itself would assess which </w:t>
+      </w:r>
+      <w:proofErr w:type="spellStart"/>
+      <w:r>
+        <w:t>GDAXTrades</w:t>
+      </w:r>
+      <w:proofErr w:type="spellEnd"/>
+      <w:r>
+        <w:t xml:space="preserve"> </w:t>
       </w:r>
       <w:r>
         <w:t>related to the minute an ExchangeRate was required for, calculate the average price and growth, and add the new rate to the relevant Currency.</w:t>
@@ -9916,12 +10124,84 @@
         <w:t>,</w:t>
       </w:r>
       <w:r>
-        <w:t xml:space="preserve"> and improvement of previously implemented systems occurred to ensure that integration didn’t create issues with prior development. This resulted in the PriceCollector’s modification to using only a single ScheduledExecutorService (due to a concurrency issue that occasionally occurred), the APIController being changed to a GDAXAPIController that inherited shared functionality from a new APIController class, the JSONParser was allocated directly to this class and the Helpers class was separated out into a number of helper classes that had a specific functionality (i.e. performing mathematical calculations or modifying a LocalDateTime).</w:t>
-      </w:r>
-    </w:p>
-    <w:p>
-      <w:r>
-        <w:t xml:space="preserve">For historic collection batches of prices are collected with each get request (consisting of 100 GDAXTrades) and the PriceCollector averages minute data into ExchangeRates to add to a list of historic prices which is merged when collection is completed. GDAX issues an </w:t>
+        <w:t xml:space="preserve"> and improvement of previously implemented systems occurred to ensure that integration didn’t create issues with prior development. This resulted in the </w:t>
+      </w:r>
+      <w:proofErr w:type="spellStart"/>
+      <w:r>
+        <w:t>PriceCollector’s</w:t>
+      </w:r>
+      <w:proofErr w:type="spellEnd"/>
+      <w:r>
+        <w:t xml:space="preserve"> modification to using only a single ScheduledExecutorService (due to a concurrency issue that occasionally occurred), the </w:t>
+      </w:r>
+      <w:proofErr w:type="spellStart"/>
+      <w:r>
+        <w:t>APIController</w:t>
+      </w:r>
+      <w:proofErr w:type="spellEnd"/>
+      <w:r>
+        <w:t xml:space="preserve"> being changed to a </w:t>
+      </w:r>
+      <w:proofErr w:type="spellStart"/>
+      <w:r>
+        <w:t>GDAXAPIController</w:t>
+      </w:r>
+      <w:proofErr w:type="spellEnd"/>
+      <w:r>
+        <w:t xml:space="preserve"> that inherited shared functionality from a new </w:t>
+      </w:r>
+      <w:proofErr w:type="spellStart"/>
+      <w:r>
+        <w:t>APIController</w:t>
+      </w:r>
+      <w:proofErr w:type="spellEnd"/>
+      <w:r>
+        <w:t xml:space="preserve"> class, the </w:t>
+      </w:r>
+      <w:proofErr w:type="spellStart"/>
+      <w:r>
+        <w:t>JSONParser</w:t>
+      </w:r>
+      <w:proofErr w:type="spellEnd"/>
+      <w:r>
+        <w:t xml:space="preserve"> was allocated directly to this class and the Helpers class was separated out into a number of helper classes that had a specific functionality (i.e. performing mathematical calculations or modifying a </w:t>
+      </w:r>
+      <w:proofErr w:type="spellStart"/>
+      <w:r>
+        <w:t>LocalDateTime</w:t>
+      </w:r>
+      <w:proofErr w:type="spellEnd"/>
+      <w:r>
+        <w:t>).</w:t>
+      </w:r>
+    </w:p>
+    <w:p>
+      <w:r>
+        <w:t xml:space="preserve">For historic collection batches of prices are collected with each get request (consisting of 100 </w:t>
+      </w:r>
+      <w:proofErr w:type="spellStart"/>
+      <w:r>
+        <w:t>GDAXTrades</w:t>
+      </w:r>
+      <w:proofErr w:type="spellEnd"/>
+      <w:r>
+        <w:t xml:space="preserve">) and the </w:t>
+      </w:r>
+      <w:proofErr w:type="spellStart"/>
+      <w:r>
+        <w:t>PriceCollector</w:t>
+      </w:r>
+      <w:proofErr w:type="spellEnd"/>
+      <w:r>
+        <w:t xml:space="preserve"> averages minute data into </w:t>
+      </w:r>
+      <w:proofErr w:type="spellStart"/>
+      <w:r>
+        <w:t>ExchangeRates</w:t>
+      </w:r>
+      <w:proofErr w:type="spellEnd"/>
+      <w:r>
+        <w:t xml:space="preserve"> to add to a list of historic prices which is merged when collection is completed. GDAX issues an </w:t>
       </w:r>
       <w:r>
         <w:t>ID</w:t>
@@ -9946,16 +10226,16 @@
       <w:pPr>
         <w:pStyle w:val="Heading2"/>
       </w:pPr>
-      <w:bookmarkStart w:id="44" w:name="_3.3_Stage_2"/>
-      <w:bookmarkStart w:id="45" w:name="_Toc513223221"/>
+      <w:bookmarkStart w:id="43" w:name="_3.3_Stage_2"/>
+      <w:bookmarkStart w:id="44" w:name="_Toc513223221"/>
+      <w:bookmarkEnd w:id="43"/>
+      <w:r>
+        <w:t xml:space="preserve">3.3 </w:t>
+      </w:r>
+      <w:r>
+        <w:t>Stage 2 – Data Storage</w:t>
+      </w:r>
       <w:bookmarkEnd w:id="44"/>
-      <w:r>
-        <w:t xml:space="preserve">3.3 </w:t>
-      </w:r>
-      <w:r>
-        <w:t>Stage 2 – Data Storage</w:t>
-      </w:r>
-      <w:bookmarkEnd w:id="45"/>
     </w:p>
     <w:p>
       <w:r>
@@ -10131,6 +10411,7 @@
       <w:r>
         <w:t xml:space="preserve"> as a foreign key and a timestamp and will return the value in United States dollars, growth as a percentage and the last </w:t>
       </w:r>
+      <w:proofErr w:type="spellStart"/>
       <w:r>
         <w:t>GDAXT</w:t>
       </w:r>
@@ -10138,7 +10419,11 @@
         <w:t>rade</w:t>
       </w:r>
       <w:r>
-        <w:t xml:space="preserve">’s </w:t>
+        <w:t>’s</w:t>
+      </w:r>
+      <w:proofErr w:type="spellEnd"/>
+      <w:r>
+        <w:t xml:space="preserve"> </w:t>
       </w:r>
       <w:r>
         <w:t>ID</w:t>
@@ -10181,16 +10466,16 @@
       <w:pPr>
         <w:pStyle w:val="Heading2"/>
       </w:pPr>
-      <w:bookmarkStart w:id="46" w:name="_3.4_Stage_3"/>
-      <w:bookmarkStart w:id="47" w:name="_Toc513223222"/>
+      <w:bookmarkStart w:id="45" w:name="_3.4_Stage_3"/>
+      <w:bookmarkStart w:id="46" w:name="_Toc513223222"/>
+      <w:bookmarkEnd w:id="45"/>
+      <w:r>
+        <w:t xml:space="preserve">3.4 </w:t>
+      </w:r>
+      <w:r>
+        <w:t>Stage 3 – API &amp; Integration</w:t>
+      </w:r>
       <w:bookmarkEnd w:id="46"/>
-      <w:r>
-        <w:t xml:space="preserve">3.4 </w:t>
-      </w:r>
-      <w:r>
-        <w:t>Stage 3 – API &amp; Integration</w:t>
-      </w:r>
-      <w:bookmarkEnd w:id="47"/>
     </w:p>
     <w:p>
       <w:r>
@@ -10263,11 +10548,35 @@
         <w:t>methods exposing</w:t>
       </w:r>
       <w:r>
-        <w:t xml:space="preserve"> the ExchangeRate table in database needed to be adapted because the method above does not accommodate compound keys. The result was creating new endpoints that were fed additional information in the pathway. A pathway that was fed the currency_id was created to reduce sorting required by the Java application’s get method and then a pathway was created that took both the currency_id and a timestamp to select a single </w:t>
+        <w:t xml:space="preserve"> the ExchangeRate table in database needed to be adapted because the method above does not accommodate compound keys. The result was creating new endpoints that were fed additional information in the pathway. A pathway that was fed the </w:t>
+      </w:r>
+      <w:proofErr w:type="spellStart"/>
+      <w:r>
+        <w:t>currency_id</w:t>
+      </w:r>
+      <w:proofErr w:type="spellEnd"/>
+      <w:r>
+        <w:t xml:space="preserve"> was created to reduce sorting required by the Java application’s get method and then a pathway was created that took both the </w:t>
+      </w:r>
+      <w:proofErr w:type="spellStart"/>
+      <w:r>
+        <w:t>currency_id</w:t>
+      </w:r>
+      <w:proofErr w:type="spellEnd"/>
+      <w:r>
+        <w:t xml:space="preserve"> and a timestamp to select a single </w:t>
       </w:r>
       <w:r>
         <w:lastRenderedPageBreak/>
-        <w:t>ExchangeRate from the database. This second method was particularly useful because the Route was replicated for both put and delete methods, allowing the option to edit and remove data from the database, should the application require it at a later date.</w:t>
+        <w:t xml:space="preserve">ExchangeRate from the database. This second method was particularly useful because the Route was replicated for both put and delete methods, allowing the option to edit and remove data from the database, should the application require it </w:t>
+      </w:r>
+      <w:proofErr w:type="gramStart"/>
+      <w:r>
+        <w:t>at a later date</w:t>
+      </w:r>
+      <w:proofErr w:type="gramEnd"/>
+      <w:r>
+        <w:t>.</w:t>
       </w:r>
     </w:p>
     <w:p>
@@ -10413,34 +10722,87 @@
       <w:r>
         <w:t xml:space="preserve"> </w:t>
       </w:r>
-      <w:r>
-        <w:t>APIController was extended into two separate classes; CurrencyAPIController and ExchangeRateAPIController, which handled converting to and from JSON using Gson, with APIController already equipped to send all of the REST requests required if given the url and, if relevant, JSON data to send to the database.</w:t>
+      <w:proofErr w:type="spellStart"/>
+      <w:r>
+        <w:t>APIController</w:t>
+      </w:r>
+      <w:proofErr w:type="spellEnd"/>
+      <w:r>
+        <w:t xml:space="preserve"> was extended into two separate classes; </w:t>
+      </w:r>
+      <w:proofErr w:type="spellStart"/>
+      <w:r>
+        <w:t>CurrencyAPIController</w:t>
+      </w:r>
+      <w:proofErr w:type="spellEnd"/>
+      <w:r>
+        <w:t xml:space="preserve"> and </w:t>
+      </w:r>
+      <w:proofErr w:type="spellStart"/>
+      <w:r>
+        <w:t>ExchangeRateAPIController</w:t>
+      </w:r>
+      <w:proofErr w:type="spellEnd"/>
+      <w:r>
+        <w:t xml:space="preserve">, which handled converting to and from JSON using Gson, with </w:t>
+      </w:r>
+      <w:proofErr w:type="spellStart"/>
+      <w:r>
+        <w:t>APIController</w:t>
+      </w:r>
+      <w:proofErr w:type="spellEnd"/>
+      <w:r>
+        <w:t xml:space="preserve"> already equipped to send </w:t>
+      </w:r>
+      <w:proofErr w:type="gramStart"/>
+      <w:r>
+        <w:t>all of</w:t>
+      </w:r>
+      <w:proofErr w:type="gramEnd"/>
+      <w:r>
+        <w:t xml:space="preserve"> the REST requests required if given the </w:t>
+      </w:r>
+      <w:proofErr w:type="spellStart"/>
+      <w:r>
+        <w:t>url</w:t>
+      </w:r>
+      <w:proofErr w:type="spellEnd"/>
+      <w:r>
+        <w:t xml:space="preserve"> and, if relevant, JSON data to send to the database.</w:t>
       </w:r>
     </w:p>
     <w:p>
       <w:pPr>
         <w:pStyle w:val="Heading2"/>
       </w:pPr>
-      <w:bookmarkStart w:id="48" w:name="_3.5_Stage_4"/>
-      <w:bookmarkStart w:id="49" w:name="_Toc513223223"/>
+      <w:bookmarkStart w:id="47" w:name="_3.5_Stage_4"/>
+      <w:bookmarkStart w:id="48" w:name="_Toc513223223"/>
+      <w:bookmarkEnd w:id="47"/>
+      <w:r>
+        <w:t xml:space="preserve">3.5 </w:t>
+      </w:r>
+      <w:r>
+        <w:t xml:space="preserve">Stage 4 – </w:t>
+      </w:r>
+      <w:r>
+        <w:t>Prediction</w:t>
+      </w:r>
+      <w:r>
+        <w:t xml:space="preserve"> Algorithms</w:t>
+      </w:r>
       <w:bookmarkEnd w:id="48"/>
-      <w:r>
-        <w:t xml:space="preserve">3.5 </w:t>
-      </w:r>
-      <w:r>
-        <w:t xml:space="preserve">Stage 4 – </w:t>
-      </w:r>
-      <w:r>
-        <w:t>Prediction</w:t>
-      </w:r>
-      <w:r>
-        <w:t xml:space="preserve"> Algorithms</w:t>
-      </w:r>
-      <w:bookmarkEnd w:id="49"/>
-    </w:p>
-    <w:p>
-      <w:r>
-        <w:t xml:space="preserve">After data was being harvested and stored it would become possible to analyse </w:t>
+    </w:p>
+    <w:p>
+      <w:r>
+        <w:t xml:space="preserve">After data was being harvested and stored it would become possible to </w:t>
+      </w:r>
+      <w:proofErr w:type="spellStart"/>
+      <w:r>
+        <w:t>analyse</w:t>
+      </w:r>
+      <w:proofErr w:type="spellEnd"/>
+      <w:r>
+        <w:t xml:space="preserve"> </w:t>
       </w:r>
       <w:r>
         <w:t>prediction</w:t>
@@ -10448,11 +10810,16 @@
       <w:r>
         <w:t xml:space="preserve"> algorithms more efficiently and so the </w:t>
       </w:r>
+      <w:proofErr w:type="spellStart"/>
       <w:r>
         <w:t>GOFAI</w:t>
       </w:r>
       <w:r>
-        <w:t>Predictor class was made. Since the initial focus would be to find a successful algorithm</w:t>
+        <w:t>Predictor</w:t>
+      </w:r>
+      <w:proofErr w:type="spellEnd"/>
+      <w:r>
+        <w:t xml:space="preserve"> class was made. Since the initial focus would be to find a successful algorithm</w:t>
       </w:r>
       <w:r>
         <w:t xml:space="preserve">, the class initially had one purpose – to take the collected price data for each Currency and then iterate through each price in chronological order and attempt to predict the next price based on the </w:t>
@@ -10679,7 +11046,15 @@
     </w:p>
     <w:p>
       <w:r>
-        <w:t>Realising that the application had grown too large to run from the PriceCollector any longer, the CryptocurrencyValuePredictor wrapper class was implemented to tie the different functionality together in a more logical format.</w:t>
+        <w:t xml:space="preserve">Realising that the application had grown too large to run from the </w:t>
+      </w:r>
+      <w:proofErr w:type="spellStart"/>
+      <w:r>
+        <w:t>PriceCollector</w:t>
+      </w:r>
+      <w:proofErr w:type="spellEnd"/>
+      <w:r>
+        <w:t xml:space="preserve"> any longer, the CryptocurrencyValuePredictor wrapper class was implemented to tie the different functionality together in a more logical format.</w:t>
       </w:r>
       <w:r>
         <w:t xml:space="preserve"> Implementing the wrapper class at this stage </w:t>
@@ -10688,16 +11063,24 @@
         <w:t>benefitted</w:t>
       </w:r>
       <w:r>
-        <w:t xml:space="preserve"> the project in a number of ways, including both not implementing it so early that it felt like an empty “shell” class that didn’t really do anything for a long period of time, and also not implementing it so late that there was a lot of functionality to move around between classes and create unnecessary integration work.</w:t>
+        <w:t xml:space="preserve"> the project in </w:t>
+      </w:r>
+      <w:proofErr w:type="gramStart"/>
+      <w:r>
+        <w:t>a number of</w:t>
+      </w:r>
+      <w:proofErr w:type="gramEnd"/>
+      <w:r>
+        <w:t xml:space="preserve"> ways, including both not implementing it so early that it felt like an empty “shell” class that didn’t really do anything for a long period of time, and also not implementing it so late that there was a lot of functionality to move around between classes and create unnecessary integration work.</w:t>
       </w:r>
     </w:p>
     <w:p>
       <w:pPr>
         <w:pStyle w:val="Heading2"/>
       </w:pPr>
-      <w:bookmarkStart w:id="50" w:name="_3.6_Stage_5"/>
-      <w:bookmarkStart w:id="51" w:name="_Toc513223224"/>
-      <w:bookmarkEnd w:id="50"/>
+      <w:bookmarkStart w:id="49" w:name="_3.6_Stage_5"/>
+      <w:bookmarkStart w:id="50" w:name="_Toc513223224"/>
+      <w:bookmarkEnd w:id="49"/>
       <w:r>
         <w:lastRenderedPageBreak/>
         <w:t xml:space="preserve">3.6 </w:t>
@@ -10705,7 +11088,7 @@
       <w:r>
         <w:t>Stage 5 – GUI</w:t>
       </w:r>
-      <w:bookmarkEnd w:id="51"/>
+      <w:bookmarkEnd w:id="50"/>
     </w:p>
     <w:p>
       <w:r>
@@ -10758,11 +11141,40 @@
         </w:r>
       </w:hyperlink>
       <w:r>
-        <w:t xml:space="preserve"> but with a few minor exceptions. It consists of a single JFrame split into a JScrollPane with a JTable of current cryptocurrency price data being displayed and a JTabbedPane which</w:t>
-      </w:r>
-      <w:r>
-        <w:t xml:space="preserve"> has 3 JPanels</w:t>
-      </w:r>
+        <w:t xml:space="preserve"> but with a few minor exceptions. It consists of a single </w:t>
+      </w:r>
+      <w:proofErr w:type="spellStart"/>
+      <w:r>
+        <w:t>JFrame</w:t>
+      </w:r>
+      <w:proofErr w:type="spellEnd"/>
+      <w:r>
+        <w:t xml:space="preserve"> split into a </w:t>
+      </w:r>
+      <w:proofErr w:type="spellStart"/>
+      <w:r>
+        <w:t>JScrollPane</w:t>
+      </w:r>
+      <w:proofErr w:type="spellEnd"/>
+      <w:r>
+        <w:t xml:space="preserve"> with a JTable of current cryptocurrency price data being displayed and a </w:t>
+      </w:r>
+      <w:proofErr w:type="spellStart"/>
+      <w:r>
+        <w:t>JTabbedPane</w:t>
+      </w:r>
+      <w:proofErr w:type="spellEnd"/>
+      <w:r>
+        <w:t xml:space="preserve"> which</w:t>
+      </w:r>
+      <w:r>
+        <w:t xml:space="preserve"> has 3 </w:t>
+      </w:r>
+      <w:proofErr w:type="spellStart"/>
+      <w:r>
+        <w:t>JPanels</w:t>
+      </w:r>
+      <w:proofErr w:type="spellEnd"/>
       <w:r>
         <w:t xml:space="preserve"> offer</w:t>
       </w:r>
@@ -10921,7 +11333,15 @@
       </w:r>
       <w:r>
         <w:lastRenderedPageBreak/>
-        <w:t>market before initialising trading</w:t>
+        <w:t xml:space="preserve">market before </w:t>
+      </w:r>
+      <w:proofErr w:type="spellStart"/>
+      <w:r>
+        <w:t>initialising</w:t>
+      </w:r>
+      <w:proofErr w:type="spellEnd"/>
+      <w:r>
+        <w:t xml:space="preserve"> trading</w:t>
       </w:r>
       <w:r>
         <w:t>,</w:t>
@@ -11103,13 +11523,37 @@
         <w:t>”</w:t>
       </w:r>
       <w:r>
-        <w:t xml:space="preserve"> tab is split into two sections – configuration and current statistics. On the configuration side JRadioButtons were used to allow configuration with a small number of options available, a JComboBox was used for the strategy number as 20 was deemed too many</w:t>
+        <w:t xml:space="preserve"> tab is split into two sections – configuration and current statistics. On the configuration side </w:t>
+      </w:r>
+      <w:proofErr w:type="spellStart"/>
+      <w:r>
+        <w:t>JRadioButtons</w:t>
+      </w:r>
+      <w:proofErr w:type="spellEnd"/>
+      <w:r>
+        <w:t xml:space="preserve"> were used to allow configuration with a small number of options available, a </w:t>
+      </w:r>
+      <w:proofErr w:type="spellStart"/>
+      <w:r>
+        <w:t>JComboBox</w:t>
+      </w:r>
+      <w:proofErr w:type="spellEnd"/>
+      <w:r>
+        <w:t xml:space="preserve"> was used for the strategy number as 20 was deemed too many</w:t>
       </w:r>
       <w:r>
         <w:t>,</w:t>
       </w:r>
       <w:r>
-        <w:t xml:space="preserve"> and the starting trade value is entered via a JTextBox as </w:t>
+        <w:t xml:space="preserve"> and the starting trade value is entered via a </w:t>
+      </w:r>
+      <w:proofErr w:type="spellStart"/>
+      <w:r>
+        <w:t>JTextBox</w:t>
+      </w:r>
+      <w:proofErr w:type="spellEnd"/>
+      <w:r>
+        <w:t xml:space="preserve"> as </w:t>
       </w:r>
       <w:hyperlink w:anchor="_4.3_User_Testing" w:history="1">
         <w:r>
@@ -11567,7 +12011,15 @@
     <w:p>
       <w:r>
         <w:lastRenderedPageBreak/>
-        <w:t>Each of the JTables used has been configured so that clicking on the content selects a whole single row only. This is to allow the user to clearly see the details of a single item. Clicking a header of a column sorts the column in descending order. Descending order was chosen due to the nature of the data displayed – the user would likely want to quickly single out the best performing algorithm and select it to start trading</w:t>
+        <w:t xml:space="preserve">Each of the </w:t>
+      </w:r>
+      <w:proofErr w:type="spellStart"/>
+      <w:r>
+        <w:t>JTables</w:t>
+      </w:r>
+      <w:proofErr w:type="spellEnd"/>
+      <w:r>
+        <w:t xml:space="preserve"> used has been configured so that clicking on the content selects a whole single row only. This is to allow the user to clearly see the details of a single item. Clicking a header of a column sorts the column in descending order. Descending order was chosen due to the nature of the data displayed – the user would likely want to quickly single out the best performing algorithm and select it to start trading</w:t>
       </w:r>
       <w:r>
         <w:t>. Obviously, the standard way for a computer system to display</w:t>
@@ -11725,21 +12177,29 @@
       <w:pPr>
         <w:pStyle w:val="Heading2"/>
       </w:pPr>
-      <w:bookmarkStart w:id="52" w:name="_Toc513223225"/>
+      <w:bookmarkStart w:id="51" w:name="_Toc513223225"/>
       <w:r>
         <w:t xml:space="preserve">3.7 </w:t>
       </w:r>
       <w:r>
         <w:t>Stage 6 – Benchmarking</w:t>
       </w:r>
-      <w:bookmarkEnd w:id="52"/>
+      <w:bookmarkEnd w:id="51"/>
     </w:p>
     <w:p>
       <w:r>
         <w:t xml:space="preserve">The prediction algorithm that is the most accurate would not necessarily be the most profitable since </w:t>
       </w:r>
       <w:r>
-        <w:t>matching positive predictions with positive growth and negative ones with negative growth makes profit and saves losses; predicting accurately but with the opposite sign would result in an incorrect purchase or sale decision.</w:t>
+        <w:t xml:space="preserve">matching positive predictions with </w:t>
+      </w:r>
+      <w:proofErr w:type="gramStart"/>
+      <w:r>
+        <w:t>positive growth</w:t>
+      </w:r>
+      <w:proofErr w:type="gramEnd"/>
+      <w:r>
+        <w:t xml:space="preserve"> and negative ones with negative growth makes profit and saves losses; predicting accurately but with the opposite sign would result in an incorrect purchase or sale decision.</w:t>
       </w:r>
     </w:p>
     <w:p>
@@ -11778,8 +12238,13 @@
         <w:t xml:space="preserve"> held and</w:t>
       </w:r>
       <w:r>
-        <w:t xml:space="preserve"> thej</w:t>
-      </w:r>
+        <w:t xml:space="preserve"> </w:t>
+      </w:r>
+      <w:proofErr w:type="spellStart"/>
+      <w:r>
+        <w:t>thej</w:t>
+      </w:r>
+      <w:proofErr w:type="spellEnd"/>
       <w:r>
         <w:t xml:space="preserve"> value of the user’s investment. The Wallet class is also responsible for holding initial trading values so that profit can be calculated.</w:t>
       </w:r>
@@ -11795,21 +12260,45 @@
         <w:t xml:space="preserve"> data</w:t>
       </w:r>
       <w:r>
-        <w:t xml:space="preserve"> collected that is within the relevant time period</w:t>
+        <w:t xml:space="preserve"> collected that is within the relevant time </w:t>
+      </w:r>
+      <w:proofErr w:type="gramStart"/>
+      <w:r>
+        <w:t>period</w:t>
       </w:r>
       <w:r>
         <w:t>,</w:t>
       </w:r>
       <w:r>
-        <w:t xml:space="preserve"> and perform trades from the beginning until the end as if it were live data and does not have any more information than it would have under normal circumstances.</w:t>
-      </w:r>
-      <w:r>
-        <w:t xml:space="preserve"> It compares the selected algorithm’s growth predictions for each Currency and converts its Wallet’s Currency to the one with the highest value. If all of the predictions suggest loss rather than growth, the Trader will either convert to USD or hold the current cryptocurrency, depending on how it is configured.</w:t>
-      </w:r>
-    </w:p>
-    <w:p>
-      <w:r>
-        <w:t>The best and worst performance traders are given the knowledge of future trades so that they may indicate whether currency values have fluctuated much in this time period – a worst value much lower than the starting value indicates lots of periods of negative growth and a best value that is much higher than the starting value indicates lots of periods of positive growth.</w:t>
+        <w:t xml:space="preserve"> and</w:t>
+      </w:r>
+      <w:proofErr w:type="gramEnd"/>
+      <w:r>
+        <w:t xml:space="preserve"> perform trades from the beginning until the end as if it were live data and does not have any more information than it would have under normal circumstances.</w:t>
+      </w:r>
+      <w:r>
+        <w:t xml:space="preserve"> It compares the selected algorithm’s growth predictions for each Currency and converts its Wallet’s Currency to the one with the highest value. If </w:t>
+      </w:r>
+      <w:proofErr w:type="gramStart"/>
+      <w:r>
+        <w:t>all of</w:t>
+      </w:r>
+      <w:proofErr w:type="gramEnd"/>
+      <w:r>
+        <w:t xml:space="preserve"> the predictions suggest loss rather than growth, the Trader will either convert to USD or hold the current cryptocurrency, depending on how it is configured.</w:t>
+      </w:r>
+    </w:p>
+    <w:p>
+      <w:r>
+        <w:t xml:space="preserve">The best and worst performance traders are given the knowledge of future trades so that they may indicate whether currency values have fluctuated much in this </w:t>
+      </w:r>
+      <w:proofErr w:type="gramStart"/>
+      <w:r>
+        <w:t>time period</w:t>
+      </w:r>
+      <w:proofErr w:type="gramEnd"/>
+      <w:r>
+        <w:t xml:space="preserve"> – a worst value much lower than the starting value indicates lots of periods of negative growth and a best value that is much higher than the starting value indicates lots of periods of positive growth.</w:t>
       </w:r>
     </w:p>
     <w:p>
@@ -11873,7 +12362,15 @@
         </w:r>
       </w:hyperlink>
       <w:r>
-        <w:t xml:space="preserve"> all of the time. Some work very well over short periods of time and others better over longer periods of time. The cryptocurrency market experiences uptrends and downtrends much like the stock market which also </w:t>
+        <w:t xml:space="preserve"> </w:t>
+      </w:r>
+      <w:proofErr w:type="gramStart"/>
+      <w:r>
+        <w:t>all of</w:t>
+      </w:r>
+      <w:proofErr w:type="gramEnd"/>
+      <w:r>
+        <w:t xml:space="preserve"> the time. Some work very well over short periods of time and others better over longer periods of time. The cryptocurrency market experiences uptrends and downtrends much like the stock market which also </w:t>
       </w:r>
       <w:r>
         <w:t>influences which is</w:t>
@@ -11900,14 +12397,14 @@
       <w:pPr>
         <w:pStyle w:val="Heading2"/>
       </w:pPr>
-      <w:bookmarkStart w:id="53" w:name="_Toc513223226"/>
+      <w:bookmarkStart w:id="52" w:name="_Toc513223226"/>
       <w:r>
         <w:t xml:space="preserve">3.8 </w:t>
       </w:r>
       <w:r>
         <w:t>Stage 7 – User Trading</w:t>
       </w:r>
-      <w:bookmarkEnd w:id="53"/>
+      <w:bookmarkEnd w:id="52"/>
     </w:p>
     <w:p>
       <w:r>
@@ -11927,7 +12424,7 @@
       <w:pPr>
         <w:pStyle w:val="Heading1"/>
       </w:pPr>
-      <w:bookmarkStart w:id="54" w:name="_Toc513223227"/>
+      <w:bookmarkStart w:id="53" w:name="_Toc513223227"/>
       <w:r>
         <w:lastRenderedPageBreak/>
         <w:t xml:space="preserve">4 </w:t>
@@ -11935,28 +12432,28 @@
       <w:r>
         <w:t>Evaluation &amp; Testing</w:t>
       </w:r>
+      <w:bookmarkEnd w:id="53"/>
+    </w:p>
+    <w:p>
+      <w:r>
+        <w:t xml:space="preserve">Early in the project it was decided that </w:t>
+      </w:r>
+      <w:r>
+        <w:t>since profitability would be ever-changing, MoSCoW would be a much better way to evaluate the project.</w:t>
+      </w:r>
+    </w:p>
+    <w:p>
+      <w:pPr>
+        <w:pStyle w:val="Heading2"/>
+      </w:pPr>
+      <w:bookmarkStart w:id="54" w:name="_Toc513223228"/>
+      <w:r>
+        <w:t xml:space="preserve">4.1 </w:t>
+      </w:r>
+      <w:r>
+        <w:t>MoSCoW</w:t>
+      </w:r>
       <w:bookmarkEnd w:id="54"/>
-    </w:p>
-    <w:p>
-      <w:r>
-        <w:t xml:space="preserve">Early in the project it was decided that </w:t>
-      </w:r>
-      <w:r>
-        <w:t>since profitability would be ever-changing, MoSCoW would be a much better way to evaluate the project.</w:t>
-      </w:r>
-    </w:p>
-    <w:p>
-      <w:pPr>
-        <w:pStyle w:val="Heading2"/>
-      </w:pPr>
-      <w:bookmarkStart w:id="55" w:name="_Toc513223228"/>
-      <w:r>
-        <w:t xml:space="preserve">4.1 </w:t>
-      </w:r>
-      <w:r>
-        <w:t>MoSCoW</w:t>
-      </w:r>
-      <w:bookmarkEnd w:id="55"/>
     </w:p>
     <w:p>
       <w:r>
@@ -12219,7 +12716,15 @@
         </w:r>
       </w:hyperlink>
       <w:r>
-        <w:t xml:space="preserve"> requirements has been partially met:</w:t>
+        <w:t xml:space="preserve"> requirements </w:t>
+      </w:r>
+      <w:proofErr w:type="gramStart"/>
+      <w:r>
+        <w:t>has</w:t>
+      </w:r>
+      <w:proofErr w:type="gramEnd"/>
+      <w:r>
+        <w:t xml:space="preserve"> been partially met:</w:t>
       </w:r>
     </w:p>
     <w:p>
@@ -12236,7 +12741,15 @@
     </w:p>
     <w:p>
       <w:r>
-        <w:t>The project at present handles automatic trading, but in a sandbox environment so that no money can be lost whilst showcasing the project, this would obviously make it an exaggeration to suggest that automated trading occurs</w:t>
+        <w:t xml:space="preserve">The project at present handles automatic trading, but in a sandbox environment so that no money can be lost whilst </w:t>
+      </w:r>
+      <w:proofErr w:type="gramStart"/>
+      <w:r>
+        <w:t>showcasing</w:t>
+      </w:r>
+      <w:proofErr w:type="gramEnd"/>
+      <w:r>
+        <w:t xml:space="preserve"> the project, this would obviously make it an exaggeration to suggest that automated trading occurs</w:t>
       </w:r>
       <w:r>
         <w:t xml:space="preserve"> since no trades are posted to the GDAX API.</w:t>
@@ -12246,14 +12759,14 @@
       <w:pPr>
         <w:pStyle w:val="Heading2"/>
       </w:pPr>
-      <w:bookmarkStart w:id="56" w:name="_Toc513223229"/>
+      <w:bookmarkStart w:id="55" w:name="_Toc513223229"/>
       <w:r>
         <w:t xml:space="preserve">4.2 </w:t>
       </w:r>
       <w:r>
         <w:t>JUnit Testing</w:t>
       </w:r>
-      <w:bookmarkEnd w:id="56"/>
+      <w:bookmarkEnd w:id="55"/>
     </w:p>
     <w:p>
       <w:r>
@@ -12269,7 +12782,15 @@
         <w:t>.</w:t>
       </w:r>
       <w:r>
-        <w:t xml:space="preserve"> Private methods cannot directly be tested with JUnit testing, but by testing the public methods that call them it was possible to ensure that they are behaving correctly. Furthermore, since the majority of the logic is within a self-contained library that could be used by another developer or application in the future, it has been </w:t>
+        <w:t xml:space="preserve"> Private methods cannot directly be tested with JUnit testing, but by testing the public methods that call them it was possible to ensure that they are behaving correctly. Furthermore, since </w:t>
+      </w:r>
+      <w:proofErr w:type="gramStart"/>
+      <w:r>
+        <w:t>the majority of</w:t>
+      </w:r>
+      <w:proofErr w:type="gramEnd"/>
+      <w:r>
+        <w:t xml:space="preserve"> the logic is within a self-contained library that could be used by another developer or application in the future, it has been </w:t>
       </w:r>
       <w:r>
         <w:t>rigorously tested in an attempt to ensure that each function can handle any value, including null, in an elegant way.</w:t>
@@ -12281,23 +12802,31 @@
         <w:t xml:space="preserve">After </w:t>
       </w:r>
       <w:r>
-        <w:t>the unit testing had been completed Javadoc was written for every class in the library. This was reserved until later in the project due to the fact that there was a need to integrate parts of the project with new functionality. This would have caused the need to change the Javadoc that had previously been considered finished, and therefore could potentially have been erroneously missed.</w:t>
+        <w:t xml:space="preserve">the unit testing had been completed Javadoc was written for every class in the library. This was reserved until later in the project </w:t>
+      </w:r>
+      <w:proofErr w:type="gramStart"/>
+      <w:r>
+        <w:t>due to the fact that</w:t>
+      </w:r>
+      <w:proofErr w:type="gramEnd"/>
+      <w:r>
+        <w:t xml:space="preserve"> there was a need to integrate parts of the project with new functionality. This would have caused the need to change the Javadoc that had previously been considered finished, and therefore could potentially have been erroneously missed.</w:t>
       </w:r>
     </w:p>
     <w:p>
       <w:pPr>
         <w:pStyle w:val="Heading2"/>
       </w:pPr>
-      <w:bookmarkStart w:id="57" w:name="_4.3_User_Testing"/>
-      <w:bookmarkStart w:id="58" w:name="_Toc513223230"/>
+      <w:bookmarkStart w:id="56" w:name="_4.3_User_Testing"/>
+      <w:bookmarkStart w:id="57" w:name="_Toc513223230"/>
+      <w:bookmarkEnd w:id="56"/>
+      <w:r>
+        <w:t xml:space="preserve">4.3 </w:t>
+      </w:r>
+      <w:r>
+        <w:t>User Testing</w:t>
+      </w:r>
       <w:bookmarkEnd w:id="57"/>
-      <w:r>
-        <w:t xml:space="preserve">4.3 </w:t>
-      </w:r>
-      <w:r>
-        <w:t>User Testing</w:t>
-      </w:r>
-      <w:bookmarkEnd w:id="58"/>
     </w:p>
     <w:p>
       <w:r>
@@ -12371,30 +12900,30 @@
       <w:pPr>
         <w:pStyle w:val="Heading1"/>
       </w:pPr>
-      <w:bookmarkStart w:id="59" w:name="_Toc513223231"/>
+      <w:bookmarkStart w:id="58" w:name="_Toc513223231"/>
       <w:r>
         <w:t xml:space="preserve">5 </w:t>
       </w:r>
       <w:r>
         <w:t>Legal, Social, Ethical, &amp; Professional Issues</w:t>
       </w:r>
+      <w:bookmarkEnd w:id="58"/>
+    </w:p>
+    <w:p>
+      <w:pPr>
+        <w:pStyle w:val="Heading2"/>
+      </w:pPr>
+      <w:bookmarkStart w:id="59" w:name="_Toc513223232"/>
+      <w:r>
+        <w:t xml:space="preserve">5.1 </w:t>
+      </w:r>
+      <w:r>
+        <w:t>Ethic</w:t>
+      </w:r>
+      <w:r>
+        <w:t>al</w:t>
+      </w:r>
       <w:bookmarkEnd w:id="59"/>
-    </w:p>
-    <w:p>
-      <w:pPr>
-        <w:pStyle w:val="Heading2"/>
-      </w:pPr>
-      <w:bookmarkStart w:id="60" w:name="_Toc513223232"/>
-      <w:r>
-        <w:t xml:space="preserve">5.1 </w:t>
-      </w:r>
-      <w:r>
-        <w:t>Ethic</w:t>
-      </w:r>
-      <w:r>
-        <w:t>al</w:t>
-      </w:r>
-      <w:bookmarkEnd w:id="60"/>
     </w:p>
     <w:p>
       <w:r>
@@ -12475,24 +13004,32 @@
       <w:pPr>
         <w:pStyle w:val="Heading2"/>
       </w:pPr>
-      <w:bookmarkStart w:id="61" w:name="_Toc513223233"/>
+      <w:bookmarkStart w:id="60" w:name="_Toc513223233"/>
       <w:r>
         <w:t xml:space="preserve">5.2 </w:t>
       </w:r>
       <w:r>
         <w:t>Security</w:t>
       </w:r>
-      <w:bookmarkEnd w:id="61"/>
+      <w:bookmarkEnd w:id="60"/>
     </w:p>
     <w:p>
       <w:r>
         <w:t>Storage of personal information is ever becoming a more important topic as more companies report breaches, and more</w:t>
       </w:r>
       <w:r>
-        <w:t xml:space="preserve"> worrying, report historic breaches that they failed to report in a timely manner. This</w:t>
-      </w:r>
-      <w:r>
-        <w:t xml:space="preserve">, coupled with new European Union laws coming in to force regarding the storage of data </w:t>
+        <w:t xml:space="preserve"> worrying, report historic breaches that they failed to report in a timely manner. </w:t>
+      </w:r>
+      <w:proofErr w:type="gramStart"/>
+      <w:r>
+        <w:t>This</w:t>
+      </w:r>
+      <w:r>
+        <w:t>,</w:t>
+      </w:r>
+      <w:proofErr w:type="gramEnd"/>
+      <w:r>
+        <w:t xml:space="preserve"> coupled with new European Union laws coming in to force regarding the storage of data </w:t>
       </w:r>
       <w:r>
         <w:rPr>
@@ -12534,11 +13071,24 @@
         <w:t>Avoid unnecessary storage of data</w:t>
       </w:r>
       <w:r>
-        <w:t xml:space="preserve"> – whilst it may be an inconvenience to the user to be forced to copy and paste a GDAX API key into the end program each time they run the program, it isn’t actually essential for the implemented system to hold user accounts. GDAX already holds that data and to send a buy or sell request only requires the API key.</w:t>
-      </w:r>
-      <w:r>
-        <w:t xml:space="preserve"> This meant that when live trading is implemented, the system would have a JPasswordField</w:t>
-      </w:r>
+        <w:t xml:space="preserve"> – whilst it may be an inconvenience to the user to be forced to copy and paste a GDAX API key into the end program each time they run the program, it isn’t </w:t>
+      </w:r>
+      <w:proofErr w:type="gramStart"/>
+      <w:r>
+        <w:t>actually essential</w:t>
+      </w:r>
+      <w:proofErr w:type="gramEnd"/>
+      <w:r>
+        <w:t xml:space="preserve"> for the implemented system to hold user accounts. GDAX already holds that data and to send a buy or sell request only requires the API key.</w:t>
+      </w:r>
+      <w:r>
+        <w:t xml:space="preserve"> This meant that when live trading is implemented, the system would have a </w:t>
+      </w:r>
+      <w:proofErr w:type="spellStart"/>
+      <w:r>
+        <w:t>JPasswordField</w:t>
+      </w:r>
+      <w:proofErr w:type="spellEnd"/>
       <w:r>
         <w:t xml:space="preserve"> added</w:t>
       </w:r>
@@ -12546,7 +13096,15 @@
         <w:t xml:space="preserve"> to the GUI and then when the user presses “Start Trading” </w:t>
       </w:r>
       <w:r>
-        <w:t>it would be encrypted and stored in a variable, cleared from the GUI and decrypted and re-encrypted each time it is used. This would remove the possibility of a hacker accessing a database that would grant them access to a collection of GDAX accounts.</w:t>
+        <w:t xml:space="preserve">it would be encrypted and stored in a variable, cleared from the </w:t>
+      </w:r>
+      <w:proofErr w:type="gramStart"/>
+      <w:r>
+        <w:t>GUI</w:t>
+      </w:r>
+      <w:proofErr w:type="gramEnd"/>
+      <w:r>
+        <w:t xml:space="preserve"> and decrypted and re-encrypted each time it is used. This would remove the possibility of a hacker accessing a database that would grant them access to a collection of GDAX accounts.</w:t>
       </w:r>
     </w:p>
     <w:p>
@@ -12554,85 +13112,98 @@
         <w:t>Security of the calculated trade data is important, but less so than personal data. Obviously the database is protected by the university’s standard username format and a complex password, but it is further protected by prefixing the tables with “PRCO304_” to minimise the possibility of a hacker guessing table names.</w:t>
       </w:r>
       <w:r>
-        <w:t xml:space="preserve"> This data has not been encrypted since it would increase the time required to collect the necessary data to begin trading, but encrypting the data would be logical if the application were to be developed further and eventually brought to the point where it is a service that can be sold to users.</w:t>
+        <w:t xml:space="preserve"> This data has not been encrypted since it would increase the time required to collect the necessary data to begin </w:t>
+      </w:r>
+      <w:proofErr w:type="gramStart"/>
+      <w:r>
+        <w:t>trading, but</w:t>
+      </w:r>
+      <w:proofErr w:type="gramEnd"/>
+      <w:r>
+        <w:t xml:space="preserve"> encrypting the data would be logical if the application were to be developed further and eventually brought to the point where it is a service that can be sold to users.</w:t>
       </w:r>
     </w:p>
     <w:p>
       <w:pPr>
         <w:pStyle w:val="Heading1"/>
       </w:pPr>
-      <w:bookmarkStart w:id="62" w:name="_Toc513223234"/>
+      <w:bookmarkStart w:id="61" w:name="_Toc513223234"/>
       <w:r>
         <w:lastRenderedPageBreak/>
         <w:t xml:space="preserve">6 </w:t>
       </w:r>
       <w:r>
-        <w:t>End-Project Report</w:t>
+        <w:t xml:space="preserve">End-Project </w:t>
+      </w:r>
+      <w:proofErr w:type="gramStart"/>
+      <w:r>
+        <w:t>Report</w:t>
+      </w:r>
+      <w:bookmarkEnd w:id="61"/>
+      <w:proofErr w:type="gramEnd"/>
+    </w:p>
+    <w:p>
+      <w:r>
+        <w:t>Overall the project went well</w:t>
+      </w:r>
+      <w:r>
+        <w:t>, there were a variety of complications during development</w:t>
+      </w:r>
+      <w:r>
+        <w:t xml:space="preserve"> that slowed progress</w:t>
+      </w:r>
+      <w:r>
+        <w:t xml:space="preserve">, but </w:t>
+      </w:r>
+      <w:r>
+        <w:t>no issues that prevented development completely.</w:t>
+      </w:r>
+      <w:r>
+        <w:t xml:space="preserve"> Benchmarking and sandbox trading are both easy to understand tools that the user can utilise to understand the current cryptocurrency market and develop a trading strategy.</w:t>
+      </w:r>
+    </w:p>
+    <w:p>
+      <w:pPr>
+        <w:pStyle w:val="Heading2"/>
+      </w:pPr>
+      <w:bookmarkStart w:id="62" w:name="_Toc513223235"/>
+      <w:r>
+        <w:t>6.</w:t>
+      </w:r>
+      <w:r>
+        <w:t>1</w:t>
+      </w:r>
+      <w:r>
+        <w:t xml:space="preserve"> MoSCoW Review</w:t>
       </w:r>
       <w:bookmarkEnd w:id="62"/>
     </w:p>
     <w:p>
       <w:r>
-        <w:t>Overall the project went well</w:t>
-      </w:r>
-      <w:r>
-        <w:t>, there were a variety of complications during development</w:t>
-      </w:r>
-      <w:r>
-        <w:t xml:space="preserve"> that slowed progress</w:t>
-      </w:r>
-      <w:r>
-        <w:t xml:space="preserve">, but </w:t>
-      </w:r>
-      <w:r>
-        <w:t>no issues that prevented development completely.</w:t>
-      </w:r>
-      <w:r>
-        <w:t xml:space="preserve"> Benchmarking and sandbox trading are both easy to understand tools that the user can utilise to understand the current cryptocurrency market and develop a trading strategy.</w:t>
+        <w:t xml:space="preserve">All “must” and most “should” targets have been achieved, so although the project didn’t fulfill the entirety of the ambitious workload that was initially set, it can be considered a success. </w:t>
       </w:r>
     </w:p>
     <w:p>
       <w:pPr>
         <w:pStyle w:val="Heading2"/>
       </w:pPr>
-      <w:bookmarkStart w:id="63" w:name="_Toc513223235"/>
+      <w:bookmarkStart w:id="63" w:name="_Toc513223236"/>
       <w:r>
         <w:t>6.</w:t>
       </w:r>
       <w:r>
-        <w:t>1</w:t>
-      </w:r>
-      <w:r>
-        <w:t xml:space="preserve"> MoSCoW Review</w:t>
+        <w:t>2</w:t>
+      </w:r>
+      <w:r>
+        <w:t xml:space="preserve"> </w:t>
+      </w:r>
+      <w:r>
+        <w:t xml:space="preserve">Project </w:t>
+      </w:r>
+      <w:r>
+        <w:t>Objectives Review</w:t>
       </w:r>
       <w:bookmarkEnd w:id="63"/>
-    </w:p>
-    <w:p>
-      <w:r>
-        <w:t xml:space="preserve">All “must” and most “should” targets have been achieved, so although the project didn’t fulfill the entirety of the ambitious workload that was initially set, it can be considered a success. </w:t>
-      </w:r>
-    </w:p>
-    <w:p>
-      <w:pPr>
-        <w:pStyle w:val="Heading2"/>
-      </w:pPr>
-      <w:bookmarkStart w:id="64" w:name="_Toc513223236"/>
-      <w:r>
-        <w:t>6.</w:t>
-      </w:r>
-      <w:r>
-        <w:t>2</w:t>
-      </w:r>
-      <w:r>
-        <w:t xml:space="preserve"> </w:t>
-      </w:r>
-      <w:r>
-        <w:t xml:space="preserve">Project </w:t>
-      </w:r>
-      <w:r>
-        <w:t>Objectives Review</w:t>
-      </w:r>
-      <w:bookmarkEnd w:id="64"/>
     </w:p>
     <w:p>
       <w:r>
@@ -12727,8 +13298,13 @@
           <w:numId w:val="19"/>
         </w:numPr>
       </w:pPr>
-      <w:r>
-        <w:t>With the exception of halting trading, the user does not need to interact with the application once trading has been initialised.</w:t>
+      <w:proofErr w:type="gramStart"/>
+      <w:r>
+        <w:t>With the exception of</w:t>
+      </w:r>
+      <w:proofErr w:type="gramEnd"/>
+      <w:r>
+        <w:t xml:space="preserve"> halting trading, the user does not need to interact with the application once trading has been initialised.</w:t>
       </w:r>
     </w:p>
     <w:p>
@@ -12783,7 +13359,7 @@
       <w:pPr>
         <w:pStyle w:val="Heading2"/>
       </w:pPr>
-      <w:bookmarkStart w:id="65" w:name="_Toc513223237"/>
+      <w:bookmarkStart w:id="64" w:name="_Toc513223237"/>
       <w:r>
         <w:t>6.</w:t>
       </w:r>
@@ -12793,7 +13369,7 @@
       <w:r>
         <w:t xml:space="preserve"> Changes</w:t>
       </w:r>
-      <w:bookmarkEnd w:id="65"/>
+      <w:bookmarkEnd w:id="64"/>
     </w:p>
     <w:p>
       <w:r>
@@ -12804,7 +13380,7 @@
       <w:pPr>
         <w:pStyle w:val="Heading3"/>
       </w:pPr>
-      <w:bookmarkStart w:id="66" w:name="_Toc513223238"/>
+      <w:bookmarkStart w:id="65" w:name="_Toc513223238"/>
       <w:r>
         <w:lastRenderedPageBreak/>
         <w:t xml:space="preserve">6.3.1 Changes from the </w:t>
@@ -12812,44 +13388,60 @@
       <w:r>
         <w:t>Proposal</w:t>
       </w:r>
+      <w:bookmarkEnd w:id="65"/>
+    </w:p>
+    <w:p>
+      <w:r>
+        <w:t>The project proposal was written based on an idea rather than a</w:t>
+      </w:r>
+      <w:r>
+        <w:t xml:space="preserve"> business or user’s set of</w:t>
+      </w:r>
+      <w:r>
+        <w:t xml:space="preserve"> need</w:t>
+      </w:r>
+      <w:r>
+        <w:t xml:space="preserve">s. The proposal was a speculative look at what could be done with a variety of technologies that could give an indication of how the value of a </w:t>
+      </w:r>
+      <w:proofErr w:type="gramStart"/>
+      <w:r>
+        <w:t>particular cryptocurrency</w:t>
+      </w:r>
+      <w:proofErr w:type="gramEnd"/>
+      <w:r>
+        <w:t xml:space="preserve"> could change in the imminent future. There were a</w:t>
+      </w:r>
+      <w:r>
+        <w:t xml:space="preserve"> large</w:t>
+      </w:r>
+      <w:r>
+        <w:t xml:space="preserve"> variety of ideas that were contemplated and refined to produce the PID</w:t>
+      </w:r>
+      <w:r>
+        <w:t xml:space="preserve"> and so although changes were obviously made, they weren’t so developed that removing or replacing them could be deemed unexpected.</w:t>
+      </w:r>
+    </w:p>
+    <w:p>
+      <w:pPr>
+        <w:pStyle w:val="Heading3"/>
+      </w:pPr>
+      <w:bookmarkStart w:id="66" w:name="_Toc513223239"/>
+      <w:r>
+        <w:t>6.3.2 Changes from the PID</w:t>
+      </w:r>
       <w:bookmarkEnd w:id="66"/>
     </w:p>
     <w:p>
       <w:r>
-        <w:t>The project proposal was written based on an idea rather than a</w:t>
-      </w:r>
-      <w:r>
-        <w:t xml:space="preserve"> business or user’s set of</w:t>
-      </w:r>
-      <w:r>
-        <w:t xml:space="preserve"> need</w:t>
-      </w:r>
-      <w:r>
-        <w:t>s. The proposal was a speculative look at what could be done with a variety of technologies that could give an indication of how the value of a particular cryptocurrency could change in the imminent future. There were a</w:t>
-      </w:r>
-      <w:r>
-        <w:t xml:space="preserve"> large</w:t>
-      </w:r>
-      <w:r>
-        <w:t xml:space="preserve"> variety of ideas that were contemplated and refined to produce the PID</w:t>
-      </w:r>
-      <w:r>
-        <w:t xml:space="preserve"> and so although changes were obviously made, they weren’t so developed that removing or replacing them could be deemed unexpected.</w:t>
-      </w:r>
-    </w:p>
-    <w:p>
-      <w:pPr>
-        <w:pStyle w:val="Heading3"/>
-      </w:pPr>
-      <w:bookmarkStart w:id="67" w:name="_Toc513223239"/>
-      <w:r>
-        <w:t>6.3.2 Changes from the PID</w:t>
-      </w:r>
-      <w:bookmarkEnd w:id="67"/>
-    </w:p>
-    <w:p>
-      <w:r>
-        <w:t>There have been a variety of changes to the project since the project initiation document. These changes have mainly occurred as a result of time constraints imp</w:t>
+        <w:t xml:space="preserve">There have been a variety of changes to the project since the project initiation document. These changes have mainly occurred </w:t>
+      </w:r>
+      <w:proofErr w:type="gramStart"/>
+      <w:r>
+        <w:t>as a result of</w:t>
+      </w:r>
+      <w:proofErr w:type="gramEnd"/>
+      <w:r>
+        <w:t xml:space="preserve"> time constraints imp</w:t>
       </w:r>
       <w:r>
         <w:t>osed on the project:</w:t>
@@ -12893,9 +13485,11 @@
       <w:r>
         <w:t xml:space="preserve"> due to the expectation that </w:t>
       </w:r>
+      <w:proofErr w:type="gramStart"/>
       <w:r>
         <w:t>profits</w:t>
       </w:r>
+      <w:proofErr w:type="gramEnd"/>
       <w:r>
         <w:t xml:space="preserve"> and losses would be made</w:t>
       </w:r>
@@ -12942,14 +13536,19 @@
       <w:pPr>
         <w:pStyle w:val="Heading1"/>
       </w:pPr>
-      <w:bookmarkStart w:id="68" w:name="_Toc513223240"/>
+      <w:bookmarkStart w:id="67" w:name="_Toc513223240"/>
       <w:r>
         <w:t xml:space="preserve">7 </w:t>
       </w:r>
       <w:r>
-        <w:t>Project Post-Mortem</w:t>
-      </w:r>
-      <w:bookmarkEnd w:id="68"/>
+        <w:t xml:space="preserve">Project </w:t>
+      </w:r>
+      <w:proofErr w:type="gramStart"/>
+      <w:r>
+        <w:t>Post-Mortem</w:t>
+      </w:r>
+      <w:bookmarkEnd w:id="67"/>
+      <w:proofErr w:type="gramEnd"/>
     </w:p>
     <w:p>
       <w:r>
@@ -12970,7 +13569,15 @@
         <w:t>,</w:t>
       </w:r>
       <w:r>
-        <w:t xml:space="preserve"> starting earlier would have further improved the synergy between developing and documenting. Development was fresh when </w:t>
+        <w:t xml:space="preserve"> starting earlier would have further improved the </w:t>
+      </w:r>
+      <w:proofErr w:type="gramStart"/>
+      <w:r>
+        <w:t>synergy</w:t>
+      </w:r>
+      <w:proofErr w:type="gramEnd"/>
+      <w:r>
+        <w:t xml:space="preserve"> between developing and documenting. Development was fresh when </w:t>
       </w:r>
       <w:r>
         <w:t>documentation</w:t>
@@ -13048,22 +13655,27 @@
       <w:pPr>
         <w:pStyle w:val="Heading1"/>
       </w:pPr>
-      <w:bookmarkStart w:id="69" w:name="_Toc513223241"/>
+      <w:bookmarkStart w:id="68" w:name="_Toc513223241"/>
       <w:r>
         <w:t xml:space="preserve">8 </w:t>
       </w:r>
       <w:r>
         <w:t>Conclusions</w:t>
       </w:r>
-      <w:bookmarkEnd w:id="69"/>
+      <w:bookmarkEnd w:id="68"/>
     </w:p>
     <w:p>
       <w:r>
         <w:t xml:space="preserve">The project </w:t>
       </w:r>
       <w:r>
-        <w:t>was founded on creating an application that would be able to profit from the cryptocurrency market. In reality, it</w:t>
-      </w:r>
+        <w:t xml:space="preserve">was founded on creating an application that would be able to profit from the cryptocurrency market. </w:t>
+      </w:r>
+      <w:proofErr w:type="gramStart"/>
+      <w:r>
+        <w:t>In reality, it</w:t>
+      </w:r>
+      <w:proofErr w:type="gramEnd"/>
       <w:r>
         <w:t xml:space="preserve"> has proven</w:t>
       </w:r>
@@ -13106,7 +13718,15 @@
         <w:t xml:space="preserve">, </w:t>
       </w:r>
       <w:r>
-        <w:t>it would also be fair to say that a lot has been achieved during the time frame. And it would certainly be fair to state that the project in its current state could be the basis for a more thorough implementation of the cryptocurrency trader</w:t>
+        <w:t xml:space="preserve">it would also be fair to say that a lot has been achieved during the </w:t>
+      </w:r>
+      <w:proofErr w:type="gramStart"/>
+      <w:r>
+        <w:t>time frame</w:t>
+      </w:r>
+      <w:proofErr w:type="gramEnd"/>
+      <w:r>
+        <w:t>. And it would certainly be fair to state that the project in its current state could be the basis for a more thorough implementation of the cryptocurrency trader</w:t>
       </w:r>
       <w:r>
         <w:t xml:space="preserve"> that was planned</w:t>
@@ -13155,14 +13775,22 @@
         <w:t>Furthermore,</w:t>
       </w:r>
       <w:r>
-        <w:t xml:space="preserve"> the project as a whole has been an enjoyable learning experience.</w:t>
+        <w:t xml:space="preserve"> the project </w:t>
+      </w:r>
+      <w:proofErr w:type="gramStart"/>
+      <w:r>
+        <w:t>as a whole has</w:t>
+      </w:r>
+      <w:proofErr w:type="gramEnd"/>
+      <w:r>
+        <w:t xml:space="preserve"> been an enjoyable learning experience.</w:t>
       </w:r>
     </w:p>
     <w:p>
       <w:pPr>
         <w:pStyle w:val="Heading1"/>
       </w:pPr>
-      <w:bookmarkStart w:id="70" w:name="_Toc513223242"/>
+      <w:bookmarkStart w:id="69" w:name="_Toc513223242"/>
       <w:r>
         <w:lastRenderedPageBreak/>
         <w:t xml:space="preserve">9 </w:t>
@@ -13170,7 +13798,7 @@
       <w:r>
         <w:t>References</w:t>
       </w:r>
-      <w:bookmarkEnd w:id="70"/>
+      <w:bookmarkEnd w:id="69"/>
     </w:p>
     <w:p>
       <w:pPr>
@@ -13182,7 +13810,35 @@
         <w:rPr>
           <w:rStyle w:val="selectable"/>
         </w:rPr>
-        <w:t xml:space="preserve">Azaria, A., Ekblaw, A., Vieira, T. and Lippman, A. (2016). MedRec: Using Blockchain for Medical Data Access and Permission Management. </w:t>
+        <w:t xml:space="preserve">Azaria, A., </w:t>
+      </w:r>
+      <w:proofErr w:type="spellStart"/>
+      <w:r>
+        <w:rPr>
+          <w:rStyle w:val="selectable"/>
+        </w:rPr>
+        <w:t>Ekblaw</w:t>
+      </w:r>
+      <w:proofErr w:type="spellEnd"/>
+      <w:r>
+        <w:rPr>
+          <w:rStyle w:val="selectable"/>
+        </w:rPr>
+        <w:t xml:space="preserve">, A., Vieira, T. and Lippman, A. (2016). </w:t>
+      </w:r>
+      <w:proofErr w:type="spellStart"/>
+      <w:r>
+        <w:rPr>
+          <w:rStyle w:val="selectable"/>
+        </w:rPr>
+        <w:t>MedRec</w:t>
+      </w:r>
+      <w:proofErr w:type="spellEnd"/>
+      <w:r>
+        <w:rPr>
+          <w:rStyle w:val="selectable"/>
+        </w:rPr>
+        <w:t xml:space="preserve">: Using Blockchain for Medical Data Access and Permission Management. </w:t>
       </w:r>
       <w:r>
         <w:rPr>
@@ -13246,11 +13902,19 @@
           <w:rStyle w:val="selectable"/>
         </w:rPr>
       </w:pPr>
+      <w:proofErr w:type="spellStart"/>
       <w:r>
         <w:rPr>
           <w:rStyle w:val="selectable"/>
         </w:rPr>
-        <w:t xml:space="preserve">Codecogs. (2018). </w:t>
+        <w:t>Codecogs</w:t>
+      </w:r>
+      <w:proofErr w:type="spellEnd"/>
+      <w:r>
+        <w:rPr>
+          <w:rStyle w:val="selectable"/>
+        </w:rPr>
+        <w:t xml:space="preserve">. (2018). </w:t>
       </w:r>
       <w:r>
         <w:rPr>
@@ -13334,11 +13998,19 @@
           <w:rStyle w:val="selectable"/>
         </w:rPr>
       </w:pPr>
+      <w:proofErr w:type="spellStart"/>
       <w:r>
         <w:rPr>
           <w:rStyle w:val="selectable"/>
         </w:rPr>
-        <w:t xml:space="preserve">Cryptoworldevolution.trade. (2018). </w:t>
+        <w:t>Cryptoworldevolution.trade</w:t>
+      </w:r>
+      <w:proofErr w:type="spellEnd"/>
+      <w:r>
+        <w:rPr>
+          <w:rStyle w:val="selectable"/>
+        </w:rPr>
+        <w:t xml:space="preserve">. (2018). </w:t>
       </w:r>
       <w:r>
         <w:rPr>
@@ -13629,11 +14301,33 @@
           <w:rStyle w:val="selectable"/>
         </w:rPr>
       </w:pPr>
+      <w:proofErr w:type="spellStart"/>
       <w:r>
         <w:rPr>
           <w:rStyle w:val="selectable"/>
         </w:rPr>
-        <w:t xml:space="preserve">Koolen, W. and Vovk, V. (2014). Buy low, sell high. </w:t>
+        <w:t>Koolen</w:t>
+      </w:r>
+      <w:proofErr w:type="spellEnd"/>
+      <w:r>
+        <w:rPr>
+          <w:rStyle w:val="selectable"/>
+        </w:rPr>
+        <w:t xml:space="preserve">, W. and </w:t>
+      </w:r>
+      <w:proofErr w:type="spellStart"/>
+      <w:r>
+        <w:rPr>
+          <w:rStyle w:val="selectable"/>
+        </w:rPr>
+        <w:t>Vovk</w:t>
+      </w:r>
+      <w:proofErr w:type="spellEnd"/>
+      <w:r>
+        <w:rPr>
+          <w:rStyle w:val="selectable"/>
+        </w:rPr>
+        <w:t xml:space="preserve">, V. (2014). Buy low, sell high. </w:t>
       </w:r>
       <w:r>
         <w:rPr>
@@ -13656,11 +14350,19 @@
           <w:rStyle w:val="selectable"/>
         </w:rPr>
       </w:pPr>
+      <w:proofErr w:type="spellStart"/>
       <w:r>
         <w:rPr>
           <w:rStyle w:val="selectable"/>
         </w:rPr>
-        <w:t xml:space="preserve">Lucidchart. (2018). </w:t>
+        <w:t>Lucidchart</w:t>
+      </w:r>
+      <w:proofErr w:type="spellEnd"/>
+      <w:r>
+        <w:rPr>
+          <w:rStyle w:val="selectable"/>
+        </w:rPr>
+        <w:t xml:space="preserve">. (2018). </w:t>
       </w:r>
       <w:r>
         <w:rPr>
@@ -13668,8 +14370,18 @@
           <w:i/>
           <w:iCs/>
         </w:rPr>
-        <w:t>Online Diagram Software &amp; Visual Solution | Lucidchart</w:t>
-      </w:r>
+        <w:t xml:space="preserve">Online Diagram Software &amp; Visual Solution | </w:t>
+      </w:r>
+      <w:proofErr w:type="spellStart"/>
+      <w:r>
+        <w:rPr>
+          <w:rStyle w:val="selectable"/>
+          <w:i/>
+          <w:iCs/>
+        </w:rPr>
+        <w:t>Lucidchart</w:t>
+      </w:r>
+      <w:proofErr w:type="spellEnd"/>
       <w:r>
         <w:rPr>
           <w:rStyle w:val="selectable"/>
@@ -13737,7 +14449,7 @@
           <w:i/>
           <w:iCs/>
         </w:rPr>
-        <w:t>Bitcoin</w:t>
+        <w:t>“Bitcoin: A peer-to-peer electronic cash system”</w:t>
       </w:r>
       <w:r>
         <w:rPr>
@@ -13765,6 +14477,8 @@
         </w:rPr>
         <w:t>[Accessed 19 Apr. 2018].</w:t>
       </w:r>
+      <w:bookmarkStart w:id="70" w:name="_GoBack"/>
+      <w:bookmarkEnd w:id="70"/>
     </w:p>
     <w:p>
       <w:pPr>
@@ -13825,13 +14539,37 @@
           <w:i/>
           <w:iCs/>
         </w:rPr>
-        <w:t>5 High Profile Cryptocurrency Hacks - Blockgeeks</w:t>
-      </w:r>
+        <w:t xml:space="preserve">5 High Profile Cryptocurrency Hacks - </w:t>
+      </w:r>
+      <w:proofErr w:type="spellStart"/>
       <w:r>
         <w:rPr>
           <w:rStyle w:val="selectable"/>
-        </w:rPr>
-        <w:t xml:space="preserve">. [online] Blockgeeks. Available at: </w:t>
+          <w:i/>
+          <w:iCs/>
+        </w:rPr>
+        <w:t>Blockgeeks</w:t>
+      </w:r>
+      <w:proofErr w:type="spellEnd"/>
+      <w:r>
+        <w:rPr>
+          <w:rStyle w:val="selectable"/>
+        </w:rPr>
+        <w:t xml:space="preserve">. [online] </w:t>
+      </w:r>
+      <w:proofErr w:type="spellStart"/>
+      <w:r>
+        <w:rPr>
+          <w:rStyle w:val="selectable"/>
+        </w:rPr>
+        <w:t>Blockgeeks</w:t>
+      </w:r>
+      <w:proofErr w:type="spellEnd"/>
+      <w:r>
+        <w:rPr>
+          <w:rStyle w:val="selectable"/>
+        </w:rPr>
+        <w:t xml:space="preserve">. Available at: </w:t>
       </w:r>
       <w:hyperlink r:id="rId40" w:history="1">
         <w:r>
@@ -14128,9 +14866,11 @@
       <w:r>
         <w:t>” located in the “</w:t>
       </w:r>
+      <w:proofErr w:type="spellStart"/>
       <w:r>
         <w:t>CryptocurrencyPredictorAPI</w:t>
       </w:r>
+      <w:proofErr w:type="spellEnd"/>
       <w:r>
         <w:t>” folder and click “run”.</w:t>
       </w:r>
@@ -14399,8 +15139,13 @@
           <w:p/>
           <w:p>
             <w:r>
-              <w:t>Why do they want it:</w:t>
-            </w:r>
+              <w:t xml:space="preserve">Why do they want </w:t>
+            </w:r>
+            <w:proofErr w:type="gramStart"/>
+            <w:r>
+              <w:t>it:</w:t>
+            </w:r>
+            <w:proofErr w:type="gramEnd"/>
           </w:p>
           <w:p>
             <w:r>
@@ -14425,7 +15170,15 @@
           </w:p>
           <w:p>
             <w:r>
-              <w:t>A desktop system that pulls data from GDAX API to create an average price for a time period, stores it in a database and makes predictions for future changes based on prior price movements. Provides the client the ability to see likely change in currency value and act accordingly (potentially with an automated feature built into the system).</w:t>
+              <w:t xml:space="preserve">A desktop system that pulls data from GDAX API to create an average price for </w:t>
+            </w:r>
+            <w:proofErr w:type="gramStart"/>
+            <w:r>
+              <w:t>a time period</w:t>
+            </w:r>
+            <w:proofErr w:type="gramEnd"/>
+            <w:r>
+              <w:t>, stores it in a database and makes predictions for future changes based on prior price movements. Provides the client the ability to see likely change in currency value and act accordingly (potentially with an automated feature built into the system).</w:t>
             </w:r>
           </w:p>
           <w:p/>
@@ -14446,17 +15199,46 @@
           </w:p>
           <w:p>
             <w:r>
-              <w:t>Oracle DB - C# for my own API endpoints if Matlab can't access the database directly.</w:t>
+              <w:t xml:space="preserve">Oracle DB - C# for my own API endpoints if </w:t>
+            </w:r>
+            <w:proofErr w:type="spellStart"/>
+            <w:r>
+              <w:t>Matlab</w:t>
+            </w:r>
+            <w:proofErr w:type="spellEnd"/>
+            <w:r>
+              <w:t xml:space="preserve"> can't access the database directly.</w:t>
             </w:r>
           </w:p>
           <w:p>
-            <w:r>
-              <w:t>Matlab to analyse the data/create an interface for the user.</w:t>
+            <w:proofErr w:type="spellStart"/>
+            <w:r>
+              <w:t>Matlab</w:t>
+            </w:r>
+            <w:proofErr w:type="spellEnd"/>
+            <w:r>
+              <w:t xml:space="preserve"> to </w:t>
+            </w:r>
+            <w:proofErr w:type="spellStart"/>
+            <w:r>
+              <w:t>analyse</w:t>
+            </w:r>
+            <w:proofErr w:type="spellEnd"/>
+            <w:r>
+              <w:t xml:space="preserve"> the data/create an interface for the user.</w:t>
             </w:r>
           </w:p>
           <w:p>
             <w:r>
-              <w:t>No hardware/software requirements other than those already supplied by university (i.e. space on university oracle server, use of university matlab license, etc.).</w:t>
+              <w:t xml:space="preserve">No hardware/software requirements other than those already supplied by university (i.e. space on university oracle server, use of university </w:t>
+            </w:r>
+            <w:proofErr w:type="spellStart"/>
+            <w:r>
+              <w:t>matlab</w:t>
+            </w:r>
+            <w:proofErr w:type="spellEnd"/>
+            <w:r>
+              <w:t xml:space="preserve"> license, etc.).</w:t>
             </w:r>
           </w:p>
           <w:p/>
@@ -14477,7 +15259,15 @@
           </w:p>
           <w:p>
             <w:r>
-              <w:t>Access Oracle DB through Matlab (or C# API endpoints if necessary).</w:t>
+              <w:t xml:space="preserve">Access Oracle DB through </w:t>
+            </w:r>
+            <w:proofErr w:type="spellStart"/>
+            <w:r>
+              <w:t>Matlab</w:t>
+            </w:r>
+            <w:proofErr w:type="spellEnd"/>
+            <w:r>
+              <w:t xml:space="preserve"> (or C# API endpoints if necessary).</w:t>
             </w:r>
           </w:p>
           <w:p>
@@ -14486,8 +15276,13 @@
             </w:r>
           </w:p>
           <w:p>
-            <w:r>
-              <w:t>Matlab - anything that I require that isn't taught in AINT351.</w:t>
+            <w:proofErr w:type="spellStart"/>
+            <w:r>
+              <w:t>Matlab</w:t>
+            </w:r>
+            <w:proofErr w:type="spellEnd"/>
+            <w:r>
+              <w:t xml:space="preserve"> - anything that I require that isn't taught in AINT351.</w:t>
             </w:r>
           </w:p>
           <w:p/>
@@ -14503,7 +15298,15 @@
           </w:p>
           <w:p>
             <w:r>
-              <w:t>Oracle server goes offline - wait for Oracle/university to resolve, research and consult with supervisor about alternative data storage methods such as a NoSQL database that could be stored locally.</w:t>
+              <w:t xml:space="preserve">Oracle server goes offline - wait for Oracle/university to resolve, </w:t>
+            </w:r>
+            <w:proofErr w:type="gramStart"/>
+            <w:r>
+              <w:t>research</w:t>
+            </w:r>
+            <w:proofErr w:type="gramEnd"/>
+            <w:r>
+              <w:t xml:space="preserve"> and consult with supervisor about alternative data storage methods such as a NoSQL database that could be stored locally.</w:t>
             </w:r>
           </w:p>
           <w:p>
@@ -14852,7 +15655,23 @@
     </w:p>
     <w:p>
       <w:r>
-        <w:t>Cryptocurrencies such as Bitcoin are a store of monetary value with a volatile price. Purchasing them can result in huge profits or losses of fiat value depending on whether you act at the right time or not. Due to the basic needs of a human being – the need for rest, nourishment, etc. – it is impossible for a single investor to monitor the market all of the time, but with cryptocurrency exchanges never closing, there is a need to do so. It is also possible for a human to apply bias to the decision itself when the need to act arises – favouring currencies that they like the name of, have earned them profitable positions in previous experiences etc. A good night’s sleep coupled with a poor decision can very quickly turn a profitable portfolio into an unsuccessful one.</w:t>
+        <w:t xml:space="preserve">Cryptocurrencies such as Bitcoin are a store of monetary value with a volatile price. Purchasing them can result in huge profits or losses of fiat value depending on whether you act at the right time or not. Due to the basic needs of a human being – the need for rest, nourishment, etc. – it is impossible for a single investor to monitor the market </w:t>
+      </w:r>
+      <w:proofErr w:type="gramStart"/>
+      <w:r>
+        <w:t>all of</w:t>
+      </w:r>
+      <w:proofErr w:type="gramEnd"/>
+      <w:r>
+        <w:t xml:space="preserve"> the time, but with cryptocurrency exchanges never closing, there is a need to do so. It is also possible for a human to apply bias to the decision itself when the need to act arises – </w:t>
+      </w:r>
+      <w:proofErr w:type="spellStart"/>
+      <w:r>
+        <w:t>favouring</w:t>
+      </w:r>
+      <w:proofErr w:type="spellEnd"/>
+      <w:r>
+        <w:t xml:space="preserve"> currencies that they like the name of, have earned them profitable positions in previous experiences etc. A good night’s sleep coupled with a poor decision can very quickly turn a profitable portfolio into an unsuccessful one.</w:t>
       </w:r>
     </w:p>
     <w:p>
@@ -14883,7 +15702,23 @@
     </w:p>
     <w:p>
       <w:r>
-        <w:t>Currently investors are required to spend a considerable amount of time researching technology behind a particular currency to decide whether to invest or not, potentially missing the optimal opportunity to purchase and therefore missing out on potential profits. Coin prices often spike up and down following news articles, endorsements and criticisms from celebrities, and various other factors including investors simply following the market because they are worried about the value of their portfolio as one currency reduces in value, so they switch to a currency that is holding or likely to increase in value. It is impossible for an individual to follow all potential reasons for price changes simultaneously and calculate their combined influence on the price at any given time, let alone to operate 24/7. It is also possible to ignore such signs due to an affiliation with a particular currency based on past performance.</w:t>
+        <w:t xml:space="preserve">Currently investors are required to spend a considerable amount of time researching technology behind a </w:t>
+      </w:r>
+      <w:proofErr w:type="gramStart"/>
+      <w:r>
+        <w:t>particular currency</w:t>
+      </w:r>
+      <w:proofErr w:type="gramEnd"/>
+      <w:r>
+        <w:t xml:space="preserve"> to decide whether to invest or not, potentially missing the optimal opportunity to purchase and therefore missing out on potential profits. Coin prices often spike up and down following news articles, endorsements and criticisms from celebrities, and various other factors including investors simply following the market because they are worried about the value of their portfolio as one currency reduces in value, so they switch to a currency that is holding or likely to increase in value. It is impossible for an individual to follow all potential reasons for price changes simultaneously and calculate their combined influence on the price at any given time, let alone to operate 24/7. It is also possible to ignore such signs due to an affiliation with a </w:t>
+      </w:r>
+      <w:proofErr w:type="gramStart"/>
+      <w:r>
+        <w:t>particular currency</w:t>
+      </w:r>
+      <w:proofErr w:type="gramEnd"/>
+      <w:r>
+        <w:t xml:space="preserve"> based on past performance.</w:t>
       </w:r>
     </w:p>
     <w:p>
@@ -15072,7 +15907,15 @@
         </w:numPr>
       </w:pPr>
       <w:r>
-        <w:t>The application is able to make an interpretation of market movements.</w:t>
+        <w:t xml:space="preserve">The application </w:t>
+      </w:r>
+      <w:proofErr w:type="gramStart"/>
+      <w:r>
+        <w:t>is able to</w:t>
+      </w:r>
+      <w:proofErr w:type="gramEnd"/>
+      <w:r>
+        <w:t xml:space="preserve"> make an interpretation of market movements.</w:t>
       </w:r>
     </w:p>
     <w:p>
@@ -15084,7 +15927,15 @@
         </w:numPr>
       </w:pPr>
       <w:r>
-        <w:t>The application is able to make a recommendation based upon its interpretation of market movements.</w:t>
+        <w:t xml:space="preserve">The application </w:t>
+      </w:r>
+      <w:proofErr w:type="gramStart"/>
+      <w:r>
+        <w:t>is able to</w:t>
+      </w:r>
+      <w:proofErr w:type="gramEnd"/>
+      <w:r>
+        <w:t xml:space="preserve"> make a recommendation based upon its interpretation of market movements.</w:t>
       </w:r>
     </w:p>
     <w:p>
@@ -15096,7 +15947,15 @@
         </w:numPr>
       </w:pPr>
       <w:r>
-        <w:t>The application is able to act based upon its interpretation of the market movements.</w:t>
+        <w:t xml:space="preserve">The application </w:t>
+      </w:r>
+      <w:proofErr w:type="gramStart"/>
+      <w:r>
+        <w:t>is able to</w:t>
+      </w:r>
+      <w:proofErr w:type="gramEnd"/>
+      <w:r>
+        <w:t xml:space="preserve"> act based upon its interpretation of the market movements.</w:t>
       </w:r>
     </w:p>
     <w:p>
@@ -15108,7 +15967,15 @@
         </w:numPr>
       </w:pPr>
       <w:r>
-        <w:t>The user is able to protect investment:</w:t>
+        <w:t xml:space="preserve">The user </w:t>
+      </w:r>
+      <w:proofErr w:type="gramStart"/>
+      <w:r>
+        <w:t>is able to</w:t>
+      </w:r>
+      <w:proofErr w:type="gramEnd"/>
+      <w:r>
+        <w:t xml:space="preserve"> protect investment:</w:t>
       </w:r>
     </w:p>
     <w:p>
@@ -15186,7 +16053,15 @@
     </w:p>
     <w:p>
       <w:r>
-        <w:t>Space on the Plymouth University Oracle server (Larry) has been requested. Two contingency plans are in place in the event that it isn’t available:</w:t>
+        <w:t xml:space="preserve">Space on the Plymouth University Oracle server (Larry) has been requested. Two contingency plans are in place </w:t>
+      </w:r>
+      <w:proofErr w:type="gramStart"/>
+      <w:r>
+        <w:t>in the event that</w:t>
+      </w:r>
+      <w:proofErr w:type="gramEnd"/>
+      <w:r>
+        <w:t xml:space="preserve"> it isn’t available:</w:t>
       </w:r>
     </w:p>
     <w:p>
@@ -15210,7 +16085,15 @@
         </w:numPr>
       </w:pPr>
       <w:r>
-        <w:t>I am able to gain access to an old laptop that can be wiped and used, though a free technology will be used (Neo4j is among the candidates).</w:t>
+        <w:t xml:space="preserve">I </w:t>
+      </w:r>
+      <w:proofErr w:type="gramStart"/>
+      <w:r>
+        <w:t>am able to</w:t>
+      </w:r>
+      <w:proofErr w:type="gramEnd"/>
+      <w:r>
+        <w:t xml:space="preserve"> gain access to an old laptop that can be wiped and used, though a free technology will be used (Neo4j is among the candidates).</w:t>
       </w:r>
     </w:p>
     <w:p>
@@ -15227,8 +16110,13 @@
       </w:r>
     </w:p>
     <w:p>
-      <w:r>
-        <w:t>Due to the fact that there are several easily distinguishable tasks within the project, software development will employ an incremental approach with 7 increments:</w:t>
+      <w:proofErr w:type="gramStart"/>
+      <w:r>
+        <w:t>Due to the fact that</w:t>
+      </w:r>
+      <w:proofErr w:type="gramEnd"/>
+      <w:r>
+        <w:t xml:space="preserve"> there are several easily distinguishable tasks within the project, software development will employ an incremental approach with 7 increments:</w:t>
       </w:r>
     </w:p>
     <w:p>
@@ -15960,8 +16848,13 @@
             <w:tcW w:w="4532" w:type="dxa"/>
           </w:tcPr>
           <w:p>
-            <w:r>
-              <w:t>Final testing, ensure final system works, test system with potential end user.</w:t>
+            <w:proofErr w:type="gramStart"/>
+            <w:r>
+              <w:t>Final testing,</w:t>
+            </w:r>
+            <w:proofErr w:type="gramEnd"/>
+            <w:r>
+              <w:t xml:space="preserve"> ensure final system works, test system with potential end user.</w:t>
             </w:r>
           </w:p>
         </w:tc>
@@ -17222,7 +18115,27 @@
                 <w:szCs w:val="22"/>
                 <w:u w:val="none"/>
               </w:rPr>
-              <w:t>Started work to replace with a WebsocketListener.</w:t>
+              <w:t xml:space="preserve">Started work to replace with a </w:t>
+            </w:r>
+            <w:proofErr w:type="spellStart"/>
+            <w:r>
+              <w:rPr>
+                <w:rFonts w:asciiTheme="minorHAnsi" w:hAnsiTheme="minorHAnsi"/>
+                <w:sz w:val="22"/>
+                <w:szCs w:val="22"/>
+                <w:u w:val="none"/>
+              </w:rPr>
+              <w:t>WebsocketListener</w:t>
+            </w:r>
+            <w:proofErr w:type="spellEnd"/>
+            <w:r>
+              <w:rPr>
+                <w:rFonts w:asciiTheme="minorHAnsi" w:hAnsiTheme="minorHAnsi"/>
+                <w:sz w:val="22"/>
+                <w:szCs w:val="22"/>
+                <w:u w:val="none"/>
+              </w:rPr>
+              <w:t>.</w:t>
             </w:r>
           </w:p>
           <w:p>
@@ -17858,7 +18771,27 @@
                 <w:szCs w:val="22"/>
                 <w:u w:val="none"/>
               </w:rPr>
-              <w:t xml:space="preserve">Draw up UML, ERD &amp; architecture diagram using Lucidchart. </w:t>
+              <w:t xml:space="preserve">Draw up UML, ERD &amp; architecture diagram using </w:t>
+            </w:r>
+            <w:proofErr w:type="spellStart"/>
+            <w:r>
+              <w:rPr>
+                <w:rFonts w:asciiTheme="minorHAnsi" w:hAnsiTheme="minorHAnsi" w:cstheme="minorHAnsi"/>
+                <w:sz w:val="22"/>
+                <w:szCs w:val="22"/>
+                <w:u w:val="none"/>
+              </w:rPr>
+              <w:t>Lucidchart</w:t>
+            </w:r>
+            <w:proofErr w:type="spellEnd"/>
+            <w:r>
+              <w:rPr>
+                <w:rFonts w:asciiTheme="minorHAnsi" w:hAnsiTheme="minorHAnsi" w:cstheme="minorHAnsi"/>
+                <w:sz w:val="22"/>
+                <w:szCs w:val="22"/>
+                <w:u w:val="none"/>
+              </w:rPr>
+              <w:t xml:space="preserve">. </w:t>
             </w:r>
           </w:p>
           <w:p>
@@ -19805,7 +20738,29 @@
                 <w:szCs w:val="22"/>
                 <w:u w:val="none"/>
               </w:rPr>
-              <w:t>Compare GOFAI algorithms and select best performing algorithm over extended period of time.</w:t>
+              <w:t xml:space="preserve">Compare GOFAI algorithms and select best performing algorithm over extended </w:t>
+            </w:r>
+            <w:proofErr w:type="gramStart"/>
+            <w:r>
+              <w:rPr>
+                <w:rFonts w:asciiTheme="minorHAnsi" w:hAnsiTheme="minorHAnsi" w:cstheme="minorHAnsi"/>
+                <w:iCs/>
+                <w:sz w:val="22"/>
+                <w:szCs w:val="22"/>
+                <w:u w:val="none"/>
+              </w:rPr>
+              <w:t>period of time</w:t>
+            </w:r>
+            <w:proofErr w:type="gramEnd"/>
+            <w:r>
+              <w:rPr>
+                <w:rFonts w:asciiTheme="minorHAnsi" w:hAnsiTheme="minorHAnsi" w:cstheme="minorHAnsi"/>
+                <w:iCs/>
+                <w:sz w:val="22"/>
+                <w:szCs w:val="22"/>
+                <w:u w:val="none"/>
+              </w:rPr>
+              <w:t>.</w:t>
             </w:r>
           </w:p>
           <w:p>
@@ -21548,8 +22503,13 @@
         </w:numPr>
       </w:pPr>
       <w:r>
-        <w:t>Schedule overrun</w:t>
-      </w:r>
+        <w:t xml:space="preserve">Schedule </w:t>
+      </w:r>
+      <w:proofErr w:type="gramStart"/>
+      <w:r>
+        <w:t>overrun</w:t>
+      </w:r>
+      <w:proofErr w:type="gramEnd"/>
       <w:r>
         <w:t>.</w:t>
       </w:r>
@@ -21772,7 +22732,15 @@
     </w:p>
     <w:p>
       <w:r>
-        <w:t>Unsure on future difficulties, it was decided that the storage and API technologies would be reviewed at a later date due to some requiring more time investment than others.</w:t>
+        <w:t xml:space="preserve">Unsure on future difficulties, it was decided that the storage and API technologies would be reviewed </w:t>
+      </w:r>
+      <w:proofErr w:type="gramStart"/>
+      <w:r>
+        <w:t>at a later date</w:t>
+      </w:r>
+      <w:proofErr w:type="gramEnd"/>
+      <w:r>
+        <w:t xml:space="preserve"> due to some requiring more time investment than others.</w:t>
       </w:r>
     </w:p>
     <w:p>
@@ -21923,7 +22891,15 @@
         </w:numPr>
       </w:pPr>
       <w:r>
-        <w:t>Schedule overrun.</w:t>
+        <w:t xml:space="preserve">Schedule </w:t>
+      </w:r>
+      <w:proofErr w:type="gramStart"/>
+      <w:r>
+        <w:t>overrun</w:t>
+      </w:r>
+      <w:proofErr w:type="gramEnd"/>
+      <w:r>
+        <w:t>.</w:t>
       </w:r>
     </w:p>
     <w:p>
@@ -22008,7 +22984,23 @@
     <w:p>
       <w:r>
         <w:lastRenderedPageBreak/>
-        <w:t>The application performs API get requests to collect current and historic price data and merges them into a chronological price list of exchange rates for each cryptocurrency. The API limits requests to minimise the risk of DDOS attack, though this has the added affect of increasing the time required to collect the relevant data. To attempt to bypass this, the current collection was going to utilise a Websocket listener, allowing the maximum amount of API requests to be available to the historic collector.</w:t>
+        <w:t xml:space="preserve">The application performs API get requests to collect current and historic price data and merges them into a chronological price list of exchange rates for each cryptocurrency. The API limits requests to minimise the risk of DDOS attack, though this has the added </w:t>
+      </w:r>
+      <w:proofErr w:type="spellStart"/>
+      <w:r>
+        <w:t>affect</w:t>
+      </w:r>
+      <w:proofErr w:type="spellEnd"/>
+      <w:r>
+        <w:t xml:space="preserve"> of increasing the time required to collect the relevant data. To attempt to bypass this, the current collection was going to utilise a </w:t>
+      </w:r>
+      <w:proofErr w:type="spellStart"/>
+      <w:r>
+        <w:t>Websocket</w:t>
+      </w:r>
+      <w:proofErr w:type="spellEnd"/>
+      <w:r>
+        <w:t xml:space="preserve"> listener, allowing the maximum amount of API requests to be available to the historic collector.</w:t>
       </w:r>
     </w:p>
     <w:p>
@@ -22031,7 +23023,15 @@
         </w:numPr>
       </w:pPr>
       <w:r>
-        <w:t>A Java application that consumes data from the GDAX API endpoint and turns it into minute average price data. It is able to collect both live and historic data simultaneously.</w:t>
+        <w:t xml:space="preserve">A Java application that consumes data from the GDAX API endpoint and turns it into minute average price data. It </w:t>
+      </w:r>
+      <w:proofErr w:type="gramStart"/>
+      <w:r>
+        <w:t>is able to</w:t>
+      </w:r>
+      <w:proofErr w:type="gramEnd"/>
+      <w:r>
+        <w:t xml:space="preserve"> collect both live and historic data simultaneously.</w:t>
       </w:r>
     </w:p>
     <w:p>
@@ -22078,7 +23078,15 @@
         </w:numPr>
       </w:pPr>
       <w:r>
-        <w:t>A variety of bugs have been fixed (either through JUnit testing or directly attempting to fix them) and several other issues have been noticed to rarely occur. Investigation at a later date will be required.</w:t>
+        <w:t xml:space="preserve">A variety of bugs have been fixed (either through JUnit testing or directly attempting to fix them) and several other issues have been noticed to rarely occur. Investigation </w:t>
+      </w:r>
+      <w:proofErr w:type="gramStart"/>
+      <w:r>
+        <w:t>at a later date</w:t>
+      </w:r>
+      <w:proofErr w:type="gramEnd"/>
+      <w:r>
+        <w:t xml:space="preserve"> will be required.</w:t>
       </w:r>
     </w:p>
     <w:p>
@@ -22208,7 +23216,15 @@
         </w:numPr>
       </w:pPr>
       <w:r>
-        <w:t>Schedule overrun.</w:t>
+        <w:t xml:space="preserve">Schedule </w:t>
+      </w:r>
+      <w:proofErr w:type="gramStart"/>
+      <w:r>
+        <w:t>overrun</w:t>
+      </w:r>
+      <w:proofErr w:type="gramEnd"/>
+      <w:r>
+        <w:t>.</w:t>
       </w:r>
     </w:p>
     <w:p/>
@@ -22420,7 +23436,15 @@
         </w:numPr>
       </w:pPr>
       <w:r>
-        <w:t>Schedule overrun.</w:t>
+        <w:t xml:space="preserve">Schedule </w:t>
+      </w:r>
+      <w:proofErr w:type="gramStart"/>
+      <w:r>
+        <w:t>overrun</w:t>
+      </w:r>
+      <w:proofErr w:type="gramEnd"/>
+      <w:r>
+        <w:t>.</w:t>
       </w:r>
     </w:p>
     <w:p>
@@ -22459,7 +23483,15 @@
     </w:p>
     <w:p>
       <w:r>
-        <w:t xml:space="preserve">Entity Framework was used to create the majority of the functionality; however, some code was </w:t>
+        <w:t xml:space="preserve">Entity Framework was used to create </w:t>
+      </w:r>
+      <w:proofErr w:type="gramStart"/>
+      <w:r>
+        <w:t>the majority of</w:t>
+      </w:r>
+      <w:proofErr w:type="gramEnd"/>
+      <w:r>
+        <w:t xml:space="preserve"> the functionality; however, some code was </w:t>
       </w:r>
       <w:hyperlink w:anchor="_3.4_Stage_3" w:history="1">
         <w:r>
@@ -22663,7 +23695,15 @@
         </w:numPr>
       </w:pPr>
       <w:r>
-        <w:t>Schedule overrun.</w:t>
+        <w:t xml:space="preserve">Schedule </w:t>
+      </w:r>
+      <w:proofErr w:type="gramStart"/>
+      <w:r>
+        <w:t>overrun</w:t>
+      </w:r>
+      <w:proofErr w:type="gramEnd"/>
+      <w:r>
+        <w:t>.</w:t>
       </w:r>
     </w:p>
     <w:p>
@@ -22874,7 +23914,15 @@
         </w:numPr>
       </w:pPr>
       <w:r>
-        <w:t>Schedule overrun.</w:t>
+        <w:t xml:space="preserve">Schedule </w:t>
+      </w:r>
+      <w:proofErr w:type="gramStart"/>
+      <w:r>
+        <w:t>overrun</w:t>
+      </w:r>
+      <w:proofErr w:type="gramEnd"/>
+      <w:r>
+        <w:t>.</w:t>
       </w:r>
     </w:p>
     <w:p/>
@@ -23039,7 +24087,15 @@
     </w:p>
     <w:p>
       <w:r>
-        <w:t>Develop benchmarking algorithm to compare prediction algorithms based on the difference between output and actual growth. Outputting the average predicted change over a set time period may also be useful.</w:t>
+        <w:t xml:space="preserve">Develop benchmarking algorithm to compare prediction algorithms based on the difference between output and actual growth. Outputting the average predicted change over a set </w:t>
+      </w:r>
+      <w:proofErr w:type="gramStart"/>
+      <w:r>
+        <w:t>time period</w:t>
+      </w:r>
+      <w:proofErr w:type="gramEnd"/>
+      <w:r>
+        <w:t xml:space="preserve"> may also be useful.</w:t>
       </w:r>
     </w:p>
     <w:p>
@@ -23085,7 +24141,15 @@
         </w:numPr>
       </w:pPr>
       <w:r>
-        <w:t>Schedule overrun.</w:t>
+        <w:t xml:space="preserve">Schedule </w:t>
+      </w:r>
+      <w:proofErr w:type="gramStart"/>
+      <w:r>
+        <w:t>overrun</w:t>
+      </w:r>
+      <w:proofErr w:type="gramEnd"/>
+      <w:r>
+        <w:t>.</w:t>
       </w:r>
     </w:p>
     <w:p>
@@ -23149,28 +24213,13 @@
     </w:p>
     <w:p>
       <w:r>
-        <w:t xml:space="preserve">Initial benchmarking using error showed little, alternative based on </w:t>
-      </w:r>
-      <w:r>
-        <w:t>investment profit</w:t>
+        <w:t>Initial benchmarking using error showed little, alternative based on investment profit</w:t>
       </w:r>
       <w:r>
         <w:t xml:space="preserve"> or </w:t>
       </w:r>
       <w:r>
-        <w:t>loss</w:t>
-      </w:r>
-      <w:r>
-        <w:t xml:space="preserve"> was</w:t>
-      </w:r>
-      <w:r>
-        <w:t xml:space="preserve"> used</w:t>
-      </w:r>
-      <w:r>
-        <w:t xml:space="preserve"> instead</w:t>
-      </w:r>
-      <w:r>
-        <w:t>.</w:t>
+        <w:t>loss was used instead.</w:t>
       </w:r>
     </w:p>
     <w:p>
@@ -23344,7 +24393,15 @@
         </w:numPr>
       </w:pPr>
       <w:r>
-        <w:t>Schedule overrun.</w:t>
+        <w:t xml:space="preserve">Schedule </w:t>
+      </w:r>
+      <w:proofErr w:type="gramStart"/>
+      <w:r>
+        <w:t>overrun</w:t>
+      </w:r>
+      <w:proofErr w:type="gramEnd"/>
+      <w:r>
+        <w:t>.</w:t>
       </w:r>
     </w:p>
     <w:p/>
@@ -24403,7 +25460,15 @@
     </w:p>
     <w:p>
       <w:r>
-        <w:t>The following data was collected and run through the benchmarking process to show how the application could perform over an extended time period. The data was collected over several days (due to the frequency constraints on the GDAX API calls) and was run through the benchmarking process at approximately 9:00am on Friday 4</w:t>
+        <w:t xml:space="preserve">The following data was collected and run through the benchmarking process to show how the application could perform over an extended </w:t>
+      </w:r>
+      <w:proofErr w:type="gramStart"/>
+      <w:r>
+        <w:t>time period</w:t>
+      </w:r>
+      <w:proofErr w:type="gramEnd"/>
+      <w:r>
+        <w:t>. The data was collected over several days (due to the frequency constraints on the GDAX API calls) and was run through the benchmarking process at approximately 9:00am on Friday 4</w:t>
       </w:r>
       <w:r>
         <w:rPr>
@@ -32896,141 +33961,6 @@
 </file>
 
 <file path=customXml/item1.xml><?xml version="1.0" encoding="utf-8"?>
-<?mso-contentType ?>
-<FormTemplates xmlns="http://schemas.microsoft.com/sharepoint/v3/contenttype/forms">
-  <Display>DocumentLibraryForm</Display>
-  <Edit>AssetEditForm</Edit>
-  <New>DocumentLibraryForm</New>
-</FormTemplates>
-</file>
-
-<file path=customXml/item2.xml><?xml version="1.0" encoding="utf-8"?>
-<p:properties xmlns:p="http://schemas.microsoft.com/office/2006/metadata/properties" xmlns:xsi="http://www.w3.org/2001/XMLSchema-instance" xmlns:pc="http://schemas.microsoft.com/office/infopath/2007/PartnerControls">
-  <documentManagement>
-    <APDescription xmlns="4873beb7-5857-4685-be1f-d57550cc96cc" xsi:nil="true"/>
-    <AssetExpire xmlns="4873beb7-5857-4685-be1f-d57550cc96cc">2029-01-01T08:00:00+00:00</AssetExpire>
-    <CampaignTagsTaxHTField0 xmlns="4873beb7-5857-4685-be1f-d57550cc96cc">
-      <Terms xmlns="http://schemas.microsoft.com/office/infopath/2007/PartnerControls"/>
-    </CampaignTagsTaxHTField0>
-    <IntlLangReviewDate xmlns="4873beb7-5857-4685-be1f-d57550cc96cc" xsi:nil="true"/>
-    <TPFriendlyName xmlns="4873beb7-5857-4685-be1f-d57550cc96cc" xsi:nil="true"/>
-    <IntlLangReview xmlns="4873beb7-5857-4685-be1f-d57550cc96cc">false</IntlLangReview>
-    <LocLastLocAttemptVersionLookup xmlns="4873beb7-5857-4685-be1f-d57550cc96cc">856581</LocLastLocAttemptVersionLookup>
-    <PolicheckWords xmlns="4873beb7-5857-4685-be1f-d57550cc96cc" xsi:nil="true"/>
-    <SubmitterId xmlns="4873beb7-5857-4685-be1f-d57550cc96cc" xsi:nil="true"/>
-    <AcquiredFrom xmlns="4873beb7-5857-4685-be1f-d57550cc96cc">Internal MS</AcquiredFrom>
-    <EditorialStatus xmlns="4873beb7-5857-4685-be1f-d57550cc96cc">Complete</EditorialStatus>
-    <Markets xmlns="4873beb7-5857-4685-be1f-d57550cc96cc"/>
-    <OriginAsset xmlns="4873beb7-5857-4685-be1f-d57550cc96cc" xsi:nil="true"/>
-    <AssetStart xmlns="4873beb7-5857-4685-be1f-d57550cc96cc">2012-09-19T07:42:00+00:00</AssetStart>
-    <FriendlyTitle xmlns="4873beb7-5857-4685-be1f-d57550cc96cc" xsi:nil="true"/>
-    <MarketSpecific xmlns="4873beb7-5857-4685-be1f-d57550cc96cc">false</MarketSpecific>
-    <TPNamespace xmlns="4873beb7-5857-4685-be1f-d57550cc96cc" xsi:nil="true"/>
-    <PublishStatusLookup xmlns="4873beb7-5857-4685-be1f-d57550cc96cc">
-      <Value>1622610</Value>
-    </PublishStatusLookup>
-    <APAuthor xmlns="4873beb7-5857-4685-be1f-d57550cc96cc">
-      <UserInfo>
-        <DisplayName>REDMOND\v-aptall</DisplayName>
-        <AccountId>2566</AccountId>
-        <AccountType/>
-      </UserInfo>
-    </APAuthor>
-    <TPCommandLine xmlns="4873beb7-5857-4685-be1f-d57550cc96cc" xsi:nil="true"/>
-    <IntlLangReviewer xmlns="4873beb7-5857-4685-be1f-d57550cc96cc" xsi:nil="true"/>
-    <OpenTemplate xmlns="4873beb7-5857-4685-be1f-d57550cc96cc">true</OpenTemplate>
-    <CSXSubmissionDate xmlns="4873beb7-5857-4685-be1f-d57550cc96cc" xsi:nil="true"/>
-    <TaxCatchAll xmlns="4873beb7-5857-4685-be1f-d57550cc96cc"/>
-    <Manager xmlns="4873beb7-5857-4685-be1f-d57550cc96cc" xsi:nil="true"/>
-    <NumericId xmlns="4873beb7-5857-4685-be1f-d57550cc96cc" xsi:nil="true"/>
-    <ParentAssetId xmlns="4873beb7-5857-4685-be1f-d57550cc96cc" xsi:nil="true"/>
-    <OriginalSourceMarket xmlns="4873beb7-5857-4685-be1f-d57550cc96cc" xsi:nil="true"/>
-    <ApprovalStatus xmlns="4873beb7-5857-4685-be1f-d57550cc96cc">InProgress</ApprovalStatus>
-    <TPComponent xmlns="4873beb7-5857-4685-be1f-d57550cc96cc" xsi:nil="true"/>
-    <EditorialTags xmlns="4873beb7-5857-4685-be1f-d57550cc96cc" xsi:nil="true"/>
-    <TPExecutable xmlns="4873beb7-5857-4685-be1f-d57550cc96cc" xsi:nil="true"/>
-    <TPLaunchHelpLink xmlns="4873beb7-5857-4685-be1f-d57550cc96cc" xsi:nil="true"/>
-    <LocComments xmlns="4873beb7-5857-4685-be1f-d57550cc96cc" xsi:nil="true"/>
-    <LocRecommendedHandoff xmlns="4873beb7-5857-4685-be1f-d57550cc96cc" xsi:nil="true"/>
-    <SourceTitle xmlns="4873beb7-5857-4685-be1f-d57550cc96cc" xsi:nil="true"/>
-    <CSXUpdate xmlns="4873beb7-5857-4685-be1f-d57550cc96cc">false</CSXUpdate>
-    <IntlLocPriority xmlns="4873beb7-5857-4685-be1f-d57550cc96cc" xsi:nil="true"/>
-    <UAProjectedTotalWords xmlns="4873beb7-5857-4685-be1f-d57550cc96cc" xsi:nil="true"/>
-    <AssetType xmlns="4873beb7-5857-4685-be1f-d57550cc96cc">TP</AssetType>
-    <MachineTranslated xmlns="4873beb7-5857-4685-be1f-d57550cc96cc">false</MachineTranslated>
-    <OutputCachingOn xmlns="4873beb7-5857-4685-be1f-d57550cc96cc">false</OutputCachingOn>
-    <TemplateStatus xmlns="4873beb7-5857-4685-be1f-d57550cc96cc">Complete</TemplateStatus>
-    <IsSearchable xmlns="4873beb7-5857-4685-be1f-d57550cc96cc">true</IsSearchable>
-    <ContentItem xmlns="4873beb7-5857-4685-be1f-d57550cc96cc" xsi:nil="true"/>
-    <HandoffToMSDN xmlns="4873beb7-5857-4685-be1f-d57550cc96cc" xsi:nil="true"/>
-    <ShowIn xmlns="4873beb7-5857-4685-be1f-d57550cc96cc">Show everywhere</ShowIn>
-    <ThumbnailAssetId xmlns="4873beb7-5857-4685-be1f-d57550cc96cc" xsi:nil="true"/>
-    <UALocComments xmlns="4873beb7-5857-4685-be1f-d57550cc96cc" xsi:nil="true"/>
-    <UALocRecommendation xmlns="4873beb7-5857-4685-be1f-d57550cc96cc">Localize</UALocRecommendation>
-    <LastModifiedDateTime xmlns="4873beb7-5857-4685-be1f-d57550cc96cc" xsi:nil="true"/>
-    <LegacyData xmlns="4873beb7-5857-4685-be1f-d57550cc96cc" xsi:nil="true"/>
-    <LocManualTestRequired xmlns="4873beb7-5857-4685-be1f-d57550cc96cc">false</LocManualTestRequired>
-    <LocMarketGroupTiers2 xmlns="4873beb7-5857-4685-be1f-d57550cc96cc" xsi:nil="true"/>
-    <ClipArtFilename xmlns="4873beb7-5857-4685-be1f-d57550cc96cc" xsi:nil="true"/>
-    <TPApplication xmlns="4873beb7-5857-4685-be1f-d57550cc96cc" xsi:nil="true"/>
-    <CSXHash xmlns="4873beb7-5857-4685-be1f-d57550cc96cc" xsi:nil="true"/>
-    <DirectSourceMarket xmlns="4873beb7-5857-4685-be1f-d57550cc96cc" xsi:nil="true"/>
-    <PrimaryImageGen xmlns="4873beb7-5857-4685-be1f-d57550cc96cc">true</PrimaryImageGen>
-    <PlannedPubDate xmlns="4873beb7-5857-4685-be1f-d57550cc96cc" xsi:nil="true"/>
-    <CSXSubmissionMarket xmlns="4873beb7-5857-4685-be1f-d57550cc96cc" xsi:nil="true"/>
-    <Downloads xmlns="4873beb7-5857-4685-be1f-d57550cc96cc">0</Downloads>
-    <ArtSampleDocs xmlns="4873beb7-5857-4685-be1f-d57550cc96cc" xsi:nil="true"/>
-    <TrustLevel xmlns="4873beb7-5857-4685-be1f-d57550cc96cc">1 Microsoft Managed Content</TrustLevel>
-    <BlockPublish xmlns="4873beb7-5857-4685-be1f-d57550cc96cc">false</BlockPublish>
-    <TPLaunchHelpLinkType xmlns="4873beb7-5857-4685-be1f-d57550cc96cc">Template</TPLaunchHelpLinkType>
-    <LocalizationTagsTaxHTField0 xmlns="4873beb7-5857-4685-be1f-d57550cc96cc">
-      <Terms xmlns="http://schemas.microsoft.com/office/infopath/2007/PartnerControls"/>
-    </LocalizationTagsTaxHTField0>
-    <BusinessGroup xmlns="4873beb7-5857-4685-be1f-d57550cc96cc" xsi:nil="true"/>
-    <Providers xmlns="4873beb7-5857-4685-be1f-d57550cc96cc" xsi:nil="true"/>
-    <TemplateTemplateType xmlns="4873beb7-5857-4685-be1f-d57550cc96cc">Word Document Template</TemplateTemplateType>
-    <TimesCloned xmlns="4873beb7-5857-4685-be1f-d57550cc96cc" xsi:nil="true"/>
-    <TPAppVersion xmlns="4873beb7-5857-4685-be1f-d57550cc96cc" xsi:nil="true"/>
-    <VoteCount xmlns="4873beb7-5857-4685-be1f-d57550cc96cc" xsi:nil="true"/>
-    <AverageRating xmlns="4873beb7-5857-4685-be1f-d57550cc96cc" xsi:nil="true"/>
-    <FeatureTagsTaxHTField0 xmlns="4873beb7-5857-4685-be1f-d57550cc96cc">
-      <Terms xmlns="http://schemas.microsoft.com/office/infopath/2007/PartnerControls"/>
-    </FeatureTagsTaxHTField0>
-    <Provider xmlns="4873beb7-5857-4685-be1f-d57550cc96cc" xsi:nil="true"/>
-    <UACurrentWords xmlns="4873beb7-5857-4685-be1f-d57550cc96cc" xsi:nil="true"/>
-    <AssetId xmlns="4873beb7-5857-4685-be1f-d57550cc96cc">TP103457714</AssetId>
-    <TPClientViewer xmlns="4873beb7-5857-4685-be1f-d57550cc96cc" xsi:nil="true"/>
-    <DSATActionTaken xmlns="4873beb7-5857-4685-be1f-d57550cc96cc" xsi:nil="true"/>
-    <APEditor xmlns="4873beb7-5857-4685-be1f-d57550cc96cc">
-      <UserInfo>
-        <DisplayName/>
-        <AccountId xsi:nil="true"/>
-        <AccountType/>
-      </UserInfo>
-    </APEditor>
-    <TPInstallLocation xmlns="4873beb7-5857-4685-be1f-d57550cc96cc" xsi:nil="true"/>
-    <OOCacheId xmlns="4873beb7-5857-4685-be1f-d57550cc96cc" xsi:nil="true"/>
-    <IsDeleted xmlns="4873beb7-5857-4685-be1f-d57550cc96cc">false</IsDeleted>
-    <PublishTargets xmlns="4873beb7-5857-4685-be1f-d57550cc96cc">OfficeOnlineVNext</PublishTargets>
-    <ApprovalLog xmlns="4873beb7-5857-4685-be1f-d57550cc96cc" xsi:nil="true"/>
-    <BugNumber xmlns="4873beb7-5857-4685-be1f-d57550cc96cc" xsi:nil="true"/>
-    <CrawlForDependencies xmlns="4873beb7-5857-4685-be1f-d57550cc96cc">false</CrawlForDependencies>
-    <InternalTagsTaxHTField0 xmlns="4873beb7-5857-4685-be1f-d57550cc96cc">
-      <Terms xmlns="http://schemas.microsoft.com/office/infopath/2007/PartnerControls"/>
-    </InternalTagsTaxHTField0>
-    <LastHandOff xmlns="4873beb7-5857-4685-be1f-d57550cc96cc" xsi:nil="true"/>
-    <Milestone xmlns="4873beb7-5857-4685-be1f-d57550cc96cc" xsi:nil="true"/>
-    <OriginalRelease xmlns="4873beb7-5857-4685-be1f-d57550cc96cc">15</OriginalRelease>
-    <RecommendationsModifier xmlns="4873beb7-5857-4685-be1f-d57550cc96cc" xsi:nil="true"/>
-    <ScenarioTagsTaxHTField0 xmlns="4873beb7-5857-4685-be1f-d57550cc96cc">
-      <Terms xmlns="http://schemas.microsoft.com/office/infopath/2007/PartnerControls"/>
-    </ScenarioTagsTaxHTField0>
-    <UANotes xmlns="4873beb7-5857-4685-be1f-d57550cc96cc" xsi:nil="true"/>
-  </documentManagement>
-</p:properties>
-</file>
-
-<file path=customXml/item3.xml><?xml version="1.0" encoding="utf-8"?>
 <ct:contentTypeSchema xmlns:ct="http://schemas.microsoft.com/office/2006/metadata/contentType" xmlns:ma="http://schemas.microsoft.com/office/2006/metadata/properties/metaAttributes" ct:_="" ma:_="" ma:contentTypeName="TemplateFile" ma:contentTypeID="0x0101006EDDDB5EE6D98C44930B742096920B300400F5B6D36B3EF94B4E9A635CDF2A18F5B8" ma:contentTypeVersion="72" ma:contentTypeDescription="Create a new document." ma:contentTypeScope="" ma:versionID="a23e56308344d904b51738559c3d67c9">
   <xsd:schema xmlns:xsd="http://www.w3.org/2001/XMLSchema" xmlns:xs="http://www.w3.org/2001/XMLSchema" xmlns:p="http://schemas.microsoft.com/office/2006/metadata/properties" xmlns:ns2="4873beb7-5857-4685-be1f-d57550cc96cc" targetNamespace="http://schemas.microsoft.com/office/2006/metadata/properties" ma:root="true" ma:fieldsID="cd0908cc4600e77bf5da051303e00c8d" ns2:_="">
     <xsd:import namespace="4873beb7-5857-4685-be1f-d57550cc96cc"/>
@@ -34070,29 +35000,146 @@
 </ct:contentTypeSchema>
 </file>
 
+<file path=customXml/item2.xml><?xml version="1.0" encoding="utf-8"?>
+<p:properties xmlns:p="http://schemas.microsoft.com/office/2006/metadata/properties" xmlns:xsi="http://www.w3.org/2001/XMLSchema-instance" xmlns:pc="http://schemas.microsoft.com/office/infopath/2007/PartnerControls">
+  <documentManagement>
+    <APDescription xmlns="4873beb7-5857-4685-be1f-d57550cc96cc" xsi:nil="true"/>
+    <AssetExpire xmlns="4873beb7-5857-4685-be1f-d57550cc96cc">2029-01-01T08:00:00+00:00</AssetExpire>
+    <CampaignTagsTaxHTField0 xmlns="4873beb7-5857-4685-be1f-d57550cc96cc">
+      <Terms xmlns="http://schemas.microsoft.com/office/infopath/2007/PartnerControls"/>
+    </CampaignTagsTaxHTField0>
+    <IntlLangReviewDate xmlns="4873beb7-5857-4685-be1f-d57550cc96cc" xsi:nil="true"/>
+    <TPFriendlyName xmlns="4873beb7-5857-4685-be1f-d57550cc96cc" xsi:nil="true"/>
+    <IntlLangReview xmlns="4873beb7-5857-4685-be1f-d57550cc96cc">false</IntlLangReview>
+    <LocLastLocAttemptVersionLookup xmlns="4873beb7-5857-4685-be1f-d57550cc96cc">856581</LocLastLocAttemptVersionLookup>
+    <PolicheckWords xmlns="4873beb7-5857-4685-be1f-d57550cc96cc" xsi:nil="true"/>
+    <SubmitterId xmlns="4873beb7-5857-4685-be1f-d57550cc96cc" xsi:nil="true"/>
+    <AcquiredFrom xmlns="4873beb7-5857-4685-be1f-d57550cc96cc">Internal MS</AcquiredFrom>
+    <EditorialStatus xmlns="4873beb7-5857-4685-be1f-d57550cc96cc">Complete</EditorialStatus>
+    <Markets xmlns="4873beb7-5857-4685-be1f-d57550cc96cc"/>
+    <OriginAsset xmlns="4873beb7-5857-4685-be1f-d57550cc96cc" xsi:nil="true"/>
+    <AssetStart xmlns="4873beb7-5857-4685-be1f-d57550cc96cc">2012-09-19T07:42:00+00:00</AssetStart>
+    <FriendlyTitle xmlns="4873beb7-5857-4685-be1f-d57550cc96cc" xsi:nil="true"/>
+    <MarketSpecific xmlns="4873beb7-5857-4685-be1f-d57550cc96cc">false</MarketSpecific>
+    <TPNamespace xmlns="4873beb7-5857-4685-be1f-d57550cc96cc" xsi:nil="true"/>
+    <PublishStatusLookup xmlns="4873beb7-5857-4685-be1f-d57550cc96cc">
+      <Value>1622610</Value>
+    </PublishStatusLookup>
+    <APAuthor xmlns="4873beb7-5857-4685-be1f-d57550cc96cc">
+      <UserInfo>
+        <DisplayName>REDMOND\v-aptall</DisplayName>
+        <AccountId>2566</AccountId>
+        <AccountType/>
+      </UserInfo>
+    </APAuthor>
+    <TPCommandLine xmlns="4873beb7-5857-4685-be1f-d57550cc96cc" xsi:nil="true"/>
+    <IntlLangReviewer xmlns="4873beb7-5857-4685-be1f-d57550cc96cc" xsi:nil="true"/>
+    <OpenTemplate xmlns="4873beb7-5857-4685-be1f-d57550cc96cc">true</OpenTemplate>
+    <CSXSubmissionDate xmlns="4873beb7-5857-4685-be1f-d57550cc96cc" xsi:nil="true"/>
+    <TaxCatchAll xmlns="4873beb7-5857-4685-be1f-d57550cc96cc"/>
+    <Manager xmlns="4873beb7-5857-4685-be1f-d57550cc96cc" xsi:nil="true"/>
+    <NumericId xmlns="4873beb7-5857-4685-be1f-d57550cc96cc" xsi:nil="true"/>
+    <ParentAssetId xmlns="4873beb7-5857-4685-be1f-d57550cc96cc" xsi:nil="true"/>
+    <OriginalSourceMarket xmlns="4873beb7-5857-4685-be1f-d57550cc96cc" xsi:nil="true"/>
+    <ApprovalStatus xmlns="4873beb7-5857-4685-be1f-d57550cc96cc">InProgress</ApprovalStatus>
+    <TPComponent xmlns="4873beb7-5857-4685-be1f-d57550cc96cc" xsi:nil="true"/>
+    <EditorialTags xmlns="4873beb7-5857-4685-be1f-d57550cc96cc" xsi:nil="true"/>
+    <TPExecutable xmlns="4873beb7-5857-4685-be1f-d57550cc96cc" xsi:nil="true"/>
+    <TPLaunchHelpLink xmlns="4873beb7-5857-4685-be1f-d57550cc96cc" xsi:nil="true"/>
+    <LocComments xmlns="4873beb7-5857-4685-be1f-d57550cc96cc" xsi:nil="true"/>
+    <LocRecommendedHandoff xmlns="4873beb7-5857-4685-be1f-d57550cc96cc" xsi:nil="true"/>
+    <SourceTitle xmlns="4873beb7-5857-4685-be1f-d57550cc96cc" xsi:nil="true"/>
+    <CSXUpdate xmlns="4873beb7-5857-4685-be1f-d57550cc96cc">false</CSXUpdate>
+    <IntlLocPriority xmlns="4873beb7-5857-4685-be1f-d57550cc96cc" xsi:nil="true"/>
+    <UAProjectedTotalWords xmlns="4873beb7-5857-4685-be1f-d57550cc96cc" xsi:nil="true"/>
+    <AssetType xmlns="4873beb7-5857-4685-be1f-d57550cc96cc">TP</AssetType>
+    <MachineTranslated xmlns="4873beb7-5857-4685-be1f-d57550cc96cc">false</MachineTranslated>
+    <OutputCachingOn xmlns="4873beb7-5857-4685-be1f-d57550cc96cc">false</OutputCachingOn>
+    <TemplateStatus xmlns="4873beb7-5857-4685-be1f-d57550cc96cc">Complete</TemplateStatus>
+    <IsSearchable xmlns="4873beb7-5857-4685-be1f-d57550cc96cc">true</IsSearchable>
+    <ContentItem xmlns="4873beb7-5857-4685-be1f-d57550cc96cc" xsi:nil="true"/>
+    <HandoffToMSDN xmlns="4873beb7-5857-4685-be1f-d57550cc96cc" xsi:nil="true"/>
+    <ShowIn xmlns="4873beb7-5857-4685-be1f-d57550cc96cc">Show everywhere</ShowIn>
+    <ThumbnailAssetId xmlns="4873beb7-5857-4685-be1f-d57550cc96cc" xsi:nil="true"/>
+    <UALocComments xmlns="4873beb7-5857-4685-be1f-d57550cc96cc" xsi:nil="true"/>
+    <UALocRecommendation xmlns="4873beb7-5857-4685-be1f-d57550cc96cc">Localize</UALocRecommendation>
+    <LastModifiedDateTime xmlns="4873beb7-5857-4685-be1f-d57550cc96cc" xsi:nil="true"/>
+    <LegacyData xmlns="4873beb7-5857-4685-be1f-d57550cc96cc" xsi:nil="true"/>
+    <LocManualTestRequired xmlns="4873beb7-5857-4685-be1f-d57550cc96cc">false</LocManualTestRequired>
+    <LocMarketGroupTiers2 xmlns="4873beb7-5857-4685-be1f-d57550cc96cc" xsi:nil="true"/>
+    <ClipArtFilename xmlns="4873beb7-5857-4685-be1f-d57550cc96cc" xsi:nil="true"/>
+    <TPApplication xmlns="4873beb7-5857-4685-be1f-d57550cc96cc" xsi:nil="true"/>
+    <CSXHash xmlns="4873beb7-5857-4685-be1f-d57550cc96cc" xsi:nil="true"/>
+    <DirectSourceMarket xmlns="4873beb7-5857-4685-be1f-d57550cc96cc" xsi:nil="true"/>
+    <PrimaryImageGen xmlns="4873beb7-5857-4685-be1f-d57550cc96cc">true</PrimaryImageGen>
+    <PlannedPubDate xmlns="4873beb7-5857-4685-be1f-d57550cc96cc" xsi:nil="true"/>
+    <CSXSubmissionMarket xmlns="4873beb7-5857-4685-be1f-d57550cc96cc" xsi:nil="true"/>
+    <Downloads xmlns="4873beb7-5857-4685-be1f-d57550cc96cc">0</Downloads>
+    <ArtSampleDocs xmlns="4873beb7-5857-4685-be1f-d57550cc96cc" xsi:nil="true"/>
+    <TrustLevel xmlns="4873beb7-5857-4685-be1f-d57550cc96cc">1 Microsoft Managed Content</TrustLevel>
+    <BlockPublish xmlns="4873beb7-5857-4685-be1f-d57550cc96cc">false</BlockPublish>
+    <TPLaunchHelpLinkType xmlns="4873beb7-5857-4685-be1f-d57550cc96cc">Template</TPLaunchHelpLinkType>
+    <LocalizationTagsTaxHTField0 xmlns="4873beb7-5857-4685-be1f-d57550cc96cc">
+      <Terms xmlns="http://schemas.microsoft.com/office/infopath/2007/PartnerControls"/>
+    </LocalizationTagsTaxHTField0>
+    <BusinessGroup xmlns="4873beb7-5857-4685-be1f-d57550cc96cc" xsi:nil="true"/>
+    <Providers xmlns="4873beb7-5857-4685-be1f-d57550cc96cc" xsi:nil="true"/>
+    <TemplateTemplateType xmlns="4873beb7-5857-4685-be1f-d57550cc96cc">Word Document Template</TemplateTemplateType>
+    <TimesCloned xmlns="4873beb7-5857-4685-be1f-d57550cc96cc" xsi:nil="true"/>
+    <TPAppVersion xmlns="4873beb7-5857-4685-be1f-d57550cc96cc" xsi:nil="true"/>
+    <VoteCount xmlns="4873beb7-5857-4685-be1f-d57550cc96cc" xsi:nil="true"/>
+    <AverageRating xmlns="4873beb7-5857-4685-be1f-d57550cc96cc" xsi:nil="true"/>
+    <FeatureTagsTaxHTField0 xmlns="4873beb7-5857-4685-be1f-d57550cc96cc">
+      <Terms xmlns="http://schemas.microsoft.com/office/infopath/2007/PartnerControls"/>
+    </FeatureTagsTaxHTField0>
+    <Provider xmlns="4873beb7-5857-4685-be1f-d57550cc96cc" xsi:nil="true"/>
+    <UACurrentWords xmlns="4873beb7-5857-4685-be1f-d57550cc96cc" xsi:nil="true"/>
+    <AssetId xmlns="4873beb7-5857-4685-be1f-d57550cc96cc">TP103457714</AssetId>
+    <TPClientViewer xmlns="4873beb7-5857-4685-be1f-d57550cc96cc" xsi:nil="true"/>
+    <DSATActionTaken xmlns="4873beb7-5857-4685-be1f-d57550cc96cc" xsi:nil="true"/>
+    <APEditor xmlns="4873beb7-5857-4685-be1f-d57550cc96cc">
+      <UserInfo>
+        <DisplayName/>
+        <AccountId xsi:nil="true"/>
+        <AccountType/>
+      </UserInfo>
+    </APEditor>
+    <TPInstallLocation xmlns="4873beb7-5857-4685-be1f-d57550cc96cc" xsi:nil="true"/>
+    <OOCacheId xmlns="4873beb7-5857-4685-be1f-d57550cc96cc" xsi:nil="true"/>
+    <IsDeleted xmlns="4873beb7-5857-4685-be1f-d57550cc96cc">false</IsDeleted>
+    <PublishTargets xmlns="4873beb7-5857-4685-be1f-d57550cc96cc">OfficeOnlineVNext</PublishTargets>
+    <ApprovalLog xmlns="4873beb7-5857-4685-be1f-d57550cc96cc" xsi:nil="true"/>
+    <BugNumber xmlns="4873beb7-5857-4685-be1f-d57550cc96cc" xsi:nil="true"/>
+    <CrawlForDependencies xmlns="4873beb7-5857-4685-be1f-d57550cc96cc">false</CrawlForDependencies>
+    <InternalTagsTaxHTField0 xmlns="4873beb7-5857-4685-be1f-d57550cc96cc">
+      <Terms xmlns="http://schemas.microsoft.com/office/infopath/2007/PartnerControls"/>
+    </InternalTagsTaxHTField0>
+    <LastHandOff xmlns="4873beb7-5857-4685-be1f-d57550cc96cc" xsi:nil="true"/>
+    <Milestone xmlns="4873beb7-5857-4685-be1f-d57550cc96cc" xsi:nil="true"/>
+    <OriginalRelease xmlns="4873beb7-5857-4685-be1f-d57550cc96cc">15</OriginalRelease>
+    <RecommendationsModifier xmlns="4873beb7-5857-4685-be1f-d57550cc96cc" xsi:nil="true"/>
+    <ScenarioTagsTaxHTField0 xmlns="4873beb7-5857-4685-be1f-d57550cc96cc">
+      <Terms xmlns="http://schemas.microsoft.com/office/infopath/2007/PartnerControls"/>
+    </ScenarioTagsTaxHTField0>
+    <UANotes xmlns="4873beb7-5857-4685-be1f-d57550cc96cc" xsi:nil="true"/>
+  </documentManagement>
+</p:properties>
+</file>
+
+<file path=customXml/item3.xml><?xml version="1.0" encoding="utf-8"?>
+<?mso-contentType ?>
+<FormTemplates xmlns="http://schemas.microsoft.com/sharepoint/v3/contenttype/forms">
+  <Display>DocumentLibraryForm</Display>
+  <Edit>AssetEditForm</Edit>
+  <New>DocumentLibraryForm</New>
+</FormTemplates>
+</file>
+
 <file path=customXml/item4.xml><?xml version="1.0" encoding="utf-8"?>
 <b:Sources xmlns:b="http://schemas.openxmlformats.org/officeDocument/2006/bibliography" xmlns="http://schemas.openxmlformats.org/officeDocument/2006/bibliography" SelectedStyle="\APASixthEditionOfficeOnline.xsl" StyleName="APA" Version="6"/>
 </file>
 
 <file path=customXml/itemProps1.xml><?xml version="1.0" encoding="utf-8"?>
-<ds:datastoreItem xmlns:ds="http://schemas.openxmlformats.org/officeDocument/2006/customXml" ds:itemID="{499EA1EC-B023-4266-9865-E1EDA122A8C9}">
-  <ds:schemaRefs>
-    <ds:schemaRef ds:uri="http://schemas.microsoft.com/sharepoint/v3/contenttype/forms"/>
-  </ds:schemaRefs>
-</ds:datastoreItem>
-</file>
-
-<file path=customXml/itemProps2.xml><?xml version="1.0" encoding="utf-8"?>
-<ds:datastoreItem xmlns:ds="http://schemas.openxmlformats.org/officeDocument/2006/customXml" ds:itemID="{63671810-3EF7-4C8E-BCBA-248ABE2BAB39}">
-  <ds:schemaRefs>
-    <ds:schemaRef ds:uri="http://schemas.microsoft.com/office/2006/metadata/properties"/>
-    <ds:schemaRef ds:uri="http://schemas.microsoft.com/office/infopath/2007/PartnerControls"/>
-    <ds:schemaRef ds:uri="4873beb7-5857-4685-be1f-d57550cc96cc"/>
-  </ds:schemaRefs>
-</ds:datastoreItem>
-</file>
-
-<file path=customXml/itemProps3.xml><?xml version="1.0" encoding="utf-8"?>
 <ds:datastoreItem xmlns:ds="http://schemas.openxmlformats.org/officeDocument/2006/customXml" ds:itemID="{9332E30D-EFB4-40E8-AB8F-C2E02C2E75EB}">
   <ds:schemaRefs>
     <ds:schemaRef ds:uri="http://schemas.microsoft.com/office/2006/metadata/contentType"/>
@@ -34110,8 +35157,26 @@
 </ds:datastoreItem>
 </file>
 
+<file path=customXml/itemProps2.xml><?xml version="1.0" encoding="utf-8"?>
+<ds:datastoreItem xmlns:ds="http://schemas.openxmlformats.org/officeDocument/2006/customXml" ds:itemID="{63671810-3EF7-4C8E-BCBA-248ABE2BAB39}">
+  <ds:schemaRefs>
+    <ds:schemaRef ds:uri="http://schemas.microsoft.com/office/2006/metadata/properties"/>
+    <ds:schemaRef ds:uri="http://schemas.microsoft.com/office/infopath/2007/PartnerControls"/>
+    <ds:schemaRef ds:uri="4873beb7-5857-4685-be1f-d57550cc96cc"/>
+  </ds:schemaRefs>
+</ds:datastoreItem>
+</file>
+
+<file path=customXml/itemProps3.xml><?xml version="1.0" encoding="utf-8"?>
+<ds:datastoreItem xmlns:ds="http://schemas.openxmlformats.org/officeDocument/2006/customXml" ds:itemID="{499EA1EC-B023-4266-9865-E1EDA122A8C9}">
+  <ds:schemaRefs>
+    <ds:schemaRef ds:uri="http://schemas.microsoft.com/sharepoint/v3/contenttype/forms"/>
+  </ds:schemaRefs>
+</ds:datastoreItem>
+</file>
+
 <file path=customXml/itemProps4.xml><?xml version="1.0" encoding="utf-8"?>
-<ds:datastoreItem xmlns:ds="http://schemas.openxmlformats.org/officeDocument/2006/customXml" ds:itemID="{E57E5DD3-A7A9-4EDB-A991-C66DFF0D7CF9}">
+<ds:datastoreItem xmlns:ds="http://schemas.openxmlformats.org/officeDocument/2006/customXml" ds:itemID="{6BA1FB94-1460-495F-AAC2-8F2581F9D795}">
   <ds:schemaRefs>
     <ds:schemaRef ds:uri="http://schemas.openxmlformats.org/officeDocument/2006/bibliography"/>
   </ds:schemaRefs>

</xml_diff>

<commit_message>
Report work. Preparation for Marco demo viva.
</commit_message>
<xml_diff>
--- a/10503639 Final Project Report.docx
+++ b/10503639 Final Project Report.docx
@@ -350,7 +350,7 @@
       <w:pPr>
         <w:pStyle w:val="Heading1"/>
       </w:pPr>
-      <w:bookmarkStart w:id="0" w:name="_Toc513894789"/>
+      <w:bookmarkStart w:id="0" w:name="_Toc514049706"/>
       <w:r>
         <w:lastRenderedPageBreak/>
         <w:t>Acknowledgements</w:t>
@@ -456,7 +456,7 @@
       <w:pPr>
         <w:pStyle w:val="Heading1"/>
       </w:pPr>
-      <w:bookmarkStart w:id="1" w:name="_Toc513894790"/>
+      <w:bookmarkStart w:id="1" w:name="_Toc514049707"/>
       <w:r>
         <w:lastRenderedPageBreak/>
         <w:t>Abstract</w:t>
@@ -636,7 +636,7 @@
       <w:pPr>
         <w:pStyle w:val="Heading1"/>
       </w:pPr>
-      <w:bookmarkStart w:id="2" w:name="_Toc513894791"/>
+      <w:bookmarkStart w:id="2" w:name="_Toc514049708"/>
       <w:r>
         <w:lastRenderedPageBreak/>
         <w:t>Table of Contents</w:t>
@@ -694,7 +694,7 @@
           <w:r>
             <w:fldChar w:fldCharType="separate"/>
           </w:r>
-          <w:hyperlink w:anchor="_Toc513894789" w:history="1">
+          <w:hyperlink w:anchor="_Toc514049706" w:history="1">
             <w:r>
               <w:rPr>
                 <w:rStyle w:val="Hyperlink"/>
@@ -721,7 +721,7 @@
                 <w:noProof/>
                 <w:webHidden/>
               </w:rPr>
-              <w:instrText xml:space="preserve"> PAGEREF _Toc513894789 \h </w:instrText>
+              <w:instrText xml:space="preserve"> PAGEREF _Toc514049706 \h </w:instrText>
             </w:r>
             <w:r>
               <w:rPr>
@@ -764,7 +764,7 @@
               <w:lang w:val="en-GB" w:eastAsia="en-GB"/>
             </w:rPr>
           </w:pPr>
-          <w:hyperlink w:anchor="_Toc513894790" w:history="1">
+          <w:hyperlink w:anchor="_Toc514049707" w:history="1">
             <w:r>
               <w:rPr>
                 <w:rStyle w:val="Hyperlink"/>
@@ -791,7 +791,7 @@
                 <w:noProof/>
                 <w:webHidden/>
               </w:rPr>
-              <w:instrText xml:space="preserve"> PAGEREF _Toc513894790 \h </w:instrText>
+              <w:instrText xml:space="preserve"> PAGEREF _Toc514049707 \h </w:instrText>
             </w:r>
             <w:r>
               <w:rPr>
@@ -834,7 +834,7 @@
               <w:lang w:val="en-GB" w:eastAsia="en-GB"/>
             </w:rPr>
           </w:pPr>
-          <w:hyperlink w:anchor="_Toc513894791" w:history="1">
+          <w:hyperlink w:anchor="_Toc514049708" w:history="1">
             <w:r>
               <w:rPr>
                 <w:rStyle w:val="Hyperlink"/>
@@ -861,7 +861,7 @@
                 <w:noProof/>
                 <w:webHidden/>
               </w:rPr>
-              <w:instrText xml:space="preserve"> PAGEREF _Toc513894791 \h </w:instrText>
+              <w:instrText xml:space="preserve"> PAGEREF _Toc514049708 \h </w:instrText>
             </w:r>
             <w:r>
               <w:rPr>
@@ -904,7 +904,7 @@
               <w:lang w:val="en-GB" w:eastAsia="en-GB"/>
             </w:rPr>
           </w:pPr>
-          <w:hyperlink w:anchor="_Toc513894792" w:history="1">
+          <w:hyperlink w:anchor="_Toc514049709" w:history="1">
             <w:r>
               <w:rPr>
                 <w:rStyle w:val="Hyperlink"/>
@@ -931,7 +931,7 @@
                 <w:noProof/>
                 <w:webHidden/>
               </w:rPr>
-              <w:instrText xml:space="preserve"> PAGEREF _Toc513894792 \h </w:instrText>
+              <w:instrText xml:space="preserve"> PAGEREF _Toc514049709 \h </w:instrText>
             </w:r>
             <w:r>
               <w:rPr>
@@ -974,7 +974,7 @@
               <w:lang w:val="en-GB" w:eastAsia="en-GB"/>
             </w:rPr>
           </w:pPr>
-          <w:hyperlink w:anchor="_Toc513894793" w:history="1">
+          <w:hyperlink w:anchor="_Toc514049710" w:history="1">
             <w:r>
               <w:rPr>
                 <w:rStyle w:val="Hyperlink"/>
@@ -1001,7 +1001,7 @@
                 <w:noProof/>
                 <w:webHidden/>
               </w:rPr>
-              <w:instrText xml:space="preserve"> PAGEREF _Toc513894793 \h </w:instrText>
+              <w:instrText xml:space="preserve"> PAGEREF _Toc514049710 \h </w:instrText>
             </w:r>
             <w:r>
               <w:rPr>
@@ -1044,7 +1044,7 @@
               <w:lang w:val="en-GB" w:eastAsia="en-GB"/>
             </w:rPr>
           </w:pPr>
-          <w:hyperlink w:anchor="_Toc513894794" w:history="1">
+          <w:hyperlink w:anchor="_Toc514049711" w:history="1">
             <w:r>
               <w:rPr>
                 <w:rStyle w:val="Hyperlink"/>
@@ -1071,7 +1071,7 @@
                 <w:noProof/>
                 <w:webHidden/>
               </w:rPr>
-              <w:instrText xml:space="preserve"> PAGEREF _Toc513894794 \h </w:instrText>
+              <w:instrText xml:space="preserve"> PAGEREF _Toc514049711 \h </w:instrText>
             </w:r>
             <w:r>
               <w:rPr>
@@ -1114,7 +1114,7 @@
               <w:lang w:val="en-GB" w:eastAsia="en-GB"/>
             </w:rPr>
           </w:pPr>
-          <w:hyperlink w:anchor="_Toc513894795" w:history="1">
+          <w:hyperlink w:anchor="_Toc514049712" w:history="1">
             <w:r>
               <w:rPr>
                 <w:rStyle w:val="Hyperlink"/>
@@ -1141,7 +1141,7 @@
                 <w:noProof/>
                 <w:webHidden/>
               </w:rPr>
-              <w:instrText xml:space="preserve"> PAGEREF _Toc513894795 \h </w:instrText>
+              <w:instrText xml:space="preserve"> PAGEREF _Toc514049712 \h </w:instrText>
             </w:r>
             <w:r>
               <w:rPr>
@@ -1184,7 +1184,7 @@
               <w:lang w:val="en-GB" w:eastAsia="en-GB"/>
             </w:rPr>
           </w:pPr>
-          <w:hyperlink w:anchor="_Toc513894796" w:history="1">
+          <w:hyperlink w:anchor="_Toc514049713" w:history="1">
             <w:r>
               <w:rPr>
                 <w:rStyle w:val="Hyperlink"/>
@@ -1211,7 +1211,7 @@
                 <w:noProof/>
                 <w:webHidden/>
               </w:rPr>
-              <w:instrText xml:space="preserve"> PAGEREF _Toc513894796 \h </w:instrText>
+              <w:instrText xml:space="preserve"> PAGEREF _Toc514049713 \h </w:instrText>
             </w:r>
             <w:r>
               <w:rPr>
@@ -1231,7 +1231,7 @@
                 <w:noProof/>
                 <w:webHidden/>
               </w:rPr>
-              <w:t>7</w:t>
+              <w:t>8</w:t>
             </w:r>
             <w:r>
               <w:rPr>
@@ -1254,7 +1254,7 @@
               <w:lang w:val="en-GB" w:eastAsia="en-GB"/>
             </w:rPr>
           </w:pPr>
-          <w:hyperlink w:anchor="_Toc513894797" w:history="1">
+          <w:hyperlink w:anchor="_Toc514049714" w:history="1">
             <w:r>
               <w:rPr>
                 <w:rStyle w:val="Hyperlink"/>
@@ -1281,7 +1281,7 @@
                 <w:noProof/>
                 <w:webHidden/>
               </w:rPr>
-              <w:instrText xml:space="preserve"> PAGEREF _Toc513894797 \h </w:instrText>
+              <w:instrText xml:space="preserve"> PAGEREF _Toc514049714 \h </w:instrText>
             </w:r>
             <w:r>
               <w:rPr>
@@ -1324,7 +1324,7 @@
               <w:lang w:val="en-GB" w:eastAsia="en-GB"/>
             </w:rPr>
           </w:pPr>
-          <w:hyperlink w:anchor="_Toc513894798" w:history="1">
+          <w:hyperlink w:anchor="_Toc514049715" w:history="1">
             <w:r>
               <w:rPr>
                 <w:rStyle w:val="Hyperlink"/>
@@ -1351,7 +1351,7 @@
                 <w:noProof/>
                 <w:webHidden/>
               </w:rPr>
-              <w:instrText xml:space="preserve"> PAGEREF _Toc513894798 \h </w:instrText>
+              <w:instrText xml:space="preserve"> PAGEREF _Toc514049715 \h </w:instrText>
             </w:r>
             <w:r>
               <w:rPr>
@@ -1394,7 +1394,7 @@
               <w:lang w:val="en-GB" w:eastAsia="en-GB"/>
             </w:rPr>
           </w:pPr>
-          <w:hyperlink w:anchor="_Toc513894799" w:history="1">
+          <w:hyperlink w:anchor="_Toc514049716" w:history="1">
             <w:r>
               <w:rPr>
                 <w:rStyle w:val="Hyperlink"/>
@@ -1421,7 +1421,7 @@
                 <w:noProof/>
                 <w:webHidden/>
               </w:rPr>
-              <w:instrText xml:space="preserve"> PAGEREF _Toc513894799 \h </w:instrText>
+              <w:instrText xml:space="preserve"> PAGEREF _Toc514049716 \h </w:instrText>
             </w:r>
             <w:r>
               <w:rPr>
@@ -1464,7 +1464,7 @@
               <w:lang w:val="en-GB" w:eastAsia="en-GB"/>
             </w:rPr>
           </w:pPr>
-          <w:hyperlink w:anchor="_Toc513894800" w:history="1">
+          <w:hyperlink w:anchor="_Toc514049717" w:history="1">
             <w:r>
               <w:rPr>
                 <w:rStyle w:val="Hyperlink"/>
@@ -1491,7 +1491,7 @@
                 <w:noProof/>
                 <w:webHidden/>
               </w:rPr>
-              <w:instrText xml:space="preserve"> PAGEREF _Toc513894800 \h </w:instrText>
+              <w:instrText xml:space="preserve"> PAGEREF _Toc514049717 \h </w:instrText>
             </w:r>
             <w:r>
               <w:rPr>
@@ -1534,7 +1534,7 @@
               <w:lang w:val="en-GB" w:eastAsia="en-GB"/>
             </w:rPr>
           </w:pPr>
-          <w:hyperlink w:anchor="_Toc513894801" w:history="1">
+          <w:hyperlink w:anchor="_Toc514049718" w:history="1">
             <w:r>
               <w:rPr>
                 <w:rStyle w:val="Hyperlink"/>
@@ -1561,7 +1561,7 @@
                 <w:noProof/>
                 <w:webHidden/>
               </w:rPr>
-              <w:instrText xml:space="preserve"> PAGEREF _Toc513894801 \h </w:instrText>
+              <w:instrText xml:space="preserve"> PAGEREF _Toc514049718 \h </w:instrText>
             </w:r>
             <w:r>
               <w:rPr>
@@ -1604,7 +1604,7 @@
               <w:lang w:val="en-GB" w:eastAsia="en-GB"/>
             </w:rPr>
           </w:pPr>
-          <w:hyperlink w:anchor="_Toc513894802" w:history="1">
+          <w:hyperlink w:anchor="_Toc514049719" w:history="1">
             <w:r>
               <w:rPr>
                 <w:rStyle w:val="Hyperlink"/>
@@ -1631,7 +1631,7 @@
                 <w:noProof/>
                 <w:webHidden/>
               </w:rPr>
-              <w:instrText xml:space="preserve"> PAGEREF _Toc513894802 \h </w:instrText>
+              <w:instrText xml:space="preserve"> PAGEREF _Toc514049719 \h </w:instrText>
             </w:r>
             <w:r>
               <w:rPr>
@@ -1674,7 +1674,7 @@
               <w:lang w:val="en-GB" w:eastAsia="en-GB"/>
             </w:rPr>
           </w:pPr>
-          <w:hyperlink w:anchor="_Toc513894803" w:history="1">
+          <w:hyperlink w:anchor="_Toc514049720" w:history="1">
             <w:r>
               <w:rPr>
                 <w:rStyle w:val="Hyperlink"/>
@@ -1701,7 +1701,7 @@
                 <w:noProof/>
                 <w:webHidden/>
               </w:rPr>
-              <w:instrText xml:space="preserve"> PAGEREF _Toc513894803 \h </w:instrText>
+              <w:instrText xml:space="preserve"> PAGEREF _Toc514049720 \h </w:instrText>
             </w:r>
             <w:r>
               <w:rPr>
@@ -1721,7 +1721,7 @@
                 <w:noProof/>
                 <w:webHidden/>
               </w:rPr>
-              <w:t>10</w:t>
+              <w:t>11</w:t>
             </w:r>
             <w:r>
               <w:rPr>
@@ -1744,7 +1744,7 @@
               <w:lang w:val="en-GB" w:eastAsia="en-GB"/>
             </w:rPr>
           </w:pPr>
-          <w:hyperlink w:anchor="_Toc513894804" w:history="1">
+          <w:hyperlink w:anchor="_Toc514049721" w:history="1">
             <w:r>
               <w:rPr>
                 <w:rStyle w:val="Hyperlink"/>
@@ -1771,7 +1771,7 @@
                 <w:noProof/>
                 <w:webHidden/>
               </w:rPr>
-              <w:instrText xml:space="preserve"> PAGEREF _Toc513894804 \h </w:instrText>
+              <w:instrText xml:space="preserve"> PAGEREF _Toc514049721 \h </w:instrText>
             </w:r>
             <w:r>
               <w:rPr>
@@ -1814,7 +1814,7 @@
               <w:lang w:val="en-GB" w:eastAsia="en-GB"/>
             </w:rPr>
           </w:pPr>
-          <w:hyperlink w:anchor="_Toc513894805" w:history="1">
+          <w:hyperlink w:anchor="_Toc514049722" w:history="1">
             <w:r>
               <w:rPr>
                 <w:rStyle w:val="Hyperlink"/>
@@ -1841,7 +1841,7 @@
                 <w:noProof/>
                 <w:webHidden/>
               </w:rPr>
-              <w:instrText xml:space="preserve"> PAGEREF _Toc513894805 \h </w:instrText>
+              <w:instrText xml:space="preserve"> PAGEREF _Toc514049722 \h </w:instrText>
             </w:r>
             <w:r>
               <w:rPr>
@@ -1884,7 +1884,7 @@
               <w:lang w:val="en-GB" w:eastAsia="en-GB"/>
             </w:rPr>
           </w:pPr>
-          <w:hyperlink w:anchor="_Toc513894806" w:history="1">
+          <w:hyperlink w:anchor="_Toc514049723" w:history="1">
             <w:r>
               <w:rPr>
                 <w:rStyle w:val="Hyperlink"/>
@@ -1911,7 +1911,7 @@
                 <w:noProof/>
                 <w:webHidden/>
               </w:rPr>
-              <w:instrText xml:space="preserve"> PAGEREF _Toc513894806 \h </w:instrText>
+              <w:instrText xml:space="preserve"> PAGEREF _Toc514049723 \h </w:instrText>
             </w:r>
             <w:r>
               <w:rPr>
@@ -1954,7 +1954,7 @@
               <w:lang w:val="en-GB" w:eastAsia="en-GB"/>
             </w:rPr>
           </w:pPr>
-          <w:hyperlink w:anchor="_Toc513894807" w:history="1">
+          <w:hyperlink w:anchor="_Toc514049724" w:history="1">
             <w:r>
               <w:rPr>
                 <w:rStyle w:val="Hyperlink"/>
@@ -1981,7 +1981,7 @@
                 <w:noProof/>
                 <w:webHidden/>
               </w:rPr>
-              <w:instrText xml:space="preserve"> PAGEREF _Toc513894807 \h </w:instrText>
+              <w:instrText xml:space="preserve"> PAGEREF _Toc514049724 \h </w:instrText>
             </w:r>
             <w:r>
               <w:rPr>
@@ -2024,7 +2024,7 @@
               <w:lang w:val="en-GB" w:eastAsia="en-GB"/>
             </w:rPr>
           </w:pPr>
-          <w:hyperlink w:anchor="_Toc513894808" w:history="1">
+          <w:hyperlink w:anchor="_Toc514049725" w:history="1">
             <w:r>
               <w:rPr>
                 <w:rStyle w:val="Hyperlink"/>
@@ -2051,7 +2051,7 @@
                 <w:noProof/>
                 <w:webHidden/>
               </w:rPr>
-              <w:instrText xml:space="preserve"> PAGEREF _Toc513894808 \h </w:instrText>
+              <w:instrText xml:space="preserve"> PAGEREF _Toc514049725 \h </w:instrText>
             </w:r>
             <w:r>
               <w:rPr>
@@ -2094,7 +2094,7 @@
               <w:lang w:val="en-GB" w:eastAsia="en-GB"/>
             </w:rPr>
           </w:pPr>
-          <w:hyperlink w:anchor="_Toc513894809" w:history="1">
+          <w:hyperlink w:anchor="_Toc514049726" w:history="1">
             <w:r>
               <w:rPr>
                 <w:rStyle w:val="Hyperlink"/>
@@ -2121,7 +2121,7 @@
                 <w:noProof/>
                 <w:webHidden/>
               </w:rPr>
-              <w:instrText xml:space="preserve"> PAGEREF _Toc513894809 \h </w:instrText>
+              <w:instrText xml:space="preserve"> PAGEREF _Toc514049726 \h </w:instrText>
             </w:r>
             <w:r>
               <w:rPr>
@@ -2164,7 +2164,7 @@
               <w:lang w:val="en-GB" w:eastAsia="en-GB"/>
             </w:rPr>
           </w:pPr>
-          <w:hyperlink w:anchor="_Toc513894810" w:history="1">
+          <w:hyperlink w:anchor="_Toc514049727" w:history="1">
             <w:r>
               <w:rPr>
                 <w:rStyle w:val="Hyperlink"/>
@@ -2191,7 +2191,7 @@
                 <w:noProof/>
                 <w:webHidden/>
               </w:rPr>
-              <w:instrText xml:space="preserve"> PAGEREF _Toc513894810 \h </w:instrText>
+              <w:instrText xml:space="preserve"> PAGEREF _Toc514049727 \h </w:instrText>
             </w:r>
             <w:r>
               <w:rPr>
@@ -2234,7 +2234,7 @@
               <w:lang w:val="en-GB" w:eastAsia="en-GB"/>
             </w:rPr>
           </w:pPr>
-          <w:hyperlink w:anchor="_Toc513894811" w:history="1">
+          <w:hyperlink w:anchor="_Toc514049728" w:history="1">
             <w:r>
               <w:rPr>
                 <w:rStyle w:val="Hyperlink"/>
@@ -2261,7 +2261,7 @@
                 <w:noProof/>
                 <w:webHidden/>
               </w:rPr>
-              <w:instrText xml:space="preserve"> PAGEREF _Toc513894811 \h </w:instrText>
+              <w:instrText xml:space="preserve"> PAGEREF _Toc514049728 \h </w:instrText>
             </w:r>
             <w:r>
               <w:rPr>
@@ -2304,7 +2304,7 @@
               <w:lang w:val="en-GB" w:eastAsia="en-GB"/>
             </w:rPr>
           </w:pPr>
-          <w:hyperlink w:anchor="_Toc513894812" w:history="1">
+          <w:hyperlink w:anchor="_Toc514049729" w:history="1">
             <w:r>
               <w:rPr>
                 <w:rStyle w:val="Hyperlink"/>
@@ -2331,7 +2331,7 @@
                 <w:noProof/>
                 <w:webHidden/>
               </w:rPr>
-              <w:instrText xml:space="preserve"> PAGEREF _Toc513894812 \h </w:instrText>
+              <w:instrText xml:space="preserve"> PAGEREF _Toc514049729 \h </w:instrText>
             </w:r>
             <w:r>
               <w:rPr>
@@ -2374,7 +2374,7 @@
               <w:lang w:val="en-GB" w:eastAsia="en-GB"/>
             </w:rPr>
           </w:pPr>
-          <w:hyperlink w:anchor="_Toc513894813" w:history="1">
+          <w:hyperlink w:anchor="_Toc514049730" w:history="1">
             <w:r>
               <w:rPr>
                 <w:rStyle w:val="Hyperlink"/>
@@ -2401,7 +2401,7 @@
                 <w:noProof/>
                 <w:webHidden/>
               </w:rPr>
-              <w:instrText xml:space="preserve"> PAGEREF _Toc513894813 \h </w:instrText>
+              <w:instrText xml:space="preserve"> PAGEREF _Toc514049730 \h </w:instrText>
             </w:r>
             <w:r>
               <w:rPr>
@@ -2444,7 +2444,7 @@
               <w:lang w:val="en-GB" w:eastAsia="en-GB"/>
             </w:rPr>
           </w:pPr>
-          <w:hyperlink w:anchor="_Toc513894814" w:history="1">
+          <w:hyperlink w:anchor="_Toc514049731" w:history="1">
             <w:r>
               <w:rPr>
                 <w:rStyle w:val="Hyperlink"/>
@@ -2471,7 +2471,7 @@
                 <w:noProof/>
                 <w:webHidden/>
               </w:rPr>
-              <w:instrText xml:space="preserve"> PAGEREF _Toc513894814 \h </w:instrText>
+              <w:instrText xml:space="preserve"> PAGEREF _Toc514049731 \h </w:instrText>
             </w:r>
             <w:r>
               <w:rPr>
@@ -2514,7 +2514,7 @@
               <w:lang w:val="en-GB" w:eastAsia="en-GB"/>
             </w:rPr>
           </w:pPr>
-          <w:hyperlink w:anchor="_Toc513894815" w:history="1">
+          <w:hyperlink w:anchor="_Toc514049732" w:history="1">
             <w:r>
               <w:rPr>
                 <w:rStyle w:val="Hyperlink"/>
@@ -2541,7 +2541,7 @@
                 <w:noProof/>
                 <w:webHidden/>
               </w:rPr>
-              <w:instrText xml:space="preserve"> PAGEREF _Toc513894815 \h </w:instrText>
+              <w:instrText xml:space="preserve"> PAGEREF _Toc514049732 \h </w:instrText>
             </w:r>
             <w:r>
               <w:rPr>
@@ -2584,7 +2584,7 @@
               <w:lang w:val="en-GB" w:eastAsia="en-GB"/>
             </w:rPr>
           </w:pPr>
-          <w:hyperlink w:anchor="_Toc513894816" w:history="1">
+          <w:hyperlink w:anchor="_Toc514049733" w:history="1">
             <w:r>
               <w:rPr>
                 <w:rStyle w:val="Hyperlink"/>
@@ -2611,7 +2611,7 @@
                 <w:noProof/>
                 <w:webHidden/>
               </w:rPr>
-              <w:instrText xml:space="preserve"> PAGEREF _Toc513894816 \h </w:instrText>
+              <w:instrText xml:space="preserve"> PAGEREF _Toc514049733 \h </w:instrText>
             </w:r>
             <w:r>
               <w:rPr>
@@ -2654,7 +2654,7 @@
               <w:lang w:val="en-GB" w:eastAsia="en-GB"/>
             </w:rPr>
           </w:pPr>
-          <w:hyperlink w:anchor="_Toc513894817" w:history="1">
+          <w:hyperlink w:anchor="_Toc514049734" w:history="1">
             <w:r>
               <w:rPr>
                 <w:rStyle w:val="Hyperlink"/>
@@ -2681,7 +2681,7 @@
                 <w:noProof/>
                 <w:webHidden/>
               </w:rPr>
-              <w:instrText xml:space="preserve"> PAGEREF _Toc513894817 \h </w:instrText>
+              <w:instrText xml:space="preserve"> PAGEREF _Toc514049734 \h </w:instrText>
             </w:r>
             <w:r>
               <w:rPr>
@@ -2724,7 +2724,7 @@
               <w:lang w:val="en-GB" w:eastAsia="en-GB"/>
             </w:rPr>
           </w:pPr>
-          <w:hyperlink w:anchor="_Toc513894818" w:history="1">
+          <w:hyperlink w:anchor="_Toc514049735" w:history="1">
             <w:r>
               <w:rPr>
                 <w:rStyle w:val="Hyperlink"/>
@@ -2751,7 +2751,7 @@
                 <w:noProof/>
                 <w:webHidden/>
               </w:rPr>
-              <w:instrText xml:space="preserve"> PAGEREF _Toc513894818 \h </w:instrText>
+              <w:instrText xml:space="preserve"> PAGEREF _Toc514049735 \h </w:instrText>
             </w:r>
             <w:r>
               <w:rPr>
@@ -2794,7 +2794,7 @@
               <w:lang w:val="en-GB" w:eastAsia="en-GB"/>
             </w:rPr>
           </w:pPr>
-          <w:hyperlink w:anchor="_Toc513894819" w:history="1">
+          <w:hyperlink w:anchor="_Toc514049736" w:history="1">
             <w:r>
               <w:rPr>
                 <w:rStyle w:val="Hyperlink"/>
@@ -2821,7 +2821,7 @@
                 <w:noProof/>
                 <w:webHidden/>
               </w:rPr>
-              <w:instrText xml:space="preserve"> PAGEREF _Toc513894819 \h </w:instrText>
+              <w:instrText xml:space="preserve"> PAGEREF _Toc514049736 \h </w:instrText>
             </w:r>
             <w:r>
               <w:rPr>
@@ -2864,7 +2864,7 @@
               <w:lang w:val="en-GB" w:eastAsia="en-GB"/>
             </w:rPr>
           </w:pPr>
-          <w:hyperlink w:anchor="_Toc513894820" w:history="1">
+          <w:hyperlink w:anchor="_Toc514049737" w:history="1">
             <w:r>
               <w:rPr>
                 <w:rStyle w:val="Hyperlink"/>
@@ -2891,7 +2891,7 @@
                 <w:noProof/>
                 <w:webHidden/>
               </w:rPr>
-              <w:instrText xml:space="preserve"> PAGEREF _Toc513894820 \h </w:instrText>
+              <w:instrText xml:space="preserve"> PAGEREF _Toc514049737 \h </w:instrText>
             </w:r>
             <w:r>
               <w:rPr>
@@ -2934,7 +2934,7 @@
               <w:lang w:val="en-GB" w:eastAsia="en-GB"/>
             </w:rPr>
           </w:pPr>
-          <w:hyperlink w:anchor="_Toc513894821" w:history="1">
+          <w:hyperlink w:anchor="_Toc514049738" w:history="1">
             <w:r>
               <w:rPr>
                 <w:rStyle w:val="Hyperlink"/>
@@ -2961,7 +2961,7 @@
                 <w:noProof/>
                 <w:webHidden/>
               </w:rPr>
-              <w:instrText xml:space="preserve"> PAGEREF _Toc513894821 \h </w:instrText>
+              <w:instrText xml:space="preserve"> PAGEREF _Toc514049738 \h </w:instrText>
             </w:r>
             <w:r>
               <w:rPr>
@@ -3004,7 +3004,7 @@
               <w:lang w:val="en-GB" w:eastAsia="en-GB"/>
             </w:rPr>
           </w:pPr>
-          <w:hyperlink w:anchor="_Toc513894822" w:history="1">
+          <w:hyperlink w:anchor="_Toc514049739" w:history="1">
             <w:r>
               <w:rPr>
                 <w:rStyle w:val="Hyperlink"/>
@@ -3031,7 +3031,7 @@
                 <w:noProof/>
                 <w:webHidden/>
               </w:rPr>
-              <w:instrText xml:space="preserve"> PAGEREF _Toc513894822 \h </w:instrText>
+              <w:instrText xml:space="preserve"> PAGEREF _Toc514049739 \h </w:instrText>
             </w:r>
             <w:r>
               <w:rPr>
@@ -3074,7 +3074,7 @@
               <w:lang w:val="en-GB" w:eastAsia="en-GB"/>
             </w:rPr>
           </w:pPr>
-          <w:hyperlink w:anchor="_Toc513894823" w:history="1">
+          <w:hyperlink w:anchor="_Toc514049740" w:history="1">
             <w:r>
               <w:rPr>
                 <w:rStyle w:val="Hyperlink"/>
@@ -3101,7 +3101,7 @@
                 <w:noProof/>
                 <w:webHidden/>
               </w:rPr>
-              <w:instrText xml:space="preserve"> PAGEREF _Toc513894823 \h </w:instrText>
+              <w:instrText xml:space="preserve"> PAGEREF _Toc514049740 \h </w:instrText>
             </w:r>
             <w:r>
               <w:rPr>
@@ -3144,7 +3144,7 @@
               <w:lang w:val="en-GB" w:eastAsia="en-GB"/>
             </w:rPr>
           </w:pPr>
-          <w:hyperlink w:anchor="_Toc513894824" w:history="1">
+          <w:hyperlink w:anchor="_Toc514049741" w:history="1">
             <w:r>
               <w:rPr>
                 <w:rStyle w:val="Hyperlink"/>
@@ -3171,7 +3171,7 @@
                 <w:noProof/>
                 <w:webHidden/>
               </w:rPr>
-              <w:instrText xml:space="preserve"> PAGEREF _Toc513894824 \h </w:instrText>
+              <w:instrText xml:space="preserve"> PAGEREF _Toc514049741 \h </w:instrText>
             </w:r>
             <w:r>
               <w:rPr>
@@ -3214,7 +3214,7 @@
               <w:lang w:val="en-GB" w:eastAsia="en-GB"/>
             </w:rPr>
           </w:pPr>
-          <w:hyperlink w:anchor="_Toc513894825" w:history="1">
+          <w:hyperlink w:anchor="_Toc514049742" w:history="1">
             <w:r>
               <w:rPr>
                 <w:rStyle w:val="Hyperlink"/>
@@ -3241,7 +3241,7 @@
                 <w:noProof/>
                 <w:webHidden/>
               </w:rPr>
-              <w:instrText xml:space="preserve"> PAGEREF _Toc513894825 \h </w:instrText>
+              <w:instrText xml:space="preserve"> PAGEREF _Toc514049742 \h </w:instrText>
             </w:r>
             <w:r>
               <w:rPr>
@@ -3284,7 +3284,7 @@
               <w:lang w:val="en-GB" w:eastAsia="en-GB"/>
             </w:rPr>
           </w:pPr>
-          <w:hyperlink w:anchor="_Toc513894826" w:history="1">
+          <w:hyperlink w:anchor="_Toc514049743" w:history="1">
             <w:r>
               <w:rPr>
                 <w:rStyle w:val="Hyperlink"/>
@@ -3311,7 +3311,7 @@
                 <w:noProof/>
                 <w:webHidden/>
               </w:rPr>
-              <w:instrText xml:space="preserve"> PAGEREF _Toc513894826 \h </w:instrText>
+              <w:instrText xml:space="preserve"> PAGEREF _Toc514049743 \h </w:instrText>
             </w:r>
             <w:r>
               <w:rPr>
@@ -3354,7 +3354,7 @@
               <w:lang w:val="en-GB" w:eastAsia="en-GB"/>
             </w:rPr>
           </w:pPr>
-          <w:hyperlink w:anchor="_Toc513894827" w:history="1">
+          <w:hyperlink w:anchor="_Toc514049744" w:history="1">
             <w:r>
               <w:rPr>
                 <w:rStyle w:val="Hyperlink"/>
@@ -3381,7 +3381,7 @@
                 <w:noProof/>
                 <w:webHidden/>
               </w:rPr>
-              <w:instrText xml:space="preserve"> PAGEREF _Toc513894827 \h </w:instrText>
+              <w:instrText xml:space="preserve"> PAGEREF _Toc514049744 \h </w:instrText>
             </w:r>
             <w:r>
               <w:rPr>
@@ -3424,7 +3424,7 @@
               <w:lang w:val="en-GB" w:eastAsia="en-GB"/>
             </w:rPr>
           </w:pPr>
-          <w:hyperlink w:anchor="_Toc513894828" w:history="1">
+          <w:hyperlink w:anchor="_Toc514049745" w:history="1">
             <w:r>
               <w:rPr>
                 <w:rStyle w:val="Hyperlink"/>
@@ -3451,7 +3451,7 @@
                 <w:noProof/>
                 <w:webHidden/>
               </w:rPr>
-              <w:instrText xml:space="preserve"> PAGEREF _Toc513894828 \h </w:instrText>
+              <w:instrText xml:space="preserve"> PAGEREF _Toc514049745 \h </w:instrText>
             </w:r>
             <w:r>
               <w:rPr>
@@ -3494,7 +3494,7 @@
               <w:lang w:val="en-GB" w:eastAsia="en-GB"/>
             </w:rPr>
           </w:pPr>
-          <w:hyperlink w:anchor="_Toc513894829" w:history="1">
+          <w:hyperlink w:anchor="_Toc514049746" w:history="1">
             <w:r>
               <w:rPr>
                 <w:rStyle w:val="Hyperlink"/>
@@ -3521,7 +3521,7 @@
                 <w:noProof/>
                 <w:webHidden/>
               </w:rPr>
-              <w:instrText xml:space="preserve"> PAGEREF _Toc513894829 \h </w:instrText>
+              <w:instrText xml:space="preserve"> PAGEREF _Toc514049746 \h </w:instrText>
             </w:r>
             <w:r>
               <w:rPr>
@@ -3564,7 +3564,7 @@
               <w:lang w:val="en-GB" w:eastAsia="en-GB"/>
             </w:rPr>
           </w:pPr>
-          <w:hyperlink w:anchor="_Toc513894830" w:history="1">
+          <w:hyperlink w:anchor="_Toc514049747" w:history="1">
             <w:r>
               <w:rPr>
                 <w:rStyle w:val="Hyperlink"/>
@@ -3591,7 +3591,7 @@
                 <w:noProof/>
                 <w:webHidden/>
               </w:rPr>
-              <w:instrText xml:space="preserve"> PAGEREF _Toc513894830 \h </w:instrText>
+              <w:instrText xml:space="preserve"> PAGEREF _Toc514049747 \h </w:instrText>
             </w:r>
             <w:r>
               <w:rPr>
@@ -3634,7 +3634,7 @@
               <w:lang w:val="en-GB" w:eastAsia="en-GB"/>
             </w:rPr>
           </w:pPr>
-          <w:hyperlink w:anchor="_Toc513894831" w:history="1">
+          <w:hyperlink w:anchor="_Toc514049748" w:history="1">
             <w:r>
               <w:rPr>
                 <w:rStyle w:val="Hyperlink"/>
@@ -3661,7 +3661,7 @@
                 <w:noProof/>
                 <w:webHidden/>
               </w:rPr>
-              <w:instrText xml:space="preserve"> PAGEREF _Toc513894831 \h </w:instrText>
+              <w:instrText xml:space="preserve"> PAGEREF _Toc514049748 \h </w:instrText>
             </w:r>
             <w:r>
               <w:rPr>
@@ -3704,7 +3704,7 @@
               <w:lang w:val="en-GB" w:eastAsia="en-GB"/>
             </w:rPr>
           </w:pPr>
-          <w:hyperlink w:anchor="_Toc513894832" w:history="1">
+          <w:hyperlink w:anchor="_Toc514049749" w:history="1">
             <w:r>
               <w:rPr>
                 <w:rStyle w:val="Hyperlink"/>
@@ -3731,7 +3731,7 @@
                 <w:noProof/>
                 <w:webHidden/>
               </w:rPr>
-              <w:instrText xml:space="preserve"> PAGEREF _Toc513894832 \h </w:instrText>
+              <w:instrText xml:space="preserve"> PAGEREF _Toc514049749 \h </w:instrText>
             </w:r>
             <w:r>
               <w:rPr>
@@ -3774,7 +3774,7 @@
               <w:lang w:val="en-GB" w:eastAsia="en-GB"/>
             </w:rPr>
           </w:pPr>
-          <w:hyperlink w:anchor="_Toc513894833" w:history="1">
+          <w:hyperlink w:anchor="_Toc514049750" w:history="1">
             <w:r>
               <w:rPr>
                 <w:rStyle w:val="Hyperlink"/>
@@ -3801,7 +3801,7 @@
                 <w:noProof/>
                 <w:webHidden/>
               </w:rPr>
-              <w:instrText xml:space="preserve"> PAGEREF _Toc513894833 \h </w:instrText>
+              <w:instrText xml:space="preserve"> PAGEREF _Toc514049750 \h </w:instrText>
             </w:r>
             <w:r>
               <w:rPr>
@@ -3844,7 +3844,7 @@
               <w:lang w:val="en-GB" w:eastAsia="en-GB"/>
             </w:rPr>
           </w:pPr>
-          <w:hyperlink w:anchor="_Toc513894834" w:history="1">
+          <w:hyperlink w:anchor="_Toc514049751" w:history="1">
             <w:r>
               <w:rPr>
                 <w:rStyle w:val="Hyperlink"/>
@@ -3871,7 +3871,7 @@
                 <w:noProof/>
                 <w:webHidden/>
               </w:rPr>
-              <w:instrText xml:space="preserve"> PAGEREF _Toc513894834 \h </w:instrText>
+              <w:instrText xml:space="preserve"> PAGEREF _Toc514049751 \h </w:instrText>
             </w:r>
             <w:r>
               <w:rPr>
@@ -3914,7 +3914,7 @@
               <w:lang w:val="en-GB" w:eastAsia="en-GB"/>
             </w:rPr>
           </w:pPr>
-          <w:hyperlink w:anchor="_Toc513894835" w:history="1">
+          <w:hyperlink w:anchor="_Toc514049752" w:history="1">
             <w:r>
               <w:rPr>
                 <w:rStyle w:val="Hyperlink"/>
@@ -3941,7 +3941,7 @@
                 <w:noProof/>
                 <w:webHidden/>
               </w:rPr>
-              <w:instrText xml:space="preserve"> PAGEREF _Toc513894835 \h </w:instrText>
+              <w:instrText xml:space="preserve"> PAGEREF _Toc514049752 \h </w:instrText>
             </w:r>
             <w:r>
               <w:rPr>
@@ -3984,7 +3984,7 @@
               <w:lang w:val="en-GB" w:eastAsia="en-GB"/>
             </w:rPr>
           </w:pPr>
-          <w:hyperlink w:anchor="_Toc513894836" w:history="1">
+          <w:hyperlink w:anchor="_Toc514049753" w:history="1">
             <w:r>
               <w:rPr>
                 <w:rStyle w:val="Hyperlink"/>
@@ -4011,7 +4011,7 @@
                 <w:noProof/>
                 <w:webHidden/>
               </w:rPr>
-              <w:instrText xml:space="preserve"> PAGEREF _Toc513894836 \h </w:instrText>
+              <w:instrText xml:space="preserve"> PAGEREF _Toc514049753 \h </w:instrText>
             </w:r>
             <w:r>
               <w:rPr>
@@ -4054,7 +4054,7 @@
               <w:lang w:val="en-GB" w:eastAsia="en-GB"/>
             </w:rPr>
           </w:pPr>
-          <w:hyperlink w:anchor="_Toc513894837" w:history="1">
+          <w:hyperlink w:anchor="_Toc514049754" w:history="1">
             <w:r>
               <w:rPr>
                 <w:rStyle w:val="Hyperlink"/>
@@ -4081,7 +4081,7 @@
                 <w:noProof/>
                 <w:webHidden/>
               </w:rPr>
-              <w:instrText xml:space="preserve"> PAGEREF _Toc513894837 \h </w:instrText>
+              <w:instrText xml:space="preserve"> PAGEREF _Toc514049754 \h </w:instrText>
             </w:r>
             <w:r>
               <w:rPr>
@@ -4124,7 +4124,7 @@
               <w:lang w:val="en-GB" w:eastAsia="en-GB"/>
             </w:rPr>
           </w:pPr>
-          <w:hyperlink w:anchor="_Toc513894838" w:history="1">
+          <w:hyperlink w:anchor="_Toc514049755" w:history="1">
             <w:r>
               <w:rPr>
                 <w:rStyle w:val="Hyperlink"/>
@@ -4151,7 +4151,7 @@
                 <w:noProof/>
                 <w:webHidden/>
               </w:rPr>
-              <w:instrText xml:space="preserve"> PAGEREF _Toc513894838 \h </w:instrText>
+              <w:instrText xml:space="preserve"> PAGEREF _Toc514049755 \h </w:instrText>
             </w:r>
             <w:r>
               <w:rPr>
@@ -4194,7 +4194,7 @@
               <w:lang w:val="en-GB" w:eastAsia="en-GB"/>
             </w:rPr>
           </w:pPr>
-          <w:hyperlink w:anchor="_Toc513894839" w:history="1">
+          <w:hyperlink w:anchor="_Toc514049756" w:history="1">
             <w:r>
               <w:rPr>
                 <w:rStyle w:val="Hyperlink"/>
@@ -4221,7 +4221,7 @@
                 <w:noProof/>
                 <w:webHidden/>
               </w:rPr>
-              <w:instrText xml:space="preserve"> PAGEREF _Toc513894839 \h </w:instrText>
+              <w:instrText xml:space="preserve"> PAGEREF _Toc514049756 \h </w:instrText>
             </w:r>
             <w:r>
               <w:rPr>
@@ -4264,7 +4264,7 @@
               <w:lang w:val="en-GB" w:eastAsia="en-GB"/>
             </w:rPr>
           </w:pPr>
-          <w:hyperlink w:anchor="_Toc513894840" w:history="1">
+          <w:hyperlink w:anchor="_Toc514049757" w:history="1">
             <w:r>
               <w:rPr>
                 <w:rStyle w:val="Hyperlink"/>
@@ -4291,7 +4291,7 @@
                 <w:noProof/>
                 <w:webHidden/>
               </w:rPr>
-              <w:instrText xml:space="preserve"> PAGEREF _Toc513894840 \h </w:instrText>
+              <w:instrText xml:space="preserve"> PAGEREF _Toc514049757 \h </w:instrText>
             </w:r>
             <w:r>
               <w:rPr>
@@ -4334,7 +4334,7 @@
               <w:lang w:val="en-GB" w:eastAsia="en-GB"/>
             </w:rPr>
           </w:pPr>
-          <w:hyperlink w:anchor="_Toc513894841" w:history="1">
+          <w:hyperlink w:anchor="_Toc514049758" w:history="1">
             <w:r>
               <w:rPr>
                 <w:rStyle w:val="Hyperlink"/>
@@ -4361,7 +4361,7 @@
                 <w:noProof/>
                 <w:webHidden/>
               </w:rPr>
-              <w:instrText xml:space="preserve"> PAGEREF _Toc513894841 \h </w:instrText>
+              <w:instrText xml:space="preserve"> PAGEREF _Toc514049758 \h </w:instrText>
             </w:r>
             <w:r>
               <w:rPr>
@@ -4404,7 +4404,7 @@
               <w:lang w:val="en-GB" w:eastAsia="en-GB"/>
             </w:rPr>
           </w:pPr>
-          <w:hyperlink w:anchor="_Toc513894842" w:history="1">
+          <w:hyperlink w:anchor="_Toc514049759" w:history="1">
             <w:r>
               <w:rPr>
                 <w:rStyle w:val="Hyperlink"/>
@@ -4431,7 +4431,7 @@
                 <w:noProof/>
                 <w:webHidden/>
               </w:rPr>
-              <w:instrText xml:space="preserve"> PAGEREF _Toc513894842 \h </w:instrText>
+              <w:instrText xml:space="preserve"> PAGEREF _Toc514049759 \h </w:instrText>
             </w:r>
             <w:r>
               <w:rPr>
@@ -4474,7 +4474,7 @@
               <w:lang w:val="en-GB" w:eastAsia="en-GB"/>
             </w:rPr>
           </w:pPr>
-          <w:hyperlink w:anchor="_Toc513894843" w:history="1">
+          <w:hyperlink w:anchor="_Toc514049760" w:history="1">
             <w:r>
               <w:rPr>
                 <w:rStyle w:val="Hyperlink"/>
@@ -4501,7 +4501,7 @@
                 <w:noProof/>
                 <w:webHidden/>
               </w:rPr>
-              <w:instrText xml:space="preserve"> PAGEREF _Toc513894843 \h </w:instrText>
+              <w:instrText xml:space="preserve"> PAGEREF _Toc514049760 \h </w:instrText>
             </w:r>
             <w:r>
               <w:rPr>
@@ -4544,7 +4544,7 @@
               <w:lang w:val="en-GB" w:eastAsia="en-GB"/>
             </w:rPr>
           </w:pPr>
-          <w:hyperlink w:anchor="_Toc513894844" w:history="1">
+          <w:hyperlink w:anchor="_Toc514049761" w:history="1">
             <w:r>
               <w:rPr>
                 <w:rStyle w:val="Hyperlink"/>
@@ -4571,7 +4571,7 @@
                 <w:noProof/>
                 <w:webHidden/>
               </w:rPr>
-              <w:instrText xml:space="preserve"> PAGEREF _Toc513894844 \h </w:instrText>
+              <w:instrText xml:space="preserve"> PAGEREF _Toc514049761 \h </w:instrText>
             </w:r>
             <w:r>
               <w:rPr>
@@ -4592,6 +4592,286 @@
                 <w:webHidden/>
               </w:rPr>
               <w:t>34</w:t>
+            </w:r>
+            <w:r>
+              <w:rPr>
+                <w:noProof/>
+                <w:webHidden/>
+              </w:rPr>
+              <w:fldChar w:fldCharType="end"/>
+            </w:r>
+          </w:hyperlink>
+        </w:p>
+        <w:p>
+          <w:pPr>
+            <w:pStyle w:val="TOC2"/>
+            <w:tabs>
+              <w:tab w:val="right" w:leader="dot" w:pos="9350"/>
+            </w:tabs>
+            <w:rPr>
+              <w:noProof/>
+              <w:sz w:val="22"/>
+              <w:lang w:val="en-GB" w:eastAsia="en-GB"/>
+            </w:rPr>
+          </w:pPr>
+          <w:hyperlink w:anchor="_Toc514049762" w:history="1">
+            <w:r>
+              <w:rPr>
+                <w:rStyle w:val="Hyperlink"/>
+                <w:noProof/>
+              </w:rPr>
+              <w:t>10.1 Planning Stage 8 – Improving Predictions</w:t>
+            </w:r>
+            <w:r>
+              <w:rPr>
+                <w:noProof/>
+                <w:webHidden/>
+              </w:rPr>
+              <w:tab/>
+            </w:r>
+            <w:r>
+              <w:rPr>
+                <w:noProof/>
+                <w:webHidden/>
+              </w:rPr>
+              <w:fldChar w:fldCharType="begin"/>
+            </w:r>
+            <w:r>
+              <w:rPr>
+                <w:noProof/>
+                <w:webHidden/>
+              </w:rPr>
+              <w:instrText xml:space="preserve"> PAGEREF _Toc514049762 \h </w:instrText>
+            </w:r>
+            <w:r>
+              <w:rPr>
+                <w:noProof/>
+                <w:webHidden/>
+              </w:rPr>
+            </w:r>
+            <w:r>
+              <w:rPr>
+                <w:noProof/>
+                <w:webHidden/>
+              </w:rPr>
+              <w:fldChar w:fldCharType="separate"/>
+            </w:r>
+            <w:r>
+              <w:rPr>
+                <w:noProof/>
+                <w:webHidden/>
+              </w:rPr>
+              <w:t>35</w:t>
+            </w:r>
+            <w:r>
+              <w:rPr>
+                <w:noProof/>
+                <w:webHidden/>
+              </w:rPr>
+              <w:fldChar w:fldCharType="end"/>
+            </w:r>
+          </w:hyperlink>
+        </w:p>
+        <w:p>
+          <w:pPr>
+            <w:pStyle w:val="TOC3"/>
+            <w:tabs>
+              <w:tab w:val="right" w:leader="dot" w:pos="9350"/>
+            </w:tabs>
+            <w:rPr>
+              <w:noProof/>
+              <w:sz w:val="22"/>
+              <w:lang w:val="en-GB" w:eastAsia="en-GB"/>
+            </w:rPr>
+          </w:pPr>
+          <w:hyperlink w:anchor="_Toc514049763" w:history="1">
+            <w:r>
+              <w:rPr>
+                <w:rStyle w:val="Hyperlink"/>
+                <w:noProof/>
+              </w:rPr>
+              <w:t>10.1.1 Researching Neural Networks</w:t>
+            </w:r>
+            <w:r>
+              <w:rPr>
+                <w:noProof/>
+                <w:webHidden/>
+              </w:rPr>
+              <w:tab/>
+            </w:r>
+            <w:r>
+              <w:rPr>
+                <w:noProof/>
+                <w:webHidden/>
+              </w:rPr>
+              <w:fldChar w:fldCharType="begin"/>
+            </w:r>
+            <w:r>
+              <w:rPr>
+                <w:noProof/>
+                <w:webHidden/>
+              </w:rPr>
+              <w:instrText xml:space="preserve"> PAGEREF _Toc514049763 \h </w:instrText>
+            </w:r>
+            <w:r>
+              <w:rPr>
+                <w:noProof/>
+                <w:webHidden/>
+              </w:rPr>
+            </w:r>
+            <w:r>
+              <w:rPr>
+                <w:noProof/>
+                <w:webHidden/>
+              </w:rPr>
+              <w:fldChar w:fldCharType="separate"/>
+            </w:r>
+            <w:r>
+              <w:rPr>
+                <w:noProof/>
+                <w:webHidden/>
+              </w:rPr>
+              <w:t>35</w:t>
+            </w:r>
+            <w:r>
+              <w:rPr>
+                <w:noProof/>
+                <w:webHidden/>
+              </w:rPr>
+              <w:fldChar w:fldCharType="end"/>
+            </w:r>
+          </w:hyperlink>
+        </w:p>
+        <w:p>
+          <w:pPr>
+            <w:pStyle w:val="TOC3"/>
+            <w:tabs>
+              <w:tab w:val="right" w:leader="dot" w:pos="9350"/>
+            </w:tabs>
+            <w:rPr>
+              <w:noProof/>
+              <w:sz w:val="22"/>
+              <w:lang w:val="en-GB" w:eastAsia="en-GB"/>
+            </w:rPr>
+          </w:pPr>
+          <w:hyperlink w:anchor="_Toc514049764" w:history="1">
+            <w:r>
+              <w:rPr>
+                <w:rStyle w:val="Hyperlink"/>
+                <w:noProof/>
+              </w:rPr>
+              <w:t>10.1.2 Researching Approaches</w:t>
+            </w:r>
+            <w:r>
+              <w:rPr>
+                <w:noProof/>
+                <w:webHidden/>
+              </w:rPr>
+              <w:tab/>
+            </w:r>
+            <w:r>
+              <w:rPr>
+                <w:noProof/>
+                <w:webHidden/>
+              </w:rPr>
+              <w:fldChar w:fldCharType="begin"/>
+            </w:r>
+            <w:r>
+              <w:rPr>
+                <w:noProof/>
+                <w:webHidden/>
+              </w:rPr>
+              <w:instrText xml:space="preserve"> PAGEREF _Toc514049764 \h </w:instrText>
+            </w:r>
+            <w:r>
+              <w:rPr>
+                <w:noProof/>
+                <w:webHidden/>
+              </w:rPr>
+            </w:r>
+            <w:r>
+              <w:rPr>
+                <w:noProof/>
+                <w:webHidden/>
+              </w:rPr>
+              <w:fldChar w:fldCharType="separate"/>
+            </w:r>
+            <w:r>
+              <w:rPr>
+                <w:noProof/>
+                <w:webHidden/>
+              </w:rPr>
+              <w:t>35</w:t>
+            </w:r>
+            <w:r>
+              <w:rPr>
+                <w:noProof/>
+                <w:webHidden/>
+              </w:rPr>
+              <w:fldChar w:fldCharType="end"/>
+            </w:r>
+          </w:hyperlink>
+        </w:p>
+        <w:p>
+          <w:pPr>
+            <w:pStyle w:val="TOC3"/>
+            <w:tabs>
+              <w:tab w:val="right" w:leader="dot" w:pos="9350"/>
+            </w:tabs>
+            <w:rPr>
+              <w:noProof/>
+              <w:sz w:val="22"/>
+              <w:lang w:val="en-GB" w:eastAsia="en-GB"/>
+            </w:rPr>
+          </w:pPr>
+          <w:hyperlink w:anchor="_Toc514049765" w:history="1">
+            <w:r>
+              <w:rPr>
+                <w:rStyle w:val="Hyperlink"/>
+                <w:noProof/>
+              </w:rPr>
+              <w:t>10.1.3 Neural Network Selection</w:t>
+            </w:r>
+            <w:r>
+              <w:rPr>
+                <w:noProof/>
+                <w:webHidden/>
+              </w:rPr>
+              <w:tab/>
+            </w:r>
+            <w:r>
+              <w:rPr>
+                <w:noProof/>
+                <w:webHidden/>
+              </w:rPr>
+              <w:fldChar w:fldCharType="begin"/>
+            </w:r>
+            <w:r>
+              <w:rPr>
+                <w:noProof/>
+                <w:webHidden/>
+              </w:rPr>
+              <w:instrText xml:space="preserve"> PAGEREF _Toc514049765 \h </w:instrText>
+            </w:r>
+            <w:r>
+              <w:rPr>
+                <w:noProof/>
+                <w:webHidden/>
+              </w:rPr>
+            </w:r>
+            <w:r>
+              <w:rPr>
+                <w:noProof/>
+                <w:webHidden/>
+              </w:rPr>
+              <w:fldChar w:fldCharType="separate"/>
+            </w:r>
+            <w:r>
+              <w:rPr>
+                <w:noProof/>
+                <w:webHidden/>
+              </w:rPr>
+              <w:t>36</w:t>
             </w:r>
             <w:r>
               <w:rPr>
@@ -4614,7 +4894,7 @@
               <w:lang w:val="en-GB" w:eastAsia="en-GB"/>
             </w:rPr>
           </w:pPr>
-          <w:hyperlink w:anchor="_Toc513894845" w:history="1">
+          <w:hyperlink w:anchor="_Toc514049766" w:history="1">
             <w:r>
               <w:rPr>
                 <w:rStyle w:val="Hyperlink"/>
@@ -4641,7 +4921,7 @@
                 <w:noProof/>
                 <w:webHidden/>
               </w:rPr>
-              <w:instrText xml:space="preserve"> PAGEREF _Toc513894845 \h </w:instrText>
+              <w:instrText xml:space="preserve"> PAGEREF _Toc514049766 \h </w:instrText>
             </w:r>
             <w:r>
               <w:rPr>
@@ -4661,7 +4941,7 @@
                 <w:noProof/>
                 <w:webHidden/>
               </w:rPr>
-              <w:t>34</w:t>
+              <w:t>36</w:t>
             </w:r>
             <w:r>
               <w:rPr>
@@ -4684,7 +4964,7 @@
               <w:lang w:val="en-GB" w:eastAsia="en-GB"/>
             </w:rPr>
           </w:pPr>
-          <w:hyperlink w:anchor="_Toc513894846" w:history="1">
+          <w:hyperlink w:anchor="_Toc514049767" w:history="1">
             <w:r>
               <w:rPr>
                 <w:rStyle w:val="Hyperlink"/>
@@ -4711,7 +4991,7 @@
                 <w:noProof/>
                 <w:webHidden/>
               </w:rPr>
-              <w:instrText xml:space="preserve"> PAGEREF _Toc513894846 \h </w:instrText>
+              <w:instrText xml:space="preserve"> PAGEREF _Toc514049767 \h </w:instrText>
             </w:r>
             <w:r>
               <w:rPr>
@@ -4731,7 +5011,7 @@
                 <w:noProof/>
                 <w:webHidden/>
               </w:rPr>
-              <w:t>35</w:t>
+              <w:t>37</w:t>
             </w:r>
             <w:r>
               <w:rPr>
@@ -4754,7 +5034,7 @@
               <w:lang w:val="en-GB" w:eastAsia="en-GB"/>
             </w:rPr>
           </w:pPr>
-          <w:hyperlink w:anchor="_Toc513894847" w:history="1">
+          <w:hyperlink w:anchor="_Toc514049768" w:history="1">
             <w:r>
               <w:rPr>
                 <w:rStyle w:val="Hyperlink"/>
@@ -4781,7 +5061,7 @@
                 <w:noProof/>
                 <w:webHidden/>
               </w:rPr>
-              <w:instrText xml:space="preserve"> PAGEREF _Toc513894847 \h </w:instrText>
+              <w:instrText xml:space="preserve"> PAGEREF _Toc514049768 \h </w:instrText>
             </w:r>
             <w:r>
               <w:rPr>
@@ -4801,7 +5081,7 @@
                 <w:noProof/>
                 <w:webHidden/>
               </w:rPr>
-              <w:t>37</w:t>
+              <w:t>39</w:t>
             </w:r>
             <w:r>
               <w:rPr>
@@ -4824,7 +5104,7 @@
               <w:lang w:val="en-GB" w:eastAsia="en-GB"/>
             </w:rPr>
           </w:pPr>
-          <w:hyperlink w:anchor="_Toc513894848" w:history="1">
+          <w:hyperlink w:anchor="_Toc514049769" w:history="1">
             <w:r>
               <w:rPr>
                 <w:rStyle w:val="Hyperlink"/>
@@ -4851,7 +5131,7 @@
                 <w:noProof/>
                 <w:webHidden/>
               </w:rPr>
-              <w:instrText xml:space="preserve"> PAGEREF _Toc513894848 \h </w:instrText>
+              <w:instrText xml:space="preserve"> PAGEREF _Toc514049769 \h </w:instrText>
             </w:r>
             <w:r>
               <w:rPr>
@@ -4871,7 +5151,7 @@
                 <w:noProof/>
                 <w:webHidden/>
               </w:rPr>
-              <w:t>37</w:t>
+              <w:t>39</w:t>
             </w:r>
             <w:r>
               <w:rPr>
@@ -4894,7 +5174,7 @@
               <w:lang w:val="en-GB" w:eastAsia="en-GB"/>
             </w:rPr>
           </w:pPr>
-          <w:hyperlink w:anchor="_Toc513894849" w:history="1">
+          <w:hyperlink w:anchor="_Toc514049770" w:history="1">
             <w:r>
               <w:rPr>
                 <w:rStyle w:val="Hyperlink"/>
@@ -4921,7 +5201,7 @@
                 <w:noProof/>
                 <w:webHidden/>
               </w:rPr>
-              <w:instrText xml:space="preserve"> PAGEREF _Toc513894849 \h </w:instrText>
+              <w:instrText xml:space="preserve"> PAGEREF _Toc514049770 \h </w:instrText>
             </w:r>
             <w:r>
               <w:rPr>
@@ -4941,7 +5221,7 @@
                 <w:noProof/>
                 <w:webHidden/>
               </w:rPr>
-              <w:t>37</w:t>
+              <w:t>39</w:t>
             </w:r>
             <w:r>
               <w:rPr>
@@ -4964,7 +5244,7 @@
               <w:lang w:val="en-GB" w:eastAsia="en-GB"/>
             </w:rPr>
           </w:pPr>
-          <w:hyperlink w:anchor="_Toc513894850" w:history="1">
+          <w:hyperlink w:anchor="_Toc514049771" w:history="1">
             <w:r>
               <w:rPr>
                 <w:rStyle w:val="Hyperlink"/>
@@ -4991,7 +5271,7 @@
                 <w:noProof/>
                 <w:webHidden/>
               </w:rPr>
-              <w:instrText xml:space="preserve"> PAGEREF _Toc513894850 \h </w:instrText>
+              <w:instrText xml:space="preserve"> PAGEREF _Toc514049771 \h </w:instrText>
             </w:r>
             <w:r>
               <w:rPr>
@@ -5011,7 +5291,7 @@
                 <w:noProof/>
                 <w:webHidden/>
               </w:rPr>
-              <w:t>37</w:t>
+              <w:t>39</w:t>
             </w:r>
             <w:r>
               <w:rPr>
@@ -5034,7 +5314,7 @@
               <w:lang w:val="en-GB" w:eastAsia="en-GB"/>
             </w:rPr>
           </w:pPr>
-          <w:hyperlink w:anchor="_Toc513894851" w:history="1">
+          <w:hyperlink w:anchor="_Toc514049772" w:history="1">
             <w:r>
               <w:rPr>
                 <w:rStyle w:val="Hyperlink"/>
@@ -5061,7 +5341,7 @@
                 <w:noProof/>
                 <w:webHidden/>
               </w:rPr>
-              <w:instrText xml:space="preserve"> PAGEREF _Toc513894851 \h </w:instrText>
+              <w:instrText xml:space="preserve"> PAGEREF _Toc514049772 \h </w:instrText>
             </w:r>
             <w:r>
               <w:rPr>
@@ -5081,7 +5361,7 @@
                 <w:noProof/>
                 <w:webHidden/>
               </w:rPr>
-              <w:t>37</w:t>
+              <w:t>40</w:t>
             </w:r>
             <w:r>
               <w:rPr>
@@ -5104,7 +5384,7 @@
               <w:lang w:val="en-GB" w:eastAsia="en-GB"/>
             </w:rPr>
           </w:pPr>
-          <w:hyperlink w:anchor="_Toc513894852" w:history="1">
+          <w:hyperlink w:anchor="_Toc514049773" w:history="1">
             <w:r>
               <w:rPr>
                 <w:rStyle w:val="Hyperlink"/>
@@ -5131,7 +5411,7 @@
                 <w:noProof/>
                 <w:webHidden/>
               </w:rPr>
-              <w:instrText xml:space="preserve"> PAGEREF _Toc513894852 \h </w:instrText>
+              <w:instrText xml:space="preserve"> PAGEREF _Toc514049773 \h </w:instrText>
             </w:r>
             <w:r>
               <w:rPr>
@@ -5151,7 +5431,7 @@
                 <w:noProof/>
                 <w:webHidden/>
               </w:rPr>
-              <w:t>37</w:t>
+              <w:t>40</w:t>
             </w:r>
             <w:r>
               <w:rPr>
@@ -5174,7 +5454,7 @@
               <w:lang w:val="en-GB" w:eastAsia="en-GB"/>
             </w:rPr>
           </w:pPr>
-          <w:hyperlink w:anchor="_Toc513894853" w:history="1">
+          <w:hyperlink w:anchor="_Toc514049774" w:history="1">
             <w:r>
               <w:rPr>
                 <w:rStyle w:val="Hyperlink"/>
@@ -5201,7 +5481,7 @@
                 <w:noProof/>
                 <w:webHidden/>
               </w:rPr>
-              <w:instrText xml:space="preserve"> PAGEREF _Toc513894853 \h </w:instrText>
+              <w:instrText xml:space="preserve"> PAGEREF _Toc514049774 \h </w:instrText>
             </w:r>
             <w:r>
               <w:rPr>
@@ -5221,7 +5501,7 @@
                 <w:noProof/>
                 <w:webHidden/>
               </w:rPr>
-              <w:t>38</w:t>
+              <w:t>40</w:t>
             </w:r>
             <w:r>
               <w:rPr>
@@ -5244,7 +5524,7 @@
               <w:lang w:val="en-GB" w:eastAsia="en-GB"/>
             </w:rPr>
           </w:pPr>
-          <w:hyperlink w:anchor="_Toc513894854" w:history="1">
+          <w:hyperlink w:anchor="_Toc514049775" w:history="1">
             <w:r>
               <w:rPr>
                 <w:rStyle w:val="Hyperlink"/>
@@ -5271,7 +5551,7 @@
                 <w:noProof/>
                 <w:webHidden/>
               </w:rPr>
-              <w:instrText xml:space="preserve"> PAGEREF _Toc513894854 \h </w:instrText>
+              <w:instrText xml:space="preserve"> PAGEREF _Toc514049775 \h </w:instrText>
             </w:r>
             <w:r>
               <w:rPr>
@@ -5291,7 +5571,7 @@
                 <w:noProof/>
                 <w:webHidden/>
               </w:rPr>
-              <w:t>38</w:t>
+              <w:t>40</w:t>
             </w:r>
             <w:r>
               <w:rPr>
@@ -5314,7 +5594,7 @@
               <w:lang w:val="en-GB" w:eastAsia="en-GB"/>
             </w:rPr>
           </w:pPr>
-          <w:hyperlink w:anchor="_Toc513894855" w:history="1">
+          <w:hyperlink w:anchor="_Toc514049776" w:history="1">
             <w:r>
               <w:rPr>
                 <w:rStyle w:val="Hyperlink"/>
@@ -5341,7 +5621,7 @@
                 <w:noProof/>
                 <w:webHidden/>
               </w:rPr>
-              <w:instrText xml:space="preserve"> PAGEREF _Toc513894855 \h </w:instrText>
+              <w:instrText xml:space="preserve"> PAGEREF _Toc514049776 \h </w:instrText>
             </w:r>
             <w:r>
               <w:rPr>
@@ -5361,7 +5641,7 @@
                 <w:noProof/>
                 <w:webHidden/>
               </w:rPr>
-              <w:t>39</w:t>
+              <w:t>41</w:t>
             </w:r>
             <w:r>
               <w:rPr>
@@ -5384,7 +5664,7 @@
               <w:lang w:val="en-GB" w:eastAsia="en-GB"/>
             </w:rPr>
           </w:pPr>
-          <w:hyperlink w:anchor="_Toc513894856" w:history="1">
+          <w:hyperlink w:anchor="_Toc514049777" w:history="1">
             <w:r>
               <w:rPr>
                 <w:rStyle w:val="Hyperlink"/>
@@ -5411,7 +5691,7 @@
                 <w:noProof/>
                 <w:webHidden/>
               </w:rPr>
-              <w:instrText xml:space="preserve"> PAGEREF _Toc513894856 \h </w:instrText>
+              <w:instrText xml:space="preserve"> PAGEREF _Toc514049777 \h </w:instrText>
             </w:r>
             <w:r>
               <w:rPr>
@@ -5431,7 +5711,7 @@
                 <w:noProof/>
                 <w:webHidden/>
               </w:rPr>
-              <w:t>44</w:t>
+              <w:t>46</w:t>
             </w:r>
             <w:r>
               <w:rPr>
@@ -5454,7 +5734,7 @@
               <w:lang w:val="en-GB" w:eastAsia="en-GB"/>
             </w:rPr>
           </w:pPr>
-          <w:hyperlink w:anchor="_Toc513894857" w:history="1">
+          <w:hyperlink w:anchor="_Toc514049778" w:history="1">
             <w:r>
               <w:rPr>
                 <w:rStyle w:val="Hyperlink"/>
@@ -5481,7 +5761,7 @@
                 <w:noProof/>
                 <w:webHidden/>
               </w:rPr>
-              <w:instrText xml:space="preserve"> PAGEREF _Toc513894857 \h </w:instrText>
+              <w:instrText xml:space="preserve"> PAGEREF _Toc514049778 \h </w:instrText>
             </w:r>
             <w:r>
               <w:rPr>
@@ -5501,7 +5781,7 @@
                 <w:noProof/>
                 <w:webHidden/>
               </w:rPr>
-              <w:t>48</w:t>
+              <w:t>51</w:t>
             </w:r>
             <w:r>
               <w:rPr>
@@ -5524,7 +5804,7 @@
               <w:lang w:val="en-GB" w:eastAsia="en-GB"/>
             </w:rPr>
           </w:pPr>
-          <w:hyperlink w:anchor="_Toc513894858" w:history="1">
+          <w:hyperlink w:anchor="_Toc514049779" w:history="1">
             <w:r>
               <w:rPr>
                 <w:rStyle w:val="Hyperlink"/>
@@ -5551,7 +5831,7 @@
                 <w:noProof/>
                 <w:webHidden/>
               </w:rPr>
-              <w:instrText xml:space="preserve"> PAGEREF _Toc513894858 \h </w:instrText>
+              <w:instrText xml:space="preserve"> PAGEREF _Toc514049779 \h </w:instrText>
             </w:r>
             <w:r>
               <w:rPr>
@@ -5571,7 +5851,7 @@
                 <w:noProof/>
                 <w:webHidden/>
               </w:rPr>
-              <w:t>56</w:t>
+              <w:t>59</w:t>
             </w:r>
             <w:r>
               <w:rPr>
@@ -5594,7 +5874,7 @@
               <w:lang w:val="en-GB" w:eastAsia="en-GB"/>
             </w:rPr>
           </w:pPr>
-          <w:hyperlink w:anchor="_Toc513894859" w:history="1">
+          <w:hyperlink w:anchor="_Toc514049780" w:history="1">
             <w:r>
               <w:rPr>
                 <w:rStyle w:val="Hyperlink"/>
@@ -5621,7 +5901,7 @@
                 <w:noProof/>
                 <w:webHidden/>
               </w:rPr>
-              <w:instrText xml:space="preserve"> PAGEREF _Toc513894859 \h </w:instrText>
+              <w:instrText xml:space="preserve"> PAGEREF _Toc514049780 \h </w:instrText>
             </w:r>
             <w:r>
               <w:rPr>
@@ -5641,7 +5921,7 @@
                 <w:noProof/>
                 <w:webHidden/>
               </w:rPr>
-              <w:t>57</w:t>
+              <w:t>59</w:t>
             </w:r>
             <w:r>
               <w:rPr>
@@ -5664,7 +5944,7 @@
               <w:lang w:val="en-GB" w:eastAsia="en-GB"/>
             </w:rPr>
           </w:pPr>
-          <w:hyperlink w:anchor="_Toc513894860" w:history="1">
+          <w:hyperlink w:anchor="_Toc514049781" w:history="1">
             <w:r>
               <w:rPr>
                 <w:rStyle w:val="Hyperlink"/>
@@ -5691,7 +5971,7 @@
                 <w:noProof/>
                 <w:webHidden/>
               </w:rPr>
-              <w:instrText xml:space="preserve"> PAGEREF _Toc513894860 \h </w:instrText>
+              <w:instrText xml:space="preserve"> PAGEREF _Toc514049781 \h </w:instrText>
             </w:r>
             <w:r>
               <w:rPr>
@@ -5711,7 +5991,7 @@
                 <w:noProof/>
                 <w:webHidden/>
               </w:rPr>
-              <w:t>57</w:t>
+              <w:t>59</w:t>
             </w:r>
             <w:r>
               <w:rPr>
@@ -5734,7 +6014,7 @@
               <w:lang w:val="en-GB" w:eastAsia="en-GB"/>
             </w:rPr>
           </w:pPr>
-          <w:hyperlink w:anchor="_Toc513894861" w:history="1">
+          <w:hyperlink w:anchor="_Toc514049782" w:history="1">
             <w:r>
               <w:rPr>
                 <w:rStyle w:val="Hyperlink"/>
@@ -5761,7 +6041,7 @@
                 <w:noProof/>
                 <w:webHidden/>
               </w:rPr>
-              <w:instrText xml:space="preserve"> PAGEREF _Toc513894861 \h </w:instrText>
+              <w:instrText xml:space="preserve"> PAGEREF _Toc514049782 \h </w:instrText>
             </w:r>
             <w:r>
               <w:rPr>
@@ -5781,7 +6061,7 @@
                 <w:noProof/>
                 <w:webHidden/>
               </w:rPr>
-              <w:t>57</w:t>
+              <w:t>59</w:t>
             </w:r>
             <w:r>
               <w:rPr>
@@ -5804,7 +6084,7 @@
               <w:lang w:val="en-GB" w:eastAsia="en-GB"/>
             </w:rPr>
           </w:pPr>
-          <w:hyperlink w:anchor="_Toc513894862" w:history="1">
+          <w:hyperlink w:anchor="_Toc514049783" w:history="1">
             <w:r>
               <w:rPr>
                 <w:rStyle w:val="Hyperlink"/>
@@ -5831,7 +6111,7 @@
                 <w:noProof/>
                 <w:webHidden/>
               </w:rPr>
-              <w:instrText xml:space="preserve"> PAGEREF _Toc513894862 \h </w:instrText>
+              <w:instrText xml:space="preserve"> PAGEREF _Toc514049783 \h </w:instrText>
             </w:r>
             <w:r>
               <w:rPr>
@@ -5851,7 +6131,7 @@
                 <w:noProof/>
                 <w:webHidden/>
               </w:rPr>
-              <w:t>58</w:t>
+              <w:t>60</w:t>
             </w:r>
             <w:r>
               <w:rPr>
@@ -5874,7 +6154,7 @@
               <w:lang w:val="en-GB" w:eastAsia="en-GB"/>
             </w:rPr>
           </w:pPr>
-          <w:hyperlink w:anchor="_Toc513894863" w:history="1">
+          <w:hyperlink w:anchor="_Toc514049784" w:history="1">
             <w:r>
               <w:rPr>
                 <w:rStyle w:val="Hyperlink"/>
@@ -5901,7 +6181,7 @@
                 <w:noProof/>
                 <w:webHidden/>
               </w:rPr>
-              <w:instrText xml:space="preserve"> PAGEREF _Toc513894863 \h </w:instrText>
+              <w:instrText xml:space="preserve"> PAGEREF _Toc514049784 \h </w:instrText>
             </w:r>
             <w:r>
               <w:rPr>
@@ -5921,7 +6201,7 @@
                 <w:noProof/>
                 <w:webHidden/>
               </w:rPr>
-              <w:t>59</w:t>
+              <w:t>61</w:t>
             </w:r>
             <w:r>
               <w:rPr>
@@ -5944,7 +6224,7 @@
               <w:lang w:val="en-GB" w:eastAsia="en-GB"/>
             </w:rPr>
           </w:pPr>
-          <w:hyperlink w:anchor="_Toc513894864" w:history="1">
+          <w:hyperlink w:anchor="_Toc514049785" w:history="1">
             <w:r>
               <w:rPr>
                 <w:rStyle w:val="Hyperlink"/>
@@ -5971,7 +6251,7 @@
                 <w:noProof/>
                 <w:webHidden/>
               </w:rPr>
-              <w:instrText xml:space="preserve"> PAGEREF _Toc513894864 \h </w:instrText>
+              <w:instrText xml:space="preserve"> PAGEREF _Toc514049785 \h </w:instrText>
             </w:r>
             <w:r>
               <w:rPr>
@@ -5991,7 +6271,7 @@
                 <w:noProof/>
                 <w:webHidden/>
               </w:rPr>
-              <w:t>59</w:t>
+              <w:t>61</w:t>
             </w:r>
             <w:r>
               <w:rPr>
@@ -6014,7 +6294,7 @@
               <w:lang w:val="en-GB" w:eastAsia="en-GB"/>
             </w:rPr>
           </w:pPr>
-          <w:hyperlink w:anchor="_Toc513894865" w:history="1">
+          <w:hyperlink w:anchor="_Toc514049786" w:history="1">
             <w:r>
               <w:rPr>
                 <w:rStyle w:val="Hyperlink"/>
@@ -6041,7 +6321,7 @@
                 <w:noProof/>
                 <w:webHidden/>
               </w:rPr>
-              <w:instrText xml:space="preserve"> PAGEREF _Toc513894865 \h </w:instrText>
+              <w:instrText xml:space="preserve"> PAGEREF _Toc514049786 \h </w:instrText>
             </w:r>
             <w:r>
               <w:rPr>
@@ -6061,7 +6341,7 @@
                 <w:noProof/>
                 <w:webHidden/>
               </w:rPr>
-              <w:t>60</w:t>
+              <w:t>62</w:t>
             </w:r>
             <w:r>
               <w:rPr>
@@ -6084,7 +6364,7 @@
               <w:lang w:val="en-GB" w:eastAsia="en-GB"/>
             </w:rPr>
           </w:pPr>
-          <w:hyperlink w:anchor="_Toc513894866" w:history="1">
+          <w:hyperlink w:anchor="_Toc514049787" w:history="1">
             <w:r>
               <w:rPr>
                 <w:rStyle w:val="Hyperlink"/>
@@ -6111,7 +6391,7 @@
                 <w:noProof/>
                 <w:webHidden/>
               </w:rPr>
-              <w:instrText xml:space="preserve"> PAGEREF _Toc513894866 \h </w:instrText>
+              <w:instrText xml:space="preserve"> PAGEREF _Toc514049787 \h </w:instrText>
             </w:r>
             <w:r>
               <w:rPr>
@@ -6131,7 +6411,7 @@
                 <w:noProof/>
                 <w:webHidden/>
               </w:rPr>
-              <w:t>60</w:t>
+              <w:t>62</w:t>
             </w:r>
             <w:r>
               <w:rPr>
@@ -6154,7 +6434,7 @@
               <w:lang w:val="en-GB" w:eastAsia="en-GB"/>
             </w:rPr>
           </w:pPr>
-          <w:hyperlink w:anchor="_Toc513894867" w:history="1">
+          <w:hyperlink w:anchor="_Toc514049788" w:history="1">
             <w:r>
               <w:rPr>
                 <w:rStyle w:val="Hyperlink"/>
@@ -6181,7 +6461,7 @@
                 <w:noProof/>
                 <w:webHidden/>
               </w:rPr>
-              <w:instrText xml:space="preserve"> PAGEREF _Toc513894867 \h </w:instrText>
+              <w:instrText xml:space="preserve"> PAGEREF _Toc514049788 \h </w:instrText>
             </w:r>
             <w:r>
               <w:rPr>
@@ -6201,7 +6481,7 @@
                 <w:noProof/>
                 <w:webHidden/>
               </w:rPr>
-              <w:t>62</w:t>
+              <w:t>64</w:t>
             </w:r>
             <w:r>
               <w:rPr>
@@ -6224,7 +6504,7 @@
               <w:lang w:val="en-GB" w:eastAsia="en-GB"/>
             </w:rPr>
           </w:pPr>
-          <w:hyperlink w:anchor="_Toc513894868" w:history="1">
+          <w:hyperlink w:anchor="_Toc514049789" w:history="1">
             <w:r>
               <w:rPr>
                 <w:rStyle w:val="Hyperlink"/>
@@ -6251,7 +6531,7 @@
                 <w:noProof/>
                 <w:webHidden/>
               </w:rPr>
-              <w:instrText xml:space="preserve"> PAGEREF _Toc513894868 \h </w:instrText>
+              <w:instrText xml:space="preserve"> PAGEREF _Toc514049789 \h </w:instrText>
             </w:r>
             <w:r>
               <w:rPr>
@@ -6271,7 +6551,7 @@
                 <w:noProof/>
                 <w:webHidden/>
               </w:rPr>
-              <w:t>63</w:t>
+              <w:t>65</w:t>
             </w:r>
             <w:r>
               <w:rPr>
@@ -6294,7 +6574,7 @@
               <w:lang w:val="en-GB" w:eastAsia="en-GB"/>
             </w:rPr>
           </w:pPr>
-          <w:hyperlink w:anchor="_Toc513894869" w:history="1">
+          <w:hyperlink w:anchor="_Toc514049790" w:history="1">
             <w:r>
               <w:rPr>
                 <w:rStyle w:val="Hyperlink"/>
@@ -6321,7 +6601,7 @@
                 <w:noProof/>
                 <w:webHidden/>
               </w:rPr>
-              <w:instrText xml:space="preserve"> PAGEREF _Toc513894869 \h </w:instrText>
+              <w:instrText xml:space="preserve"> PAGEREF _Toc514049790 \h </w:instrText>
             </w:r>
             <w:r>
               <w:rPr>
@@ -6341,7 +6621,7 @@
                 <w:noProof/>
                 <w:webHidden/>
               </w:rPr>
-              <w:t>65</w:t>
+              <w:t>67</w:t>
             </w:r>
             <w:r>
               <w:rPr>
@@ -6364,7 +6644,7 @@
               <w:lang w:val="en-GB" w:eastAsia="en-GB"/>
             </w:rPr>
           </w:pPr>
-          <w:hyperlink w:anchor="_Toc513894870" w:history="1">
+          <w:hyperlink w:anchor="_Toc514049791" w:history="1">
             <w:r>
               <w:rPr>
                 <w:rStyle w:val="Hyperlink"/>
@@ -6391,7 +6671,7 @@
                 <w:noProof/>
                 <w:webHidden/>
               </w:rPr>
-              <w:instrText xml:space="preserve"> PAGEREF _Toc513894870 \h </w:instrText>
+              <w:instrText xml:space="preserve"> PAGEREF _Toc514049791 \h </w:instrText>
             </w:r>
             <w:r>
               <w:rPr>
@@ -6411,7 +6691,7 @@
                 <w:noProof/>
                 <w:webHidden/>
               </w:rPr>
-              <w:t>66</w:t>
+              <w:t>68</w:t>
             </w:r>
             <w:r>
               <w:rPr>
@@ -6434,7 +6714,7 @@
               <w:lang w:val="en-GB" w:eastAsia="en-GB"/>
             </w:rPr>
           </w:pPr>
-          <w:hyperlink w:anchor="_Toc513894871" w:history="1">
+          <w:hyperlink w:anchor="_Toc514049792" w:history="1">
             <w:r>
               <w:rPr>
                 <w:rStyle w:val="Hyperlink"/>
@@ -6461,7 +6741,7 @@
                 <w:noProof/>
                 <w:webHidden/>
               </w:rPr>
-              <w:instrText xml:space="preserve"> PAGEREF _Toc513894871 \h </w:instrText>
+              <w:instrText xml:space="preserve"> PAGEREF _Toc514049792 \h </w:instrText>
             </w:r>
             <w:r>
               <w:rPr>
@@ -6481,7 +6761,7 @@
                 <w:noProof/>
                 <w:webHidden/>
               </w:rPr>
-              <w:t>66</w:t>
+              <w:t>68</w:t>
             </w:r>
             <w:r>
               <w:rPr>
@@ -6504,7 +6784,7 @@
               <w:lang w:val="en-GB" w:eastAsia="en-GB"/>
             </w:rPr>
           </w:pPr>
-          <w:hyperlink w:anchor="_Toc513894872" w:history="1">
+          <w:hyperlink w:anchor="_Toc514049793" w:history="1">
             <w:r>
               <w:rPr>
                 <w:rStyle w:val="Hyperlink"/>
@@ -6531,7 +6811,7 @@
                 <w:noProof/>
                 <w:webHidden/>
               </w:rPr>
-              <w:instrText xml:space="preserve"> PAGEREF _Toc513894872 \h </w:instrText>
+              <w:instrText xml:space="preserve"> PAGEREF _Toc514049793 \h </w:instrText>
             </w:r>
             <w:r>
               <w:rPr>
@@ -6551,7 +6831,7 @@
                 <w:noProof/>
                 <w:webHidden/>
               </w:rPr>
-              <w:t>67</w:t>
+              <w:t>69</w:t>
             </w:r>
             <w:r>
               <w:rPr>
@@ -6574,7 +6854,7 @@
               <w:lang w:val="en-GB" w:eastAsia="en-GB"/>
             </w:rPr>
           </w:pPr>
-          <w:hyperlink w:anchor="_Toc513894873" w:history="1">
+          <w:hyperlink w:anchor="_Toc514049794" w:history="1">
             <w:r>
               <w:rPr>
                 <w:rStyle w:val="Hyperlink"/>
@@ -6601,7 +6881,7 @@
                 <w:noProof/>
                 <w:webHidden/>
               </w:rPr>
-              <w:instrText xml:space="preserve"> PAGEREF _Toc513894873 \h </w:instrText>
+              <w:instrText xml:space="preserve"> PAGEREF _Toc514049794 \h </w:instrText>
             </w:r>
             <w:r>
               <w:rPr>
@@ -6621,7 +6901,7 @@
                 <w:noProof/>
                 <w:webHidden/>
               </w:rPr>
-              <w:t>68</w:t>
+              <w:t>70</w:t>
             </w:r>
             <w:r>
               <w:rPr>
@@ -6639,6 +6919,7 @@
               <w:bCs/>
               <w:noProof/>
             </w:rPr>
+            <w:lastRenderedPageBreak/>
             <w:fldChar w:fldCharType="end"/>
           </w:r>
         </w:p>
@@ -6652,18 +6933,11 @@
         <w:t xml:space="preserve"> </w:t>
       </w:r>
       <w:r>
-        <w:t>9</w:t>
-      </w:r>
-      <w:r>
-        <w:t>28</w:t>
-      </w:r>
-      <w:r>
-        <w:t>0</w:t>
-      </w:r>
-    </w:p>
-    <w:p>
-      <w:r>
-        <w:lastRenderedPageBreak/>
+        <w:t>10213</w:t>
+      </w:r>
+    </w:p>
+    <w:p>
+      <w:r>
         <w:t xml:space="preserve">Code URL: </w:t>
       </w:r>
       <w:hyperlink r:id="rId11" w:history="1">
@@ -6679,7 +6953,7 @@
       <w:pPr>
         <w:pStyle w:val="Heading1"/>
       </w:pPr>
-      <w:bookmarkStart w:id="3" w:name="_Toc513894792"/>
+      <w:bookmarkStart w:id="3" w:name="_Toc514049709"/>
       <w:r>
         <w:t>1 Introduction</w:t>
       </w:r>
@@ -6689,7 +6963,7 @@
       <w:pPr>
         <w:pStyle w:val="Heading2"/>
       </w:pPr>
-      <w:bookmarkStart w:id="4" w:name="_Toc513894793"/>
+      <w:bookmarkStart w:id="4" w:name="_Toc514049710"/>
       <w:r>
         <w:t>1.1 Statement</w:t>
       </w:r>
@@ -6739,7 +7013,7 @@
       <w:pPr>
         <w:pStyle w:val="Heading2"/>
       </w:pPr>
-      <w:bookmarkStart w:id="5" w:name="_Toc513894794"/>
+      <w:bookmarkStart w:id="5" w:name="_Toc514049711"/>
       <w:r>
         <w:t>1.2 Motivation</w:t>
       </w:r>
@@ -6765,7 +7039,7 @@
       <w:pPr>
         <w:pStyle w:val="Heading2"/>
       </w:pPr>
-      <w:bookmarkStart w:id="6" w:name="_Toc513894795"/>
+      <w:bookmarkStart w:id="6" w:name="_Toc514049712"/>
       <w:r>
         <w:t>1.3 Goals</w:t>
       </w:r>
@@ -6796,11 +7070,12 @@
           <w:rStyle w:val="selectable"/>
         </w:rPr>
       </w:pPr>
-      <w:bookmarkStart w:id="7" w:name="_Toc513894796"/>
+      <w:bookmarkStart w:id="7" w:name="_Toc514049713"/>
       <w:r>
         <w:rPr>
           <w:rStyle w:val="selectable"/>
         </w:rPr>
+        <w:lastRenderedPageBreak/>
         <w:t>1.4 Contributions</w:t>
       </w:r>
       <w:bookmarkEnd w:id="7"/>
@@ -6859,125 +7134,124 @@
         <w:rPr>
           <w:rStyle w:val="selectable"/>
         </w:rPr>
+        <w:t>Throughout the research and testing the project has also offered an additional insight into the relationship between a cryptocurrency’s recent and future value.</w:t>
+      </w:r>
+    </w:p>
+    <w:p>
+      <w:pPr>
+        <w:pStyle w:val="Heading1"/>
+      </w:pPr>
+      <w:bookmarkStart w:id="8" w:name="_Toc514049714"/>
+      <w:r>
+        <w:t>2 Related Background</w:t>
+      </w:r>
+      <w:bookmarkEnd w:id="8"/>
+    </w:p>
+    <w:p>
+      <w:pPr>
+        <w:pStyle w:val="Heading2"/>
+      </w:pPr>
+      <w:bookmarkStart w:id="9" w:name="_Toc514049715"/>
+      <w:r>
+        <w:t>2.1 Concerning Cryptocurrencies</w:t>
+      </w:r>
+      <w:bookmarkEnd w:id="9"/>
+    </w:p>
+    <w:p>
+      <w:r>
+        <w:t>Cryptocurrencies are “</w:t>
+      </w:r>
+      <w:r>
+        <w:t>an electronic payment system based on cryptographic proof instead of trust</w:t>
+      </w:r>
+      <w:r>
+        <w:t xml:space="preserve">” </w:t>
+      </w:r>
+      <w:r>
+        <w:rPr>
+          <w:rStyle w:val="selectable"/>
+        </w:rPr>
+        <w:t>(Nakamoto, 2008), the first of which was Bitcoin, which is the system the original dissertation was based on</w:t>
+      </w:r>
+      <w:r>
+        <w:t xml:space="preserve">. There have been many successful and unsuccessful imitations </w:t>
+      </w:r>
+      <w:r>
+        <w:rPr>
+          <w:rStyle w:val="selectable"/>
+        </w:rPr>
+        <w:t>(Coinmarketcap.com, 2013), some of which are near copies and others which have new technologies that the developers believe is better.</w:t>
+      </w:r>
+    </w:p>
+    <w:p>
+      <w:r>
+        <w:t>Cryptocurrencies can be purchased from other people directly, like changing denominations of cash in person or exchanging your currency for a foreign one. However, online exchanges have been set up which allows the safe organisation of trades.</w:t>
+      </w:r>
+    </w:p>
+    <w:p>
+      <w:r>
+        <w:t xml:space="preserve">Exchanges allocate an address to hold your cryptocurrency once you have purchased it, however, there have been several high-profile hackings of cryptocurrency exchanges. The guidelines given by most cryptocurrency development teams is to purchase a multi-signature wallet </w:t>
+      </w:r>
+      <w:r>
+        <w:rPr>
+          <w:rStyle w:val="selectable"/>
+        </w:rPr>
+        <w:t>(Rosic, 2018). Wallets use public keys to receive cryptocurrency from others (allowing you to safely take payment from a stranger) and private keys to send cryptocurrency to others, provided you know their public key.</w:t>
+      </w:r>
+    </w:p>
+    <w:p>
+      <w:r>
+        <w:t xml:space="preserve">Exchanges regularly encourage investors to treat their safety with paramount importance, both of their investments when they have purchase cryptocurrencies, but also of their lives by not investing money that they can’t afford to lose – acknowledging that losses can be made also </w:t>
+      </w:r>
+      <w:r>
+        <w:rPr>
+          <w:rStyle w:val="selectable"/>
+        </w:rPr>
+        <w:t>(White, 2017).</w:t>
+      </w:r>
+    </w:p>
+    <w:p>
+      <w:pPr>
+        <w:pStyle w:val="Heading2"/>
+      </w:pPr>
+      <w:bookmarkStart w:id="10" w:name="_Toc514049716"/>
+      <w:r>
+        <w:t>2.2 Concerning Blockchain</w:t>
+      </w:r>
+      <w:bookmarkEnd w:id="10"/>
+    </w:p>
+    <w:p>
+      <w:r>
+        <w:t xml:space="preserve">Blockchain was designed to be a publicly visible transaction ledger that is completely decentralised and would replace the banking sector for cryptocurrencies. The idea is that each block is made up of a list of transactions that are proved valid with cryptography. For a block to be confirmed, each machine verifying transactions must agree that it is correct. Once agreement has been made then the new block is placed and becomes immutable, making it impossible for a corrupt individual to “cheat” the system </w:t>
+      </w:r>
+      <w:r>
+        <w:rPr>
+          <w:rStyle w:val="selectable"/>
+        </w:rPr>
+        <w:t>(Swan, 2015).</w:t>
+      </w:r>
+    </w:p>
+    <w:p>
+      <w:r>
         <w:lastRenderedPageBreak/>
-        <w:t>Throughout the research and testing the project has also offered an additional insight into the relationship between a cryptocurrency’s recent and future value.</w:t>
-      </w:r>
-    </w:p>
-    <w:p>
-      <w:pPr>
-        <w:pStyle w:val="Heading1"/>
-      </w:pPr>
-      <w:bookmarkStart w:id="8" w:name="_Toc513894797"/>
-      <w:r>
-        <w:t>2 Related Background</w:t>
-      </w:r>
-      <w:bookmarkEnd w:id="8"/>
+        <w:t xml:space="preserve">The idea behind blockchain is that all transactions will be transparent, and anyone is able to view transactions occurring freely. Many companies are finding other uses for blockchain as a technology; however, many uses require modification since this level of transparency isn’t useful for many fields including medical records </w:t>
+      </w:r>
+      <w:r>
+        <w:rPr>
+          <w:rStyle w:val="selectable"/>
+        </w:rPr>
+        <w:t>(Azaria et al., 2016)</w:t>
+      </w:r>
+      <w:r>
+        <w:t>.</w:t>
+      </w:r>
     </w:p>
     <w:p>
       <w:pPr>
         <w:pStyle w:val="Heading2"/>
       </w:pPr>
-      <w:bookmarkStart w:id="9" w:name="_Toc513894798"/>
-      <w:r>
-        <w:t>2.1 Concerning Cryptocurrencies</w:t>
-      </w:r>
-      <w:bookmarkEnd w:id="9"/>
-    </w:p>
-    <w:p>
-      <w:r>
-        <w:t>Cryptocurrencies are “</w:t>
-      </w:r>
-      <w:r>
-        <w:t>an electronic payment system based on cryptographic proof instead of trust</w:t>
-      </w:r>
-      <w:r>
-        <w:t xml:space="preserve">” </w:t>
-      </w:r>
-      <w:r>
-        <w:rPr>
-          <w:rStyle w:val="selectable"/>
-        </w:rPr>
-        <w:t>(Nakamoto, 2008), the first of which was Bitcoin, which is the system the original dissertation was based on</w:t>
-      </w:r>
-      <w:r>
-        <w:t xml:space="preserve">. There have been many successful and unsuccessful imitations </w:t>
-      </w:r>
-      <w:r>
-        <w:rPr>
-          <w:rStyle w:val="selectable"/>
-        </w:rPr>
-        <w:t>(Coinmarketcap.com, 2013), some of which are near copies and others which have new technologies that the developers believe is better.</w:t>
-      </w:r>
-    </w:p>
-    <w:p>
-      <w:r>
-        <w:t>Cryptocurrencies can be purchased from other people directly, like changing denominations of cash in person or exchanging your currency for a foreign one. However, online exchanges have been set up which allows the safe organisation of trades.</w:t>
-      </w:r>
-    </w:p>
-    <w:p>
-      <w:r>
-        <w:t xml:space="preserve">Exchanges allocate an address to hold your cryptocurrency once you have purchased it, however, there have been several high-profile hackings of cryptocurrency exchanges. The guidelines given by most cryptocurrency development teams is to purchase a multi-signature wallet </w:t>
-      </w:r>
-      <w:r>
-        <w:rPr>
-          <w:rStyle w:val="selectable"/>
-        </w:rPr>
-        <w:t>(Rosic, 2018). Wallets use public keys to receive cryptocurrency from others (allowing you to safely take payment from a stranger) and private keys to send cryptocurrency to others, provided you know their public key.</w:t>
-      </w:r>
-    </w:p>
-    <w:p>
-      <w:r>
-        <w:t xml:space="preserve">Exchanges regularly encourage investors to treat their safety with paramount importance, both of their investments when they have purchase cryptocurrencies, but also of their lives by not investing money that they can’t afford to lose – acknowledging that losses can be made also </w:t>
-      </w:r>
-      <w:r>
-        <w:rPr>
-          <w:rStyle w:val="selectable"/>
-        </w:rPr>
-        <w:t>(White, 2017).</w:t>
-      </w:r>
-    </w:p>
-    <w:p>
-      <w:pPr>
-        <w:pStyle w:val="Heading2"/>
-      </w:pPr>
-      <w:bookmarkStart w:id="10" w:name="_Toc513894799"/>
-      <w:r>
-        <w:t>2.2 Concerning Blockchain</w:t>
-      </w:r>
-      <w:bookmarkEnd w:id="10"/>
-    </w:p>
-    <w:p>
-      <w:r>
-        <w:t xml:space="preserve">Blockchain was designed to be a publicly visible transaction ledger that is completely decentralised and would replace the banking sector for cryptocurrencies. The idea is that each block is made up of a list of transactions that are proved valid with cryptography. For a block to be confirmed, each machine verifying transactions must agree that it is correct. Once agreement has been made then the new block is placed and becomes immutable, making it impossible for a corrupt individual to “cheat” the system </w:t>
-      </w:r>
-      <w:r>
-        <w:rPr>
-          <w:rStyle w:val="selectable"/>
-        </w:rPr>
-        <w:t>(Swan, 2015).</w:t>
-      </w:r>
-    </w:p>
-    <w:p>
-      <w:r>
-        <w:t xml:space="preserve">The idea behind blockchain is that all transactions will be transparent, and anyone is able to view transactions occurring freely. Many companies are finding other uses for blockchain as a technology; however, many uses require modification since this level of transparency isn’t useful for many fields including medical records </w:t>
-      </w:r>
-      <w:r>
-        <w:rPr>
-          <w:rStyle w:val="selectable"/>
-        </w:rPr>
-        <w:t>(Azaria et al., 2016)</w:t>
-      </w:r>
-      <w:r>
-        <w:t>.</w:t>
-      </w:r>
-    </w:p>
-    <w:p>
-      <w:pPr>
-        <w:pStyle w:val="Heading2"/>
-      </w:pPr>
-      <w:bookmarkStart w:id="11" w:name="_Toc513894800"/>
-      <w:r>
-        <w:lastRenderedPageBreak/>
+      <w:bookmarkStart w:id="11" w:name="_Toc514049717"/>
+      <w:r>
         <w:t>2.3 Competitor Applications</w:t>
       </w:r>
       <w:bookmarkEnd w:id="11"/>
@@ -7186,7 +7460,11 @@
         <w:t>(Btcrobot.com, 2018)</w:t>
       </w:r>
       <w:r>
-        <w:t xml:space="preserve"> offers three different subscriptions varying from $239.88 to $479.88 per annum. All subscriptions are automated with all but the cheapest offering the ability to run on 3 cryptocurrency exchanges simultaneously. The above chart suggests over 50 months of trading the application made an account $50,000 profit, which would have cost at most $2,399.40. This trading profit is historic, and the most recent trading profits on the chart appear to have stagnated. There are a variety of disclaimers explaining that profit is not guaranteed and a liability waiver, however, there is a 60-day money back guarantee.</w:t>
+        <w:t xml:space="preserve"> offers three different subscriptions varying from $239.88 to $479.88 per annum. All subscriptions are automated with all but the cheapest offering the ability to run on 3 cryptocurrency exchanges simultaneously. The above chart suggests over 50 months of trading the application made an account $50,000 profit, which would have cost at </w:t>
+      </w:r>
+      <w:r>
+        <w:lastRenderedPageBreak/>
+        <w:t>most $2,399.40. This trading profit is historic, and the most recent trading profits on the chart appear to have stagnated. There are a variety of disclaimers explaining that profit is not guaranteed and a liability waiver, however, there is a 60-day money back guarantee.</w:t>
       </w:r>
     </w:p>
     <w:p>
@@ -7197,7 +7475,6 @@
         <w:rPr>
           <w:noProof/>
         </w:rPr>
-        <w:lastRenderedPageBreak/>
         <mc:AlternateContent>
           <mc:Choice Requires="wps">
             <w:drawing>
@@ -7377,7 +7654,7 @@
       <w:pPr>
         <w:pStyle w:val="Heading1"/>
       </w:pPr>
-      <w:bookmarkStart w:id="12" w:name="_Toc513894801"/>
+      <w:bookmarkStart w:id="12" w:name="_Toc514049718"/>
       <w:r>
         <w:t>3</w:t>
       </w:r>
@@ -7397,7 +7674,7 @@
         <w:pStyle w:val="Heading2"/>
       </w:pPr>
       <w:bookmarkStart w:id="13" w:name="_1.4_Competitor_Applications"/>
-      <w:bookmarkStart w:id="14" w:name="_Toc513894802"/>
+      <w:bookmarkStart w:id="14" w:name="_Toc514049719"/>
       <w:bookmarkEnd w:id="13"/>
       <w:r>
         <w:t>3.</w:t>
@@ -7483,8 +7760,9 @@
       <w:pPr>
         <w:pStyle w:val="Heading2"/>
       </w:pPr>
-      <w:bookmarkStart w:id="15" w:name="_Toc513894803"/>
-      <w:r>
+      <w:bookmarkStart w:id="15" w:name="_Toc514049720"/>
+      <w:r>
+        <w:lastRenderedPageBreak/>
         <w:t>3.2</w:t>
       </w:r>
       <w:r>
@@ -7509,7 +7787,6 @@
         </w:numPr>
       </w:pPr>
       <w:r>
-        <w:lastRenderedPageBreak/>
         <w:t>A</w:t>
       </w:r>
       <w:r>
@@ -7627,7 +7904,7 @@
       <w:pPr>
         <w:pStyle w:val="Heading2"/>
       </w:pPr>
-      <w:bookmarkStart w:id="16" w:name="_Toc513894804"/>
+      <w:bookmarkStart w:id="16" w:name="_Toc514049721"/>
       <w:r>
         <w:t>3</w:t>
       </w:r>
@@ -7739,7 +8016,7 @@
         <w:pStyle w:val="Heading1"/>
       </w:pPr>
       <w:bookmarkStart w:id="17" w:name="_1.6_Requirements"/>
-      <w:bookmarkStart w:id="18" w:name="_Toc513894805"/>
+      <w:bookmarkStart w:id="18" w:name="_Toc514049722"/>
       <w:bookmarkEnd w:id="17"/>
       <w:r>
         <w:t>4</w:t>
@@ -7904,6 +8181,7 @@
         <w:rPr>
           <w:u w:val="single"/>
         </w:rPr>
+        <w:lastRenderedPageBreak/>
         <w:t>Should have:</w:t>
       </w:r>
     </w:p>
@@ -7916,7 +8194,6 @@
         </w:numPr>
       </w:pPr>
       <w:r>
-        <w:lastRenderedPageBreak/>
         <w:t>Ability to see gaps in held data and fill as follows;</w:t>
       </w:r>
     </w:p>
@@ -8165,7 +8442,7 @@
       <w:pPr>
         <w:pStyle w:val="Heading2"/>
       </w:pPr>
-      <w:bookmarkStart w:id="20" w:name="_Toc513894806"/>
+      <w:bookmarkStart w:id="20" w:name="_Toc514049723"/>
       <w:bookmarkEnd w:id="19"/>
       <w:r>
         <w:t>4</w:t>
@@ -8208,7 +8485,7 @@
       <w:pPr>
         <w:pStyle w:val="Heading2"/>
       </w:pPr>
-      <w:bookmarkStart w:id="21" w:name="_Toc513894807"/>
+      <w:bookmarkStart w:id="21" w:name="_Toc514049724"/>
       <w:r>
         <w:lastRenderedPageBreak/>
         <w:t>4</w:t>
@@ -8236,7 +8513,7 @@
       <w:pPr>
         <w:pStyle w:val="Heading3"/>
       </w:pPr>
-      <w:bookmarkStart w:id="22" w:name="_Toc513894808"/>
+      <w:bookmarkStart w:id="22" w:name="_Toc514049725"/>
       <w:r>
         <w:t>4</w:t>
       </w:r>
@@ -8328,7 +8605,7 @@
         <w:pStyle w:val="Heading3"/>
       </w:pPr>
       <w:bookmarkStart w:id="23" w:name="_1.8.2_Storage_&amp;"/>
-      <w:bookmarkStart w:id="24" w:name="_Toc513894809"/>
+      <w:bookmarkStart w:id="24" w:name="_Toc514049726"/>
       <w:bookmarkEnd w:id="23"/>
       <w:r>
         <w:t>4</w:t>
@@ -8406,7 +8683,7 @@
         <w:pStyle w:val="Heading2"/>
       </w:pPr>
       <w:bookmarkStart w:id="25" w:name="_1.10_Achieving_Profitability"/>
-      <w:bookmarkStart w:id="26" w:name="_Toc513894810"/>
+      <w:bookmarkStart w:id="26" w:name="_Toc514049727"/>
       <w:bookmarkEnd w:id="25"/>
       <w:r>
         <w:t>4</w:t>
@@ -8434,7 +8711,7 @@
       <w:pPr>
         <w:pStyle w:val="Heading3"/>
       </w:pPr>
-      <w:bookmarkStart w:id="27" w:name="_Toc513894811"/>
+      <w:bookmarkStart w:id="27" w:name="_Toc514049728"/>
       <w:r>
         <w:t>4</w:t>
       </w:r>
@@ -8515,7 +8792,7 @@
       <w:pPr>
         <w:pStyle w:val="Heading3"/>
       </w:pPr>
-      <w:bookmarkStart w:id="28" w:name="_Toc513894812"/>
+      <w:bookmarkStart w:id="28" w:name="_Toc514049729"/>
       <w:r>
         <w:t>4.3</w:t>
       </w:r>
@@ -8570,7 +8847,7 @@
       <w:pPr>
         <w:pStyle w:val="Heading3"/>
       </w:pPr>
-      <w:bookmarkStart w:id="29" w:name="_Toc513894813"/>
+      <w:bookmarkStart w:id="29" w:name="_Toc514049730"/>
       <w:r>
         <w:lastRenderedPageBreak/>
         <w:t>4</w:t>
@@ -8635,7 +8912,7 @@
         <w:pStyle w:val="Heading2"/>
       </w:pPr>
       <w:bookmarkStart w:id="30" w:name="_1.11_Quantifying_Momentum"/>
-      <w:bookmarkStart w:id="31" w:name="_Toc513894814"/>
+      <w:bookmarkStart w:id="31" w:name="_Toc514049731"/>
       <w:bookmarkEnd w:id="30"/>
       <w:r>
         <w:t>4</w:t>
@@ -9010,7 +9287,7 @@
         <w:pStyle w:val="Heading1"/>
       </w:pPr>
       <w:bookmarkStart w:id="32" w:name="_2_Method_of"/>
-      <w:bookmarkStart w:id="33" w:name="_Toc513894815"/>
+      <w:bookmarkStart w:id="33" w:name="_Toc514049732"/>
       <w:bookmarkEnd w:id="32"/>
       <w:r>
         <w:lastRenderedPageBreak/>
@@ -9137,7 +9414,7 @@
       <w:pPr>
         <w:pStyle w:val="Heading2"/>
       </w:pPr>
-      <w:bookmarkStart w:id="34" w:name="_Toc513894816"/>
+      <w:bookmarkStart w:id="34" w:name="_Toc514049733"/>
       <w:r>
         <w:t>5</w:t>
       </w:r>
@@ -9294,7 +9571,7 @@
       <w:pPr>
         <w:pStyle w:val="Heading2"/>
       </w:pPr>
-      <w:bookmarkStart w:id="35" w:name="_Toc513894817"/>
+      <w:bookmarkStart w:id="35" w:name="_Toc514049734"/>
       <w:r>
         <w:t>5</w:t>
       </w:r>
@@ -9333,7 +9610,7 @@
       <w:pPr>
         <w:pStyle w:val="Heading3"/>
       </w:pPr>
-      <w:bookmarkStart w:id="36" w:name="_Toc513894818"/>
+      <w:bookmarkStart w:id="36" w:name="_Toc514049735"/>
       <w:r>
         <w:t>5</w:t>
       </w:r>
@@ -9426,7 +9703,7 @@
         <w:pStyle w:val="Heading3"/>
       </w:pPr>
       <w:bookmarkStart w:id="37" w:name="_2.2.2_Storage_&amp;"/>
-      <w:bookmarkStart w:id="38" w:name="_Toc513894819"/>
+      <w:bookmarkStart w:id="38" w:name="_Toc514049736"/>
       <w:bookmarkEnd w:id="37"/>
       <w:r>
         <w:lastRenderedPageBreak/>
@@ -9504,7 +9781,7 @@
       <w:pPr>
         <w:pStyle w:val="Heading2"/>
       </w:pPr>
-      <w:bookmarkStart w:id="39" w:name="_Toc513894820"/>
+      <w:bookmarkStart w:id="39" w:name="_Toc514049737"/>
       <w:r>
         <w:t>5</w:t>
       </w:r>
@@ -9570,7 +9847,7 @@
       <w:pPr>
         <w:pStyle w:val="Heading2"/>
       </w:pPr>
-      <w:bookmarkStart w:id="40" w:name="_Toc513894821"/>
+      <w:bookmarkStart w:id="40" w:name="_Toc514049738"/>
       <w:r>
         <w:t>5</w:t>
       </w:r>
@@ -9634,7 +9911,7 @@
       <w:pPr>
         <w:pStyle w:val="Heading1"/>
       </w:pPr>
-      <w:bookmarkStart w:id="41" w:name="_Toc513894822"/>
+      <w:bookmarkStart w:id="41" w:name="_Toc514049739"/>
       <w:r>
         <w:t>6</w:t>
       </w:r>
@@ -9656,7 +9933,7 @@
         <w:pStyle w:val="Heading2"/>
       </w:pPr>
       <w:bookmarkStart w:id="42" w:name="_3.1_Stage_0"/>
-      <w:bookmarkStart w:id="43" w:name="_Toc513894823"/>
+      <w:bookmarkStart w:id="43" w:name="_Toc514049740"/>
       <w:bookmarkEnd w:id="42"/>
       <w:r>
         <w:t>6</w:t>
@@ -10043,7 +10320,7 @@
       <w:pPr>
         <w:pStyle w:val="Heading2"/>
       </w:pPr>
-      <w:bookmarkStart w:id="44" w:name="_Toc513894824"/>
+      <w:bookmarkStart w:id="44" w:name="_Toc514049741"/>
       <w:r>
         <w:t>6</w:t>
       </w:r>
@@ -10424,7 +10701,7 @@
         <w:pStyle w:val="Heading2"/>
       </w:pPr>
       <w:bookmarkStart w:id="45" w:name="_3.3_Stage_2"/>
-      <w:bookmarkStart w:id="46" w:name="_Toc513894825"/>
+      <w:bookmarkStart w:id="46" w:name="_Toc514049742"/>
       <w:bookmarkEnd w:id="45"/>
       <w:r>
         <w:t>6</w:t>
@@ -10697,7 +10974,7 @@
         <w:pStyle w:val="Heading2"/>
       </w:pPr>
       <w:bookmarkStart w:id="47" w:name="_3.4_Stage_3"/>
-      <w:bookmarkStart w:id="48" w:name="_Toc513894826"/>
+      <w:bookmarkStart w:id="48" w:name="_Toc514049743"/>
       <w:bookmarkEnd w:id="47"/>
       <w:r>
         <w:t>6</w:t>
@@ -11009,7 +11286,7 @@
         <w:pStyle w:val="Heading2"/>
       </w:pPr>
       <w:bookmarkStart w:id="49" w:name="_3.5_Stage_4"/>
-      <w:bookmarkStart w:id="50" w:name="_Toc513894827"/>
+      <w:bookmarkStart w:id="50" w:name="_Toc514049744"/>
       <w:bookmarkEnd w:id="49"/>
       <w:r>
         <w:t>6</w:t>
@@ -11315,7 +11592,7 @@
         <w:pStyle w:val="Heading2"/>
       </w:pPr>
       <w:bookmarkStart w:id="51" w:name="_3.6_Stage_5"/>
-      <w:bookmarkStart w:id="52" w:name="_Toc513894828"/>
+      <w:bookmarkStart w:id="52" w:name="_Toc514049745"/>
       <w:bookmarkEnd w:id="51"/>
       <w:r>
         <w:lastRenderedPageBreak/>
@@ -12416,7 +12693,7 @@
       <w:pPr>
         <w:pStyle w:val="Heading2"/>
       </w:pPr>
-      <w:bookmarkStart w:id="53" w:name="_Toc513894829"/>
+      <w:bookmarkStart w:id="53" w:name="_Toc514049746"/>
       <w:r>
         <w:t>6</w:t>
       </w:r>
@@ -12639,7 +12916,7 @@
       <w:pPr>
         <w:pStyle w:val="Heading2"/>
       </w:pPr>
-      <w:bookmarkStart w:id="54" w:name="_Toc513894830"/>
+      <w:bookmarkStart w:id="54" w:name="_Toc514049747"/>
       <w:r>
         <w:t>6</w:t>
       </w:r>
@@ -12669,7 +12946,7 @@
       <w:pPr>
         <w:pStyle w:val="Heading1"/>
       </w:pPr>
-      <w:bookmarkStart w:id="55" w:name="_Toc513894831"/>
+      <w:bookmarkStart w:id="55" w:name="_Toc514049748"/>
       <w:r>
         <w:lastRenderedPageBreak/>
         <w:t>7</w:t>
@@ -12694,7 +12971,7 @@
       <w:pPr>
         <w:pStyle w:val="Heading2"/>
       </w:pPr>
-      <w:bookmarkStart w:id="56" w:name="_Toc513894832"/>
+      <w:bookmarkStart w:id="56" w:name="_Toc514049749"/>
       <w:r>
         <w:t>7.</w:t>
       </w:r>
@@ -13137,7 +13414,7 @@
       <w:pPr>
         <w:pStyle w:val="Heading2"/>
       </w:pPr>
-      <w:bookmarkStart w:id="57" w:name="_Toc513894833"/>
+      <w:bookmarkStart w:id="57" w:name="_Toc514049750"/>
       <w:r>
         <w:t>7</w:t>
       </w:r>
@@ -13198,7 +13475,7 @@
         <w:pStyle w:val="Heading2"/>
       </w:pPr>
       <w:bookmarkStart w:id="58" w:name="_4.3_User_Testing"/>
-      <w:bookmarkStart w:id="59" w:name="_Toc513894834"/>
+      <w:bookmarkStart w:id="59" w:name="_Toc514049751"/>
       <w:bookmarkEnd w:id="58"/>
       <w:r>
         <w:t>7</w:t>
@@ -13284,7 +13561,7 @@
       <w:pPr>
         <w:pStyle w:val="Heading1"/>
       </w:pPr>
-      <w:bookmarkStart w:id="60" w:name="_Toc513894835"/>
+      <w:bookmarkStart w:id="60" w:name="_Toc514049752"/>
       <w:r>
         <w:t>8</w:t>
       </w:r>
@@ -13300,7 +13577,7 @@
       <w:pPr>
         <w:pStyle w:val="Heading2"/>
       </w:pPr>
-      <w:bookmarkStart w:id="61" w:name="_Toc513894836"/>
+      <w:bookmarkStart w:id="61" w:name="_Toc514049753"/>
       <w:r>
         <w:t>8</w:t>
       </w:r>
@@ -13393,7 +13670,7 @@
       <w:pPr>
         <w:pStyle w:val="Heading2"/>
       </w:pPr>
-      <w:bookmarkStart w:id="62" w:name="_Toc513894837"/>
+      <w:bookmarkStart w:id="62" w:name="_Toc514049754"/>
       <w:r>
         <w:lastRenderedPageBreak/>
         <w:t>8</w:t>
@@ -13520,7 +13797,7 @@
       <w:pPr>
         <w:pStyle w:val="Heading1"/>
       </w:pPr>
-      <w:bookmarkStart w:id="63" w:name="_Toc513894838"/>
+      <w:bookmarkStart w:id="63" w:name="_Toc514049755"/>
       <w:r>
         <w:t>9</w:t>
       </w:r>
@@ -13561,7 +13838,7 @@
       <w:pPr>
         <w:pStyle w:val="Heading2"/>
       </w:pPr>
-      <w:bookmarkStart w:id="64" w:name="_Toc513894839"/>
+      <w:bookmarkStart w:id="64" w:name="_Toc514049756"/>
       <w:r>
         <w:t>9</w:t>
       </w:r>
@@ -13585,7 +13862,7 @@
       <w:pPr>
         <w:pStyle w:val="Heading2"/>
       </w:pPr>
-      <w:bookmarkStart w:id="65" w:name="_Toc513894840"/>
+      <w:bookmarkStart w:id="65" w:name="_Toc514049757"/>
       <w:r>
         <w:t>9</w:t>
       </w:r>
@@ -13767,7 +14044,7 @@
       <w:pPr>
         <w:pStyle w:val="Heading2"/>
       </w:pPr>
-      <w:bookmarkStart w:id="66" w:name="_Toc513894841"/>
+      <w:bookmarkStart w:id="66" w:name="_Toc514049758"/>
       <w:r>
         <w:t>9</w:t>
       </w:r>
@@ -13791,7 +14068,7 @@
       <w:pPr>
         <w:pStyle w:val="Heading3"/>
       </w:pPr>
-      <w:bookmarkStart w:id="67" w:name="_Toc513894842"/>
+      <w:bookmarkStart w:id="67" w:name="_Toc514049759"/>
       <w:r>
         <w:t>9</w:t>
       </w:r>
@@ -13838,7 +14115,7 @@
       <w:pPr>
         <w:pStyle w:val="Heading3"/>
       </w:pPr>
-      <w:bookmarkStart w:id="68" w:name="_Toc513894843"/>
+      <w:bookmarkStart w:id="68" w:name="_Toc514049760"/>
       <w:r>
         <w:t>9</w:t>
       </w:r>
@@ -13956,7 +14233,7 @@
       <w:pPr>
         <w:pStyle w:val="Heading1"/>
       </w:pPr>
-      <w:bookmarkStart w:id="69" w:name="_Toc513894844"/>
+      <w:bookmarkStart w:id="69" w:name="_Toc514049761"/>
       <w:r>
         <w:t>10</w:t>
       </w:r>
@@ -14061,48 +14338,70 @@
         <w:t xml:space="preserve"> that are trained using machine learning</w:t>
       </w:r>
       <w:r>
-        <w:t>. These algorithms wouldn’t simply create a mean of the prices to be considered as their prediction, but</w:t>
-      </w:r>
-      <w:r>
-        <w:t xml:space="preserve"> to</w:t>
-      </w:r>
-      <w:r>
-        <w:t xml:space="preserve"> apply weights to each of the prices so that </w:t>
-      </w:r>
-      <w:r>
-        <w:t>minutes calculated to be less relevant to the prediction can be scaled down and those more so scaled up.</w:t>
+        <w:t>. These algorithms would</w:t>
+      </w:r>
+      <w:r>
+        <w:t xml:space="preserve"> </w:t>
+      </w:r>
+      <w:r>
+        <w:t>apply weights to each of the prices</w:t>
+      </w:r>
+      <w:r>
+        <w:t xml:space="preserve"> used in the mean</w:t>
+      </w:r>
+      <w:r>
+        <w:t xml:space="preserve"> so that </w:t>
+      </w:r>
+      <w:r>
+        <w:t>minutes</w:t>
+      </w:r>
+      <w:r>
+        <w:t xml:space="preserve"> used to</w:t>
+      </w:r>
+      <w:r>
+        <w:t xml:space="preserve"> calculate the prediction can be scaled </w:t>
+      </w:r>
+      <w:r>
+        <w:t>according to their relevance</w:t>
+      </w:r>
+      <w:r>
+        <w:t>.</w:t>
       </w:r>
     </w:p>
     <w:p>
       <w:pPr>
         <w:pStyle w:val="Heading2"/>
       </w:pPr>
+      <w:bookmarkStart w:id="70" w:name="_Toc514049762"/>
       <w:r>
         <w:lastRenderedPageBreak/>
-        <w:t>10.1 Planning</w:t>
-      </w:r>
-      <w:r>
-        <w:t xml:space="preserve"> Stage </w:t>
-      </w:r>
-      <w:r>
-        <w:t>8</w:t>
-      </w:r>
-      <w:r>
-        <w:t xml:space="preserve"> – Improving Predictions</w:t>
-      </w:r>
+        <w:t>10.1</w:t>
+      </w:r>
+      <w:r>
+        <w:t xml:space="preserve"> Improving Predictions</w:t>
+      </w:r>
+      <w:bookmarkEnd w:id="70"/>
     </w:p>
     <w:p>
       <w:r>
         <w:t>The following research and planning</w:t>
       </w:r>
+      <w:r>
+        <w:t xml:space="preserve"> of neural network implementation was done as preparation for stage 8 of the project.</w:t>
+      </w:r>
+      <w:r>
+        <w:t xml:space="preserve"> Although there was insufficient time to implement the new prediction method the section concludes with a selection decision. </w:t>
+      </w:r>
     </w:p>
     <w:p>
       <w:pPr>
         <w:pStyle w:val="Heading3"/>
       </w:pPr>
+      <w:bookmarkStart w:id="71" w:name="_Toc514049763"/>
       <w:r>
         <w:t>10.1.1 Researching Neural Networks</w:t>
       </w:r>
+      <w:bookmarkEnd w:id="71"/>
     </w:p>
     <w:p>
       <w:proofErr w:type="spellStart"/>
@@ -14194,26 +14493,19 @@
       <w:pPr>
         <w:pStyle w:val="Heading3"/>
       </w:pPr>
-      <w:r>
-        <w:t xml:space="preserve">10.1.2 </w:t>
-      </w:r>
-      <w:r>
-        <w:t xml:space="preserve">Researching </w:t>
-      </w:r>
-      <w:r>
-        <w:t>A</w:t>
-      </w:r>
-      <w:r>
-        <w:t>pproaches</w:t>
-      </w:r>
-    </w:p>
-    <w:p>
-      <w:r>
-        <w:t xml:space="preserve">As with any project, taking an approach where everything is created from scratch by the development team can be both extremely useful and wasteful simultaneously. Each component developed gives the team a fuller, more insightful understanding of how it works and thus a superior ability to quality assure, expand, or change the product. However, this also means that </w:t>
+      <w:bookmarkStart w:id="72" w:name="_Toc514049764"/>
+      <w:r>
+        <w:t>10.1.2 Researching Approaches</w:t>
+      </w:r>
+      <w:bookmarkEnd w:id="72"/>
+    </w:p>
+    <w:p>
+      <w:r>
+        <w:t xml:space="preserve">As with any project, taking an approach where everything is created from scratch by the development team can be both extremely useful and wasteful simultaneously. Each component </w:t>
       </w:r>
       <w:r>
         <w:lastRenderedPageBreak/>
-        <w:t>each complex component will require significantly more implementation time. If this project were to be assigned a greater amount of time, then it would be highly desirable to develop a neural network in Java from scratch. In its current state time is very finite, so the following technologies have been researched.</w:t>
+        <w:t>developed gives the team a fuller, more insightful understanding of how it works and thus a superior ability to quality assure, expand, or change the product. However, this also means that each complex component will require significantly more implementation time. If this project were to be assigned a greater amount of time, then it would be highly desirable to develop a neural network in Java from scratch. In its current state time is very finite, so the following technologies have been researched.</w:t>
       </w:r>
     </w:p>
     <w:p>
@@ -14284,12 +14576,11 @@
       <w:pPr>
         <w:pStyle w:val="Heading3"/>
       </w:pPr>
-      <w:r>
-        <w:t xml:space="preserve">10.1.3 Neural Network </w:t>
-      </w:r>
-      <w:r>
-        <w:t>Selection</w:t>
-      </w:r>
+      <w:bookmarkStart w:id="73" w:name="_Toc514049765"/>
+      <w:r>
+        <w:t>10.1.3 Neural Network Selection</w:t>
+      </w:r>
+      <w:bookmarkEnd w:id="73"/>
     </w:p>
     <w:p>
       <w:r>
@@ -14297,10 +14588,39 @@
       </w:r>
     </w:p>
     <w:p>
+      <w:r>
+        <w:t>Which neural network to implement is very easily narrowed down to either a convolutional or long short-term memory architecture. It is less easy to select between them since</w:t>
+      </w:r>
+      <w:r>
+        <w:t xml:space="preserve"> successful</w:t>
+      </w:r>
+      <w:r>
+        <w:t xml:space="preserve"> </w:t>
+      </w:r>
+      <w:r>
+        <w:lastRenderedPageBreak/>
+        <w:t>previou</w:t>
+      </w:r>
+      <w:r>
+        <w:t>s</w:t>
+      </w:r>
+      <w:r>
+        <w:t xml:space="preserve"> studies were directed at the stock market rather than cryptocurrencies. With an extended </w:t>
+      </w:r>
+      <w:proofErr w:type="gramStart"/>
+      <w:r>
+        <w:t>time period</w:t>
+      </w:r>
+      <w:proofErr w:type="gramEnd"/>
+      <w:r>
+        <w:t xml:space="preserve"> it would be preferable to test multiple configurations of both convolutional and long short-term memory neural networks. If time was still too limited it would be wise to focus on the convolutional neural network as it was more successful on the stock market data.</w:t>
+      </w:r>
+    </w:p>
+    <w:p>
       <w:pPr>
         <w:pStyle w:val="Heading1"/>
       </w:pPr>
-      <w:bookmarkStart w:id="70" w:name="_Toc513894845"/>
+      <w:bookmarkStart w:id="74" w:name="_Toc514049766"/>
       <w:r>
         <w:t>11</w:t>
       </w:r>
@@ -14310,7 +14630,7 @@
       <w:r>
         <w:t>Conclusions</w:t>
       </w:r>
-      <w:bookmarkEnd w:id="70"/>
+      <w:bookmarkEnd w:id="74"/>
     </w:p>
     <w:p>
       <w:r>
@@ -14331,11 +14651,7 @@
         <w:t xml:space="preserve"> impossible to achieve this goal</w:t>
       </w:r>
       <w:r>
-        <w:t xml:space="preserve"> for every single </w:t>
-      </w:r>
-      <w:r>
-        <w:lastRenderedPageBreak/>
-        <w:t>minute of trading and it is likely to always be the case. However, it is possible to create a profit overall, depending on how performance is being benchmarked</w:t>
+        <w:t xml:space="preserve"> for every single minute of trading and it is likely to always be the case. However, it is possible to create a profit overall, depending on how performance is being benchmarked</w:t>
       </w:r>
       <w:r>
         <w:t xml:space="preserve"> and which algorithm is selected. Presenting benchmark results and giving algorithm selection to the user is a way of considering the project to be success, even if only certain algorithms are successful at any one given time.</w:t>
@@ -14370,7 +14686,15 @@
         <w:t xml:space="preserve">, </w:t>
       </w:r>
       <w:r>
-        <w:t>it would also be fair to say that a lot has been achieved during the time frame. And it would certainly be fair to state that the project in its current state could be the basis for a more thorough implementation of the cryptocurrency trader</w:t>
+        <w:t xml:space="preserve">it would also be fair to say that a lot has been achieved during the </w:t>
+      </w:r>
+      <w:proofErr w:type="gramStart"/>
+      <w:r>
+        <w:t>time frame</w:t>
+      </w:r>
+      <w:proofErr w:type="gramEnd"/>
+      <w:r>
+        <w:t>. And it would certainly be fair to state that the project in its current state could be the basis for a more thorough implementation of the cryptocurrency trader</w:t>
       </w:r>
       <w:r>
         <w:t xml:space="preserve"> that was planned</w:t>
@@ -14434,7 +14758,7 @@
       <w:pPr>
         <w:pStyle w:val="Heading1"/>
       </w:pPr>
-      <w:bookmarkStart w:id="71" w:name="_Toc513894846"/>
+      <w:bookmarkStart w:id="75" w:name="_Toc514049767"/>
       <w:r>
         <w:t>12</w:t>
       </w:r>
@@ -14444,7 +14768,7 @@
       <w:r>
         <w:t>References</w:t>
       </w:r>
-      <w:bookmarkEnd w:id="71"/>
+      <w:bookmarkEnd w:id="75"/>
     </w:p>
     <w:p>
       <w:pPr>
@@ -14553,6 +14877,7 @@
         <w:rPr>
           <w:rStyle w:val="selectable"/>
         </w:rPr>
+        <w:lastRenderedPageBreak/>
         <w:t>Codecogs</w:t>
       </w:r>
       <w:proofErr w:type="spellEnd"/>
@@ -14738,7 +15063,6 @@
         <w:rPr>
           <w:rStyle w:val="selectable"/>
         </w:rPr>
-        <w:lastRenderedPageBreak/>
         <w:t xml:space="preserve">Deeplearning4j. (2018). </w:t>
       </w:r>
       <w:r>
@@ -15283,6 +15607,7 @@
         <w:rPr>
           <w:rStyle w:val="selectable"/>
         </w:rPr>
+        <w:lastRenderedPageBreak/>
         <w:t xml:space="preserve">Lui, W., Strong, N. and Xu, X. (1999). The Profitability of Momentum Investing. </w:t>
       </w:r>
       <w:r>
@@ -15440,7 +15765,6 @@
         <w:rPr>
           <w:rStyle w:val="selectable"/>
         </w:rPr>
-        <w:lastRenderedPageBreak/>
         <w:t>Persio</w:t>
       </w:r>
       <w:proofErr w:type="spellEnd"/>
@@ -15624,8 +15948,6 @@
         </w:rPr>
         <w:t xml:space="preserve"> [Accessed 10 May 2018].</w:t>
       </w:r>
-      <w:bookmarkStart w:id="72" w:name="_GoBack"/>
-      <w:bookmarkEnd w:id="72"/>
     </w:p>
     <w:p>
       <w:r>
@@ -15667,7 +15989,7 @@
       <w:pPr>
         <w:pStyle w:val="Heading1"/>
       </w:pPr>
-      <w:bookmarkStart w:id="73" w:name="_Toc513894847"/>
+      <w:bookmarkStart w:id="76" w:name="_Toc514049768"/>
       <w:r>
         <w:t>1</w:t>
       </w:r>
@@ -15680,13 +16002,13 @@
       <w:r>
         <w:t>Appendices</w:t>
       </w:r>
-      <w:bookmarkEnd w:id="73"/>
+      <w:bookmarkEnd w:id="76"/>
     </w:p>
     <w:p>
       <w:pPr>
         <w:pStyle w:val="Heading2"/>
       </w:pPr>
-      <w:bookmarkStart w:id="74" w:name="_Toc513894848"/>
+      <w:bookmarkStart w:id="77" w:name="_Toc514049769"/>
       <w:r>
         <w:t>1</w:t>
       </w:r>
@@ -15699,13 +16021,13 @@
       <w:r>
         <w:t>Appendix 1 – User Guide</w:t>
       </w:r>
-      <w:bookmarkEnd w:id="74"/>
+      <w:bookmarkEnd w:id="77"/>
     </w:p>
     <w:p>
       <w:pPr>
         <w:pStyle w:val="Heading3"/>
       </w:pPr>
-      <w:bookmarkStart w:id="75" w:name="_Toc513894849"/>
+      <w:bookmarkStart w:id="78" w:name="_Toc514049770"/>
       <w:r>
         <w:t>1</w:t>
       </w:r>
@@ -15718,7 +16040,7 @@
       <w:r>
         <w:t>ments</w:t>
       </w:r>
-      <w:bookmarkEnd w:id="75"/>
+      <w:bookmarkEnd w:id="78"/>
     </w:p>
     <w:p>
       <w:r>
@@ -15850,11 +16172,12 @@
       <w:pPr>
         <w:pStyle w:val="Heading3"/>
       </w:pPr>
-      <w:bookmarkStart w:id="76" w:name="_Toc513894850"/>
-      <w:r>
+      <w:bookmarkStart w:id="79" w:name="_Toc514049771"/>
+      <w:r>
+        <w:lastRenderedPageBreak/>
         <w:t>10.1.2 Database Connection</w:t>
       </w:r>
-      <w:bookmarkEnd w:id="76"/>
+      <w:bookmarkEnd w:id="79"/>
     </w:p>
     <w:p>
       <w:r>
@@ -15911,7 +16234,132 @@
       <w:pPr>
         <w:pStyle w:val="Heading3"/>
       </w:pPr>
-      <w:bookmarkStart w:id="77" w:name="_Toc513894851"/>
+      <w:bookmarkStart w:id="80" w:name="_Toc514049772"/>
+      <w:r>
+        <w:t>1</w:t>
+      </w:r>
+      <w:r>
+        <w:t>3</w:t>
+      </w:r>
+      <w:r>
+        <w:t>.1.3 Launching the Application</w:t>
+      </w:r>
+      <w:bookmarkEnd w:id="80"/>
+    </w:p>
+    <w:p>
+      <w:r>
+        <w:t>Launch “</w:t>
+      </w:r>
+      <w:r>
+        <w:t>CryptocurrencyValuePredictorGUI-1.0.jar</w:t>
+      </w:r>
+      <w:r>
+        <w:t>” located in</w:t>
+      </w:r>
+      <w:r>
+        <w:t xml:space="preserve"> the</w:t>
+      </w:r>
+      <w:r>
+        <w:t xml:space="preserve"> </w:t>
+      </w:r>
+      <w:r>
+        <w:t>“</w:t>
+      </w:r>
+      <w:r>
+        <w:t>CryptocurrencyValuePredictor\CryptocurrencyValuePredictorGUI\target</w:t>
+      </w:r>
+      <w:r>
+        <w:t>” folder. When the application finishes</w:t>
+      </w:r>
+      <w:r>
+        <w:t xml:space="preserve"> launching and collecting price data</w:t>
+      </w:r>
+      <w:r>
+        <w:t xml:space="preserve"> the default application view is shown as in </w:t>
+      </w:r>
+      <w:hyperlink w:anchor="_3.6_Stage_5" w:history="1">
+        <w:r>
+          <w:rPr>
+            <w:rStyle w:val="Hyperlink"/>
+          </w:rPr>
+          <w:t>Fig</w:t>
+        </w:r>
+        <w:r>
+          <w:rPr>
+            <w:rStyle w:val="Hyperlink"/>
+          </w:rPr>
+          <w:t>u</w:t>
+        </w:r>
+        <w:r>
+          <w:rPr>
+            <w:rStyle w:val="Hyperlink"/>
+          </w:rPr>
+          <w:t>re 10</w:t>
+        </w:r>
+      </w:hyperlink>
+      <w:r>
+        <w:t>.</w:t>
+      </w:r>
+      <w:r>
+        <w:t xml:space="preserve"> Whilst collecting price data the following view will be displayed:</w:t>
+      </w:r>
+    </w:p>
+    <w:p>
+      <w:r>
+        <w:rPr>
+          <w:noProof/>
+        </w:rPr>
+        <w:drawing>
+          <wp:inline distT="0" distB="0" distL="0" distR="0" wp14:anchorId="283AAAC5" wp14:editId="596FFC3B">
+            <wp:extent cx="5905500" cy="4471670"/>
+            <wp:effectExtent l="0" t="0" r="0" b="5080"/>
+            <wp:docPr id="201" name="Picture 201"/>
+            <wp:cNvGraphicFramePr>
+              <a:graphicFrameLocks xmlns:a="http://schemas.openxmlformats.org/drawingml/2006/main" noChangeAspect="1"/>
+            </wp:cNvGraphicFramePr>
+            <a:graphic xmlns:a="http://schemas.openxmlformats.org/drawingml/2006/main">
+              <a:graphicData uri="http://schemas.openxmlformats.org/drawingml/2006/picture">
+                <pic:pic xmlns:pic="http://schemas.openxmlformats.org/drawingml/2006/picture">
+                  <pic:nvPicPr>
+                    <pic:cNvPr id="1" name=""/>
+                    <pic:cNvPicPr/>
+                  </pic:nvPicPr>
+                  <pic:blipFill rotWithShape="1">
+                    <a:blip r:embed="rId48"/>
+                    <a:srcRect l="-1" r="641"/>
+                    <a:stretch/>
+                  </pic:blipFill>
+                  <pic:spPr bwMode="auto">
+                    <a:xfrm>
+                      <a:off x="0" y="0"/>
+                      <a:ext cx="5905500" cy="4471670"/>
+                    </a:xfrm>
+                    <a:prstGeom prst="rect">
+                      <a:avLst/>
+                    </a:prstGeom>
+                    <a:ln>
+                      <a:noFill/>
+                    </a:ln>
+                    <a:extLst>
+                      <a:ext uri="{53640926-AAD7-44D8-BBD7-CCE9431645EC}">
+                        <a14:shadowObscured xmlns:a14="http://schemas.microsoft.com/office/drawing/2010/main"/>
+                      </a:ext>
+                    </a:extLst>
+                  </pic:spPr>
+                </pic:pic>
+              </a:graphicData>
+            </a:graphic>
+          </wp:inline>
+        </w:drawing>
+      </w:r>
+      <w:bookmarkStart w:id="81" w:name="_GoBack"/>
+      <w:bookmarkEnd w:id="81"/>
+    </w:p>
+    <w:p>
+      <w:pPr>
+        <w:pStyle w:val="Heading3"/>
+      </w:pPr>
+      <w:bookmarkStart w:id="82" w:name="_Toc514049773"/>
       <w:r>
         <w:lastRenderedPageBreak/>
         <w:t>1</w:t>
@@ -15920,34 +16368,22 @@
         <w:t>3</w:t>
       </w:r>
       <w:r>
-        <w:t>.1.3 Launching the Application</w:t>
-      </w:r>
-      <w:bookmarkEnd w:id="77"/>
-    </w:p>
-    <w:p>
-      <w:r>
-        <w:t>Launch “</w:t>
-      </w:r>
-      <w:r>
-        <w:t>CryptocurrencyValuePredictorGUI-1.0.jar</w:t>
-      </w:r>
-      <w:r>
-        <w:t>” located in</w:t>
-      </w:r>
-      <w:r>
-        <w:t xml:space="preserve"> the</w:t>
-      </w:r>
-      <w:r>
-        <w:t xml:space="preserve"> </w:t>
-      </w:r>
-      <w:r>
-        <w:t>“</w:t>
-      </w:r>
-      <w:r>
-        <w:t>CryptocurrencyValuePredictor\CryptocurrencyValuePredictorGUI\target</w:t>
-      </w:r>
-      <w:r>
-        <w:t xml:space="preserve">” folder. When the application finishes the default application view is shown as in </w:t>
+        <w:t>.1.4 Trading</w:t>
+      </w:r>
+      <w:bookmarkEnd w:id="82"/>
+    </w:p>
+    <w:p>
+      <w:r>
+        <w:t>To start</w:t>
+      </w:r>
+      <w:r>
+        <w:t xml:space="preserve"> trading</w:t>
+      </w:r>
+      <w:r>
+        <w:t xml:space="preserve"> select a trader configuration and click “Start Trading”</w:t>
+      </w:r>
+      <w:r>
+        <w:t xml:space="preserve"> button as shown in </w:t>
       </w:r>
       <w:hyperlink w:anchor="_3.6_Stage_5" w:history="1">
         <w:r>
@@ -15962,47 +16398,6 @@
       </w:r>
     </w:p>
     <w:p>
-      <w:pPr>
-        <w:pStyle w:val="Heading3"/>
-      </w:pPr>
-      <w:bookmarkStart w:id="78" w:name="_Toc513894852"/>
-      <w:r>
-        <w:t>1</w:t>
-      </w:r>
-      <w:r>
-        <w:t>3</w:t>
-      </w:r>
-      <w:r>
-        <w:t>.1.4 Trading</w:t>
-      </w:r>
-      <w:bookmarkEnd w:id="78"/>
-    </w:p>
-    <w:p>
-      <w:r>
-        <w:t>To start</w:t>
-      </w:r>
-      <w:r>
-        <w:t xml:space="preserve"> trading</w:t>
-      </w:r>
-      <w:r>
-        <w:t xml:space="preserve"> select a trader configuration and click “Start Trading”</w:t>
-      </w:r>
-      <w:r>
-        <w:t xml:space="preserve"> button as shown in </w:t>
-      </w:r>
-      <w:hyperlink w:anchor="_3.6_Stage_5" w:history="1">
-        <w:r>
-          <w:rPr>
-            <w:rStyle w:val="Hyperlink"/>
-          </w:rPr>
-          <w:t>Figure 10</w:t>
-        </w:r>
-      </w:hyperlink>
-      <w:r>
-        <w:t>.</w:t>
-      </w:r>
-    </w:p>
-    <w:p>
       <w:r>
         <w:t xml:space="preserve">To finish trading click the “Stop Trading” button as shown in </w:t>
       </w:r>
@@ -16061,7 +16456,7 @@
       <w:pPr>
         <w:pStyle w:val="Heading2"/>
       </w:pPr>
-      <w:bookmarkStart w:id="79" w:name="_Toc513894853"/>
+      <w:bookmarkStart w:id="83" w:name="_Toc514049774"/>
       <w:r>
         <w:t>1</w:t>
       </w:r>
@@ -16074,15 +16469,15 @@
       <w:r>
         <w:t>Appendix 2 – Project Management Artefacts</w:t>
       </w:r>
-      <w:bookmarkEnd w:id="79"/>
+      <w:bookmarkEnd w:id="83"/>
     </w:p>
     <w:p>
       <w:pPr>
         <w:pStyle w:val="Heading3"/>
       </w:pPr>
-      <w:bookmarkStart w:id="80" w:name="_10.2.1_Proposal"/>
-      <w:bookmarkStart w:id="81" w:name="_Toc513894854"/>
-      <w:bookmarkEnd w:id="80"/>
+      <w:bookmarkStart w:id="84" w:name="_10.2.1_Proposal"/>
+      <w:bookmarkStart w:id="85" w:name="_Toc514049775"/>
+      <w:bookmarkEnd w:id="84"/>
       <w:r>
         <w:t>1</w:t>
       </w:r>
@@ -16092,7 +16487,7 @@
       <w:r>
         <w:t>.2.1 Proposal</w:t>
       </w:r>
-      <w:bookmarkEnd w:id="81"/>
+      <w:bookmarkEnd w:id="85"/>
     </w:p>
     <w:tbl>
       <w:tblPr>
@@ -16242,6 +16637,7 @@
           </w:p>
           <w:p>
             <w:r>
+              <w:lastRenderedPageBreak/>
               <w:t xml:space="preserve">Oracle DB - C# for my own API endpoints if </w:t>
             </w:r>
             <w:proofErr w:type="spellStart"/>
@@ -16385,9 +16781,9 @@
       <w:pPr>
         <w:pStyle w:val="Heading3"/>
       </w:pPr>
-      <w:bookmarkStart w:id="82" w:name="_10.2.2_PID"/>
-      <w:bookmarkStart w:id="83" w:name="_Toc513894855"/>
-      <w:bookmarkEnd w:id="82"/>
+      <w:bookmarkStart w:id="86" w:name="_10.2.2_PID"/>
+      <w:bookmarkStart w:id="87" w:name="_Toc514049776"/>
+      <w:bookmarkEnd w:id="86"/>
       <w:r>
         <w:t>1</w:t>
       </w:r>
@@ -16406,7 +16802,7 @@
       <w:r>
         <w:t>PID</w:t>
       </w:r>
-      <w:bookmarkEnd w:id="83"/>
+      <w:bookmarkEnd w:id="87"/>
     </w:p>
     <w:p>
       <w:pPr>
@@ -16517,7 +16913,6 @@
           </w:tcPr>
           <w:p>
             <w:r>
-              <w:lastRenderedPageBreak/>
               <w:t>Project Objectives</w:t>
             </w:r>
           </w:p>
@@ -16606,6 +17001,7 @@
           </w:tcPr>
           <w:p>
             <w:r>
+              <w:lastRenderedPageBreak/>
               <w:t>Initial Project Plan</w:t>
             </w:r>
           </w:p>
@@ -16833,7 +17229,6 @@
         </w:numPr>
       </w:pPr>
       <w:r>
-        <w:lastRenderedPageBreak/>
         <w:t>Reacting to the market rather than allowing human biases to interfere.</w:t>
       </w:r>
     </w:p>
@@ -16871,6 +17266,7 @@
         <w:rPr>
           <w:u w:val="single"/>
         </w:rPr>
+        <w:lastRenderedPageBreak/>
         <w:t>Project Objectives</w:t>
       </w:r>
     </w:p>
@@ -17177,7 +17573,6 @@
         </w:numPr>
       </w:pPr>
       <w:r>
-        <w:lastRenderedPageBreak/>
         <w:t>Collect data from source, calculate average prices and store in database.</w:t>
       </w:r>
     </w:p>
@@ -17226,6 +17621,7 @@
         </w:numPr>
       </w:pPr>
       <w:r>
+        <w:lastRenderedPageBreak/>
         <w:t>Create recommendation based on more complex system (neural network).</w:t>
       </w:r>
     </w:p>
@@ -17783,7 +18179,6 @@
           </w:tcPr>
           <w:p>
             <w:r>
-              <w:lastRenderedPageBreak/>
               <w:t>Increment 7</w:t>
             </w:r>
           </w:p>
@@ -17915,6 +18310,7 @@
           </w:tcPr>
           <w:p>
             <w:r>
+              <w:lastRenderedPageBreak/>
               <w:t>Assemble and complete final report</w:t>
             </w:r>
           </w:p>
@@ -18663,7 +19059,6 @@
               <w:rPr>
                 <w:b/>
               </w:rPr>
-              <w:lastRenderedPageBreak/>
               <w:t>Quality Check</w:t>
             </w:r>
           </w:p>
@@ -18726,6 +19121,7 @@
           </w:tcPr>
           <w:p>
             <w:r>
+              <w:lastRenderedPageBreak/>
               <w:t>Design validation</w:t>
             </w:r>
           </w:p>
@@ -18819,9 +19215,9 @@
       <w:pPr>
         <w:pStyle w:val="Heading3"/>
       </w:pPr>
-      <w:bookmarkStart w:id="84" w:name="_10.2.3_Highlight_1"/>
-      <w:bookmarkStart w:id="85" w:name="_Toc513894856"/>
-      <w:bookmarkEnd w:id="84"/>
+      <w:bookmarkStart w:id="88" w:name="_10.2.3_Highlight_1"/>
+      <w:bookmarkStart w:id="89" w:name="_Toc514049777"/>
+      <w:bookmarkEnd w:id="88"/>
       <w:r>
         <w:t>1</w:t>
       </w:r>
@@ -18843,7 +19239,7 @@
       <w:r>
         <w:t>s</w:t>
       </w:r>
-      <w:bookmarkEnd w:id="85"/>
+      <w:bookmarkEnd w:id="89"/>
     </w:p>
     <w:p>
       <w:pPr>
@@ -19361,7 +19757,6 @@
                 <w:iCs/>
                 <w:u w:val="none"/>
               </w:rPr>
-              <w:lastRenderedPageBreak/>
               <w:t>Unit testing and Javadoc for implemented data collector.</w:t>
             </w:r>
           </w:p>
@@ -20424,7 +20819,6 @@
                 <w:iCs/>
                 <w:u w:val="none"/>
               </w:rPr>
-              <w:lastRenderedPageBreak/>
               <w:t>Review of work undertaken</w:t>
             </w:r>
             <w:r>
@@ -20509,6 +20903,7 @@
                 <w:szCs w:val="22"/>
                 <w:u w:val="none"/>
               </w:rPr>
+              <w:lastRenderedPageBreak/>
               <w:t>A C# API was implemented to expose the database to the Java application and Java code was designed and is currently being implemented to consume the API endpoints allowing for RESTful processing of the data. Creating the API took longer than anticipated due to conflicts with the Visual Studio version and a reinstallation of both Visual Studio and Oracle Developer Tools was required.</w:t>
             </w:r>
           </w:p>
@@ -20586,6 +20981,7 @@
                 <w:iCs/>
                 <w:u w:val="none"/>
               </w:rPr>
+              <w:lastRenderedPageBreak/>
               <w:t>Plan of work for the next week</w:t>
             </w:r>
             <w:r>
@@ -21263,7 +21659,6 @@
                 <w:iCs/>
                 <w:u w:val="none"/>
               </w:rPr>
-              <w:lastRenderedPageBreak/>
               <w:t>Date(s) of supervisory meeting(s) since last Highlight</w:t>
             </w:r>
           </w:p>
@@ -22299,7 +22694,6 @@
                 <w:szCs w:val="22"/>
                 <w:u w:val="none"/>
               </w:rPr>
-              <w:lastRenderedPageBreak/>
               <w:t>Rework price collector to single thread due to concurrency issue discovered testing GOFAI algorithms.</w:t>
             </w:r>
           </w:p>
@@ -22377,7 +22771,6 @@
                 <w:iCs/>
                 <w:u w:val="none"/>
               </w:rPr>
-              <w:lastRenderedPageBreak/>
               <w:t>Plan of work for the next week</w:t>
             </w:r>
             <w:r>
@@ -22415,6 +22808,7 @@
                 <w:szCs w:val="22"/>
                 <w:u w:val="none"/>
               </w:rPr>
+              <w:lastRenderedPageBreak/>
               <w:t>Implement trading restrictions and issuing trade orders to GDAX endpoint.</w:t>
             </w:r>
           </w:p>
@@ -22513,6 +22907,7 @@
                 <w:iCs/>
                 <w:u w:val="none"/>
               </w:rPr>
+              <w:lastRenderedPageBreak/>
               <w:t>Date(s) of supervisory meeting(s) since last Highlight</w:t>
             </w:r>
           </w:p>
@@ -23252,9 +23647,8 @@
       <w:pPr>
         <w:pStyle w:val="Heading3"/>
       </w:pPr>
-      <w:bookmarkStart w:id="86" w:name="_Toc513894857"/>
-      <w:r>
-        <w:lastRenderedPageBreak/>
+      <w:bookmarkStart w:id="90" w:name="_Toc514049778"/>
+      <w:r>
         <w:t>1</w:t>
       </w:r>
       <w:r>
@@ -23281,7 +23675,7 @@
       <w:r>
         <w:t>Reports</w:t>
       </w:r>
-      <w:bookmarkEnd w:id="86"/>
+      <w:bookmarkEnd w:id="90"/>
     </w:p>
     <w:p>
       <w:r>
@@ -23345,6 +23739,7 @@
         <w:rPr>
           <w:i/>
         </w:rPr>
+        <w:lastRenderedPageBreak/>
         <w:t>Time allocation:</w:t>
       </w:r>
       <w:r>
@@ -23788,6 +24183,7 @@
         <w:rPr>
           <w:i/>
         </w:rPr>
+        <w:lastRenderedPageBreak/>
         <w:t>Difficulties:</w:t>
       </w:r>
     </w:p>
@@ -24044,31 +24440,31 @@
     </w:p>
     <w:p>
       <w:r>
+        <w:t xml:space="preserve">The application performs API get requests to collect current and historic price data and merges them into a chronological price list of exchange rates for each cryptocurrency. The API limits requests to minimise the risk of DDOS attack, though this has the added </w:t>
+      </w:r>
+      <w:proofErr w:type="spellStart"/>
+      <w:r>
+        <w:t>affect</w:t>
+      </w:r>
+      <w:proofErr w:type="spellEnd"/>
+      <w:r>
+        <w:t xml:space="preserve"> of increasing the time required to collect the relevant data. To attempt to bypass this, the current collection was going to utilise a </w:t>
+      </w:r>
+      <w:proofErr w:type="spellStart"/>
+      <w:r>
+        <w:t>Websocket</w:t>
+      </w:r>
+      <w:proofErr w:type="spellEnd"/>
+      <w:r>
+        <w:t xml:space="preserve"> listener, allowing the maximum amount of API requests to be available to the historic collector.</w:t>
+      </w:r>
+    </w:p>
+    <w:p>
+      <w:r>
+        <w:rPr>
+          <w:i/>
+        </w:rPr>
         <w:lastRenderedPageBreak/>
-        <w:t xml:space="preserve">The application performs API get requests to collect current and historic price data and merges them into a chronological price list of exchange rates for each cryptocurrency. The API limits requests to minimise the risk of DDOS attack, though this has the added </w:t>
-      </w:r>
-      <w:proofErr w:type="spellStart"/>
-      <w:r>
-        <w:t>affect</w:t>
-      </w:r>
-      <w:proofErr w:type="spellEnd"/>
-      <w:r>
-        <w:t xml:space="preserve"> of increasing the time required to collect the relevant data. To attempt to bypass this, the current collection was going to utilise a </w:t>
-      </w:r>
-      <w:proofErr w:type="spellStart"/>
-      <w:r>
-        <w:t>Websocket</w:t>
-      </w:r>
-      <w:proofErr w:type="spellEnd"/>
-      <w:r>
-        <w:t xml:space="preserve"> listener, allowing the maximum amount of API requests to be available to the historic collector.</w:t>
-      </w:r>
-    </w:p>
-    <w:p>
-      <w:r>
-        <w:rPr>
-          <w:i/>
-        </w:rPr>
         <w:t>Deliverables</w:t>
       </w:r>
       <w:r>
@@ -24301,7 +24697,6 @@
           <w:b/>
           <w:i/>
         </w:rPr>
-        <w:lastRenderedPageBreak/>
         <w:t>Actual:</w:t>
       </w:r>
     </w:p>
@@ -24354,6 +24749,7 @@
         </w:numPr>
       </w:pPr>
       <w:r>
+        <w:lastRenderedPageBreak/>
         <w:t>Finished technology review.</w:t>
       </w:r>
     </w:p>
@@ -24568,7 +24964,6 @@
     </w:p>
     <w:p>
       <w:r>
-        <w:lastRenderedPageBreak/>
         <w:t>Deliverables:</w:t>
       </w:r>
     </w:p>
@@ -24622,6 +25017,7 @@
         </w:numPr>
       </w:pPr>
       <w:r>
+        <w:lastRenderedPageBreak/>
         <w:t>Unforeseen installation time requirement.</w:t>
       </w:r>
     </w:p>
@@ -24841,7 +25237,6 @@
     </w:p>
     <w:p>
       <w:r>
-        <w:lastRenderedPageBreak/>
         <w:t>Difficulties:</w:t>
       </w:r>
     </w:p>
@@ -25077,7 +25472,6 @@
     </w:p>
     <w:p>
       <w:r>
-        <w:lastRenderedPageBreak/>
         <w:t>Changes:</w:t>
       </w:r>
     </w:p>
@@ -25124,6 +25518,7 @@
           <w:b/>
           <w:i/>
         </w:rPr>
+        <w:lastRenderedPageBreak/>
         <w:t>Plan:</w:t>
       </w:r>
     </w:p>
@@ -25348,7 +25743,6 @@
     </w:p>
     <w:p>
       <w:r>
-        <w:lastRenderedPageBreak/>
         <w:t>As anticipated by the risks, the benchmarking algorithm needed to be modified.</w:t>
       </w:r>
     </w:p>
@@ -25389,6 +25783,7 @@
     </w:p>
     <w:p>
       <w:r>
+        <w:lastRenderedPageBreak/>
         <w:t>Time allocation:</w:t>
       </w:r>
       <w:r>
@@ -25566,168 +25961,28 @@
       <w:pPr>
         <w:pStyle w:val="Heading3"/>
       </w:pPr>
-      <w:bookmarkStart w:id="87" w:name="_Toc513894858"/>
-      <w:r>
+      <w:bookmarkStart w:id="91" w:name="_Toc514049779"/>
+      <w:r>
+        <w:t>10.2.5 Log of Hours</w:t>
+      </w:r>
+      <w:bookmarkEnd w:id="91"/>
+    </w:p>
+    <w:p>
+      <w:r>
+        <w:t>To ensure that the minimum recommended hours for the project were met, a log of hours committed to the project each day was kept.</w:t>
+      </w:r>
+    </w:p>
+    <w:p>
+      <w:r>
+        <w:rPr>
+          <w:noProof/>
+        </w:rPr>
         <w:lastRenderedPageBreak/>
-        <w:t>10.2.5 Log of Hours</w:t>
-      </w:r>
-      <w:bookmarkEnd w:id="87"/>
-    </w:p>
-    <w:p>
-      <w:r>
-        <w:t>To ensure that the minimum recommended hours for the project were met, a log of hours committed to the project each day was kept.</w:t>
-      </w:r>
-    </w:p>
-    <w:p>
-      <w:r>
-        <w:rPr>
-          <w:noProof/>
-        </w:rPr>
         <w:drawing>
           <wp:inline distT="0" distB="0" distL="0" distR="0" wp14:anchorId="2F324E3A" wp14:editId="609E0D54">
             <wp:extent cx="5943600" cy="3620135"/>
             <wp:effectExtent l="0" t="0" r="0" b="0"/>
             <wp:docPr id="23" name="Picture 23"/>
-            <wp:cNvGraphicFramePr>
-              <a:graphicFrameLocks xmlns:a="http://schemas.openxmlformats.org/drawingml/2006/main" noChangeAspect="1"/>
-            </wp:cNvGraphicFramePr>
-            <a:graphic xmlns:a="http://schemas.openxmlformats.org/drawingml/2006/main">
-              <a:graphicData uri="http://schemas.openxmlformats.org/drawingml/2006/picture">
-                <pic:pic xmlns:pic="http://schemas.openxmlformats.org/drawingml/2006/picture">
-                  <pic:nvPicPr>
-                    <pic:cNvPr id="1" name=""/>
-                    <pic:cNvPicPr/>
-                  </pic:nvPicPr>
-                  <pic:blipFill>
-                    <a:blip r:embed="rId48"/>
-                    <a:stretch>
-                      <a:fillRect/>
-                    </a:stretch>
-                  </pic:blipFill>
-                  <pic:spPr>
-                    <a:xfrm>
-                      <a:off x="0" y="0"/>
-                      <a:ext cx="5943600" cy="3620135"/>
-                    </a:xfrm>
-                    <a:prstGeom prst="rect">
-                      <a:avLst/>
-                    </a:prstGeom>
-                  </pic:spPr>
-                </pic:pic>
-              </a:graphicData>
-            </a:graphic>
-          </wp:inline>
-        </w:drawing>
-      </w:r>
-    </w:p>
-    <w:p>
-      <w:pPr>
-        <w:pStyle w:val="Heading2"/>
-      </w:pPr>
-      <w:bookmarkStart w:id="88" w:name="_Toc513894859"/>
-      <w:r>
-        <w:t>1</w:t>
-      </w:r>
-      <w:r>
-        <w:t>3</w:t>
-      </w:r>
-      <w:r>
-        <w:t xml:space="preserve">.3 </w:t>
-      </w:r>
-      <w:r>
-        <w:t>Appendix 3 – Designs</w:t>
-      </w:r>
-      <w:bookmarkEnd w:id="88"/>
-    </w:p>
-    <w:p>
-      <w:pPr>
-        <w:pStyle w:val="Heading3"/>
-      </w:pPr>
-      <w:bookmarkStart w:id="89" w:name="_10.3.1_System_Architecture"/>
-      <w:bookmarkStart w:id="90" w:name="_Toc513894860"/>
-      <w:bookmarkEnd w:id="89"/>
-      <w:r>
-        <w:t>1</w:t>
-      </w:r>
-      <w:r>
-        <w:t>3</w:t>
-      </w:r>
-      <w:r>
-        <w:t xml:space="preserve">.3.1 </w:t>
-      </w:r>
-      <w:r>
-        <w:t>System Architecture Diagram</w:t>
-      </w:r>
-      <w:bookmarkEnd w:id="90"/>
-    </w:p>
-    <w:p>
-      <w:r>
-        <w:t xml:space="preserve">See </w:t>
-      </w:r>
-      <w:hyperlink w:anchor="_3.1_Stage_0" w:history="1">
-        <w:r>
-          <w:rPr>
-            <w:rStyle w:val="Hyperlink"/>
-          </w:rPr>
-          <w:t>Figure 4</w:t>
-        </w:r>
-      </w:hyperlink>
-      <w:r>
-        <w:t>.</w:t>
-      </w:r>
-    </w:p>
-    <w:p>
-      <w:pPr>
-        <w:pStyle w:val="Heading3"/>
-      </w:pPr>
-      <w:bookmarkStart w:id="91" w:name="_10.3.2_UML_Diagram"/>
-      <w:bookmarkStart w:id="92" w:name="_Toc513894861"/>
-      <w:bookmarkEnd w:id="91"/>
-      <w:r>
-        <w:t>1</w:t>
-      </w:r>
-      <w:r>
-        <w:t>3</w:t>
-      </w:r>
-      <w:r>
-        <w:t xml:space="preserve">.3.2 </w:t>
-      </w:r>
-      <w:r>
-        <w:t>UML</w:t>
-      </w:r>
-      <w:r>
-        <w:t xml:space="preserve"> Class</w:t>
-      </w:r>
-      <w:r>
-        <w:t xml:space="preserve"> Diagram</w:t>
-      </w:r>
-      <w:bookmarkEnd w:id="92"/>
-    </w:p>
-    <w:p>
-      <w:r>
-        <w:t>The following UML shows how the classes with</w:t>
-      </w:r>
-      <w:r>
-        <w:t>in</w:t>
-      </w:r>
-      <w:r>
-        <w:t xml:space="preserve"> the CryptocurrencyValuePredictor Java applications interact with each other.</w:t>
-      </w:r>
-      <w:r>
-        <w:t xml:space="preserve"> Helper classes and global variables that deliver functionality and values that are reused among several classes within the application can be found at the top left of the diagram. Relationships between these classes and others have been omitted to provide clarity to the diagram.</w:t>
-      </w:r>
-    </w:p>
-    <w:p>
-      <w:r>
-        <w:rPr>
-          <w:noProof/>
-        </w:rPr>
-        <w:lastRenderedPageBreak/>
-        <w:drawing>
-          <wp:inline distT="0" distB="0" distL="0" distR="0" wp14:anchorId="46DDCCC0" wp14:editId="7B0E0AF7">
-            <wp:extent cx="5943600" cy="4677410"/>
-            <wp:effectExtent l="0" t="0" r="0" b="8890"/>
-            <wp:docPr id="21" name="Picture 21"/>
             <wp:cNvGraphicFramePr>
               <a:graphicFrameLocks xmlns:a="http://schemas.openxmlformats.org/drawingml/2006/main" noChangeAspect="1"/>
             </wp:cNvGraphicFramePr>
@@ -25747,6 +26002,146 @@
                   <pic:spPr>
                     <a:xfrm>
                       <a:off x="0" y="0"/>
+                      <a:ext cx="5943600" cy="3620135"/>
+                    </a:xfrm>
+                    <a:prstGeom prst="rect">
+                      <a:avLst/>
+                    </a:prstGeom>
+                  </pic:spPr>
+                </pic:pic>
+              </a:graphicData>
+            </a:graphic>
+          </wp:inline>
+        </w:drawing>
+      </w:r>
+    </w:p>
+    <w:p>
+      <w:pPr>
+        <w:pStyle w:val="Heading2"/>
+      </w:pPr>
+      <w:bookmarkStart w:id="92" w:name="_Toc514049780"/>
+      <w:r>
+        <w:t>1</w:t>
+      </w:r>
+      <w:r>
+        <w:t>3</w:t>
+      </w:r>
+      <w:r>
+        <w:t xml:space="preserve">.3 </w:t>
+      </w:r>
+      <w:r>
+        <w:t>Appendix 3 – Designs</w:t>
+      </w:r>
+      <w:bookmarkEnd w:id="92"/>
+    </w:p>
+    <w:p>
+      <w:pPr>
+        <w:pStyle w:val="Heading3"/>
+      </w:pPr>
+      <w:bookmarkStart w:id="93" w:name="_10.3.1_System_Architecture"/>
+      <w:bookmarkStart w:id="94" w:name="_Toc514049781"/>
+      <w:bookmarkEnd w:id="93"/>
+      <w:r>
+        <w:t>1</w:t>
+      </w:r>
+      <w:r>
+        <w:t>3</w:t>
+      </w:r>
+      <w:r>
+        <w:t xml:space="preserve">.3.1 </w:t>
+      </w:r>
+      <w:r>
+        <w:t>System Architecture Diagram</w:t>
+      </w:r>
+      <w:bookmarkEnd w:id="94"/>
+    </w:p>
+    <w:p>
+      <w:r>
+        <w:t xml:space="preserve">See </w:t>
+      </w:r>
+      <w:hyperlink w:anchor="_3.1_Stage_0" w:history="1">
+        <w:r>
+          <w:rPr>
+            <w:rStyle w:val="Hyperlink"/>
+          </w:rPr>
+          <w:t>Figure 4</w:t>
+        </w:r>
+      </w:hyperlink>
+      <w:r>
+        <w:t>.</w:t>
+      </w:r>
+    </w:p>
+    <w:p>
+      <w:pPr>
+        <w:pStyle w:val="Heading3"/>
+      </w:pPr>
+      <w:bookmarkStart w:id="95" w:name="_10.3.2_UML_Diagram"/>
+      <w:bookmarkStart w:id="96" w:name="_Toc514049782"/>
+      <w:bookmarkEnd w:id="95"/>
+      <w:r>
+        <w:t>1</w:t>
+      </w:r>
+      <w:r>
+        <w:t>3</w:t>
+      </w:r>
+      <w:r>
+        <w:t xml:space="preserve">.3.2 </w:t>
+      </w:r>
+      <w:r>
+        <w:t>UML</w:t>
+      </w:r>
+      <w:r>
+        <w:t xml:space="preserve"> Class</w:t>
+      </w:r>
+      <w:r>
+        <w:t xml:space="preserve"> Diagram</w:t>
+      </w:r>
+      <w:bookmarkEnd w:id="96"/>
+    </w:p>
+    <w:p>
+      <w:r>
+        <w:t>The following UML shows how the classes with</w:t>
+      </w:r>
+      <w:r>
+        <w:t>in</w:t>
+      </w:r>
+      <w:r>
+        <w:t xml:space="preserve"> the CryptocurrencyValuePredictor Java applications interact with each other.</w:t>
+      </w:r>
+      <w:r>
+        <w:t xml:space="preserve"> Helper classes and global variables that deliver functionality and values that are reused among several classes within the application can be found at the top left of the diagram. Relationships between these classes and others have been omitted to provide clarity to the diagram.</w:t>
+      </w:r>
+    </w:p>
+    <w:p>
+      <w:r>
+        <w:rPr>
+          <w:noProof/>
+        </w:rPr>
+        <w:lastRenderedPageBreak/>
+        <w:drawing>
+          <wp:inline distT="0" distB="0" distL="0" distR="0" wp14:anchorId="46DDCCC0" wp14:editId="7B0E0AF7">
+            <wp:extent cx="5943600" cy="4677410"/>
+            <wp:effectExtent l="0" t="0" r="0" b="8890"/>
+            <wp:docPr id="21" name="Picture 21"/>
+            <wp:cNvGraphicFramePr>
+              <a:graphicFrameLocks xmlns:a="http://schemas.openxmlformats.org/drawingml/2006/main" noChangeAspect="1"/>
+            </wp:cNvGraphicFramePr>
+            <a:graphic xmlns:a="http://schemas.openxmlformats.org/drawingml/2006/main">
+              <a:graphicData uri="http://schemas.openxmlformats.org/drawingml/2006/picture">
+                <pic:pic xmlns:pic="http://schemas.openxmlformats.org/drawingml/2006/picture">
+                  <pic:nvPicPr>
+                    <pic:cNvPr id="1" name=""/>
+                    <pic:cNvPicPr/>
+                  </pic:nvPicPr>
+                  <pic:blipFill>
+                    <a:blip r:embed="rId50"/>
+                    <a:stretch>
+                      <a:fillRect/>
+                    </a:stretch>
+                  </pic:blipFill>
+                  <pic:spPr>
+                    <a:xfrm>
+                      <a:off x="0" y="0"/>
                       <a:ext cx="5943600" cy="4677410"/>
                     </a:xfrm>
                     <a:prstGeom prst="rect">
@@ -25770,7 +26165,7 @@
       <w:r>
         <w:t xml:space="preserve"> </w:t>
       </w:r>
-      <w:hyperlink r:id="rId50" w:history="1">
+      <w:hyperlink r:id="rId51" w:history="1">
         <w:r>
           <w:rPr>
             <w:rStyle w:val="Hyperlink"/>
@@ -25786,9 +26181,9 @@
       <w:pPr>
         <w:pStyle w:val="Heading3"/>
       </w:pPr>
-      <w:bookmarkStart w:id="93" w:name="_10.3.3_Technology_Review"/>
-      <w:bookmarkStart w:id="94" w:name="_Toc513894862"/>
-      <w:bookmarkEnd w:id="93"/>
+      <w:bookmarkStart w:id="97" w:name="_10.3.3_Technology_Review"/>
+      <w:bookmarkStart w:id="98" w:name="_Toc514049783"/>
+      <w:bookmarkEnd w:id="97"/>
       <w:r>
         <w:t>13</w:t>
       </w:r>
@@ -25798,7 +26193,7 @@
       <w:r>
         <w:t>Technology Review</w:t>
       </w:r>
-      <w:bookmarkEnd w:id="94"/>
+      <w:bookmarkEnd w:id="98"/>
     </w:p>
     <w:p>
       <w:pPr>
@@ -26063,9 +26458,9 @@
       <w:pPr>
         <w:pStyle w:val="Heading3"/>
       </w:pPr>
-      <w:bookmarkStart w:id="95" w:name="_10.3.4_Interface_Sketches"/>
-      <w:bookmarkStart w:id="96" w:name="_Toc513894863"/>
-      <w:bookmarkEnd w:id="95"/>
+      <w:bookmarkStart w:id="99" w:name="_10.3.4_Interface_Sketches"/>
+      <w:bookmarkStart w:id="100" w:name="_Toc514049784"/>
+      <w:bookmarkEnd w:id="99"/>
       <w:r>
         <w:t>1</w:t>
       </w:r>
@@ -26078,7 +26473,7 @@
       <w:r>
         <w:t>Interface Sketches</w:t>
       </w:r>
-      <w:bookmarkEnd w:id="96"/>
+      <w:bookmarkEnd w:id="100"/>
     </w:p>
     <w:p>
       <w:r>
@@ -26100,9 +26495,9 @@
       <w:pPr>
         <w:pStyle w:val="Heading3"/>
       </w:pPr>
-      <w:bookmarkStart w:id="97" w:name="_10.3.5_Entity_Relationship"/>
-      <w:bookmarkStart w:id="98" w:name="_Toc513894864"/>
-      <w:bookmarkEnd w:id="97"/>
+      <w:bookmarkStart w:id="101" w:name="_10.3.5_Entity_Relationship"/>
+      <w:bookmarkStart w:id="102" w:name="_Toc514049785"/>
+      <w:bookmarkEnd w:id="101"/>
       <w:r>
         <w:t>1</w:t>
       </w:r>
@@ -26115,7 +26510,7 @@
       <w:r>
         <w:t>Entity Relationship Diagram</w:t>
       </w:r>
-      <w:bookmarkEnd w:id="98"/>
+      <w:bookmarkEnd w:id="102"/>
     </w:p>
     <w:p>
       <w:r>
@@ -26137,9 +26532,9 @@
       <w:pPr>
         <w:pStyle w:val="Heading3"/>
       </w:pPr>
-      <w:bookmarkStart w:id="99" w:name="_10.3.6_Database_Normalisation"/>
-      <w:bookmarkStart w:id="100" w:name="_Toc513894865"/>
-      <w:bookmarkEnd w:id="99"/>
+      <w:bookmarkStart w:id="103" w:name="_10.3.6_Database_Normalisation"/>
+      <w:bookmarkStart w:id="104" w:name="_Toc514049786"/>
+      <w:bookmarkEnd w:id="103"/>
       <w:r>
         <w:lastRenderedPageBreak/>
         <w:t>1</w:t>
@@ -26156,7 +26551,7 @@
       <w:r>
         <w:t>Normalisation</w:t>
       </w:r>
-      <w:bookmarkEnd w:id="100"/>
+      <w:bookmarkEnd w:id="104"/>
     </w:p>
     <w:p>
       <w:r>
@@ -26187,7 +26582,7 @@
                     <pic:cNvPicPr/>
                   </pic:nvPicPr>
                   <pic:blipFill>
-                    <a:blip r:embed="rId51">
+                    <a:blip r:embed="rId52">
                       <a:extLst>
                         <a:ext uri="{28A0092B-C50C-407E-A947-70E740481C1C}">
                           <a14:useLocalDpi xmlns:a14="http://schemas.microsoft.com/office/drawing/2010/main" val="0"/>
@@ -26269,7 +26664,7 @@
                     <pic:cNvPicPr/>
                   </pic:nvPicPr>
                   <pic:blipFill>
-                    <a:blip r:embed="rId52">
+                    <a:blip r:embed="rId53">
                       <a:extLst>
                         <a:ext uri="{28A0092B-C50C-407E-A947-70E740481C1C}">
                           <a14:useLocalDpi xmlns:a14="http://schemas.microsoft.com/office/drawing/2010/main" val="0"/>
@@ -26306,9 +26701,9 @@
       <w:pPr>
         <w:pStyle w:val="Heading3"/>
       </w:pPr>
-      <w:bookmarkStart w:id="101" w:name="_10.3.7_Oracle_Create"/>
-      <w:bookmarkStart w:id="102" w:name="_Toc513894866"/>
-      <w:bookmarkEnd w:id="101"/>
+      <w:bookmarkStart w:id="105" w:name="_10.3.7_Oracle_Create"/>
+      <w:bookmarkStart w:id="106" w:name="_Toc514049787"/>
+      <w:bookmarkEnd w:id="105"/>
       <w:r>
         <w:t>1</w:t>
       </w:r>
@@ -26321,7 +26716,7 @@
       <w:r>
         <w:t>Oracle Create Statements</w:t>
       </w:r>
-      <w:bookmarkEnd w:id="102"/>
+      <w:bookmarkEnd w:id="106"/>
     </w:p>
     <w:p>
       <w:pPr>
@@ -26550,9 +26945,9 @@
       <w:pPr>
         <w:pStyle w:val="Heading2"/>
       </w:pPr>
-      <w:bookmarkStart w:id="103" w:name="_10.4_Appendix_4"/>
-      <w:bookmarkStart w:id="104" w:name="_Toc513894867"/>
-      <w:bookmarkEnd w:id="103"/>
+      <w:bookmarkStart w:id="107" w:name="_10.4_Appendix_4"/>
+      <w:bookmarkStart w:id="108" w:name="_Toc514049788"/>
+      <w:bookmarkEnd w:id="107"/>
       <w:r>
         <w:t>1</w:t>
       </w:r>
@@ -26568,7 +26963,7 @@
       <w:r>
         <w:t>Benchmarking</w:t>
       </w:r>
-      <w:bookmarkEnd w:id="104"/>
+      <w:bookmarkEnd w:id="108"/>
     </w:p>
     <w:p>
       <w:r>
@@ -26602,7 +26997,7 @@
       <w:pPr>
         <w:pStyle w:val="Heading3"/>
       </w:pPr>
-      <w:bookmarkStart w:id="105" w:name="_Toc513894868"/>
+      <w:bookmarkStart w:id="109" w:name="_Toc514049789"/>
       <w:r>
         <w:lastRenderedPageBreak/>
         <w:t>1</w:t>
@@ -26613,7 +27008,7 @@
       <w:r>
         <w:t>.4.1 Results</w:t>
       </w:r>
-      <w:bookmarkEnd w:id="105"/>
+      <w:bookmarkEnd w:id="109"/>
     </w:p>
     <w:p>
       <w:r>
@@ -26726,7 +27121,7 @@
                     <pic:cNvPicPr/>
                   </pic:nvPicPr>
                   <pic:blipFill>
-                    <a:blip r:embed="rId53"/>
+                    <a:blip r:embed="rId54"/>
                     <a:stretch>
                       <a:fillRect/>
                     </a:stretch>
@@ -26945,7 +27340,7 @@
                     <pic:cNvPicPr/>
                   </pic:nvPicPr>
                   <pic:blipFill>
-                    <a:blip r:embed="rId54"/>
+                    <a:blip r:embed="rId55"/>
                     <a:stretch>
                       <a:fillRect/>
                     </a:stretch>
@@ -27114,7 +27509,7 @@
                     <pic:cNvPicPr/>
                   </pic:nvPicPr>
                   <pic:blipFill>
-                    <a:blip r:embed="rId55"/>
+                    <a:blip r:embed="rId56"/>
                     <a:stretch>
                       <a:fillRect/>
                     </a:stretch>
@@ -27194,7 +27589,7 @@
       <w:pPr>
         <w:pStyle w:val="Heading3"/>
       </w:pPr>
-      <w:bookmarkStart w:id="106" w:name="_Toc513894869"/>
+      <w:bookmarkStart w:id="110" w:name="_Toc514049790"/>
       <w:r>
         <w:t>1</w:t>
       </w:r>
@@ -27210,7 +27605,7 @@
       <w:r>
         <w:t>s</w:t>
       </w:r>
-      <w:bookmarkEnd w:id="106"/>
+      <w:bookmarkEnd w:id="110"/>
     </w:p>
     <w:p>
       <w:r>
@@ -27238,7 +27633,7 @@
       <w:pPr>
         <w:pStyle w:val="Heading2"/>
       </w:pPr>
-      <w:bookmarkStart w:id="107" w:name="_Toc513894870"/>
+      <w:bookmarkStart w:id="111" w:name="_Toc514049791"/>
       <w:r>
         <w:t>1</w:t>
       </w:r>
@@ -27251,15 +27646,15 @@
       <w:r>
         <w:t>Appendix 5 – User Testing</w:t>
       </w:r>
-      <w:bookmarkEnd w:id="107"/>
+      <w:bookmarkEnd w:id="111"/>
     </w:p>
     <w:p>
       <w:pPr>
         <w:pStyle w:val="Heading3"/>
       </w:pPr>
-      <w:bookmarkStart w:id="108" w:name="_10.5.1_Instructions"/>
-      <w:bookmarkStart w:id="109" w:name="_Toc513894871"/>
-      <w:bookmarkEnd w:id="108"/>
+      <w:bookmarkStart w:id="112" w:name="_10.5.1_Instructions"/>
+      <w:bookmarkStart w:id="113" w:name="_Toc514049792"/>
+      <w:bookmarkEnd w:id="112"/>
       <w:r>
         <w:t>1</w:t>
       </w:r>
@@ -27269,7 +27664,7 @@
       <w:r>
         <w:t>.5.1 Instructions</w:t>
       </w:r>
-      <w:bookmarkEnd w:id="109"/>
+      <w:bookmarkEnd w:id="113"/>
     </w:p>
     <w:p>
       <w:pPr>
@@ -27497,9 +27892,9 @@
       <w:pPr>
         <w:pStyle w:val="Heading3"/>
       </w:pPr>
-      <w:bookmarkStart w:id="110" w:name="_10.5.2_Questionnaire"/>
-      <w:bookmarkStart w:id="111" w:name="_Toc513894872"/>
-      <w:bookmarkEnd w:id="110"/>
+      <w:bookmarkStart w:id="114" w:name="_10.5.2_Questionnaire"/>
+      <w:bookmarkStart w:id="115" w:name="_Toc514049793"/>
+      <w:bookmarkEnd w:id="114"/>
       <w:r>
         <w:t>1</w:t>
       </w:r>
@@ -27509,7 +27904,7 @@
       <w:r>
         <w:t>.5.2 Questionnaire</w:t>
       </w:r>
-      <w:bookmarkEnd w:id="111"/>
+      <w:bookmarkEnd w:id="115"/>
     </w:p>
     <w:p>
       <w:pPr>
@@ -27551,11 +27946,11 @@
       <w:r>
         <w:t xml:space="preserve">1. </w:t>
       </w:r>
-      <w:bookmarkStart w:id="112" w:name="_Hlk513037555"/>
+      <w:bookmarkStart w:id="116" w:name="_Hlk513037555"/>
       <w:r>
         <w:t>………………</w:t>
       </w:r>
-      <w:bookmarkEnd w:id="112"/>
+      <w:bookmarkEnd w:id="116"/>
       <w:r>
         <w:t>………………</w:t>
       </w:r>
@@ -27711,7 +28106,7 @@
       <w:pPr>
         <w:pStyle w:val="Heading3"/>
       </w:pPr>
-      <w:bookmarkStart w:id="113" w:name="_Toc513894873"/>
+      <w:bookmarkStart w:id="117" w:name="_Toc514049794"/>
       <w:r>
         <w:t>1</w:t>
       </w:r>
@@ -27721,7 +28116,7 @@
       <w:r>
         <w:t>.5.3 Feedback</w:t>
       </w:r>
-      <w:bookmarkEnd w:id="113"/>
+      <w:bookmarkEnd w:id="117"/>
     </w:p>
     <w:p>
       <w:r>
@@ -27867,7 +28262,7 @@
       </w:r>
     </w:p>
     <w:sectPr>
-      <w:footerReference w:type="default" r:id="rId56"/>
+      <w:footerReference w:type="default" r:id="rId57"/>
       <w:pgSz w:w="12240" w:h="15840"/>
       <w:pgMar w:top="1440" w:right="1440" w:bottom="1440" w:left="1440" w:header="720" w:footer="720" w:gutter="0"/>
       <w:cols w:space="720"/>
@@ -36793,7 +37188,7 @@
 </file>
 
 <file path=customXml/itemProps4.xml><?xml version="1.0" encoding="utf-8"?>
-<ds:datastoreItem xmlns:ds="http://schemas.openxmlformats.org/officeDocument/2006/customXml" ds:itemID="{EF852C92-B04C-4164-B26B-E76D5E28A346}">
+<ds:datastoreItem xmlns:ds="http://schemas.openxmlformats.org/officeDocument/2006/customXml" ds:itemID="{D0C2AA6B-07CF-4F74-B7AE-08522A14C723}">
   <ds:schemaRefs>
     <ds:schemaRef ds:uri="http://schemas.openxmlformats.org/officeDocument/2006/bibliography"/>
   </ds:schemaRefs>

</xml_diff>